<commit_message>
Project Book Modified (Transmittal, Declaration, acknowledgement, executive summery)
</commit_message>
<xml_diff>
--- a/ECG Analyzer/Project Book.docx
+++ b/ECG Analyzer/Project Book.docx
@@ -13,6 +13,8 @@
           <w:szCs w:val="64"/>
         </w:rPr>
       </w:pPr>
+      <w:bookmarkStart w:id="0" w:name="_Hlk47435634"/>
+      <w:bookmarkEnd w:id="0"/>
       <w:r>
         <w:rPr>
           <w:b/>
@@ -548,7 +550,14 @@
                 <w:sz w:val="28"/>
                 <w:szCs w:val="24"/>
               </w:rPr>
-              <w:t>ID# 160221001</w:t>
+              <w:t>ID# 16022100</w:t>
+            </w:r>
+            <w:r>
+              <w:rPr>
+                <w:sz w:val="28"/>
+                <w:szCs w:val="24"/>
+              </w:rPr>
+              <w:t>7</w:t>
             </w:r>
           </w:p>
         </w:tc>
@@ -819,13 +828,521 @@
       <w:r>
         <w:br w:type="page"/>
       </w:r>
-      <w:bookmarkStart w:id="0" w:name="_Toc46933123"/>
+      <w:bookmarkStart w:id="1" w:name="_Toc47444710"/>
       <w:r>
         <w:lastRenderedPageBreak/>
         <w:t>Letter of Transmittal</w:t>
       </w:r>
-      <w:bookmarkEnd w:id="0"/>
-    </w:p>
+      <w:bookmarkEnd w:id="1"/>
+    </w:p>
+    <w:p/>
+    <w:p>
+      <w:r>
+        <w:t>4 August 2020</w:t>
+      </w:r>
+    </w:p>
+    <w:p>
+      <w:r>
+        <w:t>To,</w:t>
+      </w:r>
+    </w:p>
+    <w:p>
+      <w:pPr>
+        <w:spacing w:after="0"/>
+      </w:pPr>
+      <w:r>
+        <w:t xml:space="preserve">Mr. </w:t>
+      </w:r>
+      <w:proofErr w:type="spellStart"/>
+      <w:r>
+        <w:t>Obaidur</w:t>
+      </w:r>
+      <w:proofErr w:type="spellEnd"/>
+      <w:r>
+        <w:t xml:space="preserve"> Rahman,</w:t>
+      </w:r>
+    </w:p>
+    <w:p>
+      <w:pPr>
+        <w:spacing w:after="0"/>
+      </w:pPr>
+      <w:r>
+        <w:t>Chairman</w:t>
+      </w:r>
+    </w:p>
+    <w:p>
+      <w:pPr>
+        <w:spacing w:after="0"/>
+      </w:pPr>
+      <w:r>
+        <w:t>Department of Computer Science &amp; Engineering,</w:t>
+      </w:r>
+    </w:p>
+    <w:p>
+      <w:pPr>
+        <w:spacing w:after="0"/>
+      </w:pPr>
+      <w:r>
+        <w:t>European University of Bangladesh,</w:t>
+      </w:r>
+    </w:p>
+    <w:p>
+      <w:pPr>
+        <w:spacing w:after="0"/>
+      </w:pPr>
+      <w:r>
+        <w:t xml:space="preserve">2/4 </w:t>
+      </w:r>
+      <w:proofErr w:type="spellStart"/>
+      <w:r>
+        <w:t>Gabtoli</w:t>
+      </w:r>
+      <w:proofErr w:type="spellEnd"/>
+      <w:r>
+        <w:t xml:space="preserve">, </w:t>
+      </w:r>
+      <w:proofErr w:type="spellStart"/>
+      <w:r>
+        <w:t>Mirpur,Dhaka</w:t>
+      </w:r>
+      <w:proofErr w:type="spellEnd"/>
+      <w:r>
+        <w:t xml:space="preserve"> – 1216.</w:t>
+      </w:r>
+    </w:p>
+    <w:p/>
+    <w:p>
+      <w:r>
+        <w:t>Subject: Submission of Project Report on “</w:t>
+      </w:r>
+      <w:r>
+        <w:rPr>
+          <w:b/>
+          <w:bCs/>
+        </w:rPr>
+        <w:t>Community Clinic Management System</w:t>
+      </w:r>
+      <w:r>
+        <w:t>”.</w:t>
+      </w:r>
+    </w:p>
+    <w:p>
+      <w:r>
+        <w:t>Dear Sir,</w:t>
+      </w:r>
+    </w:p>
+    <w:p>
+      <w:r>
+        <w:t xml:space="preserve">It is our </w:t>
+      </w:r>
+      <w:r>
+        <w:t>great pleasure to submit the project on “</w:t>
+      </w:r>
+      <w:r>
+        <w:rPr>
+          <w:b/>
+          <w:bCs/>
+        </w:rPr>
+        <w:t>Community Clinic Management System</w:t>
+      </w:r>
+      <w:r>
+        <w:rPr>
+          <w:b/>
+          <w:bCs/>
+        </w:rPr>
+        <w:t>”</w:t>
+      </w:r>
+      <w:r>
+        <w:t xml:space="preserve"> which has been assigned as a mandatory requirement for the completion of the BSC program. We have tried our best to give this report a presentable shape and make appropriate and informative to accomplish the objectives of the study.</w:t>
+      </w:r>
+    </w:p>
+    <w:p>
+      <w:r>
+        <w:t>We would like to convey our gratitude to you for giving me the opportunity to work on such a topic which is very much relevant to our study. We sincerely believe that the practical knowledge and experience gathered from the study will be very much helpful in our future life for doing this type of project report.</w:t>
+      </w:r>
+    </w:p>
+    <w:p>
+      <w:r>
+        <w:t>Sincerely,</w:t>
+      </w:r>
+    </w:p>
+    <w:tbl>
+      <w:tblPr>
+        <w:tblStyle w:val="PlainTable4"/>
+        <w:tblW w:w="0" w:type="auto"/>
+        <w:tblLook w:val="04A0" w:firstRow="1" w:lastRow="0" w:firstColumn="1" w:lastColumn="0" w:noHBand="0" w:noVBand="1"/>
+      </w:tblPr>
+      <w:tblGrid>
+        <w:gridCol w:w="3439"/>
+        <w:gridCol w:w="3439"/>
+      </w:tblGrid>
+      <w:tr>
+        <w:trPr>
+          <w:cnfStyle w:val="100000000000" w:firstRow="1" w:lastRow="0" w:firstColumn="0" w:lastColumn="0" w:oddVBand="0" w:evenVBand="0" w:oddHBand="0" w:evenHBand="0" w:firstRowFirstColumn="0" w:firstRowLastColumn="0" w:lastRowFirstColumn="0" w:lastRowLastColumn="0"/>
+          <w:trHeight w:val="384"/>
+        </w:trPr>
+        <w:tc>
+          <w:tcPr>
+            <w:cnfStyle w:val="001000000000" w:firstRow="0" w:lastRow="0" w:firstColumn="1" w:lastColumn="0" w:oddVBand="0" w:evenVBand="0" w:oddHBand="0" w:evenHBand="0" w:firstRowFirstColumn="0" w:firstRowLastColumn="0" w:lastRowFirstColumn="0" w:lastRowLastColumn="0"/>
+            <w:tcW w:w="3439" w:type="dxa"/>
+          </w:tcPr>
+          <w:p>
+            <w:pPr>
+              <w:rPr>
+                <w:b w:val="0"/>
+                <w:bCs w:val="0"/>
+                <w:szCs w:val="24"/>
+              </w:rPr>
+            </w:pPr>
+            <w:r>
+              <w:rPr>
+                <w:b w:val="0"/>
+                <w:bCs w:val="0"/>
+                <w:szCs w:val="24"/>
+              </w:rPr>
+              <w:t>Md. Golam Habib</w:t>
+            </w:r>
+          </w:p>
+        </w:tc>
+        <w:tc>
+          <w:tcPr>
+            <w:tcW w:w="3439" w:type="dxa"/>
+          </w:tcPr>
+          <w:p>
+            <w:pPr>
+              <w:jc w:val="center"/>
+              <w:cnfStyle w:val="100000000000" w:firstRow="1" w:lastRow="0" w:firstColumn="0" w:lastColumn="0" w:oddVBand="0" w:evenVBand="0" w:oddHBand="0" w:evenHBand="0" w:firstRowFirstColumn="0" w:firstRowLastColumn="0" w:lastRowFirstColumn="0" w:lastRowLastColumn="0"/>
+              <w:rPr>
+                <w:b w:val="0"/>
+                <w:bCs w:val="0"/>
+                <w:szCs w:val="24"/>
+              </w:rPr>
+            </w:pPr>
+            <w:r>
+              <w:rPr>
+                <w:b w:val="0"/>
+                <w:bCs w:val="0"/>
+                <w:szCs w:val="24"/>
+              </w:rPr>
+              <w:t>ID#160221001</w:t>
+            </w:r>
+          </w:p>
+        </w:tc>
+      </w:tr>
+      <w:tr>
+        <w:trPr>
+          <w:cnfStyle w:val="000000100000" w:firstRow="0" w:lastRow="0" w:firstColumn="0" w:lastColumn="0" w:oddVBand="0" w:evenVBand="0" w:oddHBand="1" w:evenHBand="0" w:firstRowFirstColumn="0" w:firstRowLastColumn="0" w:lastRowFirstColumn="0" w:lastRowLastColumn="0"/>
+          <w:trHeight w:val="384"/>
+        </w:trPr>
+        <w:tc>
+          <w:tcPr>
+            <w:cnfStyle w:val="001000000000" w:firstRow="0" w:lastRow="0" w:firstColumn="1" w:lastColumn="0" w:oddVBand="0" w:evenVBand="0" w:oddHBand="0" w:evenHBand="0" w:firstRowFirstColumn="0" w:firstRowLastColumn="0" w:lastRowFirstColumn="0" w:lastRowLastColumn="0"/>
+            <w:tcW w:w="3439" w:type="dxa"/>
+          </w:tcPr>
+          <w:p>
+            <w:pPr>
+              <w:rPr>
+                <w:b w:val="0"/>
+                <w:bCs w:val="0"/>
+                <w:szCs w:val="24"/>
+              </w:rPr>
+            </w:pPr>
+            <w:r>
+              <w:rPr>
+                <w:b w:val="0"/>
+                <w:bCs w:val="0"/>
+                <w:szCs w:val="24"/>
+              </w:rPr>
+              <w:t xml:space="preserve">Md. </w:t>
+            </w:r>
+            <w:proofErr w:type="spellStart"/>
+            <w:r>
+              <w:rPr>
+                <w:b w:val="0"/>
+                <w:bCs w:val="0"/>
+                <w:szCs w:val="24"/>
+              </w:rPr>
+              <w:t>Ashikur</w:t>
+            </w:r>
+            <w:proofErr w:type="spellEnd"/>
+            <w:r>
+              <w:rPr>
+                <w:b w:val="0"/>
+                <w:bCs w:val="0"/>
+                <w:szCs w:val="24"/>
+              </w:rPr>
+              <w:t xml:space="preserve"> Rahman</w:t>
+            </w:r>
+          </w:p>
+        </w:tc>
+        <w:tc>
+          <w:tcPr>
+            <w:tcW w:w="3439" w:type="dxa"/>
+          </w:tcPr>
+          <w:p>
+            <w:pPr>
+              <w:jc w:val="center"/>
+              <w:cnfStyle w:val="000000100000" w:firstRow="0" w:lastRow="0" w:firstColumn="0" w:lastColumn="0" w:oddVBand="0" w:evenVBand="0" w:oddHBand="1" w:evenHBand="0" w:firstRowFirstColumn="0" w:firstRowLastColumn="0" w:lastRowFirstColumn="0" w:lastRowLastColumn="0"/>
+              <w:rPr>
+                <w:szCs w:val="24"/>
+              </w:rPr>
+            </w:pPr>
+            <w:r>
+              <w:rPr>
+                <w:szCs w:val="24"/>
+              </w:rPr>
+              <w:t>ID# 160221005</w:t>
+            </w:r>
+          </w:p>
+        </w:tc>
+      </w:tr>
+      <w:tr>
+        <w:trPr>
+          <w:trHeight w:val="359"/>
+        </w:trPr>
+        <w:tc>
+          <w:tcPr>
+            <w:cnfStyle w:val="001000000000" w:firstRow="0" w:lastRow="0" w:firstColumn="1" w:lastColumn="0" w:oddVBand="0" w:evenVBand="0" w:oddHBand="0" w:evenHBand="0" w:firstRowFirstColumn="0" w:firstRowLastColumn="0" w:lastRowFirstColumn="0" w:lastRowLastColumn="0"/>
+            <w:tcW w:w="3439" w:type="dxa"/>
+          </w:tcPr>
+          <w:p>
+            <w:pPr>
+              <w:rPr>
+                <w:b w:val="0"/>
+                <w:bCs w:val="0"/>
+                <w:szCs w:val="24"/>
+              </w:rPr>
+            </w:pPr>
+            <w:r>
+              <w:rPr>
+                <w:b w:val="0"/>
+                <w:bCs w:val="0"/>
+                <w:szCs w:val="24"/>
+              </w:rPr>
+              <w:t>Md. Nazrul Islam</w:t>
+            </w:r>
+          </w:p>
+        </w:tc>
+        <w:tc>
+          <w:tcPr>
+            <w:tcW w:w="3439" w:type="dxa"/>
+          </w:tcPr>
+          <w:p>
+            <w:pPr>
+              <w:jc w:val="center"/>
+              <w:cnfStyle w:val="000000000000" w:firstRow="0" w:lastRow="0" w:firstColumn="0" w:lastColumn="0" w:oddVBand="0" w:evenVBand="0" w:oddHBand="0" w:evenHBand="0" w:firstRowFirstColumn="0" w:firstRowLastColumn="0" w:lastRowFirstColumn="0" w:lastRowLastColumn="0"/>
+              <w:rPr>
+                <w:szCs w:val="24"/>
+              </w:rPr>
+            </w:pPr>
+            <w:r>
+              <w:rPr>
+                <w:szCs w:val="24"/>
+              </w:rPr>
+              <w:t>ID# 160221006</w:t>
+            </w:r>
+          </w:p>
+        </w:tc>
+      </w:tr>
+      <w:tr>
+        <w:trPr>
+          <w:cnfStyle w:val="000000100000" w:firstRow="0" w:lastRow="0" w:firstColumn="0" w:lastColumn="0" w:oddVBand="0" w:evenVBand="0" w:oddHBand="1" w:evenHBand="0" w:firstRowFirstColumn="0" w:firstRowLastColumn="0" w:lastRowFirstColumn="0" w:lastRowLastColumn="0"/>
+          <w:trHeight w:val="384"/>
+        </w:trPr>
+        <w:tc>
+          <w:tcPr>
+            <w:cnfStyle w:val="001000000000" w:firstRow="0" w:lastRow="0" w:firstColumn="1" w:lastColumn="0" w:oddVBand="0" w:evenVBand="0" w:oddHBand="0" w:evenHBand="0" w:firstRowFirstColumn="0" w:firstRowLastColumn="0" w:lastRowFirstColumn="0" w:lastRowLastColumn="0"/>
+            <w:tcW w:w="3439" w:type="dxa"/>
+          </w:tcPr>
+          <w:p>
+            <w:pPr>
+              <w:rPr>
+                <w:b w:val="0"/>
+                <w:bCs w:val="0"/>
+                <w:szCs w:val="24"/>
+              </w:rPr>
+            </w:pPr>
+            <w:r>
+              <w:rPr>
+                <w:b w:val="0"/>
+                <w:bCs w:val="0"/>
+                <w:szCs w:val="24"/>
+              </w:rPr>
+              <w:t>Md. Elias Hossain</w:t>
+            </w:r>
+          </w:p>
+        </w:tc>
+        <w:tc>
+          <w:tcPr>
+            <w:tcW w:w="3439" w:type="dxa"/>
+          </w:tcPr>
+          <w:p>
+            <w:pPr>
+              <w:jc w:val="center"/>
+              <w:cnfStyle w:val="000000100000" w:firstRow="0" w:lastRow="0" w:firstColumn="0" w:lastColumn="0" w:oddVBand="0" w:evenVBand="0" w:oddHBand="1" w:evenHBand="0" w:firstRowFirstColumn="0" w:firstRowLastColumn="0" w:lastRowFirstColumn="0" w:lastRowLastColumn="0"/>
+              <w:rPr>
+                <w:szCs w:val="24"/>
+              </w:rPr>
+            </w:pPr>
+            <w:r>
+              <w:rPr>
+                <w:szCs w:val="24"/>
+              </w:rPr>
+              <w:t>ID# 16022100</w:t>
+            </w:r>
+            <w:r>
+              <w:rPr>
+                <w:szCs w:val="24"/>
+              </w:rPr>
+              <w:t>7</w:t>
+            </w:r>
+          </w:p>
+        </w:tc>
+      </w:tr>
+      <w:tr>
+        <w:trPr>
+          <w:trHeight w:val="384"/>
+        </w:trPr>
+        <w:tc>
+          <w:tcPr>
+            <w:cnfStyle w:val="001000000000" w:firstRow="0" w:lastRow="0" w:firstColumn="1" w:lastColumn="0" w:oddVBand="0" w:evenVBand="0" w:oddHBand="0" w:evenHBand="0" w:firstRowFirstColumn="0" w:firstRowLastColumn="0" w:lastRowFirstColumn="0" w:lastRowLastColumn="0"/>
+            <w:tcW w:w="3439" w:type="dxa"/>
+          </w:tcPr>
+          <w:p>
+            <w:pPr>
+              <w:rPr>
+                <w:b w:val="0"/>
+                <w:bCs w:val="0"/>
+                <w:szCs w:val="24"/>
+              </w:rPr>
+            </w:pPr>
+            <w:r>
+              <w:rPr>
+                <w:b w:val="0"/>
+                <w:bCs w:val="0"/>
+                <w:szCs w:val="24"/>
+              </w:rPr>
+              <w:t xml:space="preserve">Md. </w:t>
+            </w:r>
+            <w:proofErr w:type="spellStart"/>
+            <w:r>
+              <w:rPr>
+                <w:b w:val="0"/>
+                <w:bCs w:val="0"/>
+                <w:szCs w:val="24"/>
+              </w:rPr>
+              <w:t>Aktarul</w:t>
+            </w:r>
+            <w:proofErr w:type="spellEnd"/>
+            <w:r>
+              <w:rPr>
+                <w:b w:val="0"/>
+                <w:bCs w:val="0"/>
+                <w:szCs w:val="24"/>
+              </w:rPr>
+              <w:t xml:space="preserve"> Islam</w:t>
+            </w:r>
+          </w:p>
+        </w:tc>
+        <w:tc>
+          <w:tcPr>
+            <w:tcW w:w="3439" w:type="dxa"/>
+          </w:tcPr>
+          <w:p>
+            <w:pPr>
+              <w:jc w:val="center"/>
+              <w:cnfStyle w:val="000000000000" w:firstRow="0" w:lastRow="0" w:firstColumn="0" w:lastColumn="0" w:oddVBand="0" w:evenVBand="0" w:oddHBand="0" w:evenHBand="0" w:firstRowFirstColumn="0" w:firstRowLastColumn="0" w:lastRowFirstColumn="0" w:lastRowLastColumn="0"/>
+              <w:rPr>
+                <w:szCs w:val="24"/>
+              </w:rPr>
+            </w:pPr>
+            <w:r>
+              <w:rPr>
+                <w:szCs w:val="24"/>
+              </w:rPr>
+              <w:t>ID# 160221009</w:t>
+            </w:r>
+          </w:p>
+        </w:tc>
+      </w:tr>
+      <w:tr>
+        <w:trPr>
+          <w:cnfStyle w:val="000000100000" w:firstRow="0" w:lastRow="0" w:firstColumn="0" w:lastColumn="0" w:oddVBand="0" w:evenVBand="0" w:oddHBand="1" w:evenHBand="0" w:firstRowFirstColumn="0" w:firstRowLastColumn="0" w:lastRowFirstColumn="0" w:lastRowLastColumn="0"/>
+          <w:trHeight w:val="384"/>
+        </w:trPr>
+        <w:tc>
+          <w:tcPr>
+            <w:cnfStyle w:val="001000000000" w:firstRow="0" w:lastRow="0" w:firstColumn="1" w:lastColumn="0" w:oddVBand="0" w:evenVBand="0" w:oddHBand="0" w:evenHBand="0" w:firstRowFirstColumn="0" w:firstRowLastColumn="0" w:lastRowFirstColumn="0" w:lastRowLastColumn="0"/>
+            <w:tcW w:w="3439" w:type="dxa"/>
+          </w:tcPr>
+          <w:p>
+            <w:pPr>
+              <w:rPr>
+                <w:b w:val="0"/>
+                <w:bCs w:val="0"/>
+                <w:szCs w:val="24"/>
+              </w:rPr>
+            </w:pPr>
+            <w:r>
+              <w:rPr>
+                <w:b w:val="0"/>
+                <w:bCs w:val="0"/>
+                <w:szCs w:val="24"/>
+              </w:rPr>
+              <w:t xml:space="preserve">Habiba </w:t>
+            </w:r>
+            <w:proofErr w:type="spellStart"/>
+            <w:r>
+              <w:rPr>
+                <w:b w:val="0"/>
+                <w:bCs w:val="0"/>
+                <w:szCs w:val="24"/>
+              </w:rPr>
+              <w:t>Arfin</w:t>
+            </w:r>
+            <w:proofErr w:type="spellEnd"/>
+          </w:p>
+        </w:tc>
+        <w:tc>
+          <w:tcPr>
+            <w:tcW w:w="3439" w:type="dxa"/>
+          </w:tcPr>
+          <w:p>
+            <w:pPr>
+              <w:jc w:val="center"/>
+              <w:cnfStyle w:val="000000100000" w:firstRow="0" w:lastRow="0" w:firstColumn="0" w:lastColumn="0" w:oddVBand="0" w:evenVBand="0" w:oddHBand="1" w:evenHBand="0" w:firstRowFirstColumn="0" w:firstRowLastColumn="0" w:lastRowFirstColumn="0" w:lastRowLastColumn="0"/>
+              <w:rPr>
+                <w:szCs w:val="24"/>
+              </w:rPr>
+            </w:pPr>
+            <w:r>
+              <w:rPr>
+                <w:szCs w:val="24"/>
+              </w:rPr>
+              <w:t>ID# 160221010</w:t>
+            </w:r>
+          </w:p>
+        </w:tc>
+      </w:tr>
+    </w:tbl>
+    <w:p/>
+    <w:p>
+      <w:r>
+        <w:t>Department of Computer Science &amp; Engineering,</w:t>
+      </w:r>
+    </w:p>
+    <w:p>
+      <w:r>
+        <w:t>European University of Bangladesh.</w:t>
+      </w:r>
+    </w:p>
+    <w:p>
+      <w:r>
+        <w:br w:type="page"/>
+      </w:r>
+    </w:p>
+    <w:p/>
+    <w:p/>
     <w:p>
       <w:pPr>
         <w:rPr>
@@ -834,60 +1351,1402 @@
           <w:szCs w:val="32"/>
         </w:rPr>
       </w:pPr>
+    </w:p>
+    <w:p>
+      <w:pPr>
+        <w:pStyle w:val="Heading1"/>
+        <w:jc w:val="center"/>
+      </w:pPr>
+    </w:p>
+    <w:p>
+      <w:pPr>
+        <w:pStyle w:val="Heading1"/>
+        <w:jc w:val="center"/>
+      </w:pPr>
+      <w:bookmarkStart w:id="2" w:name="_Toc47444711"/>
+      <w:r>
+        <w:t>Declaration of Student’s</w:t>
+      </w:r>
+      <w:bookmarkEnd w:id="2"/>
+    </w:p>
+    <w:p/>
+    <w:p>
+      <w:pPr>
+        <w:jc w:val="both"/>
+      </w:pPr>
+      <w:r>
+        <w:t>Declaration of Student's We are, hereby declared that the presented report of Project named "</w:t>
+      </w:r>
+      <w:r>
+        <w:rPr>
+          <w:b/>
+          <w:bCs/>
+        </w:rPr>
+        <w:t>Community Clinic Management System</w:t>
+      </w:r>
+      <w:r>
+        <w:t xml:space="preserve">" is prepared by us. </w:t>
+      </w:r>
+    </w:p>
+    <w:p>
+      <w:pPr>
+        <w:jc w:val="both"/>
+      </w:pPr>
+      <w:r>
+        <w:t xml:space="preserve">We also confirm that the report is only prepared to meet my academic requirement not for any other purpose. This Project work has not been previously submitted for any degree at this university. I have quoted from the work of </w:t>
+      </w:r>
+      <w:r>
+        <w:t>others;</w:t>
+      </w:r>
+      <w:r>
+        <w:t xml:space="preserve"> the source is always given. With the exception of such quotations, this project is entire my own work.</w:t>
+      </w:r>
+    </w:p>
+    <w:p>
+      <w:r>
+        <w:rPr>
+          <w:noProof/>
+        </w:rPr>
+        <mc:AlternateContent>
+          <mc:Choice Requires="wps">
+            <w:drawing>
+              <wp:anchor distT="45720" distB="45720" distL="114300" distR="114300" simplePos="0" relativeHeight="251670528" behindDoc="0" locked="0" layoutInCell="1" allowOverlap="1" wp14:anchorId="56584018" wp14:editId="3839222A">
+                <wp:simplePos x="0" y="0"/>
+                <wp:positionH relativeFrom="margin">
+                  <wp:align>right</wp:align>
+                </wp:positionH>
+                <wp:positionV relativeFrom="paragraph">
+                  <wp:posOffset>2341880</wp:posOffset>
+                </wp:positionV>
+                <wp:extent cx="1801495" cy="1404620"/>
+                <wp:effectExtent l="0" t="0" r="8255" b="0"/>
+                <wp:wrapSquare wrapText="bothSides"/>
+                <wp:docPr id="9" name="Text Box 2"/>
+                <wp:cNvGraphicFramePr>
+                  <a:graphicFrameLocks xmlns:a="http://schemas.openxmlformats.org/drawingml/2006/main"/>
+                </wp:cNvGraphicFramePr>
+                <a:graphic xmlns:a="http://schemas.openxmlformats.org/drawingml/2006/main">
+                  <a:graphicData uri="http://schemas.microsoft.com/office/word/2010/wordprocessingShape">
+                    <wps:wsp>
+                      <wps:cNvSpPr txBox="1">
+                        <a:spLocks noChangeArrowheads="1"/>
+                      </wps:cNvSpPr>
+                      <wps:spPr bwMode="auto">
+                        <a:xfrm>
+                          <a:off x="0" y="0"/>
+                          <a:ext cx="1801495" cy="1404620"/>
+                        </a:xfrm>
+                        <a:prstGeom prst="rect">
+                          <a:avLst/>
+                        </a:prstGeom>
+                        <a:solidFill>
+                          <a:srgbClr val="FFFFFF"/>
+                        </a:solidFill>
+                        <a:ln w="9525">
+                          <a:noFill/>
+                          <a:miter lim="800000"/>
+                          <a:headEnd/>
+                          <a:tailEnd/>
+                        </a:ln>
+                      </wps:spPr>
+                      <wps:txbx>
+                        <w:txbxContent>
+                          <w:p>
+                            <w:pPr>
+                              <w:pBdr>
+                                <w:top w:val="single" w:sz="4" w:space="1" w:color="auto"/>
+                              </w:pBdr>
+                            </w:pPr>
+                            <w:r>
+                              <w:t xml:space="preserve">Habiba </w:t>
+                            </w:r>
+                            <w:proofErr w:type="spellStart"/>
+                            <w:r>
+                              <w:t>Arfin</w:t>
+                            </w:r>
+                            <w:proofErr w:type="spellEnd"/>
+                          </w:p>
+                          <w:p>
+                            <w:r>
+                              <w:t>ID# 160221010</w:t>
+                            </w:r>
+                          </w:p>
+                        </w:txbxContent>
+                      </wps:txbx>
+                      <wps:bodyPr rot="0" vert="horz" wrap="square" lIns="91440" tIns="45720" rIns="91440" bIns="45720" anchor="t" anchorCtr="0">
+                        <a:spAutoFit/>
+                      </wps:bodyPr>
+                    </wps:wsp>
+                  </a:graphicData>
+                </a:graphic>
+                <wp14:sizeRelH relativeFrom="margin">
+                  <wp14:pctWidth>0</wp14:pctWidth>
+                </wp14:sizeRelH>
+                <wp14:sizeRelV relativeFrom="margin">
+                  <wp14:pctHeight>20000</wp14:pctHeight>
+                </wp14:sizeRelV>
+              </wp:anchor>
+            </w:drawing>
+          </mc:Choice>
+          <mc:Fallback>
+            <w:pict>
+              <v:shapetype w14:anchorId="56584018" id="_x0000_t202" coordsize="21600,21600" o:spt="202" path="m,l,21600r21600,l21600,xe">
+                <v:stroke joinstyle="miter"/>
+                <v:path gradientshapeok="t" o:connecttype="rect"/>
+              </v:shapetype>
+              <v:shape id="Text Box 2" o:spid="_x0000_s1026" type="#_x0000_t202" style="position:absolute;margin-left:90.65pt;margin-top:184.4pt;width:141.85pt;height:110.6pt;z-index:251670528;visibility:visible;mso-wrap-style:square;mso-width-percent:0;mso-height-percent:200;mso-wrap-distance-left:9pt;mso-wrap-distance-top:3.6pt;mso-wrap-distance-right:9pt;mso-wrap-distance-bottom:3.6pt;mso-position-horizontal:right;mso-position-horizontal-relative:margin;mso-position-vertical:absolute;mso-position-vertical-relative:text;mso-width-percent:0;mso-height-percent:200;mso-width-relative:margin;mso-height-relative:margin;v-text-anchor:top" o:gfxdata="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" stroked="f">
+                <v:textbox style="mso-fit-shape-to-text:t">
+                  <w:txbxContent>
+                    <w:p>
+                      <w:pPr>
+                        <w:pBdr>
+                          <w:top w:val="single" w:sz="4" w:space="1" w:color="auto"/>
+                        </w:pBdr>
+                      </w:pPr>
+                      <w:r>
+                        <w:t xml:space="preserve">Habiba </w:t>
+                      </w:r>
+                      <w:proofErr w:type="spellStart"/>
+                      <w:r>
+                        <w:t>Arfin</w:t>
+                      </w:r>
+                      <w:proofErr w:type="spellEnd"/>
+                    </w:p>
+                    <w:p>
+                      <w:r>
+                        <w:t>ID# 160221010</w:t>
+                      </w:r>
+                    </w:p>
+                  </w:txbxContent>
+                </v:textbox>
+                <w10:wrap type="square" anchorx="margin"/>
+              </v:shape>
+            </w:pict>
+          </mc:Fallback>
+        </mc:AlternateContent>
+      </w:r>
+      <w:r>
+        <w:rPr>
+          <w:noProof/>
+        </w:rPr>
+        <mc:AlternateContent>
+          <mc:Choice Requires="wps">
+            <w:drawing>
+              <wp:anchor distT="45720" distB="45720" distL="114300" distR="114300" simplePos="0" relativeHeight="251668480" behindDoc="0" locked="0" layoutInCell="1" allowOverlap="1" wp14:anchorId="72DA96F7" wp14:editId="2EABCD87">
+                <wp:simplePos x="0" y="0"/>
+                <wp:positionH relativeFrom="margin">
+                  <wp:posOffset>2360968</wp:posOffset>
+                </wp:positionH>
+                <wp:positionV relativeFrom="paragraph">
+                  <wp:posOffset>2341880</wp:posOffset>
+                </wp:positionV>
+                <wp:extent cx="1801495" cy="1404620"/>
+                <wp:effectExtent l="0" t="0" r="8255" b="0"/>
+                <wp:wrapSquare wrapText="bothSides"/>
+                <wp:docPr id="8" name="Text Box 2"/>
+                <wp:cNvGraphicFramePr>
+                  <a:graphicFrameLocks xmlns:a="http://schemas.openxmlformats.org/drawingml/2006/main"/>
+                </wp:cNvGraphicFramePr>
+                <a:graphic xmlns:a="http://schemas.openxmlformats.org/drawingml/2006/main">
+                  <a:graphicData uri="http://schemas.microsoft.com/office/word/2010/wordprocessingShape">
+                    <wps:wsp>
+                      <wps:cNvSpPr txBox="1">
+                        <a:spLocks noChangeArrowheads="1"/>
+                      </wps:cNvSpPr>
+                      <wps:spPr bwMode="auto">
+                        <a:xfrm>
+                          <a:off x="0" y="0"/>
+                          <a:ext cx="1801495" cy="1404620"/>
+                        </a:xfrm>
+                        <a:prstGeom prst="rect">
+                          <a:avLst/>
+                        </a:prstGeom>
+                        <a:solidFill>
+                          <a:srgbClr val="FFFFFF"/>
+                        </a:solidFill>
+                        <a:ln w="9525">
+                          <a:noFill/>
+                          <a:miter lim="800000"/>
+                          <a:headEnd/>
+                          <a:tailEnd/>
+                        </a:ln>
+                      </wps:spPr>
+                      <wps:txbx>
+                        <w:txbxContent>
+                          <w:p>
+                            <w:pPr>
+                              <w:pBdr>
+                                <w:top w:val="single" w:sz="4" w:space="1" w:color="auto"/>
+                              </w:pBdr>
+                            </w:pPr>
+                            <w:r>
+                              <w:t xml:space="preserve">Md. </w:t>
+                            </w:r>
+                            <w:proofErr w:type="spellStart"/>
+                            <w:r>
+                              <w:t>Aktarul</w:t>
+                            </w:r>
+                            <w:proofErr w:type="spellEnd"/>
+                            <w:r>
+                              <w:t xml:space="preserve"> Islam</w:t>
+                            </w:r>
+                          </w:p>
+                          <w:p>
+                            <w:r>
+                              <w:t>ID# 160221009</w:t>
+                            </w:r>
+                          </w:p>
+                        </w:txbxContent>
+                      </wps:txbx>
+                      <wps:bodyPr rot="0" vert="horz" wrap="square" lIns="91440" tIns="45720" rIns="91440" bIns="45720" anchor="t" anchorCtr="0">
+                        <a:spAutoFit/>
+                      </wps:bodyPr>
+                    </wps:wsp>
+                  </a:graphicData>
+                </a:graphic>
+                <wp14:sizeRelH relativeFrom="margin">
+                  <wp14:pctWidth>0</wp14:pctWidth>
+                </wp14:sizeRelH>
+                <wp14:sizeRelV relativeFrom="margin">
+                  <wp14:pctHeight>20000</wp14:pctHeight>
+                </wp14:sizeRelV>
+              </wp:anchor>
+            </w:drawing>
+          </mc:Choice>
+          <mc:Fallback>
+            <w:pict>
+              <v:shape w14:anchorId="72DA96F7" id="_x0000_s1027" type="#_x0000_t202" style="position:absolute;margin-left:185.9pt;margin-top:184.4pt;width:141.85pt;height:110.6pt;z-index:251668480;visibility:visible;mso-wrap-style:square;mso-width-percent:0;mso-height-percent:200;mso-wrap-distance-left:9pt;mso-wrap-distance-top:3.6pt;mso-wrap-distance-right:9pt;mso-wrap-distance-bottom:3.6pt;mso-position-horizontal:absolute;mso-position-horizontal-relative:margin;mso-position-vertical:absolute;mso-position-vertical-relative:text;mso-width-percent:0;mso-height-percent:200;mso-width-relative:margin;mso-height-relative:margin;v-text-anchor:top" o:gfxdata="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" stroked="f">
+                <v:textbox style="mso-fit-shape-to-text:t">
+                  <w:txbxContent>
+                    <w:p>
+                      <w:pPr>
+                        <w:pBdr>
+                          <w:top w:val="single" w:sz="4" w:space="1" w:color="auto"/>
+                        </w:pBdr>
+                      </w:pPr>
+                      <w:r>
+                        <w:t xml:space="preserve">Md. </w:t>
+                      </w:r>
+                      <w:proofErr w:type="spellStart"/>
+                      <w:r>
+                        <w:t>Aktarul</w:t>
+                      </w:r>
+                      <w:proofErr w:type="spellEnd"/>
+                      <w:r>
+                        <w:t xml:space="preserve"> Islam</w:t>
+                      </w:r>
+                    </w:p>
+                    <w:p>
+                      <w:r>
+                        <w:t>ID# 160221009</w:t>
+                      </w:r>
+                    </w:p>
+                  </w:txbxContent>
+                </v:textbox>
+                <w10:wrap type="square" anchorx="margin"/>
+              </v:shape>
+            </w:pict>
+          </mc:Fallback>
+        </mc:AlternateContent>
+      </w:r>
+      <w:r>
+        <w:rPr>
+          <w:noProof/>
+        </w:rPr>
+        <mc:AlternateContent>
+          <mc:Choice Requires="wps">
+            <w:drawing>
+              <wp:anchor distT="45720" distB="45720" distL="114300" distR="114300" simplePos="0" relativeHeight="251666432" behindDoc="0" locked="0" layoutInCell="1" allowOverlap="1" wp14:anchorId="5B3AFFE4" wp14:editId="13E49405">
+                <wp:simplePos x="0" y="0"/>
+                <wp:positionH relativeFrom="margin">
+                  <wp:align>left</wp:align>
+                </wp:positionH>
+                <wp:positionV relativeFrom="paragraph">
+                  <wp:posOffset>2342354</wp:posOffset>
+                </wp:positionV>
+                <wp:extent cx="1801495" cy="1404620"/>
+                <wp:effectExtent l="0" t="0" r="8255" b="0"/>
+                <wp:wrapSquare wrapText="bothSides"/>
+                <wp:docPr id="7" name="Text Box 2"/>
+                <wp:cNvGraphicFramePr>
+                  <a:graphicFrameLocks xmlns:a="http://schemas.openxmlformats.org/drawingml/2006/main"/>
+                </wp:cNvGraphicFramePr>
+                <a:graphic xmlns:a="http://schemas.openxmlformats.org/drawingml/2006/main">
+                  <a:graphicData uri="http://schemas.microsoft.com/office/word/2010/wordprocessingShape">
+                    <wps:wsp>
+                      <wps:cNvSpPr txBox="1">
+                        <a:spLocks noChangeArrowheads="1"/>
+                      </wps:cNvSpPr>
+                      <wps:spPr bwMode="auto">
+                        <a:xfrm>
+                          <a:off x="0" y="0"/>
+                          <a:ext cx="1801495" cy="1404620"/>
+                        </a:xfrm>
+                        <a:prstGeom prst="rect">
+                          <a:avLst/>
+                        </a:prstGeom>
+                        <a:solidFill>
+                          <a:srgbClr val="FFFFFF"/>
+                        </a:solidFill>
+                        <a:ln w="9525">
+                          <a:noFill/>
+                          <a:miter lim="800000"/>
+                          <a:headEnd/>
+                          <a:tailEnd/>
+                        </a:ln>
+                      </wps:spPr>
+                      <wps:txbx>
+                        <w:txbxContent>
+                          <w:p>
+                            <w:pPr>
+                              <w:pBdr>
+                                <w:top w:val="single" w:sz="4" w:space="1" w:color="auto"/>
+                              </w:pBdr>
+                            </w:pPr>
+                            <w:r>
+                              <w:t>Md. Elias Hossain</w:t>
+                            </w:r>
+                          </w:p>
+                          <w:p>
+                            <w:r>
+                              <w:t>ID# 160221007</w:t>
+                            </w:r>
+                          </w:p>
+                        </w:txbxContent>
+                      </wps:txbx>
+                      <wps:bodyPr rot="0" vert="horz" wrap="square" lIns="91440" tIns="45720" rIns="91440" bIns="45720" anchor="t" anchorCtr="0">
+                        <a:spAutoFit/>
+                      </wps:bodyPr>
+                    </wps:wsp>
+                  </a:graphicData>
+                </a:graphic>
+                <wp14:sizeRelH relativeFrom="margin">
+                  <wp14:pctWidth>0</wp14:pctWidth>
+                </wp14:sizeRelH>
+                <wp14:sizeRelV relativeFrom="margin">
+                  <wp14:pctHeight>20000</wp14:pctHeight>
+                </wp14:sizeRelV>
+              </wp:anchor>
+            </w:drawing>
+          </mc:Choice>
+          <mc:Fallback>
+            <w:pict>
+              <v:shape w14:anchorId="5B3AFFE4" id="_x0000_s1028" type="#_x0000_t202" style="position:absolute;margin-left:0;margin-top:184.45pt;width:141.85pt;height:110.6pt;z-index:251666432;visibility:visible;mso-wrap-style:square;mso-width-percent:0;mso-height-percent:200;mso-wrap-distance-left:9pt;mso-wrap-distance-top:3.6pt;mso-wrap-distance-right:9pt;mso-wrap-distance-bottom:3.6pt;mso-position-horizontal:left;mso-position-horizontal-relative:margin;mso-position-vertical:absolute;mso-position-vertical-relative:text;mso-width-percent:0;mso-height-percent:200;mso-width-relative:margin;mso-height-relative:margin;v-text-anchor:top" o:gfxdata="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" stroked="f">
+                <v:textbox style="mso-fit-shape-to-text:t">
+                  <w:txbxContent>
+                    <w:p>
+                      <w:pPr>
+                        <w:pBdr>
+                          <w:top w:val="single" w:sz="4" w:space="1" w:color="auto"/>
+                        </w:pBdr>
+                      </w:pPr>
+                      <w:r>
+                        <w:t>Md. Elias Hossain</w:t>
+                      </w:r>
+                    </w:p>
+                    <w:p>
+                      <w:r>
+                        <w:t>ID# 160221007</w:t>
+                      </w:r>
+                    </w:p>
+                  </w:txbxContent>
+                </v:textbox>
+                <w10:wrap type="square" anchorx="margin"/>
+              </v:shape>
+            </w:pict>
+          </mc:Fallback>
+        </mc:AlternateContent>
+      </w:r>
+      <w:r>
+        <w:rPr>
+          <w:noProof/>
+        </w:rPr>
+        <mc:AlternateContent>
+          <mc:Choice Requires="wps">
+            <w:drawing>
+              <wp:anchor distT="45720" distB="45720" distL="114300" distR="114300" simplePos="0" relativeHeight="251664384" behindDoc="0" locked="0" layoutInCell="1" allowOverlap="1" wp14:anchorId="489A3340" wp14:editId="3EAA0BE6">
+                <wp:simplePos x="0" y="0"/>
+                <wp:positionH relativeFrom="column">
+                  <wp:posOffset>4430641</wp:posOffset>
+                </wp:positionH>
+                <wp:positionV relativeFrom="paragraph">
+                  <wp:posOffset>786765</wp:posOffset>
+                </wp:positionV>
+                <wp:extent cx="1801495" cy="1404620"/>
+                <wp:effectExtent l="0" t="0" r="8255" b="0"/>
+                <wp:wrapSquare wrapText="bothSides"/>
+                <wp:docPr id="6" name="Text Box 2"/>
+                <wp:cNvGraphicFramePr>
+                  <a:graphicFrameLocks xmlns:a="http://schemas.openxmlformats.org/drawingml/2006/main"/>
+                </wp:cNvGraphicFramePr>
+                <a:graphic xmlns:a="http://schemas.openxmlformats.org/drawingml/2006/main">
+                  <a:graphicData uri="http://schemas.microsoft.com/office/word/2010/wordprocessingShape">
+                    <wps:wsp>
+                      <wps:cNvSpPr txBox="1">
+                        <a:spLocks noChangeArrowheads="1"/>
+                      </wps:cNvSpPr>
+                      <wps:spPr bwMode="auto">
+                        <a:xfrm>
+                          <a:off x="0" y="0"/>
+                          <a:ext cx="1801495" cy="1404620"/>
+                        </a:xfrm>
+                        <a:prstGeom prst="rect">
+                          <a:avLst/>
+                        </a:prstGeom>
+                        <a:solidFill>
+                          <a:srgbClr val="FFFFFF"/>
+                        </a:solidFill>
+                        <a:ln w="9525">
+                          <a:noFill/>
+                          <a:miter lim="800000"/>
+                          <a:headEnd/>
+                          <a:tailEnd/>
+                        </a:ln>
+                      </wps:spPr>
+                      <wps:txbx>
+                        <w:txbxContent>
+                          <w:p>
+                            <w:pPr>
+                              <w:pBdr>
+                                <w:top w:val="single" w:sz="4" w:space="1" w:color="auto"/>
+                              </w:pBdr>
+                            </w:pPr>
+                            <w:r>
+                              <w:t>Md. Nazrul Islam</w:t>
+                            </w:r>
+                          </w:p>
+                          <w:p>
+                            <w:r>
+                              <w:t>ID# 160221006</w:t>
+                            </w:r>
+                          </w:p>
+                        </w:txbxContent>
+                      </wps:txbx>
+                      <wps:bodyPr rot="0" vert="horz" wrap="square" lIns="91440" tIns="45720" rIns="91440" bIns="45720" anchor="t" anchorCtr="0">
+                        <a:spAutoFit/>
+                      </wps:bodyPr>
+                    </wps:wsp>
+                  </a:graphicData>
+                </a:graphic>
+                <wp14:sizeRelH relativeFrom="margin">
+                  <wp14:pctWidth>0</wp14:pctWidth>
+                </wp14:sizeRelH>
+                <wp14:sizeRelV relativeFrom="margin">
+                  <wp14:pctHeight>20000</wp14:pctHeight>
+                </wp14:sizeRelV>
+              </wp:anchor>
+            </w:drawing>
+          </mc:Choice>
+          <mc:Fallback>
+            <w:pict>
+              <v:shape w14:anchorId="489A3340" id="_x0000_s1029" type="#_x0000_t202" style="position:absolute;margin-left:348.85pt;margin-top:61.95pt;width:141.85pt;height:110.6pt;z-index:251664384;visibility:visible;mso-wrap-style:square;mso-width-percent:0;mso-height-percent:200;mso-wrap-distance-left:9pt;mso-wrap-distance-top:3.6pt;mso-wrap-distance-right:9pt;mso-wrap-distance-bottom:3.6pt;mso-position-horizontal:absolute;mso-position-horizontal-relative:text;mso-position-vertical:absolute;mso-position-vertical-relative:text;mso-width-percent:0;mso-height-percent:200;mso-width-relative:margin;mso-height-relative:margin;v-text-anchor:top" o:gfxdata="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" stroked="f">
+                <v:textbox style="mso-fit-shape-to-text:t">
+                  <w:txbxContent>
+                    <w:p>
+                      <w:pPr>
+                        <w:pBdr>
+                          <w:top w:val="single" w:sz="4" w:space="1" w:color="auto"/>
+                        </w:pBdr>
+                      </w:pPr>
+                      <w:r>
+                        <w:t>Md. Nazrul Islam</w:t>
+                      </w:r>
+                    </w:p>
+                    <w:p>
+                      <w:r>
+                        <w:t>ID# 160221006</w:t>
+                      </w:r>
+                    </w:p>
+                  </w:txbxContent>
+                </v:textbox>
+                <w10:wrap type="square"/>
+              </v:shape>
+            </w:pict>
+          </mc:Fallback>
+        </mc:AlternateContent>
+      </w:r>
+      <w:r>
+        <w:rPr>
+          <w:noProof/>
+        </w:rPr>
+        <mc:AlternateContent>
+          <mc:Choice Requires="wps">
+            <w:drawing>
+              <wp:anchor distT="45720" distB="45720" distL="114300" distR="114300" simplePos="0" relativeHeight="251662336" behindDoc="0" locked="0" layoutInCell="1" allowOverlap="1" wp14:anchorId="33CBD7A9" wp14:editId="6A2551BA">
+                <wp:simplePos x="0" y="0"/>
+                <wp:positionH relativeFrom="column">
+                  <wp:posOffset>2329370</wp:posOffset>
+                </wp:positionH>
+                <wp:positionV relativeFrom="paragraph">
+                  <wp:posOffset>786765</wp:posOffset>
+                </wp:positionV>
+                <wp:extent cx="1801495" cy="1404620"/>
+                <wp:effectExtent l="0" t="0" r="8255" b="0"/>
+                <wp:wrapSquare wrapText="bothSides"/>
+                <wp:docPr id="5" name="Text Box 2"/>
+                <wp:cNvGraphicFramePr>
+                  <a:graphicFrameLocks xmlns:a="http://schemas.openxmlformats.org/drawingml/2006/main"/>
+                </wp:cNvGraphicFramePr>
+                <a:graphic xmlns:a="http://schemas.openxmlformats.org/drawingml/2006/main">
+                  <a:graphicData uri="http://schemas.microsoft.com/office/word/2010/wordprocessingShape">
+                    <wps:wsp>
+                      <wps:cNvSpPr txBox="1">
+                        <a:spLocks noChangeArrowheads="1"/>
+                      </wps:cNvSpPr>
+                      <wps:spPr bwMode="auto">
+                        <a:xfrm>
+                          <a:off x="0" y="0"/>
+                          <a:ext cx="1801495" cy="1404620"/>
+                        </a:xfrm>
+                        <a:prstGeom prst="rect">
+                          <a:avLst/>
+                        </a:prstGeom>
+                        <a:solidFill>
+                          <a:srgbClr val="FFFFFF"/>
+                        </a:solidFill>
+                        <a:ln w="9525">
+                          <a:noFill/>
+                          <a:miter lim="800000"/>
+                          <a:headEnd/>
+                          <a:tailEnd/>
+                        </a:ln>
+                      </wps:spPr>
+                      <wps:txbx>
+                        <w:txbxContent>
+                          <w:p>
+                            <w:pPr>
+                              <w:pBdr>
+                                <w:top w:val="single" w:sz="4" w:space="1" w:color="auto"/>
+                              </w:pBdr>
+                            </w:pPr>
+                            <w:r>
+                              <w:t xml:space="preserve">Md. </w:t>
+                            </w:r>
+                            <w:proofErr w:type="spellStart"/>
+                            <w:r>
+                              <w:t>Ashikur</w:t>
+                            </w:r>
+                            <w:proofErr w:type="spellEnd"/>
+                            <w:r>
+                              <w:t xml:space="preserve"> Rahman</w:t>
+                            </w:r>
+                          </w:p>
+                          <w:p>
+                            <w:r>
+                              <w:t>ID# 160221005</w:t>
+                            </w:r>
+                          </w:p>
+                        </w:txbxContent>
+                      </wps:txbx>
+                      <wps:bodyPr rot="0" vert="horz" wrap="square" lIns="91440" tIns="45720" rIns="91440" bIns="45720" anchor="t" anchorCtr="0">
+                        <a:spAutoFit/>
+                      </wps:bodyPr>
+                    </wps:wsp>
+                  </a:graphicData>
+                </a:graphic>
+                <wp14:sizeRelH relativeFrom="margin">
+                  <wp14:pctWidth>0</wp14:pctWidth>
+                </wp14:sizeRelH>
+                <wp14:sizeRelV relativeFrom="margin">
+                  <wp14:pctHeight>20000</wp14:pctHeight>
+                </wp14:sizeRelV>
+              </wp:anchor>
+            </w:drawing>
+          </mc:Choice>
+          <mc:Fallback>
+            <w:pict>
+              <v:shape w14:anchorId="33CBD7A9" id="_x0000_s1030" type="#_x0000_t202" style="position:absolute;margin-left:183.4pt;margin-top:61.95pt;width:141.85pt;height:110.6pt;z-index:251662336;visibility:visible;mso-wrap-style:square;mso-width-percent:0;mso-height-percent:200;mso-wrap-distance-left:9pt;mso-wrap-distance-top:3.6pt;mso-wrap-distance-right:9pt;mso-wrap-distance-bottom:3.6pt;mso-position-horizontal:absolute;mso-position-horizontal-relative:text;mso-position-vertical:absolute;mso-position-vertical-relative:text;mso-width-percent:0;mso-height-percent:200;mso-width-relative:margin;mso-height-relative:margin;v-text-anchor:top" o:gfxdata="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" stroked="f">
+                <v:textbox style="mso-fit-shape-to-text:t">
+                  <w:txbxContent>
+                    <w:p>
+                      <w:pPr>
+                        <w:pBdr>
+                          <w:top w:val="single" w:sz="4" w:space="1" w:color="auto"/>
+                        </w:pBdr>
+                      </w:pPr>
+                      <w:r>
+                        <w:t xml:space="preserve">Md. </w:t>
+                      </w:r>
+                      <w:proofErr w:type="spellStart"/>
+                      <w:r>
+                        <w:t>Ashikur</w:t>
+                      </w:r>
+                      <w:proofErr w:type="spellEnd"/>
+                      <w:r>
+                        <w:t xml:space="preserve"> Rahman</w:t>
+                      </w:r>
+                    </w:p>
+                    <w:p>
+                      <w:r>
+                        <w:t>ID# 160221005</w:t>
+                      </w:r>
+                    </w:p>
+                  </w:txbxContent>
+                </v:textbox>
+                <w10:wrap type="square"/>
+              </v:shape>
+            </w:pict>
+          </mc:Fallback>
+        </mc:AlternateContent>
+      </w:r>
+      <w:r>
+        <w:rPr>
+          <w:noProof/>
+        </w:rPr>
+        <mc:AlternateContent>
+          <mc:Choice Requires="wps">
+            <w:drawing>
+              <wp:anchor distT="45720" distB="45720" distL="114300" distR="114300" simplePos="0" relativeHeight="251660288" behindDoc="0" locked="0" layoutInCell="1" allowOverlap="1" wp14:anchorId="23F9CF77" wp14:editId="3D2FD4AF">
+                <wp:simplePos x="0" y="0"/>
+                <wp:positionH relativeFrom="column">
+                  <wp:posOffset>23495</wp:posOffset>
+                </wp:positionH>
+                <wp:positionV relativeFrom="paragraph">
+                  <wp:posOffset>786765</wp:posOffset>
+                </wp:positionV>
+                <wp:extent cx="1801495" cy="1404620"/>
+                <wp:effectExtent l="0" t="0" r="8255" b="0"/>
+                <wp:wrapSquare wrapText="bothSides"/>
+                <wp:docPr id="217" name="Text Box 2"/>
+                <wp:cNvGraphicFramePr>
+                  <a:graphicFrameLocks xmlns:a="http://schemas.openxmlformats.org/drawingml/2006/main"/>
+                </wp:cNvGraphicFramePr>
+                <a:graphic xmlns:a="http://schemas.openxmlformats.org/drawingml/2006/main">
+                  <a:graphicData uri="http://schemas.microsoft.com/office/word/2010/wordprocessingShape">
+                    <wps:wsp>
+                      <wps:cNvSpPr txBox="1">
+                        <a:spLocks noChangeArrowheads="1"/>
+                      </wps:cNvSpPr>
+                      <wps:spPr bwMode="auto">
+                        <a:xfrm>
+                          <a:off x="0" y="0"/>
+                          <a:ext cx="1801495" cy="1404620"/>
+                        </a:xfrm>
+                        <a:prstGeom prst="rect">
+                          <a:avLst/>
+                        </a:prstGeom>
+                        <a:solidFill>
+                          <a:srgbClr val="FFFFFF"/>
+                        </a:solidFill>
+                        <a:ln w="9525">
+                          <a:noFill/>
+                          <a:miter lim="800000"/>
+                          <a:headEnd/>
+                          <a:tailEnd/>
+                        </a:ln>
+                      </wps:spPr>
+                      <wps:txbx>
+                        <w:txbxContent>
+                          <w:p>
+                            <w:pPr>
+                              <w:pBdr>
+                                <w:top w:val="single" w:sz="4" w:space="1" w:color="auto"/>
+                              </w:pBdr>
+                            </w:pPr>
+                            <w:r>
+                              <w:t>Md. Golam Habib</w:t>
+                            </w:r>
+                          </w:p>
+                          <w:p>
+                            <w:r>
+                              <w:t>ID# 160221001</w:t>
+                            </w:r>
+                          </w:p>
+                        </w:txbxContent>
+                      </wps:txbx>
+                      <wps:bodyPr rot="0" vert="horz" wrap="square" lIns="91440" tIns="45720" rIns="91440" bIns="45720" anchor="t" anchorCtr="0">
+                        <a:spAutoFit/>
+                      </wps:bodyPr>
+                    </wps:wsp>
+                  </a:graphicData>
+                </a:graphic>
+                <wp14:sizeRelH relativeFrom="margin">
+                  <wp14:pctWidth>0</wp14:pctWidth>
+                </wp14:sizeRelH>
+                <wp14:sizeRelV relativeFrom="margin">
+                  <wp14:pctHeight>20000</wp14:pctHeight>
+                </wp14:sizeRelV>
+              </wp:anchor>
+            </w:drawing>
+          </mc:Choice>
+          <mc:Fallback>
+            <w:pict>
+              <v:shape w14:anchorId="23F9CF77" id="_x0000_s1031" type="#_x0000_t202" style="position:absolute;margin-left:1.85pt;margin-top:61.95pt;width:141.85pt;height:110.6pt;z-index:251660288;visibility:visible;mso-wrap-style:square;mso-width-percent:0;mso-height-percent:200;mso-wrap-distance-left:9pt;mso-wrap-distance-top:3.6pt;mso-wrap-distance-right:9pt;mso-wrap-distance-bottom:3.6pt;mso-position-horizontal:absolute;mso-position-horizontal-relative:text;mso-position-vertical:absolute;mso-position-vertical-relative:text;mso-width-percent:0;mso-height-percent:200;mso-width-relative:margin;mso-height-relative:margin;v-text-anchor:top" o:gfxdata="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" stroked="f">
+                <v:textbox style="mso-fit-shape-to-text:t">
+                  <w:txbxContent>
+                    <w:p>
+                      <w:pPr>
+                        <w:pBdr>
+                          <w:top w:val="single" w:sz="4" w:space="1" w:color="auto"/>
+                        </w:pBdr>
+                      </w:pPr>
+                      <w:r>
+                        <w:t>Md. Golam Habib</w:t>
+                      </w:r>
+                    </w:p>
+                    <w:p>
+                      <w:r>
+                        <w:t>ID# 160221001</w:t>
+                      </w:r>
+                    </w:p>
+                  </w:txbxContent>
+                </v:textbox>
+                <w10:wrap type="square"/>
+              </v:shape>
+            </w:pict>
+          </mc:Fallback>
+        </mc:AlternateContent>
+      </w:r>
+    </w:p>
+    <w:p/>
+    <w:p/>
+    <w:p/>
+    <w:p/>
+    <w:p/>
+    <w:p/>
+    <w:p/>
+    <w:p/>
+    <w:p/>
+    <w:p/>
+    <w:p/>
+    <w:p/>
+    <w:p>
+      <w:r>
+        <w:t>Batch – 4</w:t>
+      </w:r>
+      <w:r>
+        <w:rPr>
+          <w:vertAlign w:val="superscript"/>
+        </w:rPr>
+        <w:t>th</w:t>
+      </w:r>
+      <w:r>
+        <w:t xml:space="preserve"> (Regular)</w:t>
+      </w:r>
+    </w:p>
+    <w:p>
+      <w:r>
+        <w:t>Department of Computer Science &amp; Engineering,</w:t>
+      </w:r>
+    </w:p>
+    <w:p>
+      <w:r>
+        <w:t>European University of Bangladesh.</w:t>
+      </w:r>
+    </w:p>
+    <w:p>
       <w:r>
         <w:br w:type="page"/>
       </w:r>
     </w:p>
+    <w:p/>
     <w:p>
       <w:pPr>
         <w:pStyle w:val="Heading1"/>
         <w:jc w:val="center"/>
       </w:pPr>
-    </w:p>
-    <w:p>
-      <w:pPr>
-        <w:pStyle w:val="Heading1"/>
-        <w:jc w:val="center"/>
-      </w:pPr>
-      <w:bookmarkStart w:id="1" w:name="_Toc46933124"/>
-      <w:r>
-        <w:t>Declaration of Student’s</w:t>
-      </w:r>
-      <w:bookmarkEnd w:id="1"/>
-    </w:p>
-    <w:p>
-      <w:pPr>
-        <w:rPr>
-          <w:rFonts w:eastAsiaTheme="majorEastAsia" w:cstheme="majorBidi"/>
+      <w:bookmarkStart w:id="3" w:name="_Toc47444712"/>
+      <w:r>
+        <w:t>Declaration of Supervisor's</w:t>
+      </w:r>
+      <w:bookmarkEnd w:id="3"/>
+    </w:p>
+    <w:p>
+      <w:pPr>
+        <w:spacing w:after="0" w:line="360" w:lineRule="auto"/>
+        <w:jc w:val="center"/>
+        <w:rPr>
+          <w:rFonts w:ascii="Times New Roman" w:hAnsi="Times New Roman" w:cs="Times New Roman"/>
+          <w:bCs/>
+          <w:szCs w:val="24"/>
+        </w:rPr>
+      </w:pPr>
+    </w:p>
+    <w:p>
+      <w:pPr>
+        <w:spacing w:after="0"/>
+      </w:pPr>
+      <w:r>
+        <w:rPr>
+          <w:noProof/>
+        </w:rPr>
+        <w:drawing>
+          <wp:anchor distT="0" distB="0" distL="114300" distR="114300" simplePos="0" relativeHeight="251672576" behindDoc="0" locked="0" layoutInCell="1" allowOverlap="1" wp14:anchorId="02E56F62" wp14:editId="36EEC66A">
+            <wp:simplePos x="0" y="0"/>
+            <wp:positionH relativeFrom="margin">
+              <wp:align>center</wp:align>
+            </wp:positionH>
+            <wp:positionV relativeFrom="paragraph">
+              <wp:posOffset>7620</wp:posOffset>
+            </wp:positionV>
+            <wp:extent cx="1123950" cy="923593"/>
+            <wp:effectExtent l="0" t="0" r="0" b="0"/>
+            <wp:wrapNone/>
+            <wp:docPr id="11" name="Picture 11"/>
+            <wp:cNvGraphicFramePr>
+              <a:graphicFrameLocks xmlns:a="http://schemas.openxmlformats.org/drawingml/2006/main" noChangeAspect="1"/>
+            </wp:cNvGraphicFramePr>
+            <a:graphic xmlns:a="http://schemas.openxmlformats.org/drawingml/2006/main">
+              <a:graphicData uri="http://schemas.openxmlformats.org/drawingml/2006/picture">
+                <pic:pic xmlns:pic="http://schemas.openxmlformats.org/drawingml/2006/picture">
+                  <pic:nvPicPr>
+                    <pic:cNvPr id="2" name="download.png"/>
+                    <pic:cNvPicPr/>
+                  </pic:nvPicPr>
+                  <pic:blipFill>
+                    <a:blip r:embed="rId8">
+                      <a:extLst>
+                        <a:ext uri="{28A0092B-C50C-407E-A947-70E740481C1C}">
+                          <a14:useLocalDpi xmlns:a14="http://schemas.microsoft.com/office/drawing/2010/main" val="0"/>
+                        </a:ext>
+                      </a:extLst>
+                    </a:blip>
+                    <a:stretch>
+                      <a:fillRect/>
+                    </a:stretch>
+                  </pic:blipFill>
+                  <pic:spPr>
+                    <a:xfrm>
+                      <a:off x="0" y="0"/>
+                      <a:ext cx="1123950" cy="923593"/>
+                    </a:xfrm>
+                    <a:prstGeom prst="rect">
+                      <a:avLst/>
+                    </a:prstGeom>
+                  </pic:spPr>
+                </pic:pic>
+              </a:graphicData>
+            </a:graphic>
+            <wp14:sizeRelH relativeFrom="margin">
+              <wp14:pctWidth>0</wp14:pctWidth>
+            </wp14:sizeRelH>
+            <wp14:sizeRelV relativeFrom="margin">
+              <wp14:pctHeight>0</wp14:pctHeight>
+            </wp14:sizeRelV>
+          </wp:anchor>
+        </w:drawing>
+      </w:r>
+      <w:r>
+        <w:br/>
+      </w:r>
+    </w:p>
+    <w:p>
+      <w:pPr>
+        <w:spacing w:after="0"/>
+      </w:pPr>
+    </w:p>
+    <w:p>
+      <w:pPr>
+        <w:spacing w:after="0"/>
+      </w:pPr>
+    </w:p>
+    <w:p>
+      <w:pPr>
+        <w:spacing w:after="0"/>
+      </w:pPr>
+    </w:p>
+    <w:p>
+      <w:pPr>
+        <w:spacing w:after="0"/>
+      </w:pPr>
+    </w:p>
+    <w:p>
+      <w:pPr>
+        <w:spacing w:after="0"/>
+      </w:pPr>
+    </w:p>
+    <w:p>
+      <w:pPr>
+        <w:spacing w:after="0" w:line="360" w:lineRule="auto"/>
+        <w:jc w:val="center"/>
+        <w:rPr>
+          <w:rFonts w:cs="Times New Roman"/>
+          <w:b/>
+          <w:sz w:val="28"/>
+          <w:szCs w:val="28"/>
+        </w:rPr>
+      </w:pPr>
+      <w:r>
+        <w:rPr>
+          <w:rFonts w:cs="Times New Roman"/>
+          <w:b/>
+          <w:sz w:val="28"/>
+          <w:szCs w:val="28"/>
+        </w:rPr>
+        <w:t>EUROPEAN UNIVERSITY OF BANGLADESH</w:t>
+      </w:r>
+    </w:p>
+    <w:p>
+      <w:pPr>
+        <w:spacing w:after="0"/>
+        <w:jc w:val="center"/>
+      </w:pPr>
+      <w:r>
+        <w:rPr>
+          <w:rFonts w:cs="Times New Roman"/>
+          <w:noProof/>
+          <w:szCs w:val="24"/>
+        </w:rPr>
+        <w:drawing>
+          <wp:anchor distT="0" distB="0" distL="114300" distR="114300" simplePos="0" relativeHeight="251673600" behindDoc="1" locked="0" layoutInCell="1" allowOverlap="1" wp14:anchorId="013E92C0" wp14:editId="589089BE">
+            <wp:simplePos x="0" y="0"/>
+            <wp:positionH relativeFrom="margin">
+              <wp:align>center</wp:align>
+            </wp:positionH>
+            <wp:positionV relativeFrom="paragraph">
+              <wp:posOffset>41275</wp:posOffset>
+            </wp:positionV>
+            <wp:extent cx="5460074" cy="4486756"/>
+            <wp:effectExtent l="0" t="0" r="7620" b="9525"/>
+            <wp:wrapNone/>
+            <wp:docPr id="3" name="Picture 3"/>
+            <wp:cNvGraphicFramePr>
+              <a:graphicFrameLocks xmlns:a="http://schemas.openxmlformats.org/drawingml/2006/main" noChangeAspect="1"/>
+            </wp:cNvGraphicFramePr>
+            <a:graphic xmlns:a="http://schemas.openxmlformats.org/drawingml/2006/main">
+              <a:graphicData uri="http://schemas.openxmlformats.org/drawingml/2006/picture">
+                <pic:pic xmlns:pic="http://schemas.openxmlformats.org/drawingml/2006/picture">
+                  <pic:nvPicPr>
+                    <pic:cNvPr id="3" name="download.png"/>
+                    <pic:cNvPicPr/>
+                  </pic:nvPicPr>
+                  <pic:blipFill>
+                    <a:blip r:embed="rId9">
+                      <a:lum bright="70000" contrast="-70000"/>
+                      <a:extLst>
+                        <a:ext uri="{28A0092B-C50C-407E-A947-70E740481C1C}">
+                          <a14:useLocalDpi xmlns:a14="http://schemas.microsoft.com/office/drawing/2010/main" val="0"/>
+                        </a:ext>
+                      </a:extLst>
+                    </a:blip>
+                    <a:stretch>
+                      <a:fillRect/>
+                    </a:stretch>
+                  </pic:blipFill>
+                  <pic:spPr>
+                    <a:xfrm>
+                      <a:off x="0" y="0"/>
+                      <a:ext cx="5460074" cy="4486756"/>
+                    </a:xfrm>
+                    <a:prstGeom prst="rect">
+                      <a:avLst/>
+                    </a:prstGeom>
+                    <a:effectLst>
+                      <a:softEdge rad="0"/>
+                    </a:effectLst>
+                  </pic:spPr>
+                </pic:pic>
+              </a:graphicData>
+            </a:graphic>
+            <wp14:sizeRelH relativeFrom="margin">
+              <wp14:pctWidth>0</wp14:pctWidth>
+            </wp14:sizeRelH>
+            <wp14:sizeRelV relativeFrom="margin">
+              <wp14:pctHeight>0</wp14:pctHeight>
+            </wp14:sizeRelV>
+          </wp:anchor>
+        </w:drawing>
+      </w:r>
+    </w:p>
+    <w:p>
+      <w:pPr>
+        <w:spacing w:after="0"/>
+        <w:jc w:val="center"/>
+      </w:pPr>
+    </w:p>
+    <w:p>
+      <w:pPr>
+        <w:spacing w:after="0" w:line="360" w:lineRule="auto"/>
+        <w:jc w:val="center"/>
+        <w:rPr>
+          <w:rFonts w:cs="Times New Roman"/>
+          <w:b/>
+          <w:szCs w:val="24"/>
+          <w:u w:val="single"/>
+        </w:rPr>
+      </w:pPr>
+      <w:r>
+        <w:rPr>
+          <w:rFonts w:cs="Times New Roman"/>
+          <w:b/>
           <w:sz w:val="32"/>
           <w:szCs w:val="32"/>
-        </w:rPr>
-      </w:pPr>
-      <w:r>
-        <w:br w:type="page"/>
-      </w:r>
-    </w:p>
-    <w:p>
-      <w:pPr>
-        <w:pStyle w:val="Heading1"/>
-        <w:jc w:val="center"/>
-      </w:pPr>
-    </w:p>
-    <w:p>
-      <w:pPr>
-        <w:pStyle w:val="Heading1"/>
-        <w:jc w:val="center"/>
-      </w:pPr>
-      <w:bookmarkStart w:id="2" w:name="_Toc46933125"/>
-      <w:r>
-        <w:t>Declaration of Supervisor’s</w:t>
-      </w:r>
-      <w:bookmarkEnd w:id="2"/>
-    </w:p>
-    <w:p>
-      <w:r>
-        <w:br w:type="page"/>
-      </w:r>
+          <w:u w:val="single"/>
+        </w:rPr>
+        <w:t>To Whom It May Concern</w:t>
+      </w:r>
+    </w:p>
+    <w:p>
+      <w:pPr>
+        <w:spacing w:after="0" w:line="360" w:lineRule="auto"/>
+        <w:rPr>
+          <w:rFonts w:cs="Times New Roman"/>
+          <w:b/>
+          <w:szCs w:val="24"/>
+          <w:u w:val="single"/>
+        </w:rPr>
+      </w:pPr>
+    </w:p>
+    <w:p>
+      <w:pPr>
+        <w:spacing w:after="0" w:line="360" w:lineRule="auto"/>
+        <w:jc w:val="center"/>
+        <w:rPr>
+          <w:rFonts w:cs="Times New Roman"/>
+          <w:b/>
+          <w:szCs w:val="24"/>
+          <w:u w:val="single"/>
+        </w:rPr>
+      </w:pPr>
+    </w:p>
+    <w:p>
+      <w:pPr>
+        <w:spacing w:after="0" w:line="360" w:lineRule="auto"/>
+        <w:jc w:val="both"/>
+        <w:rPr>
+          <w:rFonts w:cs="Times New Roman"/>
+          <w:szCs w:val="24"/>
+        </w:rPr>
+      </w:pPr>
+      <w:r>
+        <w:rPr>
+          <w:rFonts w:cs="Times New Roman"/>
+          <w:szCs w:val="24"/>
+        </w:rPr>
+        <w:t>This is to certify that the project report on "</w:t>
+      </w:r>
+      <w:r>
+        <w:rPr>
+          <w:rFonts w:cs="Times New Roman"/>
+          <w:b/>
+          <w:bCs/>
+          <w:szCs w:val="24"/>
+        </w:rPr>
+        <w:t xml:space="preserve"> </w:t>
+      </w:r>
+      <w:r>
+        <w:rPr>
+          <w:b/>
+          <w:bCs/>
+        </w:rPr>
+        <w:t>Community Clinic Management System</w:t>
+      </w:r>
+      <w:r>
+        <w:rPr>
+          <w:rFonts w:cs="Times New Roman"/>
+          <w:szCs w:val="24"/>
+        </w:rPr>
+        <w:t xml:space="preserve"> " For the degree Bachelor of Science in Computer Science and Engineering from European University of Bangladesh carried out by </w:t>
+      </w:r>
+      <w:r>
+        <w:rPr>
+          <w:rFonts w:cs="Times New Roman"/>
+          <w:b/>
+          <w:szCs w:val="24"/>
+        </w:rPr>
+        <w:t>Md. Golam Habib</w:t>
+      </w:r>
+      <w:r>
+        <w:rPr>
+          <w:rFonts w:cs="Times New Roman"/>
+          <w:szCs w:val="24"/>
+        </w:rPr>
+        <w:t xml:space="preserve"> Student ID# 16022</w:t>
+      </w:r>
+      <w:r>
+        <w:rPr>
+          <w:rFonts w:cs="Times New Roman"/>
+          <w:szCs w:val="24"/>
+        </w:rPr>
+        <w:t>1001</w:t>
+      </w:r>
+      <w:r>
+        <w:rPr>
+          <w:rFonts w:cs="Times New Roman"/>
+          <w:szCs w:val="24"/>
+        </w:rPr>
+        <w:t xml:space="preserve">, </w:t>
+      </w:r>
+      <w:r>
+        <w:rPr>
+          <w:rFonts w:cs="Times New Roman"/>
+          <w:bCs/>
+          <w:szCs w:val="24"/>
+        </w:rPr>
+        <w:t xml:space="preserve">Md. </w:t>
+      </w:r>
+      <w:proofErr w:type="spellStart"/>
+      <w:r>
+        <w:rPr>
+          <w:rFonts w:cs="Times New Roman"/>
+          <w:bCs/>
+          <w:szCs w:val="24"/>
+        </w:rPr>
+        <w:t>Ashikur</w:t>
+      </w:r>
+      <w:proofErr w:type="spellEnd"/>
+      <w:r>
+        <w:rPr>
+          <w:rFonts w:cs="Times New Roman"/>
+          <w:bCs/>
+          <w:szCs w:val="24"/>
+        </w:rPr>
+        <w:t xml:space="preserve"> Rahman</w:t>
+      </w:r>
+      <w:r>
+        <w:rPr>
+          <w:rFonts w:cs="Times New Roman"/>
+          <w:szCs w:val="24"/>
+        </w:rPr>
+        <w:t xml:space="preserve"> Student ID# 16022</w:t>
+      </w:r>
+      <w:r>
+        <w:rPr>
+          <w:rFonts w:cs="Times New Roman"/>
+          <w:szCs w:val="24"/>
+        </w:rPr>
+        <w:t>1005</w:t>
+      </w:r>
+      <w:r>
+        <w:rPr>
+          <w:rFonts w:cs="Times New Roman"/>
+          <w:szCs w:val="24"/>
+        </w:rPr>
+        <w:t xml:space="preserve">, </w:t>
+      </w:r>
+      <w:r>
+        <w:rPr>
+          <w:rFonts w:cs="Times New Roman"/>
+          <w:bCs/>
+          <w:szCs w:val="24"/>
+        </w:rPr>
+        <w:t>Nazrul Islam</w:t>
+      </w:r>
+      <w:r>
+        <w:rPr>
+          <w:rFonts w:cs="Times New Roman"/>
+          <w:szCs w:val="24"/>
+        </w:rPr>
+        <w:t xml:space="preserve"> Student ID# 160222014, </w:t>
+      </w:r>
+      <w:r>
+        <w:rPr>
+          <w:rFonts w:cs="Times New Roman"/>
+          <w:bCs/>
+          <w:szCs w:val="24"/>
+        </w:rPr>
+        <w:t xml:space="preserve">Md. Masum </w:t>
+      </w:r>
+      <w:proofErr w:type="spellStart"/>
+      <w:r>
+        <w:rPr>
+          <w:rFonts w:cs="Times New Roman"/>
+          <w:bCs/>
+          <w:szCs w:val="24"/>
+        </w:rPr>
+        <w:t>Billah</w:t>
+      </w:r>
+      <w:proofErr w:type="spellEnd"/>
+      <w:r>
+        <w:rPr>
+          <w:rFonts w:cs="Times New Roman"/>
+          <w:b/>
+          <w:szCs w:val="24"/>
+        </w:rPr>
+        <w:t xml:space="preserve"> </w:t>
+      </w:r>
+      <w:r>
+        <w:rPr>
+          <w:rFonts w:cs="Times New Roman"/>
+          <w:szCs w:val="24"/>
+        </w:rPr>
+        <w:t>Student ID# 160222006, under our supervision.</w:t>
+      </w:r>
+    </w:p>
+    <w:p>
+      <w:pPr>
+        <w:spacing w:after="0" w:line="360" w:lineRule="auto"/>
+        <w:jc w:val="both"/>
+        <w:rPr>
+          <w:rFonts w:cs="Times New Roman"/>
+          <w:szCs w:val="24"/>
+        </w:rPr>
+      </w:pPr>
+      <w:r>
+        <w:rPr>
+          <w:rFonts w:cs="Times New Roman"/>
+          <w:szCs w:val="24"/>
+        </w:rPr>
+        <w:t>As far as we are concern, no part of the project report has been submitted for any degree diploma, title or recognition before.</w:t>
+      </w:r>
+    </w:p>
+    <w:p>
+      <w:pPr>
+        <w:spacing w:after="0" w:line="360" w:lineRule="auto"/>
+        <w:jc w:val="both"/>
+        <w:rPr>
+          <w:rFonts w:cs="Times New Roman"/>
+          <w:szCs w:val="24"/>
+        </w:rPr>
+      </w:pPr>
+    </w:p>
+    <w:p>
+      <w:pPr>
+        <w:spacing w:after="0" w:line="360" w:lineRule="auto"/>
+        <w:rPr>
+          <w:rFonts w:cs="Times New Roman"/>
+          <w:szCs w:val="24"/>
+        </w:rPr>
+      </w:pPr>
+    </w:p>
+    <w:p>
+      <w:pPr>
+        <w:spacing w:after="0" w:line="360" w:lineRule="auto"/>
+        <w:rPr>
+          <w:rFonts w:cs="Times New Roman"/>
+          <w:szCs w:val="24"/>
+        </w:rPr>
+      </w:pPr>
+    </w:p>
+    <w:p>
+      <w:pPr>
+        <w:spacing w:after="0" w:line="360" w:lineRule="auto"/>
+        <w:rPr>
+          <w:rFonts w:cs="Times New Roman"/>
+          <w:szCs w:val="24"/>
+        </w:rPr>
+      </w:pPr>
+    </w:p>
+    <w:p>
+      <w:pPr>
+        <w:spacing w:after="0" w:line="360" w:lineRule="auto"/>
+        <w:rPr>
+          <w:rFonts w:cs="Times New Roman"/>
+          <w:szCs w:val="24"/>
+        </w:rPr>
+      </w:pPr>
+    </w:p>
+    <w:p>
+      <w:pPr>
+        <w:spacing w:after="0" w:line="360" w:lineRule="auto"/>
+        <w:rPr>
+          <w:rFonts w:cs="Times New Roman"/>
+          <w:szCs w:val="24"/>
+        </w:rPr>
+      </w:pPr>
+    </w:p>
+    <w:p>
+      <w:pPr>
+        <w:spacing w:after="0" w:line="360" w:lineRule="auto"/>
+        <w:rPr>
+          <w:rFonts w:cs="Times New Roman"/>
+          <w:szCs w:val="24"/>
+        </w:rPr>
+      </w:pPr>
+      <w:r>
+        <w:rPr>
+          <w:rFonts w:cs="Times New Roman"/>
+          <w:szCs w:val="24"/>
+        </w:rPr>
+        <w:t>……………………………</w:t>
+      </w:r>
+    </w:p>
+    <w:p>
+      <w:pPr>
+        <w:rPr>
+          <w:rFonts w:cs="Times New Roman"/>
+          <w:b/>
+          <w:szCs w:val="24"/>
+        </w:rPr>
+      </w:pPr>
+      <w:r>
+        <w:rPr>
+          <w:rFonts w:cs="Times New Roman"/>
+          <w:b/>
+          <w:szCs w:val="24"/>
+        </w:rPr>
+        <w:t xml:space="preserve">Md. </w:t>
+      </w:r>
+      <w:proofErr w:type="spellStart"/>
+      <w:r>
+        <w:rPr>
+          <w:rFonts w:cs="Times New Roman"/>
+          <w:b/>
+          <w:szCs w:val="24"/>
+        </w:rPr>
+        <w:t>Obaidur</w:t>
+      </w:r>
+      <w:proofErr w:type="spellEnd"/>
+      <w:r>
+        <w:rPr>
+          <w:rFonts w:cs="Times New Roman"/>
+          <w:b/>
+          <w:szCs w:val="24"/>
+        </w:rPr>
+        <w:t xml:space="preserve"> Rahman</w:t>
+      </w:r>
+      <w:r>
+        <w:rPr>
+          <w:rFonts w:cs="Times New Roman"/>
+          <w:b/>
+          <w:szCs w:val="24"/>
+        </w:rPr>
+        <w:br/>
+        <w:t>Chairman</w:t>
+      </w:r>
+      <w:r>
+        <w:rPr>
+          <w:rFonts w:cs="Times New Roman"/>
+          <w:b/>
+          <w:szCs w:val="24"/>
+        </w:rPr>
+        <w:br/>
+        <w:t>Department of Computer Science and Engineering</w:t>
+      </w:r>
+      <w:r>
+        <w:rPr>
+          <w:rFonts w:cs="Times New Roman"/>
+          <w:b/>
+          <w:szCs w:val="24"/>
+        </w:rPr>
+        <w:br/>
+        <w:t>European University of Bangladesh</w:t>
+      </w:r>
+    </w:p>
+    <w:p>
+      <w:pPr>
+        <w:jc w:val="center"/>
+      </w:pPr>
+    </w:p>
+    <w:p>
+      <w:pPr>
+        <w:jc w:val="center"/>
+      </w:pPr>
+    </w:p>
+    <w:p>
+      <w:pPr>
+        <w:jc w:val="center"/>
+      </w:pPr>
+    </w:p>
+    <w:p>
+      <w:pPr>
+        <w:jc w:val="center"/>
+      </w:pPr>
+    </w:p>
+    <w:p>
+      <w:pPr>
+        <w:jc w:val="center"/>
+      </w:pPr>
+    </w:p>
+    <w:p>
+      <w:pPr>
+        <w:jc w:val="center"/>
+      </w:pPr>
+    </w:p>
+    <w:p>
+      <w:pPr>
+        <w:jc w:val="center"/>
+      </w:pPr>
     </w:p>
     <w:p>
       <w:pPr>
@@ -918,7 +2777,7 @@
                     <pic:cNvPicPr/>
                   </pic:nvPicPr>
                   <pic:blipFill>
-                    <a:blip r:embed="rId8"/>
+                    <a:blip r:embed="rId10"/>
                     <a:stretch>
                       <a:fillRect/>
                     </a:stretch>
@@ -946,25 +2805,146 @@
     </w:p>
     <w:p>
       <w:pPr>
-        <w:jc w:val="center"/>
-      </w:pPr>
-    </w:p>
-    <w:p>
-      <w:pPr>
         <w:pStyle w:val="Heading1"/>
         <w:jc w:val="center"/>
       </w:pPr>
-      <w:bookmarkStart w:id="3" w:name="_Toc46933126"/>
+    </w:p>
+    <w:p/>
+    <w:p>
+      <w:pPr>
+        <w:pStyle w:val="Heading1"/>
+        <w:jc w:val="center"/>
+      </w:pPr>
+      <w:bookmarkStart w:id="4" w:name="_Toc47444713"/>
       <w:r>
         <w:t>Acknowledgement</w:t>
       </w:r>
-      <w:bookmarkEnd w:id="3"/>
-    </w:p>
+      <w:bookmarkEnd w:id="4"/>
+    </w:p>
+    <w:p/>
+    <w:p/>
+    <w:p/>
+    <w:p>
+      <w:pPr>
+        <w:spacing w:after="0" w:line="360" w:lineRule="auto"/>
+        <w:jc w:val="both"/>
+        <w:rPr>
+          <w:rFonts w:cs="Times New Roman"/>
+          <w:szCs w:val="24"/>
+        </w:rPr>
+      </w:pPr>
+      <w:r>
+        <w:rPr>
+          <w:rFonts w:cs="Times New Roman"/>
+          <w:szCs w:val="24"/>
+        </w:rPr>
+        <w:t>At the very beginning, we would like to convey our sincere appreciation to the Almighty Allah for giving us the strength and ability to complete the task within the specified time.</w:t>
+      </w:r>
+    </w:p>
+    <w:p>
+      <w:pPr>
+        <w:spacing w:after="0" w:line="360" w:lineRule="auto"/>
+        <w:jc w:val="both"/>
+        <w:rPr>
+          <w:rFonts w:cs="Times New Roman"/>
+          <w:szCs w:val="24"/>
+        </w:rPr>
+      </w:pPr>
+    </w:p>
+    <w:p>
+      <w:pPr>
+        <w:spacing w:after="0" w:line="360" w:lineRule="auto"/>
+        <w:jc w:val="both"/>
+        <w:rPr>
+          <w:rFonts w:cs="Times New Roman"/>
+          <w:szCs w:val="24"/>
+        </w:rPr>
+      </w:pPr>
+      <w:r>
+        <w:rPr>
+          <w:rFonts w:cs="Times New Roman"/>
+          <w:szCs w:val="24"/>
+        </w:rPr>
+        <w:t>Any project report is the product of numerous people whose efforts, ideas and suggestions make the writer's job manageable. We are indebted to many people and organization for their assistance in making this project report a reality.</w:t>
+      </w:r>
+    </w:p>
+    <w:p>
+      <w:pPr>
+        <w:spacing w:after="0" w:line="360" w:lineRule="auto"/>
+        <w:jc w:val="both"/>
+        <w:rPr>
+          <w:rFonts w:cs="Times New Roman"/>
+          <w:szCs w:val="24"/>
+        </w:rPr>
+      </w:pPr>
+    </w:p>
+    <w:p>
+      <w:pPr>
+        <w:spacing w:after="0" w:line="360" w:lineRule="auto"/>
+        <w:jc w:val="both"/>
+        <w:rPr>
+          <w:rFonts w:cs="Times New Roman"/>
+          <w:szCs w:val="24"/>
+        </w:rPr>
+      </w:pPr>
+      <w:r>
+        <w:rPr>
+          <w:rFonts w:cs="Times New Roman"/>
+          <w:szCs w:val="24"/>
+        </w:rPr>
+        <w:t xml:space="preserve">We are very much thankful to our honorable supervisor, Md. </w:t>
+      </w:r>
+      <w:proofErr w:type="spellStart"/>
+      <w:r>
+        <w:rPr>
+          <w:rFonts w:cs="Times New Roman"/>
+          <w:szCs w:val="24"/>
+        </w:rPr>
+        <w:t>Obaidur</w:t>
+      </w:r>
+      <w:proofErr w:type="spellEnd"/>
+      <w:r>
+        <w:rPr>
+          <w:rFonts w:cs="Times New Roman"/>
+          <w:szCs w:val="24"/>
+        </w:rPr>
+        <w:t xml:space="preserve"> Rahman, Chairman, Department of Computer Science and Engineering, for his kind perseverance and contributions. Without his constant supervision and valuable advices and suggestions, we would not be able to complete the whole thing in a right manner.</w:t>
+      </w:r>
+    </w:p>
+    <w:p>
+      <w:pPr>
+        <w:spacing w:after="0" w:line="360" w:lineRule="auto"/>
+        <w:jc w:val="both"/>
+        <w:rPr>
+          <w:rFonts w:cs="Times New Roman"/>
+          <w:szCs w:val="24"/>
+        </w:rPr>
+      </w:pPr>
+    </w:p>
+    <w:p>
+      <w:pPr>
+        <w:spacing w:line="360" w:lineRule="auto"/>
+        <w:jc w:val="both"/>
+        <w:rPr>
+          <w:rFonts w:cs="Times New Roman"/>
+          <w:szCs w:val="24"/>
+        </w:rPr>
+      </w:pPr>
+      <w:r>
+        <w:rPr>
+          <w:rFonts w:cs="Times New Roman"/>
+          <w:szCs w:val="24"/>
+        </w:rPr>
+        <w:t>As always, any errors or omissions are the sole responsibilities of the writers. Any suggestions improving the quality of this project report are welcome.</w:t>
+      </w:r>
+    </w:p>
+    <w:p/>
     <w:p>
       <w:r>
         <w:br w:type="page"/>
       </w:r>
     </w:p>
+    <w:p/>
     <w:p>
       <w:pPr>
         <w:jc w:val="center"/>
@@ -975,11 +2955,99 @@
         <w:pStyle w:val="Heading1"/>
         <w:jc w:val="center"/>
       </w:pPr>
-      <w:bookmarkStart w:id="4" w:name="_Toc46933127"/>
+      <w:bookmarkStart w:id="5" w:name="_Toc47444714"/>
       <w:r>
         <w:t>Executive Summery</w:t>
       </w:r>
-      <w:bookmarkEnd w:id="4"/>
+      <w:bookmarkEnd w:id="5"/>
+    </w:p>
+    <w:p/>
+    <w:p>
+      <w:pPr>
+        <w:jc w:val="both"/>
+      </w:pPr>
+      <w:r>
+        <w:t>In Bangladesh, since 2009, establishment of 14 000 community clinics (CCs) for every 6000 population across the country brings health care to the community doorstep (</w:t>
+      </w:r>
+      <w:hyperlink r:id="rId11" w:history="1">
+        <w:r>
+          <w:rPr>
+            <w:rStyle w:val="Hyperlink"/>
+            <w:u w:val="none"/>
+          </w:rPr>
+          <w:t>WHO</w:t>
+        </w:r>
+      </w:hyperlink>
+      <w:r>
+        <w:t>). Now people can avail of health, family planning and nutrition services under one roof and within half-an-hour walking distance from their homes, even in remote areas.</w:t>
+      </w:r>
+    </w:p>
+    <w:p>
+      <w:pPr>
+        <w:jc w:val="both"/>
+      </w:pPr>
+      <w:r>
+        <w:t xml:space="preserve">CCs have contributed significantly to the improvement of the overall antenatal and postnatal care in Bangladesh. The clinics provide counseling on reproductive health and consequences of early marriage, and also supply contraceptives as well as care for pregnant women. Treatment is also provided for </w:t>
+      </w:r>
+      <w:r>
+        <w:t>diarrhea</w:t>
+      </w:r>
+      <w:r>
+        <w:t>, pneumonia and other childhood infections.</w:t>
+      </w:r>
+    </w:p>
+    <w:p>
+      <w:pPr>
+        <w:jc w:val="both"/>
+      </w:pPr>
+      <w:r>
+        <w:t>People’s participation is an important element of CCs. Local community members actively participate in their management.</w:t>
+      </w:r>
+    </w:p>
+    <w:p>
+      <w:pPr>
+        <w:jc w:val="both"/>
+      </w:pPr>
+      <w:r>
+        <w:t xml:space="preserve">The Health and Population Sector </w:t>
+      </w:r>
+      <w:proofErr w:type="spellStart"/>
+      <w:r>
+        <w:t>Programme</w:t>
+      </w:r>
+      <w:proofErr w:type="spellEnd"/>
+      <w:r>
+        <w:t xml:space="preserve"> (1998-2003) aimed to bring important changes to health and family planning services in Bangladesh. The introduction of a sector wide approach brought a series of changes in the planning, financing and delivery of services. A key component was the development of the new Essential Services Package (ESP) to meet the needs of the poor, especially in rural areas and particularly women and children. Village level facilities were to be developed as a focus for the provision of ESP. These Community Clinics were to bring family planning, preventive health services and limited curative services closer to the population, and to improve the efficiency of service provision, partly by replacing outreach services with services provided from a fixed point. Community Clinics (CC) were to provide services for around 6000 people, and it was envisaged that their location would make them accessible for 80% of the population within less than 30 minutes walking distance. The design was to be simple – two rooms with drinking water and lavatory facilities, and a covered waiting area. Funds for building the clinics were provided centrally, but communities had to donate land. This was designed to increase the feeling of ownership of the developments. In a similar way each community was required to set up a group to support and assist with the management of the CC, although the staff and supplies were provided by the government. Each clinic should have two staff, one health assistant and one family welfare assistant. There is a specified allocation of equipment and a range of drugs necessary to deliver the ESP services. Staff from the CCs would continue to provide a limited range of outreach services, especially in the early period after opening, and staff from higher levels in the system would visit on a regular basis to provide additional services and to supervise the CC staff. The development included a training </w:t>
+      </w:r>
+      <w:proofErr w:type="spellStart"/>
+      <w:r>
+        <w:t>programme</w:t>
+      </w:r>
+      <w:proofErr w:type="spellEnd"/>
+      <w:r>
+        <w:t xml:space="preserve"> for CC staff. </w:t>
+      </w:r>
+    </w:p>
+    <w:p>
+      <w:pPr>
+        <w:jc w:val="both"/>
+      </w:pPr>
+      <w:r>
+        <w:lastRenderedPageBreak/>
+        <w:t xml:space="preserve">In this Particular Situation we think that, we should create a system where all the facilities of the Community Clinics would be centralize and can create some inexpensive device to detect the problem of various organ of our human body. From this thought we created an inexpensive device for analyze Heart </w:t>
+      </w:r>
+      <w:r>
+        <w:t>beats</w:t>
+      </w:r>
+      <w:r>
+        <w:t xml:space="preserve"> by ECG </w:t>
+      </w:r>
+      <w:r>
+        <w:t xml:space="preserve">signals. Which is very much cheap more than other heart related device. In this regard we also create a Management system where all of the data will be created and store with a structured way. The main purpose of our project will give the luxury to explore improved services for patients. It can be used to promote basic nursing care in the hospital environment by improving the quality of care and patient safety. </w:t>
+      </w:r>
+      <w:r>
+        <w:t>Rural area of Bangladesh is lack behind from the proper patient monitoring system. So, remote monitoring and guidance awareness by sharing information in an authenticated manner are the main objectives.</w:t>
+      </w:r>
     </w:p>
     <w:p>
       <w:r>
@@ -994,16 +3062,24 @@
     <w:p>
       <w:pPr>
         <w:pStyle w:val="Heading1"/>
-        <w:jc w:val="center"/>
-      </w:pPr>
-      <w:bookmarkStart w:id="5" w:name="_Toc46933128"/>
+        <w:pBdr>
+          <w:bottom w:val="single" w:sz="4" w:space="1" w:color="auto"/>
+        </w:pBdr>
+        <w:jc w:val="center"/>
+      </w:pPr>
+      <w:bookmarkStart w:id="6" w:name="_Toc47444715"/>
       <w:r>
         <w:t>Table of Content</w:t>
       </w:r>
-      <w:bookmarkEnd w:id="5"/>
+      <w:bookmarkEnd w:id="6"/>
     </w:p>
     <w:sdt>
       <w:sdtPr>
+        <w:rPr>
+          <w:rFonts w:eastAsiaTheme="minorHAnsi" w:cstheme="minorBidi"/>
+          <w:sz w:val="24"/>
+          <w:szCs w:val="22"/>
+        </w:rPr>
         <w:id w:val="-1171407316"/>
         <w:docPartObj>
           <w:docPartGallery w:val="Table of Contents"/>
@@ -1012,12 +3088,9 @@
       </w:sdtPr>
       <w:sdtEndPr>
         <w:rPr>
-          <w:rFonts w:eastAsiaTheme="minorHAnsi" w:cstheme="minorBidi"/>
           <w:b/>
           <w:bCs/>
           <w:noProof/>
-          <w:sz w:val="24"/>
-          <w:szCs w:val="22"/>
         </w:rPr>
       </w:sdtEndPr>
       <w:sdtContent>
@@ -1049,7 +3122,7 @@
           <w:r>
             <w:fldChar w:fldCharType="separate"/>
           </w:r>
-          <w:hyperlink w:anchor="_Toc46933123" w:history="1">
+          <w:hyperlink w:anchor="_Toc47444710" w:history="1">
             <w:r>
               <w:rPr>
                 <w:rStyle w:val="Hyperlink"/>
@@ -1076,7 +3149,7 @@
                 <w:noProof/>
                 <w:webHidden/>
               </w:rPr>
-              <w:instrText xml:space="preserve"> PAGEREF _Toc46933123 \h </w:instrText>
+              <w:instrText xml:space="preserve"> PAGEREF _Toc47444710 \h </w:instrText>
             </w:r>
             <w:r>
               <w:rPr>
@@ -1118,7 +3191,7 @@
               <w:noProof/>
             </w:rPr>
           </w:pPr>
-          <w:hyperlink w:anchor="_Toc46933124" w:history="1">
+          <w:hyperlink w:anchor="_Toc47444711" w:history="1">
             <w:r>
               <w:rPr>
                 <w:rStyle w:val="Hyperlink"/>
@@ -1145,7 +3218,7 @@
                 <w:noProof/>
                 <w:webHidden/>
               </w:rPr>
-              <w:instrText xml:space="preserve"> PAGEREF _Toc46933124 \h </w:instrText>
+              <w:instrText xml:space="preserve"> PAGEREF _Toc47444711 \h </w:instrText>
             </w:r>
             <w:r>
               <w:rPr>
@@ -1187,13 +3260,13 @@
               <w:noProof/>
             </w:rPr>
           </w:pPr>
-          <w:hyperlink w:anchor="_Toc46933125" w:history="1">
+          <w:hyperlink w:anchor="_Toc47444712" w:history="1">
             <w:r>
               <w:rPr>
                 <w:rStyle w:val="Hyperlink"/>
                 <w:noProof/>
               </w:rPr>
-              <w:t>Declaration of Supervisor’s</w:t>
+              <w:t>Declaration of Supervisor's</w:t>
             </w:r>
             <w:r>
               <w:rPr>
@@ -1214,7 +3287,7 @@
                 <w:noProof/>
                 <w:webHidden/>
               </w:rPr>
-              <w:instrText xml:space="preserve"> PAGEREF _Toc46933125 \h </w:instrText>
+              <w:instrText xml:space="preserve"> PAGEREF _Toc47444712 \h </w:instrText>
             </w:r>
             <w:r>
               <w:rPr>
@@ -1256,7 +3329,7 @@
               <w:noProof/>
             </w:rPr>
           </w:pPr>
-          <w:hyperlink w:anchor="_Toc46933126" w:history="1">
+          <w:hyperlink w:anchor="_Toc47444713" w:history="1">
             <w:r>
               <w:rPr>
                 <w:rStyle w:val="Hyperlink"/>
@@ -1283,7 +3356,7 @@
                 <w:noProof/>
                 <w:webHidden/>
               </w:rPr>
-              <w:instrText xml:space="preserve"> PAGEREF _Toc46933126 \h </w:instrText>
+              <w:instrText xml:space="preserve"> PAGEREF _Toc47444713 \h </w:instrText>
             </w:r>
             <w:r>
               <w:rPr>
@@ -1325,7 +3398,7 @@
               <w:noProof/>
             </w:rPr>
           </w:pPr>
-          <w:hyperlink w:anchor="_Toc46933127" w:history="1">
+          <w:hyperlink w:anchor="_Toc47444714" w:history="1">
             <w:r>
               <w:rPr>
                 <w:rStyle w:val="Hyperlink"/>
@@ -1352,7 +3425,7 @@
                 <w:noProof/>
                 <w:webHidden/>
               </w:rPr>
-              <w:instrText xml:space="preserve"> PAGEREF _Toc46933127 \h </w:instrText>
+              <w:instrText xml:space="preserve"> PAGEREF _Toc47444714 \h </w:instrText>
             </w:r>
             <w:r>
               <w:rPr>
@@ -1394,7 +3467,7 @@
               <w:noProof/>
             </w:rPr>
           </w:pPr>
-          <w:hyperlink w:anchor="_Toc46933128" w:history="1">
+          <w:hyperlink w:anchor="_Toc47444715" w:history="1">
             <w:r>
               <w:rPr>
                 <w:rStyle w:val="Hyperlink"/>
@@ -1421,7 +3494,7 @@
                 <w:noProof/>
                 <w:webHidden/>
               </w:rPr>
-              <w:instrText xml:space="preserve"> PAGEREF _Toc46933128 \h </w:instrText>
+              <w:instrText xml:space="preserve"> PAGEREF _Toc47444715 \h </w:instrText>
             </w:r>
             <w:r>
               <w:rPr>
@@ -1441,7 +3514,7 @@
                 <w:noProof/>
                 <w:webHidden/>
               </w:rPr>
-              <w:t>8</w:t>
+              <w:t>9</w:t>
             </w:r>
             <w:r>
               <w:rPr>
@@ -1463,7 +3536,7 @@
               <w:noProof/>
             </w:rPr>
           </w:pPr>
-          <w:hyperlink w:anchor="_Toc46933129" w:history="1">
+          <w:hyperlink w:anchor="_Toc47444716" w:history="1">
             <w:r>
               <w:rPr>
                 <w:rStyle w:val="Hyperlink"/>
@@ -1490,7 +3563,7 @@
                 <w:noProof/>
                 <w:webHidden/>
               </w:rPr>
-              <w:instrText xml:space="preserve"> PAGEREF _Toc46933129 \h </w:instrText>
+              <w:instrText xml:space="preserve"> PAGEREF _Toc47444716 \h </w:instrText>
             </w:r>
             <w:r>
               <w:rPr>
@@ -1510,7 +3583,7 @@
                 <w:noProof/>
                 <w:webHidden/>
               </w:rPr>
-              <w:t>9</w:t>
+              <w:t>10</w:t>
             </w:r>
             <w:r>
               <w:rPr>
@@ -1532,7 +3605,7 @@
               <w:noProof/>
             </w:rPr>
           </w:pPr>
-          <w:hyperlink w:anchor="_Toc46933130" w:history="1">
+          <w:hyperlink w:anchor="_Toc47444717" w:history="1">
             <w:r>
               <w:rPr>
                 <w:rStyle w:val="Hyperlink"/>
@@ -1559,7 +3632,7 @@
                 <w:noProof/>
                 <w:webHidden/>
               </w:rPr>
-              <w:instrText xml:space="preserve"> PAGEREF _Toc46933130 \h </w:instrText>
+              <w:instrText xml:space="preserve"> PAGEREF _Toc47444717 \h </w:instrText>
             </w:r>
             <w:r>
               <w:rPr>
@@ -1579,7 +3652,7 @@
                 <w:noProof/>
                 <w:webHidden/>
               </w:rPr>
-              <w:t>10</w:t>
+              <w:t>11</w:t>
             </w:r>
             <w:r>
               <w:rPr>
@@ -1601,7 +3674,7 @@
               <w:noProof/>
             </w:rPr>
           </w:pPr>
-          <w:hyperlink w:anchor="_Toc46933131" w:history="1">
+          <w:hyperlink w:anchor="_Toc47444718" w:history="1">
             <w:r>
               <w:rPr>
                 <w:rStyle w:val="Hyperlink"/>
@@ -1628,7 +3701,7 @@
                 <w:noProof/>
                 <w:webHidden/>
               </w:rPr>
-              <w:instrText xml:space="preserve"> PAGEREF _Toc46933131 \h </w:instrText>
+              <w:instrText xml:space="preserve"> PAGEREF _Toc47444718 \h </w:instrText>
             </w:r>
             <w:r>
               <w:rPr>
@@ -1648,7 +3721,7 @@
                 <w:noProof/>
                 <w:webHidden/>
               </w:rPr>
-              <w:t>11</w:t>
+              <w:t>12</w:t>
             </w:r>
             <w:r>
               <w:rPr>
@@ -1670,7 +3743,7 @@
               <w:noProof/>
             </w:rPr>
           </w:pPr>
-          <w:hyperlink w:anchor="_Toc46933132" w:history="1">
+          <w:hyperlink w:anchor="_Toc47444719" w:history="1">
             <w:r>
               <w:rPr>
                 <w:rStyle w:val="Hyperlink"/>
@@ -1697,7 +3770,7 @@
                 <w:noProof/>
                 <w:webHidden/>
               </w:rPr>
-              <w:instrText xml:space="preserve"> PAGEREF _Toc46933132 \h </w:instrText>
+              <w:instrText xml:space="preserve"> PAGEREF _Toc47444719 \h </w:instrText>
             </w:r>
             <w:r>
               <w:rPr>
@@ -1717,7 +3790,7 @@
                 <w:noProof/>
                 <w:webHidden/>
               </w:rPr>
-              <w:t>12</w:t>
+              <w:t>13</w:t>
             </w:r>
             <w:r>
               <w:rPr>
@@ -1739,7 +3812,7 @@
               <w:noProof/>
             </w:rPr>
           </w:pPr>
-          <w:hyperlink w:anchor="_Toc46933133" w:history="1">
+          <w:hyperlink w:anchor="_Toc47444720" w:history="1">
             <w:r>
               <w:rPr>
                 <w:rStyle w:val="Hyperlink"/>
@@ -1766,7 +3839,7 @@
                 <w:noProof/>
                 <w:webHidden/>
               </w:rPr>
-              <w:instrText xml:space="preserve"> PAGEREF _Toc46933133 \h </w:instrText>
+              <w:instrText xml:space="preserve"> PAGEREF _Toc47444720 \h </w:instrText>
             </w:r>
             <w:r>
               <w:rPr>
@@ -1786,7 +3859,7 @@
                 <w:noProof/>
                 <w:webHidden/>
               </w:rPr>
-              <w:t>13</w:t>
+              <w:t>14</w:t>
             </w:r>
             <w:r>
               <w:rPr>
@@ -1808,7 +3881,7 @@
               <w:noProof/>
             </w:rPr>
           </w:pPr>
-          <w:hyperlink w:anchor="_Toc46933134" w:history="1">
+          <w:hyperlink w:anchor="_Toc47444721" w:history="1">
             <w:r>
               <w:rPr>
                 <w:rStyle w:val="Hyperlink"/>
@@ -1835,7 +3908,7 @@
                 <w:noProof/>
                 <w:webHidden/>
               </w:rPr>
-              <w:instrText xml:space="preserve"> PAGEREF _Toc46933134 \h </w:instrText>
+              <w:instrText xml:space="preserve"> PAGEREF _Toc47444721 \h </w:instrText>
             </w:r>
             <w:r>
               <w:rPr>
@@ -1855,7 +3928,7 @@
                 <w:noProof/>
                 <w:webHidden/>
               </w:rPr>
-              <w:t>14</w:t>
+              <w:t>15</w:t>
             </w:r>
             <w:r>
               <w:rPr>
@@ -1877,7 +3950,7 @@
               <w:noProof/>
             </w:rPr>
           </w:pPr>
-          <w:hyperlink w:anchor="_Toc46933135" w:history="1">
+          <w:hyperlink w:anchor="_Toc47444722" w:history="1">
             <w:r>
               <w:rPr>
                 <w:rStyle w:val="Hyperlink"/>
@@ -1904,7 +3977,7 @@
                 <w:noProof/>
                 <w:webHidden/>
               </w:rPr>
-              <w:instrText xml:space="preserve"> PAGEREF _Toc46933135 \h </w:instrText>
+              <w:instrText xml:space="preserve"> PAGEREF _Toc47444722 \h </w:instrText>
             </w:r>
             <w:r>
               <w:rPr>
@@ -1924,7 +3997,7 @@
                 <w:noProof/>
                 <w:webHidden/>
               </w:rPr>
-              <w:t>15</w:t>
+              <w:t>16</w:t>
             </w:r>
             <w:r>
               <w:rPr>
@@ -1962,11 +4035,11 @@
         <w:pStyle w:val="Heading1"/>
         <w:jc w:val="center"/>
       </w:pPr>
-      <w:bookmarkStart w:id="6" w:name="_Toc46933129"/>
+      <w:bookmarkStart w:id="7" w:name="_Toc47444716"/>
       <w:r>
         <w:t>Chapter 01</w:t>
       </w:r>
-      <w:bookmarkEnd w:id="6"/>
+      <w:bookmarkEnd w:id="7"/>
     </w:p>
     <w:p>
       <w:r>
@@ -1983,14 +4056,11 @@
         <w:pStyle w:val="Heading1"/>
         <w:jc w:val="center"/>
       </w:pPr>
-      <w:bookmarkStart w:id="7" w:name="_Toc46933130"/>
-      <w:r>
-        <w:t>Chapter 0</w:t>
-      </w:r>
-      <w:r>
-        <w:t>2</w:t>
-      </w:r>
-      <w:bookmarkEnd w:id="7"/>
+      <w:bookmarkStart w:id="8" w:name="_Toc47444717"/>
+      <w:r>
+        <w:t>Chapter 02</w:t>
+      </w:r>
+      <w:bookmarkEnd w:id="8"/>
     </w:p>
     <w:p>
       <w:r>
@@ -2007,14 +4077,11 @@
         <w:pStyle w:val="Heading1"/>
         <w:jc w:val="center"/>
       </w:pPr>
-      <w:bookmarkStart w:id="8" w:name="_Toc46933131"/>
-      <w:r>
-        <w:t>Chapter 0</w:t>
-      </w:r>
-      <w:r>
-        <w:t>3</w:t>
-      </w:r>
-      <w:bookmarkEnd w:id="8"/>
+      <w:bookmarkStart w:id="9" w:name="_Toc47444718"/>
+      <w:r>
+        <w:t>Chapter 03</w:t>
+      </w:r>
+      <w:bookmarkEnd w:id="9"/>
     </w:p>
     <w:p>
       <w:r>
@@ -2031,14 +4098,11 @@
         <w:pStyle w:val="Heading1"/>
         <w:jc w:val="center"/>
       </w:pPr>
-      <w:bookmarkStart w:id="9" w:name="_Toc46933132"/>
-      <w:r>
-        <w:t>Chapter 0</w:t>
-      </w:r>
-      <w:r>
-        <w:t>4</w:t>
-      </w:r>
-      <w:bookmarkEnd w:id="9"/>
+      <w:bookmarkStart w:id="10" w:name="_Toc47444719"/>
+      <w:r>
+        <w:t>Chapter 04</w:t>
+      </w:r>
+      <w:bookmarkEnd w:id="10"/>
     </w:p>
     <w:p>
       <w:r>
@@ -2055,14 +4119,11 @@
         <w:pStyle w:val="Heading1"/>
         <w:jc w:val="center"/>
       </w:pPr>
-      <w:bookmarkStart w:id="10" w:name="_Toc46933133"/>
-      <w:r>
-        <w:t>Chapter 0</w:t>
-      </w:r>
-      <w:r>
-        <w:t>5</w:t>
-      </w:r>
-      <w:bookmarkEnd w:id="10"/>
+      <w:bookmarkStart w:id="11" w:name="_Toc47444720"/>
+      <w:r>
+        <w:t>Chapter 05</w:t>
+      </w:r>
+      <w:bookmarkEnd w:id="11"/>
     </w:p>
     <w:p>
       <w:r>
@@ -2079,14 +4140,11 @@
         <w:pStyle w:val="Heading1"/>
         <w:jc w:val="center"/>
       </w:pPr>
-      <w:bookmarkStart w:id="11" w:name="_Toc46933134"/>
-      <w:r>
-        <w:t>Chapter 0</w:t>
-      </w:r>
-      <w:r>
-        <w:t>6</w:t>
-      </w:r>
-      <w:bookmarkEnd w:id="11"/>
+      <w:bookmarkStart w:id="12" w:name="_Toc47444721"/>
+      <w:r>
+        <w:t>Chapter 06</w:t>
+      </w:r>
+      <w:bookmarkEnd w:id="12"/>
     </w:p>
     <w:p>
       <w:r>
@@ -2103,14 +4161,11 @@
         <w:pStyle w:val="Heading1"/>
         <w:jc w:val="center"/>
       </w:pPr>
-      <w:bookmarkStart w:id="12" w:name="_Toc46933135"/>
-      <w:r>
-        <w:t>Chapter 0</w:t>
-      </w:r>
-      <w:r>
-        <w:t>7</w:t>
-      </w:r>
-      <w:bookmarkEnd w:id="12"/>
+      <w:bookmarkStart w:id="13" w:name="_Toc47444722"/>
+      <w:r>
+        <w:t>Chapter 07</w:t>
+      </w:r>
+      <w:bookmarkEnd w:id="13"/>
     </w:p>
     <w:p>
       <w:pPr>
@@ -2333,15 +4388,9 @@
       </w:pPr>
     </w:p>
     <w:sectPr>
-      <w:headerReference w:type="even" r:id="rId9"/>
-      <w:headerReference w:type="default" r:id="rId10"/>
-      <w:footerReference w:type="even" r:id="rId11"/>
       <w:footerReference w:type="default" r:id="rId12"/>
-      <w:headerReference w:type="first" r:id="rId13"/>
-      <w:footerReference w:type="first" r:id="rId14"/>
       <w:pgSz w:w="11906" w:h="16838" w:code="9"/>
       <w:pgMar w:top="1440" w:right="1080" w:bottom="1440" w:left="1080" w:header="720" w:footer="720" w:gutter="0"/>
-      <w:pgNumType w:chapStyle="1"/>
       <w:cols w:space="720"/>
       <w:docGrid w:linePitch="360"/>
     </w:sectPr>
@@ -2375,16 +4424,6 @@
 </file>
 
 <file path=word/footer1.xml><?xml version="1.0" encoding="utf-8"?>
-<w:ftr xmlns:wpc="http://schemas.microsoft.com/office/word/2010/wordprocessingCanvas" xmlns:cx="http://schemas.microsoft.com/office/drawing/2014/chartex" xmlns:cx1="http://schemas.microsoft.com/office/drawing/2015/9/8/chartex" xmlns:cx2="http://schemas.microsoft.com/office/drawing/2015/10/21/chartex" xmlns:cx3="http://schemas.microsoft.com/office/drawing/2016/5/9/chartex" xmlns:cx4="http://schemas.microsoft.com/office/drawing/2016/5/10/chartex" xmlns:cx5="http://schemas.microsoft.com/office/drawing/2016/5/11/chartex" xmlns:cx6="http://schemas.microsoft.com/office/drawing/2016/5/12/chartex" xmlns:cx7="http://schemas.microsoft.com/office/drawing/2016/5/13/chartex" xmlns:cx8="http://schemas.microsoft.com/office/drawing/2016/5/14/chartex" xmlns:mc="http://schemas.openxmlformats.org/markup-compatibility/2006" xmlns:aink="http://schemas.microsoft.com/office/drawing/2016/ink" xmlns:am3d="http://schemas.microsoft.com/office/drawing/2017/model3d" xmlns:o="urn:schemas-microsoft-com:office:office" xmlns:r="http://schemas.openxmlformats.org/officeDocument/2006/relationships" xmlns:m="http://schemas.openxmlformats.org/officeDocument/2006/math" xmlns:v="urn:schemas-microsoft-com:vml" xmlns:wp14="http://schemas.microsoft.com/office/word/2010/wordprocessingDrawing" xmlns:wp="http://schemas.openxmlformats.org/drawingml/2006/wordprocessingDrawing" xmlns:w10="urn:schemas-microsoft-com:office:word" xmlns:w="http://schemas.openxmlformats.org/wordprocessingml/2006/main" xmlns:w14="http://schemas.microsoft.com/office/word/2010/wordml" xmlns:w15="http://schemas.microsoft.com/office/word/2012/wordml" xmlns:w16cex="http://schemas.microsoft.com/office/word/2018/wordml/cex" xmlns:w16cid="http://schemas.microsoft.com/office/word/2016/wordml/cid" xmlns:w16="http://schemas.microsoft.com/office/word/2018/wordml" xmlns:w16se="http://schemas.microsoft.com/office/word/2015/wordml/symex" xmlns:wpg="http://schemas.microsoft.com/office/word/2010/wordprocessingGroup" xmlns:wpi="http://schemas.microsoft.com/office/word/2010/wordprocessingInk" xmlns:wne="http://schemas.microsoft.com/office/word/2006/wordml" xmlns:wps="http://schemas.microsoft.com/office/word/2010/wordprocessingShape" mc:Ignorable="w14 w15 w16se w16cid w16 w16cex wp14">
-  <w:p>
-    <w:pPr>
-      <w:pStyle w:val="Footer"/>
-    </w:pPr>
-  </w:p>
-</w:ftr>
-</file>
-
-<file path=word/footer2.xml><?xml version="1.0" encoding="utf-8"?>
 <w:ftr xmlns:wpc="http://schemas.microsoft.com/office/word/2010/wordprocessingCanvas" xmlns:cx="http://schemas.microsoft.com/office/drawing/2014/chartex" xmlns:cx1="http://schemas.microsoft.com/office/drawing/2015/9/8/chartex" xmlns:cx2="http://schemas.microsoft.com/office/drawing/2015/10/21/chartex" xmlns:cx3="http://schemas.microsoft.com/office/drawing/2016/5/9/chartex" xmlns:cx4="http://schemas.microsoft.com/office/drawing/2016/5/10/chartex" xmlns:cx5="http://schemas.microsoft.com/office/drawing/2016/5/11/chartex" xmlns:cx6="http://schemas.microsoft.com/office/drawing/2016/5/12/chartex" xmlns:cx7="http://schemas.microsoft.com/office/drawing/2016/5/13/chartex" xmlns:cx8="http://schemas.microsoft.com/office/drawing/2016/5/14/chartex" xmlns:mc="http://schemas.openxmlformats.org/markup-compatibility/2006" xmlns:aink="http://schemas.microsoft.com/office/drawing/2016/ink" xmlns:am3d="http://schemas.microsoft.com/office/drawing/2017/model3d" xmlns:o="urn:schemas-microsoft-com:office:office" xmlns:r="http://schemas.openxmlformats.org/officeDocument/2006/relationships" xmlns:m="http://schemas.openxmlformats.org/officeDocument/2006/math" xmlns:v="urn:schemas-microsoft-com:vml" xmlns:wp14="http://schemas.microsoft.com/office/word/2010/wordprocessingDrawing" xmlns:wp="http://schemas.openxmlformats.org/drawingml/2006/wordprocessingDrawing" xmlns:w10="urn:schemas-microsoft-com:office:word" xmlns:w="http://schemas.openxmlformats.org/wordprocessingml/2006/main" xmlns:w14="http://schemas.microsoft.com/office/word/2010/wordml" xmlns:w15="http://schemas.microsoft.com/office/word/2012/wordml" xmlns:w16cex="http://schemas.microsoft.com/office/word/2018/wordml/cex" xmlns:w16cid="http://schemas.microsoft.com/office/word/2016/wordml/cid" xmlns:w16="http://schemas.microsoft.com/office/word/2018/wordml" xmlns:w16se="http://schemas.microsoft.com/office/word/2015/wordml/symex" xmlns:wpg="http://schemas.microsoft.com/office/word/2010/wordprocessingGroup" xmlns:wpi="http://schemas.microsoft.com/office/word/2010/wordprocessingInk" xmlns:wne="http://schemas.microsoft.com/office/word/2006/wordml" xmlns:wps="http://schemas.microsoft.com/office/word/2010/wordprocessingShape" mc:Ignorable="w14 w15 w16se w16cid w16 w16cex wp14">
   <w:sdt>
     <w:sdtPr>
@@ -2404,11 +4443,95 @@
       <w:p>
         <w:pPr>
           <w:pStyle w:val="Footer"/>
-          <w:pBdr>
-            <w:top w:val="single" w:sz="4" w:space="1" w:color="D9D9D9" w:themeColor="background1" w:themeShade="D9"/>
-          </w:pBdr>
           <w:jc w:val="right"/>
         </w:pPr>
+        <w:r>
+          <w:rPr>
+            <w:noProof/>
+          </w:rPr>
+          <mc:AlternateContent>
+            <mc:Choice Requires="wps">
+              <w:drawing>
+                <wp:anchor distT="0" distB="0" distL="114300" distR="114300" simplePos="0" relativeHeight="251659264" behindDoc="1" locked="0" layoutInCell="1" allowOverlap="1" wp14:anchorId="16A2DD6A" wp14:editId="7BABF1B9">
+                  <wp:simplePos x="0" y="0"/>
+                  <wp:positionH relativeFrom="column">
+                    <wp:posOffset>5839773</wp:posOffset>
+                  </wp:positionH>
+                  <wp:positionV relativeFrom="paragraph">
+                    <wp:posOffset>-194310</wp:posOffset>
+                  </wp:positionV>
+                  <wp:extent cx="540508" cy="556061"/>
+                  <wp:effectExtent l="0" t="0" r="0" b="0"/>
+                  <wp:wrapNone/>
+                  <wp:docPr id="4" name="Flowchart: Decision 4"/>
+                  <wp:cNvGraphicFramePr/>
+                  <a:graphic xmlns:a="http://schemas.openxmlformats.org/drawingml/2006/main">
+                    <a:graphicData uri="http://schemas.microsoft.com/office/word/2010/wordprocessingShape">
+                      <wps:wsp>
+                        <wps:cNvSpPr/>
+                        <wps:spPr>
+                          <a:xfrm>
+                            <a:off x="0" y="0"/>
+                            <a:ext cx="540508" cy="556061"/>
+                          </a:xfrm>
+                          <a:prstGeom prst="flowChartDecision">
+                            <a:avLst/>
+                          </a:prstGeom>
+                          <a:solidFill>
+                            <a:schemeClr val="accent3">
+                              <a:lumMod val="40000"/>
+                              <a:lumOff val="60000"/>
+                            </a:schemeClr>
+                          </a:solidFill>
+                          <a:ln>
+                            <a:noFill/>
+                          </a:ln>
+                        </wps:spPr>
+                        <wps:style>
+                          <a:lnRef idx="2">
+                            <a:schemeClr val="accent3">
+                              <a:shade val="50000"/>
+                            </a:schemeClr>
+                          </a:lnRef>
+                          <a:fillRef idx="1">
+                            <a:schemeClr val="accent3"/>
+                          </a:fillRef>
+                          <a:effectRef idx="0">
+                            <a:schemeClr val="accent3"/>
+                          </a:effectRef>
+                          <a:fontRef idx="minor">
+                            <a:schemeClr val="lt1"/>
+                          </a:fontRef>
+                        </wps:style>
+                        <wps:bodyPr rot="0" spcFirstLastPara="0" vertOverflow="overflow" horzOverflow="overflow" vert="horz" wrap="square" lIns="91440" tIns="45720" rIns="91440" bIns="45720" numCol="1" spcCol="0" rtlCol="0" fromWordArt="0" anchor="ctr" anchorCtr="0" forceAA="0" compatLnSpc="1">
+                          <a:prstTxWarp prst="textNoShape">
+                            <a:avLst/>
+                          </a:prstTxWarp>
+                          <a:noAutofit/>
+                        </wps:bodyPr>
+                      </wps:wsp>
+                    </a:graphicData>
+                  </a:graphic>
+                  <wp14:sizeRelH relativeFrom="margin">
+                    <wp14:pctWidth>0</wp14:pctWidth>
+                  </wp14:sizeRelH>
+                  <wp14:sizeRelV relativeFrom="margin">
+                    <wp14:pctHeight>0</wp14:pctHeight>
+                  </wp14:sizeRelV>
+                </wp:anchor>
+              </w:drawing>
+            </mc:Choice>
+            <mc:Fallback>
+              <w:pict>
+                <v:shapetype w14:anchorId="0BA8C0FF" id="_x0000_t110" coordsize="21600,21600" o:spt="110" path="m10800,l,10800,10800,21600,21600,10800xe">
+                  <v:stroke joinstyle="miter"/>
+                  <v:path gradientshapeok="t" o:connecttype="rect" textboxrect="5400,5400,16200,16200"/>
+                </v:shapetype>
+                <v:shape id="Flowchart: Decision 4" o:spid="_x0000_s1026" type="#_x0000_t110" style="position:absolute;margin-left:459.8pt;margin-top:-15.3pt;width:42.55pt;height:43.8pt;z-index:-251657216;visibility:visible;mso-wrap-style:square;mso-width-percent:0;mso-height-percent:0;mso-wrap-distance-left:9pt;mso-wrap-distance-top:0;mso-wrap-distance-right:9pt;mso-wrap-distance-bottom:0;mso-position-horizontal:absolute;mso-position-horizontal-relative:text;mso-position-vertical:absolute;mso-position-vertical-relative:text;mso-width-percent:0;mso-height-percent:0;mso-width-relative:margin;mso-height-relative:margin;v-text-anchor:middle" o:gfxdata="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" fillcolor="#dbdbdb [1302]" stroked="f" strokeweight="1pt"/>
+              </w:pict>
+            </mc:Fallback>
+          </mc:AlternateContent>
+        </w:r>
         <w:r>
           <w:fldChar w:fldCharType="begin"/>
         </w:r>
@@ -2430,34 +4553,9 @@
           </w:rPr>
           <w:fldChar w:fldCharType="end"/>
         </w:r>
-        <w:r>
-          <w:t xml:space="preserve"> | </w:t>
-        </w:r>
-        <w:r>
-          <w:rPr>
-            <w:color w:val="7F7F7F" w:themeColor="background1" w:themeShade="7F"/>
-            <w:spacing w:val="60"/>
-          </w:rPr>
-          <w:t>Page</w:t>
-        </w:r>
       </w:p>
     </w:sdtContent>
   </w:sdt>
-  <w:p>
-    <w:pPr>
-      <w:pStyle w:val="Footer"/>
-    </w:pPr>
-  </w:p>
-</w:ftr>
-</file>
-
-<file path=word/footer3.xml><?xml version="1.0" encoding="utf-8"?>
-<w:ftr xmlns:wpc="http://schemas.microsoft.com/office/word/2010/wordprocessingCanvas" xmlns:cx="http://schemas.microsoft.com/office/drawing/2014/chartex" xmlns:cx1="http://schemas.microsoft.com/office/drawing/2015/9/8/chartex" xmlns:cx2="http://schemas.microsoft.com/office/drawing/2015/10/21/chartex" xmlns:cx3="http://schemas.microsoft.com/office/drawing/2016/5/9/chartex" xmlns:cx4="http://schemas.microsoft.com/office/drawing/2016/5/10/chartex" xmlns:cx5="http://schemas.microsoft.com/office/drawing/2016/5/11/chartex" xmlns:cx6="http://schemas.microsoft.com/office/drawing/2016/5/12/chartex" xmlns:cx7="http://schemas.microsoft.com/office/drawing/2016/5/13/chartex" xmlns:cx8="http://schemas.microsoft.com/office/drawing/2016/5/14/chartex" xmlns:mc="http://schemas.openxmlformats.org/markup-compatibility/2006" xmlns:aink="http://schemas.microsoft.com/office/drawing/2016/ink" xmlns:am3d="http://schemas.microsoft.com/office/drawing/2017/model3d" xmlns:o="urn:schemas-microsoft-com:office:office" xmlns:r="http://schemas.openxmlformats.org/officeDocument/2006/relationships" xmlns:m="http://schemas.openxmlformats.org/officeDocument/2006/math" xmlns:v="urn:schemas-microsoft-com:vml" xmlns:wp14="http://schemas.microsoft.com/office/word/2010/wordprocessingDrawing" xmlns:wp="http://schemas.openxmlformats.org/drawingml/2006/wordprocessingDrawing" xmlns:w10="urn:schemas-microsoft-com:office:word" xmlns:w="http://schemas.openxmlformats.org/wordprocessingml/2006/main" xmlns:w14="http://schemas.microsoft.com/office/word/2010/wordml" xmlns:w15="http://schemas.microsoft.com/office/word/2012/wordml" xmlns:w16cex="http://schemas.microsoft.com/office/word/2018/wordml/cex" xmlns:w16cid="http://schemas.microsoft.com/office/word/2016/wordml/cid" xmlns:w16="http://schemas.microsoft.com/office/word/2018/wordml" xmlns:w16se="http://schemas.microsoft.com/office/word/2015/wordml/symex" xmlns:wpg="http://schemas.microsoft.com/office/word/2010/wordprocessingGroup" xmlns:wpi="http://schemas.microsoft.com/office/word/2010/wordprocessingInk" xmlns:wne="http://schemas.microsoft.com/office/word/2006/wordml" xmlns:wps="http://schemas.microsoft.com/office/word/2010/wordprocessingShape" mc:Ignorable="w14 w15 w16se w16cid w16 w16cex wp14">
-  <w:p>
-    <w:pPr>
-      <w:pStyle w:val="Footer"/>
-    </w:pPr>
-  </w:p>
 </w:ftr>
 </file>
 
@@ -2484,36 +4582,6 @@
     </w:p>
   </w:footnote>
 </w:footnotes>
-</file>
-
-<file path=word/header1.xml><?xml version="1.0" encoding="utf-8"?>
-<w:hdr xmlns:wpc="http://schemas.microsoft.com/office/word/2010/wordprocessingCanvas" xmlns:cx="http://schemas.microsoft.com/office/drawing/2014/chartex" xmlns:cx1="http://schemas.microsoft.com/office/drawing/2015/9/8/chartex" xmlns:cx2="http://schemas.microsoft.com/office/drawing/2015/10/21/chartex" xmlns:cx3="http://schemas.microsoft.com/office/drawing/2016/5/9/chartex" xmlns:cx4="http://schemas.microsoft.com/office/drawing/2016/5/10/chartex" xmlns:cx5="http://schemas.microsoft.com/office/drawing/2016/5/11/chartex" xmlns:cx6="http://schemas.microsoft.com/office/drawing/2016/5/12/chartex" xmlns:cx7="http://schemas.microsoft.com/office/drawing/2016/5/13/chartex" xmlns:cx8="http://schemas.microsoft.com/office/drawing/2016/5/14/chartex" xmlns:mc="http://schemas.openxmlformats.org/markup-compatibility/2006" xmlns:aink="http://schemas.microsoft.com/office/drawing/2016/ink" xmlns:am3d="http://schemas.microsoft.com/office/drawing/2017/model3d" xmlns:o="urn:schemas-microsoft-com:office:office" xmlns:r="http://schemas.openxmlformats.org/officeDocument/2006/relationships" xmlns:m="http://schemas.openxmlformats.org/officeDocument/2006/math" xmlns:v="urn:schemas-microsoft-com:vml" xmlns:wp14="http://schemas.microsoft.com/office/word/2010/wordprocessingDrawing" xmlns:wp="http://schemas.openxmlformats.org/drawingml/2006/wordprocessingDrawing" xmlns:w10="urn:schemas-microsoft-com:office:word" xmlns:w="http://schemas.openxmlformats.org/wordprocessingml/2006/main" xmlns:w14="http://schemas.microsoft.com/office/word/2010/wordml" xmlns:w15="http://schemas.microsoft.com/office/word/2012/wordml" xmlns:w16cex="http://schemas.microsoft.com/office/word/2018/wordml/cex" xmlns:w16cid="http://schemas.microsoft.com/office/word/2016/wordml/cid" xmlns:w16="http://schemas.microsoft.com/office/word/2018/wordml" xmlns:w16se="http://schemas.microsoft.com/office/word/2015/wordml/symex" xmlns:wpg="http://schemas.microsoft.com/office/word/2010/wordprocessingGroup" xmlns:wpi="http://schemas.microsoft.com/office/word/2010/wordprocessingInk" xmlns:wne="http://schemas.microsoft.com/office/word/2006/wordml" xmlns:wps="http://schemas.microsoft.com/office/word/2010/wordprocessingShape" mc:Ignorable="w14 w15 w16se w16cid w16 w16cex wp14">
-  <w:p>
-    <w:pPr>
-      <w:pStyle w:val="Header"/>
-    </w:pPr>
-  </w:p>
-</w:hdr>
-</file>
-
-<file path=word/header2.xml><?xml version="1.0" encoding="utf-8"?>
-<w:hdr xmlns:wpc="http://schemas.microsoft.com/office/word/2010/wordprocessingCanvas" xmlns:cx="http://schemas.microsoft.com/office/drawing/2014/chartex" xmlns:cx1="http://schemas.microsoft.com/office/drawing/2015/9/8/chartex" xmlns:cx2="http://schemas.microsoft.com/office/drawing/2015/10/21/chartex" xmlns:cx3="http://schemas.microsoft.com/office/drawing/2016/5/9/chartex" xmlns:cx4="http://schemas.microsoft.com/office/drawing/2016/5/10/chartex" xmlns:cx5="http://schemas.microsoft.com/office/drawing/2016/5/11/chartex" xmlns:cx6="http://schemas.microsoft.com/office/drawing/2016/5/12/chartex" xmlns:cx7="http://schemas.microsoft.com/office/drawing/2016/5/13/chartex" xmlns:cx8="http://schemas.microsoft.com/office/drawing/2016/5/14/chartex" xmlns:mc="http://schemas.openxmlformats.org/markup-compatibility/2006" xmlns:aink="http://schemas.microsoft.com/office/drawing/2016/ink" xmlns:am3d="http://schemas.microsoft.com/office/drawing/2017/model3d" xmlns:o="urn:schemas-microsoft-com:office:office" xmlns:r="http://schemas.openxmlformats.org/officeDocument/2006/relationships" xmlns:m="http://schemas.openxmlformats.org/officeDocument/2006/math" xmlns:v="urn:schemas-microsoft-com:vml" xmlns:wp14="http://schemas.microsoft.com/office/word/2010/wordprocessingDrawing" xmlns:wp="http://schemas.openxmlformats.org/drawingml/2006/wordprocessingDrawing" xmlns:w10="urn:schemas-microsoft-com:office:word" xmlns:w="http://schemas.openxmlformats.org/wordprocessingml/2006/main" xmlns:w14="http://schemas.microsoft.com/office/word/2010/wordml" xmlns:w15="http://schemas.microsoft.com/office/word/2012/wordml" xmlns:w16cex="http://schemas.microsoft.com/office/word/2018/wordml/cex" xmlns:w16cid="http://schemas.microsoft.com/office/word/2016/wordml/cid" xmlns:w16="http://schemas.microsoft.com/office/word/2018/wordml" xmlns:w16se="http://schemas.microsoft.com/office/word/2015/wordml/symex" xmlns:wpg="http://schemas.microsoft.com/office/word/2010/wordprocessingGroup" xmlns:wpi="http://schemas.microsoft.com/office/word/2010/wordprocessingInk" xmlns:wne="http://schemas.microsoft.com/office/word/2006/wordml" xmlns:wps="http://schemas.microsoft.com/office/word/2010/wordprocessingShape" mc:Ignorable="w14 w15 w16se w16cid w16 w16cex wp14">
-  <w:p>
-    <w:pPr>
-      <w:pStyle w:val="Header"/>
-    </w:pPr>
-  </w:p>
-</w:hdr>
-</file>
-
-<file path=word/header3.xml><?xml version="1.0" encoding="utf-8"?>
-<w:hdr xmlns:wpc="http://schemas.microsoft.com/office/word/2010/wordprocessingCanvas" xmlns:cx="http://schemas.microsoft.com/office/drawing/2014/chartex" xmlns:cx1="http://schemas.microsoft.com/office/drawing/2015/9/8/chartex" xmlns:cx2="http://schemas.microsoft.com/office/drawing/2015/10/21/chartex" xmlns:cx3="http://schemas.microsoft.com/office/drawing/2016/5/9/chartex" xmlns:cx4="http://schemas.microsoft.com/office/drawing/2016/5/10/chartex" xmlns:cx5="http://schemas.microsoft.com/office/drawing/2016/5/11/chartex" xmlns:cx6="http://schemas.microsoft.com/office/drawing/2016/5/12/chartex" xmlns:cx7="http://schemas.microsoft.com/office/drawing/2016/5/13/chartex" xmlns:cx8="http://schemas.microsoft.com/office/drawing/2016/5/14/chartex" xmlns:mc="http://schemas.openxmlformats.org/markup-compatibility/2006" xmlns:aink="http://schemas.microsoft.com/office/drawing/2016/ink" xmlns:am3d="http://schemas.microsoft.com/office/drawing/2017/model3d" xmlns:o="urn:schemas-microsoft-com:office:office" xmlns:r="http://schemas.openxmlformats.org/officeDocument/2006/relationships" xmlns:m="http://schemas.openxmlformats.org/officeDocument/2006/math" xmlns:v="urn:schemas-microsoft-com:vml" xmlns:wp14="http://schemas.microsoft.com/office/word/2010/wordprocessingDrawing" xmlns:wp="http://schemas.openxmlformats.org/drawingml/2006/wordprocessingDrawing" xmlns:w10="urn:schemas-microsoft-com:office:word" xmlns:w="http://schemas.openxmlformats.org/wordprocessingml/2006/main" xmlns:w14="http://schemas.microsoft.com/office/word/2010/wordml" xmlns:w15="http://schemas.microsoft.com/office/word/2012/wordml" xmlns:w16cex="http://schemas.microsoft.com/office/word/2018/wordml/cex" xmlns:w16cid="http://schemas.microsoft.com/office/word/2016/wordml/cid" xmlns:w16="http://schemas.microsoft.com/office/word/2018/wordml" xmlns:w16se="http://schemas.microsoft.com/office/word/2015/wordml/symex" xmlns:wpg="http://schemas.microsoft.com/office/word/2010/wordprocessingGroup" xmlns:wpi="http://schemas.microsoft.com/office/word/2010/wordprocessingInk" xmlns:wne="http://schemas.microsoft.com/office/word/2006/wordml" xmlns:wps="http://schemas.microsoft.com/office/word/2010/wordprocessingShape" mc:Ignorable="w14 w15 w16se w16cid w16 w16cex wp14">
-  <w:p>
-    <w:pPr>
-      <w:pStyle w:val="Header"/>
-    </w:pPr>
-  </w:p>
-</w:hdr>
 </file>
 
 <file path=word/styles.xml><?xml version="1.0" encoding="utf-8"?>
@@ -2914,7 +4982,7 @@
   <w:style w:type="paragraph" w:default="1" w:styleId="Normal">
     <w:name w:val="Normal"/>
     <w:qFormat/>
-    <w:rsid w:val="002946B9"/>
+    <w:rsid w:val="001A1F42"/>
   </w:style>
   <w:style w:type="paragraph" w:styleId="Heading1">
     <w:name w:val="heading 1"/>
@@ -3159,6 +5227,18 @@
     <w:link w:val="Footer"/>
     <w:uiPriority w:val="99"/>
     <w:rsid w:val="00F70EBD"/>
+  </w:style>
+  <w:style w:type="character" w:styleId="UnresolvedMention">
+    <w:name w:val="Unresolved Mention"/>
+    <w:basedOn w:val="DefaultParagraphFont"/>
+    <w:uiPriority w:val="99"/>
+    <w:semiHidden/>
+    <w:unhideWhenUsed/>
+    <w:rsid w:val="00072BD5"/>
+    <w:rPr>
+      <w:color w:val="605E5C"/>
+      <w:shd w:val="clear" w:color="auto" w:fill="E1DFDD"/>
+    </w:rPr>
   </w:style>
 </w:styles>
 </file>

</xml_diff>

<commit_message>
All The Chapter Heading are added
</commit_message>
<xml_diff>
--- a/ECG Analyzer/Project Book.docx
+++ b/ECG Analyzer/Project Book.docx
@@ -66,7 +66,7 @@
                     <pic:cNvPicPr/>
                   </pic:nvPicPr>
                   <pic:blipFill>
-                    <a:blip r:embed="rId7" cstate="print">
+                    <a:blip r:embed="rId8" cstate="print">
                       <a:extLst>
                         <a:ext uri="{28A0092B-C50C-407E-A947-70E740481C1C}">
                           <a14:useLocalDpi xmlns:a14="http://schemas.microsoft.com/office/drawing/2010/main" val="0"/>
@@ -828,7 +828,7 @@
       <w:r>
         <w:br w:type="page"/>
       </w:r>
-      <w:bookmarkStart w:id="1" w:name="_Toc47444710"/>
+      <w:bookmarkStart w:id="1" w:name="_Toc47628689"/>
       <w:r>
         <w:lastRenderedPageBreak/>
         <w:t>Letter of Transmittal</w:t>
@@ -902,10 +902,12 @@
         <w:t xml:space="preserve">, </w:t>
       </w:r>
       <w:proofErr w:type="spellStart"/>
+      <w:proofErr w:type="gramStart"/>
       <w:r>
         <w:t>Mirpur,Dhaka</w:t>
       </w:r>
       <w:proofErr w:type="spellEnd"/>
+      <w:proofErr w:type="gramEnd"/>
       <w:r>
         <w:t xml:space="preserve"> – 1216.</w:t>
       </w:r>
@@ -932,6 +934,9 @@
       </w:r>
     </w:p>
     <w:p>
+      <w:pPr>
+        <w:jc w:val="both"/>
+      </w:pPr>
       <w:r>
         <w:t xml:space="preserve">It is our </w:t>
       </w:r>
@@ -957,6 +962,9 @@
       </w:r>
     </w:p>
     <w:p>
+      <w:pPr>
+        <w:jc w:val="both"/>
+      </w:pPr>
       <w:r>
         <w:t>We would like to convey our gratitude to you for giving me the opportunity to work on such a topic which is very much relevant to our study. We sincerely believe that the practical knowledge and experience gathered from the study will be very much helpful in our future life for doing this type of project report.</w:t>
       </w:r>
@@ -989,15 +997,11 @@
           <w:p>
             <w:pPr>
               <w:rPr>
-                <w:b w:val="0"/>
-                <w:bCs w:val="0"/>
                 <w:szCs w:val="24"/>
               </w:rPr>
             </w:pPr>
             <w:r>
               <w:rPr>
-                <w:b w:val="0"/>
-                <w:bCs w:val="0"/>
                 <w:szCs w:val="24"/>
               </w:rPr>
               <w:t>Md. Golam Habib</w:t>
@@ -1042,15 +1046,11 @@
           <w:p>
             <w:pPr>
               <w:rPr>
-                <w:b w:val="0"/>
-                <w:bCs w:val="0"/>
                 <w:szCs w:val="24"/>
               </w:rPr>
             </w:pPr>
             <w:r>
               <w:rPr>
-                <w:b w:val="0"/>
-                <w:bCs w:val="0"/>
                 <w:szCs w:val="24"/>
               </w:rPr>
               <w:t xml:space="preserve">Md. </w:t>
@@ -1058,8 +1058,6 @@
             <w:proofErr w:type="spellStart"/>
             <w:r>
               <w:rPr>
-                <w:b w:val="0"/>
-                <w:bCs w:val="0"/>
                 <w:szCs w:val="24"/>
               </w:rPr>
               <w:t>Ashikur</w:t>
@@ -1067,8 +1065,6 @@
             <w:proofErr w:type="spellEnd"/>
             <w:r>
               <w:rPr>
-                <w:b w:val="0"/>
-                <w:bCs w:val="0"/>
                 <w:szCs w:val="24"/>
               </w:rPr>
               <w:t xml:space="preserve"> Rahman</w:t>
@@ -1108,15 +1104,11 @@
           <w:p>
             <w:pPr>
               <w:rPr>
-                <w:b w:val="0"/>
-                <w:bCs w:val="0"/>
                 <w:szCs w:val="24"/>
               </w:rPr>
             </w:pPr>
             <w:r>
               <w:rPr>
-                <w:b w:val="0"/>
-                <w:bCs w:val="0"/>
                 <w:szCs w:val="24"/>
               </w:rPr>
               <w:t>Md. Nazrul Islam</w:t>
@@ -1157,15 +1149,11 @@
           <w:p>
             <w:pPr>
               <w:rPr>
-                <w:b w:val="0"/>
-                <w:bCs w:val="0"/>
                 <w:szCs w:val="24"/>
               </w:rPr>
             </w:pPr>
             <w:r>
               <w:rPr>
-                <w:b w:val="0"/>
-                <w:bCs w:val="0"/>
                 <w:szCs w:val="24"/>
               </w:rPr>
               <w:t>Md. Elias Hossain</w:t>
@@ -1211,15 +1199,11 @@
           <w:p>
             <w:pPr>
               <w:rPr>
-                <w:b w:val="0"/>
-                <w:bCs w:val="0"/>
                 <w:szCs w:val="24"/>
               </w:rPr>
             </w:pPr>
             <w:r>
               <w:rPr>
-                <w:b w:val="0"/>
-                <w:bCs w:val="0"/>
                 <w:szCs w:val="24"/>
               </w:rPr>
               <w:t xml:space="preserve">Md. </w:t>
@@ -1227,8 +1211,6 @@
             <w:proofErr w:type="spellStart"/>
             <w:r>
               <w:rPr>
-                <w:b w:val="0"/>
-                <w:bCs w:val="0"/>
                 <w:szCs w:val="24"/>
               </w:rPr>
               <w:t>Aktarul</w:t>
@@ -1236,8 +1218,6 @@
             <w:proofErr w:type="spellEnd"/>
             <w:r>
               <w:rPr>
-                <w:b w:val="0"/>
-                <w:bCs w:val="0"/>
                 <w:szCs w:val="24"/>
               </w:rPr>
               <w:t xml:space="preserve"> Islam</w:t>
@@ -1278,15 +1258,11 @@
           <w:p>
             <w:pPr>
               <w:rPr>
-                <w:b w:val="0"/>
-                <w:bCs w:val="0"/>
                 <w:szCs w:val="24"/>
               </w:rPr>
             </w:pPr>
             <w:r>
               <w:rPr>
-                <w:b w:val="0"/>
-                <w:bCs w:val="0"/>
                 <w:szCs w:val="24"/>
               </w:rPr>
               <w:t xml:space="preserve">Habiba </w:t>
@@ -1294,8 +1270,6 @@
             <w:proofErr w:type="spellStart"/>
             <w:r>
               <w:rPr>
-                <w:b w:val="0"/>
-                <w:bCs w:val="0"/>
                 <w:szCs w:val="24"/>
               </w:rPr>
               <w:t>Arfin</w:t>
@@ -1363,7 +1337,7 @@
         <w:pStyle w:val="Heading1"/>
         <w:jc w:val="center"/>
       </w:pPr>
-      <w:bookmarkStart w:id="2" w:name="_Toc47444711"/>
+      <w:bookmarkStart w:id="2" w:name="_Toc47628690"/>
       <w:r>
         <w:t>Declaration of Student’s</w:t>
       </w:r>
@@ -1458,13 +1432,8 @@
                               </w:pBdr>
                             </w:pPr>
                             <w:r>
-                              <w:t xml:space="preserve">Habiba </w:t>
+                              <w:t>Habiba Arfin</w:t>
                             </w:r>
-                            <w:proofErr w:type="spellStart"/>
-                            <w:r>
-                              <w:t>Arfin</w:t>
-                            </w:r>
-                            <w:proofErr w:type="spellEnd"/>
                           </w:p>
                           <w:p>
                             <w:r>
@@ -1504,13 +1473,8 @@
                         </w:pBdr>
                       </w:pPr>
                       <w:r>
-                        <w:t xml:space="preserve">Habiba </w:t>
+                        <w:t>Habiba Arfin</w:t>
                       </w:r>
-                      <w:proofErr w:type="spellStart"/>
-                      <w:r>
-                        <w:t>Arfin</w:t>
-                      </w:r>
-                      <w:proofErr w:type="spellEnd"/>
                     </w:p>
                     <w:p>
                       <w:r>
@@ -1582,13 +1546,8 @@
                             <w:r>
                               <w:t xml:space="preserve">Md. </w:t>
                             </w:r>
-                            <w:proofErr w:type="spellStart"/>
                             <w:r>
-                              <w:t>Aktarul</w:t>
-                            </w:r>
-                            <w:proofErr w:type="spellEnd"/>
-                            <w:r>
-                              <w:t xml:space="preserve"> Islam</w:t>
+                              <w:t>Aktarul Islam</w:t>
                             </w:r>
                           </w:p>
                           <w:p>
@@ -1627,13 +1586,8 @@
                       <w:r>
                         <w:t xml:space="preserve">Md. </w:t>
                       </w:r>
-                      <w:proofErr w:type="spellStart"/>
                       <w:r>
-                        <w:t>Aktarul</w:t>
-                      </w:r>
-                      <w:proofErr w:type="spellEnd"/>
-                      <w:r>
-                        <w:t xml:space="preserve"> Islam</w:t>
+                        <w:t>Aktarul Islam</w:t>
                       </w:r>
                     </w:p>
                     <w:p>
@@ -1922,13 +1876,8 @@
                             <w:r>
                               <w:t xml:space="preserve">Md. </w:t>
                             </w:r>
-                            <w:proofErr w:type="spellStart"/>
                             <w:r>
-                              <w:t>Ashikur</w:t>
-                            </w:r>
-                            <w:proofErr w:type="spellEnd"/>
-                            <w:r>
-                              <w:t xml:space="preserve"> Rahman</w:t>
+                              <w:t>Ashikur Rahman</w:t>
                             </w:r>
                           </w:p>
                           <w:p>
@@ -1967,13 +1916,8 @@
                       <w:r>
                         <w:t xml:space="preserve">Md. </w:t>
                       </w:r>
-                      <w:proofErr w:type="spellStart"/>
                       <w:r>
-                        <w:t>Ashikur</w:t>
-                      </w:r>
-                      <w:proofErr w:type="spellEnd"/>
-                      <w:r>
-                        <w:t xml:space="preserve"> Rahman</w:t>
+                        <w:t>Ashikur Rahman</w:t>
                       </w:r>
                     </w:p>
                     <w:p>
@@ -2145,7 +2089,7 @@
         <w:pStyle w:val="Heading1"/>
         <w:jc w:val="center"/>
       </w:pPr>
-      <w:bookmarkStart w:id="3" w:name="_Toc47444712"/>
+      <w:bookmarkStart w:id="3" w:name="_Toc47628691"/>
       <w:r>
         <w:t>Declaration of Supervisor's</w:t>
       </w:r>
@@ -2194,7 +2138,7 @@
                     <pic:cNvPicPr/>
                   </pic:nvPicPr>
                   <pic:blipFill>
-                    <a:blip r:embed="rId8">
+                    <a:blip r:embed="rId9">
                       <a:extLst>
                         <a:ext uri="{28A0092B-C50C-407E-A947-70E740481C1C}">
                           <a14:useLocalDpi xmlns:a14="http://schemas.microsoft.com/office/drawing/2010/main" val="0"/>
@@ -2311,7 +2255,7 @@
                     <pic:cNvPicPr/>
                   </pic:nvPicPr>
                   <pic:blipFill>
-                    <a:blip r:embed="rId9">
+                    <a:blip r:embed="rId10">
                       <a:lum bright="70000" contrast="-70000"/>
                       <a:extLst>
                         <a:ext uri="{28A0092B-C50C-407E-A947-70E740481C1C}">
@@ -2777,7 +2721,7 @@
                     <pic:cNvPicPr/>
                   </pic:nvPicPr>
                   <pic:blipFill>
-                    <a:blip r:embed="rId10"/>
+                    <a:blip r:embed="rId11"/>
                     <a:stretch>
                       <a:fillRect/>
                     </a:stretch>
@@ -2815,7 +2759,7 @@
         <w:pStyle w:val="Heading1"/>
         <w:jc w:val="center"/>
       </w:pPr>
-      <w:bookmarkStart w:id="4" w:name="_Toc47444713"/>
+      <w:bookmarkStart w:id="4" w:name="_Toc47628692"/>
       <w:r>
         <w:t>Acknowledgement</w:t>
       </w:r>
@@ -2955,7 +2899,7 @@
         <w:pStyle w:val="Heading1"/>
         <w:jc w:val="center"/>
       </w:pPr>
-      <w:bookmarkStart w:id="5" w:name="_Toc47444714"/>
+      <w:bookmarkStart w:id="5" w:name="_Toc47628693"/>
       <w:r>
         <w:t>Executive Summery</w:t>
       </w:r>
@@ -2964,12 +2908,13 @@
     <w:p/>
     <w:p>
       <w:pPr>
+        <w:spacing w:line="360" w:lineRule="auto"/>
         <w:jc w:val="both"/>
       </w:pPr>
       <w:r>
         <w:t>In Bangladesh, since 2009, establishment of 14 000 community clinics (CCs) for every 6000 population across the country brings health care to the community doorstep (</w:t>
       </w:r>
-      <w:hyperlink r:id="rId11" w:history="1">
+      <w:hyperlink r:id="rId12" w:history="1">
         <w:r>
           <w:rPr>
             <w:rStyle w:val="Hyperlink"/>
@@ -2984,6 +2929,7 @@
     </w:p>
     <w:p>
       <w:pPr>
+        <w:spacing w:line="360" w:lineRule="auto"/>
         <w:jc w:val="both"/>
       </w:pPr>
       <w:r>
@@ -2998,6 +2944,7 @@
     </w:p>
     <w:p>
       <w:pPr>
+        <w:spacing w:line="360" w:lineRule="auto"/>
         <w:jc w:val="both"/>
       </w:pPr>
       <w:r>
@@ -3006,6 +2953,7 @@
     </w:p>
     <w:p>
       <w:pPr>
+        <w:spacing w:line="360" w:lineRule="auto"/>
         <w:jc w:val="both"/>
       </w:pPr>
       <w:r>
@@ -3017,7 +2965,11 @@
       </w:r>
       <w:proofErr w:type="spellEnd"/>
       <w:r>
-        <w:t xml:space="preserve"> (1998-2003) aimed to bring important changes to health and family planning services in Bangladesh. The introduction of a sector wide approach brought a series of changes in the planning, financing and delivery of services. A key component was the development of the new Essential Services Package (ESP) to meet the needs of the poor, especially in rural areas and particularly women and children. Village level facilities were to be developed as a focus for the provision of ESP. These Community Clinics were to bring family planning, preventive health services and limited curative services closer to the population, and to improve the efficiency of service provision, partly by replacing outreach services with services provided from a fixed point. Community Clinics (CC) were to provide services for around 6000 people, and it was envisaged that their location would make them accessible for 80% of the population within less than 30 minutes walking distance. The design was to be simple – two rooms with drinking water and lavatory facilities, and a covered waiting area. Funds for building the clinics were provided centrally, but communities had to donate land. This was designed to increase the feeling of ownership of the developments. In a similar way each community was required to set up a group to support and assist with the management of the CC, although the staff and supplies were provided by the government. Each clinic should have two staff, one health assistant and one family welfare assistant. There is a specified allocation of equipment and a range of drugs necessary to deliver the ESP services. Staff from the CCs would continue to provide a limited range of outreach services, especially in the early period after opening, and staff from higher levels in the system would visit on a regular basis to provide additional services and to supervise the CC staff. The development included a training </w:t>
+        <w:t xml:space="preserve"> (1998-2003) aimed to bring important changes to health and family planning services in Bangladesh. The introduction of a sector wide approach brought a series of changes in the planning, financing and delivery of services. A key component was the development of the new Essential Services Package (ESP) to meet the needs of the poor, especially in rural areas and particularly women and children. Village level facilities were to be developed as a focus for the provision of ESP. These Community Clinics were to bring family planning, preventive health services and limited curative services closer to the population, and to improve the efficiency of service provision, partly by replacing outreach services with services provided from a fixed point. Community Clinics (CC) were to provide services for around 6000 people, and it was envisaged that their location would make them accessible for 80% of the population within less than 30 minutes walking distance. The design was to be simple – two rooms with drinking water and lavatory facilities, and a covered waiting area. Funds for building the clinics were provided centrally, but communities had to donate land. This was </w:t>
+      </w:r>
+      <w:r>
+        <w:lastRenderedPageBreak/>
+        <w:t xml:space="preserve">designed to increase the feeling of ownership of the developments. In a similar way each community was required to set up a group to support and assist with the management of the CC, although the staff and supplies were provided by the government. Each clinic should have two staff, one health assistant and one family welfare assistant. There is a specified allocation of equipment and a range of drugs necessary to deliver the ESP services. Staff from the CCs would continue to provide a limited range of outreach services, especially in the early period after opening, and staff from higher levels in the system would visit on a regular basis to provide additional services and to supervise the CC staff. The development included a training </w:t>
       </w:r>
       <w:proofErr w:type="spellStart"/>
       <w:r>
@@ -3030,10 +2982,10 @@
     </w:p>
     <w:p>
       <w:pPr>
+        <w:spacing w:line="360" w:lineRule="auto"/>
         <w:jc w:val="both"/>
       </w:pPr>
       <w:r>
-        <w:lastRenderedPageBreak/>
         <w:t xml:space="preserve">In this Particular Situation we think that, we should create a system where all the facilities of the Community Clinics would be centralize and can create some inexpensive device to detect the problem of various organ of our human body. From this thought we created an inexpensive device for analyze Heart </w:t>
       </w:r>
       <w:r>
@@ -3050,6 +3002,9 @@
       </w:r>
     </w:p>
     <w:p>
+      <w:pPr>
+        <w:spacing w:line="360" w:lineRule="auto"/>
+      </w:pPr>
       <w:r>
         <w:br w:type="page"/>
       </w:r>
@@ -3067,7 +3022,7 @@
         </w:pBdr>
         <w:jc w:val="center"/>
       </w:pPr>
-      <w:bookmarkStart w:id="6" w:name="_Toc47444715"/>
+      <w:bookmarkStart w:id="6" w:name="_Toc47628694"/>
       <w:r>
         <w:t>Table of Content</w:t>
       </w:r>
@@ -3097,6 +3052,9 @@
         <w:p>
           <w:pPr>
             <w:pStyle w:val="TOCHeading"/>
+            <w:pBdr>
+              <w:bottom w:val="single" w:sz="4" w:space="1" w:color="auto"/>
+            </w:pBdr>
           </w:pPr>
           <w:r>
             <w:t>Contents</w:t>
@@ -3122,7 +3080,7 @@
           <w:r>
             <w:fldChar w:fldCharType="separate"/>
           </w:r>
-          <w:hyperlink w:anchor="_Toc47444710" w:history="1">
+          <w:hyperlink w:anchor="_Toc47628689" w:history="1">
             <w:r>
               <w:rPr>
                 <w:rStyle w:val="Hyperlink"/>
@@ -3149,7 +3107,7 @@
                 <w:noProof/>
                 <w:webHidden/>
               </w:rPr>
-              <w:instrText xml:space="preserve"> PAGEREF _Toc47444710 \h </w:instrText>
+              <w:instrText xml:space="preserve"> PAGEREF _Toc47628689 \h </w:instrText>
             </w:r>
             <w:r>
               <w:rPr>
@@ -3191,7 +3149,7 @@
               <w:noProof/>
             </w:rPr>
           </w:pPr>
-          <w:hyperlink w:anchor="_Toc47444711" w:history="1">
+          <w:hyperlink w:anchor="_Toc47628690" w:history="1">
             <w:r>
               <w:rPr>
                 <w:rStyle w:val="Hyperlink"/>
@@ -3218,7 +3176,7 @@
                 <w:noProof/>
                 <w:webHidden/>
               </w:rPr>
-              <w:instrText xml:space="preserve"> PAGEREF _Toc47444711 \h </w:instrText>
+              <w:instrText xml:space="preserve"> PAGEREF _Toc47628690 \h </w:instrText>
             </w:r>
             <w:r>
               <w:rPr>
@@ -3260,7 +3218,7 @@
               <w:noProof/>
             </w:rPr>
           </w:pPr>
-          <w:hyperlink w:anchor="_Toc47444712" w:history="1">
+          <w:hyperlink w:anchor="_Toc47628691" w:history="1">
             <w:r>
               <w:rPr>
                 <w:rStyle w:val="Hyperlink"/>
@@ -3287,7 +3245,7 @@
                 <w:noProof/>
                 <w:webHidden/>
               </w:rPr>
-              <w:instrText xml:space="preserve"> PAGEREF _Toc47444712 \h </w:instrText>
+              <w:instrText xml:space="preserve"> PAGEREF _Toc47628691 \h </w:instrText>
             </w:r>
             <w:r>
               <w:rPr>
@@ -3329,7 +3287,7 @@
               <w:noProof/>
             </w:rPr>
           </w:pPr>
-          <w:hyperlink w:anchor="_Toc47444713" w:history="1">
+          <w:hyperlink w:anchor="_Toc47628692" w:history="1">
             <w:r>
               <w:rPr>
                 <w:rStyle w:val="Hyperlink"/>
@@ -3356,7 +3314,7 @@
                 <w:noProof/>
                 <w:webHidden/>
               </w:rPr>
-              <w:instrText xml:space="preserve"> PAGEREF _Toc47444713 \h </w:instrText>
+              <w:instrText xml:space="preserve"> PAGEREF _Toc47628692 \h </w:instrText>
             </w:r>
             <w:r>
               <w:rPr>
@@ -3398,7 +3356,7 @@
               <w:noProof/>
             </w:rPr>
           </w:pPr>
-          <w:hyperlink w:anchor="_Toc47444714" w:history="1">
+          <w:hyperlink w:anchor="_Toc47628693" w:history="1">
             <w:r>
               <w:rPr>
                 <w:rStyle w:val="Hyperlink"/>
@@ -3425,7 +3383,7 @@
                 <w:noProof/>
                 <w:webHidden/>
               </w:rPr>
-              <w:instrText xml:space="preserve"> PAGEREF _Toc47444714 \h </w:instrText>
+              <w:instrText xml:space="preserve"> PAGEREF _Toc47628693 \h </w:instrText>
             </w:r>
             <w:r>
               <w:rPr>
@@ -3467,7 +3425,7 @@
               <w:noProof/>
             </w:rPr>
           </w:pPr>
-          <w:hyperlink w:anchor="_Toc47444715" w:history="1">
+          <w:hyperlink w:anchor="_Toc47628694" w:history="1">
             <w:r>
               <w:rPr>
                 <w:rStyle w:val="Hyperlink"/>
@@ -3494,7 +3452,7 @@
                 <w:noProof/>
                 <w:webHidden/>
               </w:rPr>
-              <w:instrText xml:space="preserve"> PAGEREF _Toc47444715 \h </w:instrText>
+              <w:instrText xml:space="preserve"> PAGEREF _Toc47628694 \h </w:instrText>
             </w:r>
             <w:r>
               <w:rPr>
@@ -3536,7 +3494,7 @@
               <w:noProof/>
             </w:rPr>
           </w:pPr>
-          <w:hyperlink w:anchor="_Toc47444716" w:history="1">
+          <w:hyperlink w:anchor="_Toc47628695" w:history="1">
             <w:r>
               <w:rPr>
                 <w:rStyle w:val="Hyperlink"/>
@@ -3563,7 +3521,7 @@
                 <w:noProof/>
                 <w:webHidden/>
               </w:rPr>
-              <w:instrText xml:space="preserve"> PAGEREF _Toc47444716 \h </w:instrText>
+              <w:instrText xml:space="preserve"> PAGEREF _Toc47628695 \h </w:instrText>
             </w:r>
             <w:r>
               <w:rPr>
@@ -3584,6 +3542,676 @@
                 <w:webHidden/>
               </w:rPr>
               <w:t>10</w:t>
+            </w:r>
+            <w:r>
+              <w:rPr>
+                <w:noProof/>
+                <w:webHidden/>
+              </w:rPr>
+              <w:fldChar w:fldCharType="end"/>
+            </w:r>
+          </w:hyperlink>
+        </w:p>
+        <w:p>
+          <w:pPr>
+            <w:pStyle w:val="TOC2"/>
+            <w:tabs>
+              <w:tab w:val="right" w:leader="dot" w:pos="9736"/>
+            </w:tabs>
+            <w:rPr>
+              <w:rFonts w:cstheme="minorBidi"/>
+              <w:noProof/>
+            </w:rPr>
+          </w:pPr>
+          <w:hyperlink w:anchor="_Toc47628696" w:history="1">
+            <w:r>
+              <w:rPr>
+                <w:rStyle w:val="Hyperlink"/>
+                <w:rFonts w:ascii="Lucida Bright" w:hAnsi="Lucida Bright"/>
+                <w:noProof/>
+              </w:rPr>
+              <w:t>Introduction</w:t>
+            </w:r>
+            <w:r>
+              <w:rPr>
+                <w:noProof/>
+                <w:webHidden/>
+              </w:rPr>
+              <w:tab/>
+            </w:r>
+            <w:r>
+              <w:rPr>
+                <w:noProof/>
+                <w:webHidden/>
+              </w:rPr>
+              <w:fldChar w:fldCharType="begin"/>
+            </w:r>
+            <w:r>
+              <w:rPr>
+                <w:noProof/>
+                <w:webHidden/>
+              </w:rPr>
+              <w:instrText xml:space="preserve"> PAGEREF _Toc47628696 \h </w:instrText>
+            </w:r>
+            <w:r>
+              <w:rPr>
+                <w:noProof/>
+                <w:webHidden/>
+              </w:rPr>
+            </w:r>
+            <w:r>
+              <w:rPr>
+                <w:noProof/>
+                <w:webHidden/>
+              </w:rPr>
+              <w:fldChar w:fldCharType="separate"/>
+            </w:r>
+            <w:r>
+              <w:rPr>
+                <w:noProof/>
+                <w:webHidden/>
+              </w:rPr>
+              <w:t>10</w:t>
+            </w:r>
+            <w:r>
+              <w:rPr>
+                <w:noProof/>
+                <w:webHidden/>
+              </w:rPr>
+              <w:fldChar w:fldCharType="end"/>
+            </w:r>
+          </w:hyperlink>
+        </w:p>
+        <w:p>
+          <w:pPr>
+            <w:pStyle w:val="TOC2"/>
+            <w:tabs>
+              <w:tab w:val="left" w:pos="880"/>
+              <w:tab w:val="right" w:leader="dot" w:pos="9736"/>
+            </w:tabs>
+            <w:rPr>
+              <w:rFonts w:cstheme="minorBidi"/>
+              <w:noProof/>
+            </w:rPr>
+          </w:pPr>
+          <w:hyperlink w:anchor="_Toc47628697" w:history="1">
+            <w:r>
+              <w:rPr>
+                <w:rStyle w:val="Hyperlink"/>
+                <w:b/>
+                <w:bCs/>
+                <w:noProof/>
+              </w:rPr>
+              <w:t>1.1</w:t>
+            </w:r>
+            <w:r>
+              <w:rPr>
+                <w:rFonts w:cstheme="minorBidi"/>
+                <w:noProof/>
+              </w:rPr>
+              <w:tab/>
+            </w:r>
+            <w:r>
+              <w:rPr>
+                <w:rStyle w:val="Hyperlink"/>
+                <w:b/>
+                <w:bCs/>
+                <w:noProof/>
+              </w:rPr>
+              <w:t>Motivation</w:t>
+            </w:r>
+            <w:r>
+              <w:rPr>
+                <w:noProof/>
+                <w:webHidden/>
+              </w:rPr>
+              <w:tab/>
+            </w:r>
+            <w:r>
+              <w:rPr>
+                <w:noProof/>
+                <w:webHidden/>
+              </w:rPr>
+              <w:fldChar w:fldCharType="begin"/>
+            </w:r>
+            <w:r>
+              <w:rPr>
+                <w:noProof/>
+                <w:webHidden/>
+              </w:rPr>
+              <w:instrText xml:space="preserve"> PAGEREF _Toc47628697 \h </w:instrText>
+            </w:r>
+            <w:r>
+              <w:rPr>
+                <w:noProof/>
+                <w:webHidden/>
+              </w:rPr>
+            </w:r>
+            <w:r>
+              <w:rPr>
+                <w:noProof/>
+                <w:webHidden/>
+              </w:rPr>
+              <w:fldChar w:fldCharType="separate"/>
+            </w:r>
+            <w:r>
+              <w:rPr>
+                <w:noProof/>
+                <w:webHidden/>
+              </w:rPr>
+              <w:t>11</w:t>
+            </w:r>
+            <w:r>
+              <w:rPr>
+                <w:noProof/>
+                <w:webHidden/>
+              </w:rPr>
+              <w:fldChar w:fldCharType="end"/>
+            </w:r>
+          </w:hyperlink>
+        </w:p>
+        <w:p>
+          <w:pPr>
+            <w:pStyle w:val="TOC2"/>
+            <w:tabs>
+              <w:tab w:val="left" w:pos="880"/>
+              <w:tab w:val="right" w:leader="dot" w:pos="9736"/>
+            </w:tabs>
+            <w:rPr>
+              <w:rFonts w:cstheme="minorBidi"/>
+              <w:noProof/>
+            </w:rPr>
+          </w:pPr>
+          <w:hyperlink w:anchor="_Toc47628698" w:history="1">
+            <w:r>
+              <w:rPr>
+                <w:rStyle w:val="Hyperlink"/>
+                <w:b/>
+                <w:bCs/>
+                <w:noProof/>
+              </w:rPr>
+              <w:t>1.2</w:t>
+            </w:r>
+            <w:r>
+              <w:rPr>
+                <w:rFonts w:cstheme="minorBidi"/>
+                <w:noProof/>
+              </w:rPr>
+              <w:tab/>
+            </w:r>
+            <w:r>
+              <w:rPr>
+                <w:rStyle w:val="Hyperlink"/>
+                <w:b/>
+                <w:bCs/>
+                <w:noProof/>
+              </w:rPr>
+              <w:t>Overview</w:t>
+            </w:r>
+            <w:r>
+              <w:rPr>
+                <w:noProof/>
+                <w:webHidden/>
+              </w:rPr>
+              <w:tab/>
+            </w:r>
+            <w:r>
+              <w:rPr>
+                <w:noProof/>
+                <w:webHidden/>
+              </w:rPr>
+              <w:fldChar w:fldCharType="begin"/>
+            </w:r>
+            <w:r>
+              <w:rPr>
+                <w:noProof/>
+                <w:webHidden/>
+              </w:rPr>
+              <w:instrText xml:space="preserve"> PAGEREF _Toc47628698 \h </w:instrText>
+            </w:r>
+            <w:r>
+              <w:rPr>
+                <w:noProof/>
+                <w:webHidden/>
+              </w:rPr>
+            </w:r>
+            <w:r>
+              <w:rPr>
+                <w:noProof/>
+                <w:webHidden/>
+              </w:rPr>
+              <w:fldChar w:fldCharType="separate"/>
+            </w:r>
+            <w:r>
+              <w:rPr>
+                <w:noProof/>
+                <w:webHidden/>
+              </w:rPr>
+              <w:t>11</w:t>
+            </w:r>
+            <w:r>
+              <w:rPr>
+                <w:noProof/>
+                <w:webHidden/>
+              </w:rPr>
+              <w:fldChar w:fldCharType="end"/>
+            </w:r>
+          </w:hyperlink>
+        </w:p>
+        <w:p>
+          <w:pPr>
+            <w:pStyle w:val="TOC2"/>
+            <w:tabs>
+              <w:tab w:val="left" w:pos="880"/>
+              <w:tab w:val="right" w:leader="dot" w:pos="9736"/>
+            </w:tabs>
+            <w:rPr>
+              <w:rFonts w:cstheme="minorBidi"/>
+              <w:noProof/>
+            </w:rPr>
+          </w:pPr>
+          <w:hyperlink w:anchor="_Toc47628699" w:history="1">
+            <w:r>
+              <w:rPr>
+                <w:rStyle w:val="Hyperlink"/>
+                <w:b/>
+                <w:bCs/>
+                <w:noProof/>
+              </w:rPr>
+              <w:t>1.3</w:t>
+            </w:r>
+            <w:r>
+              <w:rPr>
+                <w:rFonts w:cstheme="minorBidi"/>
+                <w:noProof/>
+              </w:rPr>
+              <w:tab/>
+            </w:r>
+            <w:r>
+              <w:rPr>
+                <w:rStyle w:val="Hyperlink"/>
+                <w:b/>
+                <w:bCs/>
+                <w:noProof/>
+              </w:rPr>
+              <w:t>Objective</w:t>
+            </w:r>
+            <w:r>
+              <w:rPr>
+                <w:noProof/>
+                <w:webHidden/>
+              </w:rPr>
+              <w:tab/>
+            </w:r>
+            <w:r>
+              <w:rPr>
+                <w:noProof/>
+                <w:webHidden/>
+              </w:rPr>
+              <w:fldChar w:fldCharType="begin"/>
+            </w:r>
+            <w:r>
+              <w:rPr>
+                <w:noProof/>
+                <w:webHidden/>
+              </w:rPr>
+              <w:instrText xml:space="preserve"> PAGEREF _Toc47628699 \h </w:instrText>
+            </w:r>
+            <w:r>
+              <w:rPr>
+                <w:noProof/>
+                <w:webHidden/>
+              </w:rPr>
+            </w:r>
+            <w:r>
+              <w:rPr>
+                <w:noProof/>
+                <w:webHidden/>
+              </w:rPr>
+              <w:fldChar w:fldCharType="separate"/>
+            </w:r>
+            <w:r>
+              <w:rPr>
+                <w:noProof/>
+                <w:webHidden/>
+              </w:rPr>
+              <w:t>11</w:t>
+            </w:r>
+            <w:r>
+              <w:rPr>
+                <w:noProof/>
+                <w:webHidden/>
+              </w:rPr>
+              <w:fldChar w:fldCharType="end"/>
+            </w:r>
+          </w:hyperlink>
+        </w:p>
+        <w:p>
+          <w:pPr>
+            <w:pStyle w:val="TOC3"/>
+            <w:tabs>
+              <w:tab w:val="left" w:pos="880"/>
+              <w:tab w:val="right" w:leader="dot" w:pos="9736"/>
+            </w:tabs>
+            <w:rPr>
+              <w:rFonts w:cstheme="minorBidi"/>
+              <w:noProof/>
+            </w:rPr>
+          </w:pPr>
+          <w:hyperlink w:anchor="_Toc47628700" w:history="1">
+            <w:r>
+              <w:rPr>
+                <w:rStyle w:val="Hyperlink"/>
+                <w:noProof/>
+              </w:rPr>
+              <w:t>a)</w:t>
+            </w:r>
+            <w:r>
+              <w:rPr>
+                <w:rFonts w:cstheme="minorBidi"/>
+                <w:noProof/>
+              </w:rPr>
+              <w:tab/>
+            </w:r>
+            <w:r>
+              <w:rPr>
+                <w:rStyle w:val="Hyperlink"/>
+                <w:noProof/>
+              </w:rPr>
+              <w:t>Easy to Use</w:t>
+            </w:r>
+            <w:r>
+              <w:rPr>
+                <w:noProof/>
+                <w:webHidden/>
+              </w:rPr>
+              <w:tab/>
+            </w:r>
+            <w:r>
+              <w:rPr>
+                <w:noProof/>
+                <w:webHidden/>
+              </w:rPr>
+              <w:fldChar w:fldCharType="begin"/>
+            </w:r>
+            <w:r>
+              <w:rPr>
+                <w:noProof/>
+                <w:webHidden/>
+              </w:rPr>
+              <w:instrText xml:space="preserve"> PAGEREF _Toc47628700 \h </w:instrText>
+            </w:r>
+            <w:r>
+              <w:rPr>
+                <w:noProof/>
+                <w:webHidden/>
+              </w:rPr>
+            </w:r>
+            <w:r>
+              <w:rPr>
+                <w:noProof/>
+                <w:webHidden/>
+              </w:rPr>
+              <w:fldChar w:fldCharType="separate"/>
+            </w:r>
+            <w:r>
+              <w:rPr>
+                <w:noProof/>
+                <w:webHidden/>
+              </w:rPr>
+              <w:t>11</w:t>
+            </w:r>
+            <w:r>
+              <w:rPr>
+                <w:noProof/>
+                <w:webHidden/>
+              </w:rPr>
+              <w:fldChar w:fldCharType="end"/>
+            </w:r>
+          </w:hyperlink>
+        </w:p>
+        <w:p>
+          <w:pPr>
+            <w:pStyle w:val="TOC3"/>
+            <w:tabs>
+              <w:tab w:val="left" w:pos="880"/>
+              <w:tab w:val="right" w:leader="dot" w:pos="9736"/>
+            </w:tabs>
+            <w:rPr>
+              <w:rFonts w:cstheme="minorBidi"/>
+              <w:noProof/>
+            </w:rPr>
+          </w:pPr>
+          <w:hyperlink w:anchor="_Toc47628701" w:history="1">
+            <w:r>
+              <w:rPr>
+                <w:rStyle w:val="Hyperlink"/>
+                <w:noProof/>
+              </w:rPr>
+              <w:t>b)</w:t>
+            </w:r>
+            <w:r>
+              <w:rPr>
+                <w:rFonts w:cstheme="minorBidi"/>
+                <w:noProof/>
+              </w:rPr>
+              <w:tab/>
+            </w:r>
+            <w:r>
+              <w:rPr>
+                <w:rStyle w:val="Hyperlink"/>
+                <w:noProof/>
+              </w:rPr>
+              <w:t>Better Patient Experience</w:t>
+            </w:r>
+            <w:r>
+              <w:rPr>
+                <w:noProof/>
+                <w:webHidden/>
+              </w:rPr>
+              <w:tab/>
+            </w:r>
+            <w:r>
+              <w:rPr>
+                <w:noProof/>
+                <w:webHidden/>
+              </w:rPr>
+              <w:fldChar w:fldCharType="begin"/>
+            </w:r>
+            <w:r>
+              <w:rPr>
+                <w:noProof/>
+                <w:webHidden/>
+              </w:rPr>
+              <w:instrText xml:space="preserve"> PAGEREF _Toc47628701 \h </w:instrText>
+            </w:r>
+            <w:r>
+              <w:rPr>
+                <w:noProof/>
+                <w:webHidden/>
+              </w:rPr>
+            </w:r>
+            <w:r>
+              <w:rPr>
+                <w:noProof/>
+                <w:webHidden/>
+              </w:rPr>
+              <w:fldChar w:fldCharType="separate"/>
+            </w:r>
+            <w:r>
+              <w:rPr>
+                <w:noProof/>
+                <w:webHidden/>
+              </w:rPr>
+              <w:t>11</w:t>
+            </w:r>
+            <w:r>
+              <w:rPr>
+                <w:noProof/>
+                <w:webHidden/>
+              </w:rPr>
+              <w:fldChar w:fldCharType="end"/>
+            </w:r>
+          </w:hyperlink>
+        </w:p>
+        <w:p>
+          <w:pPr>
+            <w:pStyle w:val="TOC3"/>
+            <w:tabs>
+              <w:tab w:val="left" w:pos="880"/>
+              <w:tab w:val="right" w:leader="dot" w:pos="9736"/>
+            </w:tabs>
+            <w:rPr>
+              <w:rFonts w:cstheme="minorBidi"/>
+              <w:noProof/>
+            </w:rPr>
+          </w:pPr>
+          <w:hyperlink w:anchor="_Toc47628702" w:history="1">
+            <w:r>
+              <w:rPr>
+                <w:rStyle w:val="Hyperlink"/>
+                <w:noProof/>
+              </w:rPr>
+              <w:t>c)</w:t>
+            </w:r>
+            <w:r>
+              <w:rPr>
+                <w:rFonts w:cstheme="minorBidi"/>
+                <w:noProof/>
+              </w:rPr>
+              <w:tab/>
+            </w:r>
+            <w:r>
+              <w:rPr>
+                <w:rStyle w:val="Hyperlink"/>
+                <w:noProof/>
+              </w:rPr>
+              <w:t>Alert doctors and relatives</w:t>
+            </w:r>
+            <w:r>
+              <w:rPr>
+                <w:noProof/>
+                <w:webHidden/>
+              </w:rPr>
+              <w:tab/>
+            </w:r>
+            <w:r>
+              <w:rPr>
+                <w:noProof/>
+                <w:webHidden/>
+              </w:rPr>
+              <w:fldChar w:fldCharType="begin"/>
+            </w:r>
+            <w:r>
+              <w:rPr>
+                <w:noProof/>
+                <w:webHidden/>
+              </w:rPr>
+              <w:instrText xml:space="preserve"> PAGEREF _Toc47628702 \h </w:instrText>
+            </w:r>
+            <w:r>
+              <w:rPr>
+                <w:noProof/>
+                <w:webHidden/>
+              </w:rPr>
+            </w:r>
+            <w:r>
+              <w:rPr>
+                <w:noProof/>
+                <w:webHidden/>
+              </w:rPr>
+              <w:fldChar w:fldCharType="separate"/>
+            </w:r>
+            <w:r>
+              <w:rPr>
+                <w:noProof/>
+                <w:webHidden/>
+              </w:rPr>
+              <w:t>11</w:t>
+            </w:r>
+            <w:r>
+              <w:rPr>
+                <w:noProof/>
+                <w:webHidden/>
+              </w:rPr>
+              <w:fldChar w:fldCharType="end"/>
+            </w:r>
+          </w:hyperlink>
+        </w:p>
+        <w:p>
+          <w:pPr>
+            <w:pStyle w:val="TOC3"/>
+            <w:tabs>
+              <w:tab w:val="left" w:pos="880"/>
+              <w:tab w:val="right" w:leader="dot" w:pos="9736"/>
+            </w:tabs>
+            <w:rPr>
+              <w:rFonts w:cstheme="minorBidi"/>
+              <w:noProof/>
+            </w:rPr>
+          </w:pPr>
+          <w:hyperlink w:anchor="_Toc47628703" w:history="1">
+            <w:r>
+              <w:rPr>
+                <w:rStyle w:val="Hyperlink"/>
+                <w:noProof/>
+              </w:rPr>
+              <w:t>d)</w:t>
+            </w:r>
+            <w:r>
+              <w:rPr>
+                <w:rFonts w:cstheme="minorBidi"/>
+                <w:noProof/>
+              </w:rPr>
+              <w:tab/>
+            </w:r>
+            <w:r>
+              <w:rPr>
+                <w:rStyle w:val="Hyperlink"/>
+                <w:noProof/>
+              </w:rPr>
+              <w:t>Giving a quality life for old aged people</w:t>
+            </w:r>
+            <w:r>
+              <w:rPr>
+                <w:noProof/>
+                <w:webHidden/>
+              </w:rPr>
+              <w:tab/>
+            </w:r>
+            <w:r>
+              <w:rPr>
+                <w:noProof/>
+                <w:webHidden/>
+              </w:rPr>
+              <w:fldChar w:fldCharType="begin"/>
+            </w:r>
+            <w:r>
+              <w:rPr>
+                <w:noProof/>
+                <w:webHidden/>
+              </w:rPr>
+              <w:instrText xml:space="preserve"> PAGEREF _Toc47628703 \h </w:instrText>
+            </w:r>
+            <w:r>
+              <w:rPr>
+                <w:noProof/>
+                <w:webHidden/>
+              </w:rPr>
+            </w:r>
+            <w:r>
+              <w:rPr>
+                <w:noProof/>
+                <w:webHidden/>
+              </w:rPr>
+              <w:fldChar w:fldCharType="separate"/>
+            </w:r>
+            <w:r>
+              <w:rPr>
+                <w:noProof/>
+                <w:webHidden/>
+              </w:rPr>
+              <w:t>11</w:t>
             </w:r>
             <w:r>
               <w:rPr>
@@ -3605,7 +4233,7 @@
               <w:noProof/>
             </w:rPr>
           </w:pPr>
-          <w:hyperlink w:anchor="_Toc47444717" w:history="1">
+          <w:hyperlink w:anchor="_Toc47628704" w:history="1">
             <w:r>
               <w:rPr>
                 <w:rStyle w:val="Hyperlink"/>
@@ -3632,7 +4260,7 @@
                 <w:noProof/>
                 <w:webHidden/>
               </w:rPr>
-              <w:instrText xml:space="preserve"> PAGEREF _Toc47444717 \h </w:instrText>
+              <w:instrText xml:space="preserve"> PAGEREF _Toc47628704 \h </w:instrText>
             </w:r>
             <w:r>
               <w:rPr>
@@ -3652,7 +4280,77 @@
                 <w:noProof/>
                 <w:webHidden/>
               </w:rPr>
-              <w:t>11</w:t>
+              <w:t>12</w:t>
+            </w:r>
+            <w:r>
+              <w:rPr>
+                <w:noProof/>
+                <w:webHidden/>
+              </w:rPr>
+              <w:fldChar w:fldCharType="end"/>
+            </w:r>
+          </w:hyperlink>
+        </w:p>
+        <w:p>
+          <w:pPr>
+            <w:pStyle w:val="TOC2"/>
+            <w:tabs>
+              <w:tab w:val="right" w:leader="dot" w:pos="9736"/>
+            </w:tabs>
+            <w:rPr>
+              <w:rFonts w:cstheme="minorBidi"/>
+              <w:noProof/>
+            </w:rPr>
+          </w:pPr>
+          <w:hyperlink w:anchor="_Toc47628705" w:history="1">
+            <w:r>
+              <w:rPr>
+                <w:rStyle w:val="Hyperlink"/>
+                <w:rFonts w:ascii="Lucida Bright" w:hAnsi="Lucida Bright"/>
+                <w:noProof/>
+              </w:rPr>
+              <w:t>Literature Review</w:t>
+            </w:r>
+            <w:r>
+              <w:rPr>
+                <w:noProof/>
+                <w:webHidden/>
+              </w:rPr>
+              <w:tab/>
+            </w:r>
+            <w:r>
+              <w:rPr>
+                <w:noProof/>
+                <w:webHidden/>
+              </w:rPr>
+              <w:fldChar w:fldCharType="begin"/>
+            </w:r>
+            <w:r>
+              <w:rPr>
+                <w:noProof/>
+                <w:webHidden/>
+              </w:rPr>
+              <w:instrText xml:space="preserve"> PAGEREF _Toc47628705 \h </w:instrText>
+            </w:r>
+            <w:r>
+              <w:rPr>
+                <w:noProof/>
+                <w:webHidden/>
+              </w:rPr>
+            </w:r>
+            <w:r>
+              <w:rPr>
+                <w:noProof/>
+                <w:webHidden/>
+              </w:rPr>
+              <w:fldChar w:fldCharType="separate"/>
+            </w:r>
+            <w:r>
+              <w:rPr>
+                <w:noProof/>
+                <w:webHidden/>
+              </w:rPr>
+              <w:t>12</w:t>
             </w:r>
             <w:r>
               <w:rPr>
@@ -3674,7 +4372,7 @@
               <w:noProof/>
             </w:rPr>
           </w:pPr>
-          <w:hyperlink w:anchor="_Toc47444718" w:history="1">
+          <w:hyperlink w:anchor="_Toc47628706" w:history="1">
             <w:r>
               <w:rPr>
                 <w:rStyle w:val="Hyperlink"/>
@@ -3701,7 +4399,7 @@
                 <w:noProof/>
                 <w:webHidden/>
               </w:rPr>
-              <w:instrText xml:space="preserve"> PAGEREF _Toc47444718 \h </w:instrText>
+              <w:instrText xml:space="preserve"> PAGEREF _Toc47628706 \h </w:instrText>
             </w:r>
             <w:r>
               <w:rPr>
@@ -3721,7 +4419,77 @@
                 <w:noProof/>
                 <w:webHidden/>
               </w:rPr>
-              <w:t>12</w:t>
+              <w:t>13</w:t>
+            </w:r>
+            <w:r>
+              <w:rPr>
+                <w:noProof/>
+                <w:webHidden/>
+              </w:rPr>
+              <w:fldChar w:fldCharType="end"/>
+            </w:r>
+          </w:hyperlink>
+        </w:p>
+        <w:p>
+          <w:pPr>
+            <w:pStyle w:val="TOC2"/>
+            <w:tabs>
+              <w:tab w:val="right" w:leader="dot" w:pos="9736"/>
+            </w:tabs>
+            <w:rPr>
+              <w:rFonts w:cstheme="minorBidi"/>
+              <w:noProof/>
+            </w:rPr>
+          </w:pPr>
+          <w:hyperlink w:anchor="_Toc47628707" w:history="1">
+            <w:r>
+              <w:rPr>
+                <w:rStyle w:val="Hyperlink"/>
+                <w:rFonts w:ascii="Lucida Bright" w:hAnsi="Lucida Bright"/>
+                <w:noProof/>
+              </w:rPr>
+              <w:t>Proposed System</w:t>
+            </w:r>
+            <w:r>
+              <w:rPr>
+                <w:noProof/>
+                <w:webHidden/>
+              </w:rPr>
+              <w:tab/>
+            </w:r>
+            <w:r>
+              <w:rPr>
+                <w:noProof/>
+                <w:webHidden/>
+              </w:rPr>
+              <w:fldChar w:fldCharType="begin"/>
+            </w:r>
+            <w:r>
+              <w:rPr>
+                <w:noProof/>
+                <w:webHidden/>
+              </w:rPr>
+              <w:instrText xml:space="preserve"> PAGEREF _Toc47628707 \h </w:instrText>
+            </w:r>
+            <w:r>
+              <w:rPr>
+                <w:noProof/>
+                <w:webHidden/>
+              </w:rPr>
+            </w:r>
+            <w:r>
+              <w:rPr>
+                <w:noProof/>
+                <w:webHidden/>
+              </w:rPr>
+              <w:fldChar w:fldCharType="separate"/>
+            </w:r>
+            <w:r>
+              <w:rPr>
+                <w:noProof/>
+                <w:webHidden/>
+              </w:rPr>
+              <w:t>13</w:t>
             </w:r>
             <w:r>
               <w:rPr>
@@ -3743,7 +4511,7 @@
               <w:noProof/>
             </w:rPr>
           </w:pPr>
-          <w:hyperlink w:anchor="_Toc47444719" w:history="1">
+          <w:hyperlink w:anchor="_Toc47628708" w:history="1">
             <w:r>
               <w:rPr>
                 <w:rStyle w:val="Hyperlink"/>
@@ -3770,7 +4538,7 @@
                 <w:noProof/>
                 <w:webHidden/>
               </w:rPr>
-              <w:instrText xml:space="preserve"> PAGEREF _Toc47444719 \h </w:instrText>
+              <w:instrText xml:space="preserve"> PAGEREF _Toc47628708 \h </w:instrText>
             </w:r>
             <w:r>
               <w:rPr>
@@ -3790,7 +4558,77 @@
                 <w:noProof/>
                 <w:webHidden/>
               </w:rPr>
-              <w:t>13</w:t>
+              <w:t>14</w:t>
+            </w:r>
+            <w:r>
+              <w:rPr>
+                <w:noProof/>
+                <w:webHidden/>
+              </w:rPr>
+              <w:fldChar w:fldCharType="end"/>
+            </w:r>
+          </w:hyperlink>
+        </w:p>
+        <w:p>
+          <w:pPr>
+            <w:pStyle w:val="TOC2"/>
+            <w:tabs>
+              <w:tab w:val="right" w:leader="dot" w:pos="9736"/>
+            </w:tabs>
+            <w:rPr>
+              <w:rFonts w:cstheme="minorBidi"/>
+              <w:noProof/>
+            </w:rPr>
+          </w:pPr>
+          <w:hyperlink w:anchor="_Toc47628709" w:history="1">
+            <w:r>
+              <w:rPr>
+                <w:rStyle w:val="Hyperlink"/>
+                <w:rFonts w:ascii="Lucida Bright" w:hAnsi="Lucida Bright"/>
+                <w:noProof/>
+              </w:rPr>
+              <w:t>Implementation</w:t>
+            </w:r>
+            <w:r>
+              <w:rPr>
+                <w:noProof/>
+                <w:webHidden/>
+              </w:rPr>
+              <w:tab/>
+            </w:r>
+            <w:r>
+              <w:rPr>
+                <w:noProof/>
+                <w:webHidden/>
+              </w:rPr>
+              <w:fldChar w:fldCharType="begin"/>
+            </w:r>
+            <w:r>
+              <w:rPr>
+                <w:noProof/>
+                <w:webHidden/>
+              </w:rPr>
+              <w:instrText xml:space="preserve"> PAGEREF _Toc47628709 \h </w:instrText>
+            </w:r>
+            <w:r>
+              <w:rPr>
+                <w:noProof/>
+                <w:webHidden/>
+              </w:rPr>
+            </w:r>
+            <w:r>
+              <w:rPr>
+                <w:noProof/>
+                <w:webHidden/>
+              </w:rPr>
+              <w:fldChar w:fldCharType="separate"/>
+            </w:r>
+            <w:r>
+              <w:rPr>
+                <w:noProof/>
+                <w:webHidden/>
+              </w:rPr>
+              <w:t>14</w:t>
             </w:r>
             <w:r>
               <w:rPr>
@@ -3812,7 +4650,7 @@
               <w:noProof/>
             </w:rPr>
           </w:pPr>
-          <w:hyperlink w:anchor="_Toc47444720" w:history="1">
+          <w:hyperlink w:anchor="_Toc47628710" w:history="1">
             <w:r>
               <w:rPr>
                 <w:rStyle w:val="Hyperlink"/>
@@ -3839,7 +4677,7 @@
                 <w:noProof/>
                 <w:webHidden/>
               </w:rPr>
-              <w:instrText xml:space="preserve"> PAGEREF _Toc47444720 \h </w:instrText>
+              <w:instrText xml:space="preserve"> PAGEREF _Toc47628710 \h </w:instrText>
             </w:r>
             <w:r>
               <w:rPr>
@@ -3859,7 +4697,77 @@
                 <w:noProof/>
                 <w:webHidden/>
               </w:rPr>
-              <w:t>14</w:t>
+              <w:t>15</w:t>
+            </w:r>
+            <w:r>
+              <w:rPr>
+                <w:noProof/>
+                <w:webHidden/>
+              </w:rPr>
+              <w:fldChar w:fldCharType="end"/>
+            </w:r>
+          </w:hyperlink>
+        </w:p>
+        <w:p>
+          <w:pPr>
+            <w:pStyle w:val="TOC2"/>
+            <w:tabs>
+              <w:tab w:val="right" w:leader="dot" w:pos="9736"/>
+            </w:tabs>
+            <w:rPr>
+              <w:rFonts w:cstheme="minorBidi"/>
+              <w:noProof/>
+            </w:rPr>
+          </w:pPr>
+          <w:hyperlink w:anchor="_Toc47628711" w:history="1">
+            <w:r>
+              <w:rPr>
+                <w:rStyle w:val="Hyperlink"/>
+                <w:rFonts w:ascii="Lucida Bright" w:hAnsi="Lucida Bright"/>
+                <w:noProof/>
+              </w:rPr>
+              <w:t>Result and Data Analysis</w:t>
+            </w:r>
+            <w:r>
+              <w:rPr>
+                <w:noProof/>
+                <w:webHidden/>
+              </w:rPr>
+              <w:tab/>
+            </w:r>
+            <w:r>
+              <w:rPr>
+                <w:noProof/>
+                <w:webHidden/>
+              </w:rPr>
+              <w:fldChar w:fldCharType="begin"/>
+            </w:r>
+            <w:r>
+              <w:rPr>
+                <w:noProof/>
+                <w:webHidden/>
+              </w:rPr>
+              <w:instrText xml:space="preserve"> PAGEREF _Toc47628711 \h </w:instrText>
+            </w:r>
+            <w:r>
+              <w:rPr>
+                <w:noProof/>
+                <w:webHidden/>
+              </w:rPr>
+            </w:r>
+            <w:r>
+              <w:rPr>
+                <w:noProof/>
+                <w:webHidden/>
+              </w:rPr>
+              <w:fldChar w:fldCharType="separate"/>
+            </w:r>
+            <w:r>
+              <w:rPr>
+                <w:noProof/>
+                <w:webHidden/>
+              </w:rPr>
+              <w:t>15</w:t>
             </w:r>
             <w:r>
               <w:rPr>
@@ -3881,7 +4789,7 @@
               <w:noProof/>
             </w:rPr>
           </w:pPr>
-          <w:hyperlink w:anchor="_Toc47444721" w:history="1">
+          <w:hyperlink w:anchor="_Toc47628712" w:history="1">
             <w:r>
               <w:rPr>
                 <w:rStyle w:val="Hyperlink"/>
@@ -3908,7 +4816,7 @@
                 <w:noProof/>
                 <w:webHidden/>
               </w:rPr>
-              <w:instrText xml:space="preserve"> PAGEREF _Toc47444721 \h </w:instrText>
+              <w:instrText xml:space="preserve"> PAGEREF _Toc47628712 \h </w:instrText>
             </w:r>
             <w:r>
               <w:rPr>
@@ -3928,7 +4836,77 @@
                 <w:noProof/>
                 <w:webHidden/>
               </w:rPr>
-              <w:t>15</w:t>
+              <w:t>16</w:t>
+            </w:r>
+            <w:r>
+              <w:rPr>
+                <w:noProof/>
+                <w:webHidden/>
+              </w:rPr>
+              <w:fldChar w:fldCharType="end"/>
+            </w:r>
+          </w:hyperlink>
+        </w:p>
+        <w:p>
+          <w:pPr>
+            <w:pStyle w:val="TOC2"/>
+            <w:tabs>
+              <w:tab w:val="right" w:leader="dot" w:pos="9736"/>
+            </w:tabs>
+            <w:rPr>
+              <w:rFonts w:cstheme="minorBidi"/>
+              <w:noProof/>
+            </w:rPr>
+          </w:pPr>
+          <w:hyperlink w:anchor="_Toc47628713" w:history="1">
+            <w:r>
+              <w:rPr>
+                <w:rStyle w:val="Hyperlink"/>
+                <w:rFonts w:ascii="Lucida Bright" w:hAnsi="Lucida Bright"/>
+                <w:noProof/>
+              </w:rPr>
+              <w:t>Conclusion and Future Work</w:t>
+            </w:r>
+            <w:r>
+              <w:rPr>
+                <w:noProof/>
+                <w:webHidden/>
+              </w:rPr>
+              <w:tab/>
+            </w:r>
+            <w:r>
+              <w:rPr>
+                <w:noProof/>
+                <w:webHidden/>
+              </w:rPr>
+              <w:fldChar w:fldCharType="begin"/>
+            </w:r>
+            <w:r>
+              <w:rPr>
+                <w:noProof/>
+                <w:webHidden/>
+              </w:rPr>
+              <w:instrText xml:space="preserve"> PAGEREF _Toc47628713 \h </w:instrText>
+            </w:r>
+            <w:r>
+              <w:rPr>
+                <w:noProof/>
+                <w:webHidden/>
+              </w:rPr>
+            </w:r>
+            <w:r>
+              <w:rPr>
+                <w:noProof/>
+                <w:webHidden/>
+              </w:rPr>
+              <w:fldChar w:fldCharType="separate"/>
+            </w:r>
+            <w:r>
+              <w:rPr>
+                <w:noProof/>
+                <w:webHidden/>
+              </w:rPr>
+              <w:t>16</w:t>
             </w:r>
             <w:r>
               <w:rPr>
@@ -3950,7 +4928,7 @@
               <w:noProof/>
             </w:rPr>
           </w:pPr>
-          <w:hyperlink w:anchor="_Toc47444722" w:history="1">
+          <w:hyperlink w:anchor="_Toc47628714" w:history="1">
             <w:r>
               <w:rPr>
                 <w:rStyle w:val="Hyperlink"/>
@@ -3977,7 +4955,7 @@
                 <w:noProof/>
                 <w:webHidden/>
               </w:rPr>
-              <w:instrText xml:space="preserve"> PAGEREF _Toc47444722 \h </w:instrText>
+              <w:instrText xml:space="preserve"> PAGEREF _Toc47628714 \h </w:instrText>
             </w:r>
             <w:r>
               <w:rPr>
@@ -3997,7 +4975,77 @@
                 <w:noProof/>
                 <w:webHidden/>
               </w:rPr>
-              <w:t>16</w:t>
+              <w:t>17</w:t>
+            </w:r>
+            <w:r>
+              <w:rPr>
+                <w:noProof/>
+                <w:webHidden/>
+              </w:rPr>
+              <w:fldChar w:fldCharType="end"/>
+            </w:r>
+          </w:hyperlink>
+        </w:p>
+        <w:p>
+          <w:pPr>
+            <w:pStyle w:val="TOC2"/>
+            <w:tabs>
+              <w:tab w:val="right" w:leader="dot" w:pos="9736"/>
+            </w:tabs>
+            <w:rPr>
+              <w:rFonts w:cstheme="minorBidi"/>
+              <w:noProof/>
+            </w:rPr>
+          </w:pPr>
+          <w:hyperlink w:anchor="_Toc47628715" w:history="1">
+            <w:r>
+              <w:rPr>
+                <w:rStyle w:val="Hyperlink"/>
+                <w:rFonts w:ascii="Lucida Bright" w:hAnsi="Lucida Bright"/>
+                <w:noProof/>
+              </w:rPr>
+              <w:t>Reference</w:t>
+            </w:r>
+            <w:r>
+              <w:rPr>
+                <w:noProof/>
+                <w:webHidden/>
+              </w:rPr>
+              <w:tab/>
+            </w:r>
+            <w:r>
+              <w:rPr>
+                <w:noProof/>
+                <w:webHidden/>
+              </w:rPr>
+              <w:fldChar w:fldCharType="begin"/>
+            </w:r>
+            <w:r>
+              <w:rPr>
+                <w:noProof/>
+                <w:webHidden/>
+              </w:rPr>
+              <w:instrText xml:space="preserve"> PAGEREF _Toc47628715 \h </w:instrText>
+            </w:r>
+            <w:r>
+              <w:rPr>
+                <w:noProof/>
+                <w:webHidden/>
+              </w:rPr>
+            </w:r>
+            <w:r>
+              <w:rPr>
+                <w:noProof/>
+                <w:webHidden/>
+              </w:rPr>
+              <w:fldChar w:fldCharType="separate"/>
+            </w:r>
+            <w:r>
+              <w:rPr>
+                <w:noProof/>
+                <w:webHidden/>
+              </w:rPr>
+              <w:t>17</w:t>
             </w:r>
             <w:r>
               <w:rPr>
@@ -4033,19 +5081,213 @@
     <w:p>
       <w:pPr>
         <w:pStyle w:val="Heading1"/>
-        <w:jc w:val="center"/>
-      </w:pPr>
-      <w:bookmarkStart w:id="7" w:name="_Toc47444716"/>
+        <w:pBdr>
+          <w:bottom w:val="single" w:sz="4" w:space="1" w:color="auto"/>
+        </w:pBdr>
+        <w:jc w:val="center"/>
+      </w:pPr>
+      <w:bookmarkStart w:id="7" w:name="_Toc47628695"/>
       <w:r>
         <w:t>Chapter 01</w:t>
       </w:r>
       <w:bookmarkEnd w:id="7"/>
     </w:p>
     <w:p>
-      <w:r>
+      <w:pPr>
+        <w:pStyle w:val="Heading2"/>
+        <w:jc w:val="right"/>
+        <w:rPr>
+          <w:rFonts w:ascii="Lucida Bright" w:hAnsi="Lucida Bright"/>
+          <w:color w:val="auto"/>
+          <w:sz w:val="32"/>
+          <w:szCs w:val="32"/>
+        </w:rPr>
+      </w:pPr>
+      <w:bookmarkStart w:id="8" w:name="_Toc47628696"/>
+      <w:r>
+        <w:rPr>
+          <w:rFonts w:ascii="Lucida Bright" w:hAnsi="Lucida Bright"/>
+          <w:color w:val="auto"/>
+          <w:sz w:val="32"/>
+          <w:szCs w:val="32"/>
+        </w:rPr>
+        <w:t>Introduction</w:t>
+      </w:r>
+      <w:bookmarkEnd w:id="8"/>
+    </w:p>
+    <w:p/>
+    <w:p>
+      <w:pPr>
+        <w:jc w:val="center"/>
+      </w:pPr>
+    </w:p>
+    <w:p>
+      <w:pPr>
+        <w:pStyle w:val="Heading2"/>
+        <w:numPr>
+          <w:ilvl w:val="0"/>
+          <w:numId w:val="1"/>
+        </w:numPr>
+        <w:ind w:left="3780" w:hanging="540"/>
+        <w:rPr>
+          <w:b/>
+          <w:bCs/>
+          <w:color w:val="auto"/>
+        </w:rPr>
+      </w:pPr>
+      <w:r>
+        <w:rPr>
+          <w:color w:val="auto"/>
+        </w:rPr>
         <w:br w:type="page"/>
       </w:r>
-    </w:p>
+      <w:bookmarkStart w:id="9" w:name="_Toc47628697"/>
+      <w:r>
+        <w:rPr>
+          <w:b/>
+          <w:bCs/>
+          <w:color w:val="auto"/>
+        </w:rPr>
+        <w:lastRenderedPageBreak/>
+        <w:t>Motivation</w:t>
+      </w:r>
+      <w:bookmarkEnd w:id="9"/>
+    </w:p>
+    <w:p>
+      <w:pPr>
+        <w:pStyle w:val="Heading2"/>
+        <w:numPr>
+          <w:ilvl w:val="0"/>
+          <w:numId w:val="1"/>
+        </w:numPr>
+        <w:ind w:left="3780" w:hanging="540"/>
+        <w:rPr>
+          <w:b/>
+          <w:bCs/>
+          <w:color w:val="auto"/>
+        </w:rPr>
+      </w:pPr>
+      <w:bookmarkStart w:id="10" w:name="_Toc47628698"/>
+      <w:r>
+        <w:rPr>
+          <w:b/>
+          <w:bCs/>
+          <w:color w:val="auto"/>
+        </w:rPr>
+        <w:t>Overview</w:t>
+      </w:r>
+      <w:bookmarkEnd w:id="10"/>
+    </w:p>
+    <w:p>
+      <w:pPr>
+        <w:pStyle w:val="Heading2"/>
+        <w:numPr>
+          <w:ilvl w:val="0"/>
+          <w:numId w:val="1"/>
+        </w:numPr>
+        <w:ind w:left="3780" w:hanging="540"/>
+        <w:rPr>
+          <w:b/>
+          <w:bCs/>
+          <w:color w:val="auto"/>
+        </w:rPr>
+      </w:pPr>
+      <w:bookmarkStart w:id="11" w:name="_Toc47628699"/>
+      <w:r>
+        <w:rPr>
+          <w:b/>
+          <w:bCs/>
+          <w:color w:val="auto"/>
+        </w:rPr>
+        <w:t>Objective</w:t>
+      </w:r>
+      <w:bookmarkEnd w:id="11"/>
+    </w:p>
+    <w:p>
+      <w:pPr>
+        <w:pStyle w:val="Heading3"/>
+        <w:numPr>
+          <w:ilvl w:val="0"/>
+          <w:numId w:val="2"/>
+        </w:numPr>
+        <w:rPr>
+          <w:color w:val="auto"/>
+        </w:rPr>
+      </w:pPr>
+      <w:bookmarkStart w:id="12" w:name="_Toc47628700"/>
+      <w:r>
+        <w:rPr>
+          <w:color w:val="auto"/>
+        </w:rPr>
+        <w:t>Easy to Use</w:t>
+      </w:r>
+      <w:bookmarkEnd w:id="12"/>
+    </w:p>
+    <w:p>
+      <w:pPr>
+        <w:pStyle w:val="Heading3"/>
+        <w:numPr>
+          <w:ilvl w:val="0"/>
+          <w:numId w:val="2"/>
+        </w:numPr>
+        <w:rPr>
+          <w:color w:val="auto"/>
+        </w:rPr>
+      </w:pPr>
+      <w:bookmarkStart w:id="13" w:name="_Toc47628701"/>
+      <w:r>
+        <w:rPr>
+          <w:color w:val="auto"/>
+        </w:rPr>
+        <w:t>Better Patient Experience</w:t>
+      </w:r>
+      <w:bookmarkEnd w:id="13"/>
+    </w:p>
+    <w:p>
+      <w:pPr>
+        <w:pStyle w:val="Heading3"/>
+        <w:numPr>
+          <w:ilvl w:val="0"/>
+          <w:numId w:val="2"/>
+        </w:numPr>
+        <w:rPr>
+          <w:color w:val="auto"/>
+        </w:rPr>
+      </w:pPr>
+      <w:bookmarkStart w:id="14" w:name="_Toc47628702"/>
+      <w:r>
+        <w:rPr>
+          <w:color w:val="auto"/>
+        </w:rPr>
+        <w:t>Alert doctors and relatives</w:t>
+      </w:r>
+      <w:bookmarkEnd w:id="14"/>
+    </w:p>
+    <w:p>
+      <w:pPr>
+        <w:pStyle w:val="Heading3"/>
+        <w:numPr>
+          <w:ilvl w:val="0"/>
+          <w:numId w:val="2"/>
+        </w:numPr>
+      </w:pPr>
+      <w:bookmarkStart w:id="15" w:name="_Toc47628703"/>
+      <w:r>
+        <w:rPr>
+          <w:color w:val="auto"/>
+        </w:rPr>
+        <w:t>Giving a quality life for old aged people</w:t>
+      </w:r>
+      <w:bookmarkEnd w:id="15"/>
+    </w:p>
+    <w:p/>
+    <w:p/>
+    <w:p>
+      <w:r>
+        <w:br w:type="page"/>
+      </w:r>
+    </w:p>
+    <w:p/>
     <w:p>
       <w:pPr>
         <w:jc w:val="center"/>
@@ -4054,19 +5296,101 @@
     <w:p>
       <w:pPr>
         <w:pStyle w:val="Heading1"/>
-        <w:jc w:val="center"/>
-      </w:pPr>
-      <w:bookmarkStart w:id="8" w:name="_Toc47444717"/>
+        <w:pBdr>
+          <w:bottom w:val="single" w:sz="4" w:space="1" w:color="auto"/>
+        </w:pBdr>
+        <w:jc w:val="center"/>
+      </w:pPr>
+      <w:bookmarkStart w:id="16" w:name="_Toc47628704"/>
       <w:r>
         <w:t>Chapter 02</w:t>
       </w:r>
-      <w:bookmarkEnd w:id="8"/>
-    </w:p>
+      <w:bookmarkEnd w:id="16"/>
+    </w:p>
+    <w:p>
+      <w:pPr>
+        <w:pStyle w:val="Heading2"/>
+        <w:jc w:val="right"/>
+        <w:rPr>
+          <w:rFonts w:ascii="Lucida Bright" w:hAnsi="Lucida Bright"/>
+          <w:color w:val="auto"/>
+          <w:sz w:val="32"/>
+          <w:szCs w:val="32"/>
+        </w:rPr>
+      </w:pPr>
+      <w:bookmarkStart w:id="17" w:name="_Toc47628705"/>
+      <w:r>
+        <w:rPr>
+          <w:rFonts w:ascii="Lucida Bright" w:hAnsi="Lucida Bright"/>
+          <w:color w:val="auto"/>
+          <w:sz w:val="32"/>
+          <w:szCs w:val="32"/>
+        </w:rPr>
+        <w:t>Literature Review</w:t>
+      </w:r>
+      <w:bookmarkEnd w:id="17"/>
+    </w:p>
+    <w:p/>
+    <w:p>
+      <w:pPr>
+        <w:pStyle w:val="Heading2"/>
+        <w:numPr>
+          <w:ilvl w:val="0"/>
+          <w:numId w:val="5"/>
+        </w:numPr>
+        <w:ind w:left="990" w:hanging="630"/>
+        <w:rPr>
+          <w:rFonts w:ascii="Lucida Bright" w:hAnsi="Lucida Bright"/>
+          <w:color w:val="auto"/>
+        </w:rPr>
+      </w:pPr>
+      <w:r>
+        <w:rPr>
+          <w:rFonts w:ascii="Lucida Bright" w:hAnsi="Lucida Bright"/>
+          <w:color w:val="auto"/>
+        </w:rPr>
+        <w:t>Human Body</w:t>
+      </w:r>
+    </w:p>
+    <w:p>
+      <w:pPr>
+        <w:pStyle w:val="Heading2"/>
+        <w:numPr>
+          <w:ilvl w:val="0"/>
+          <w:numId w:val="5"/>
+        </w:numPr>
+        <w:ind w:left="990" w:hanging="630"/>
+        <w:rPr>
+          <w:rFonts w:ascii="Lucida Bright" w:hAnsi="Lucida Bright"/>
+          <w:color w:val="auto"/>
+        </w:rPr>
+      </w:pPr>
+      <w:r>
+        <w:rPr>
+          <w:rFonts w:ascii="Lucida Bright" w:hAnsi="Lucida Bright"/>
+          <w:color w:val="auto"/>
+        </w:rPr>
+        <w:t>Heart Anatomy</w:t>
+      </w:r>
+    </w:p>
+    <w:p>
+      <w:pPr>
+        <w:pStyle w:val="Heading2"/>
+        <w:ind w:left="990" w:hanging="630"/>
+        <w:rPr>
+          <w:rFonts w:ascii="Lucida Bright" w:hAnsi="Lucida Bright"/>
+          <w:color w:val="auto"/>
+        </w:rPr>
+      </w:pPr>
+    </w:p>
+    <w:p/>
     <w:p>
       <w:r>
         <w:br w:type="page"/>
       </w:r>
     </w:p>
+    <w:p/>
+    <w:p/>
     <w:p>
       <w:pPr>
         <w:jc w:val="center"/>
@@ -4075,14 +5399,41 @@
     <w:p>
       <w:pPr>
         <w:pStyle w:val="Heading1"/>
-        <w:jc w:val="center"/>
-      </w:pPr>
-      <w:bookmarkStart w:id="9" w:name="_Toc47444718"/>
+        <w:pBdr>
+          <w:bottom w:val="single" w:sz="4" w:space="1" w:color="auto"/>
+        </w:pBdr>
+        <w:jc w:val="center"/>
+      </w:pPr>
+      <w:bookmarkStart w:id="18" w:name="_Toc47628706"/>
       <w:r>
         <w:t>Chapter 03</w:t>
       </w:r>
-      <w:bookmarkEnd w:id="9"/>
-    </w:p>
+      <w:bookmarkEnd w:id="18"/>
+    </w:p>
+    <w:p>
+      <w:pPr>
+        <w:pStyle w:val="Heading2"/>
+        <w:jc w:val="right"/>
+        <w:rPr>
+          <w:rFonts w:ascii="Lucida Bright" w:hAnsi="Lucida Bright"/>
+          <w:color w:val="auto"/>
+          <w:sz w:val="32"/>
+          <w:szCs w:val="32"/>
+        </w:rPr>
+      </w:pPr>
+      <w:bookmarkStart w:id="19" w:name="_Toc47628707"/>
+      <w:r>
+        <w:rPr>
+          <w:rFonts w:ascii="Lucida Bright" w:hAnsi="Lucida Bright"/>
+          <w:color w:val="auto"/>
+          <w:sz w:val="32"/>
+          <w:szCs w:val="32"/>
+        </w:rPr>
+        <w:t>Proposed System</w:t>
+      </w:r>
+      <w:bookmarkEnd w:id="19"/>
+    </w:p>
+    <w:p/>
     <w:p>
       <w:r>
         <w:br w:type="page"/>
@@ -4096,14 +5447,42 @@
     <w:p>
       <w:pPr>
         <w:pStyle w:val="Heading1"/>
-        <w:jc w:val="center"/>
-      </w:pPr>
-      <w:bookmarkStart w:id="10" w:name="_Toc47444719"/>
+        <w:pBdr>
+          <w:bottom w:val="single" w:sz="4" w:space="1" w:color="auto"/>
+        </w:pBdr>
+        <w:jc w:val="center"/>
+      </w:pPr>
+      <w:bookmarkStart w:id="20" w:name="_Toc47628708"/>
       <w:r>
         <w:t>Chapter 04</w:t>
       </w:r>
-      <w:bookmarkEnd w:id="10"/>
-    </w:p>
+      <w:bookmarkEnd w:id="20"/>
+    </w:p>
+    <w:p>
+      <w:pPr>
+        <w:pStyle w:val="Heading2"/>
+        <w:jc w:val="right"/>
+        <w:rPr>
+          <w:rFonts w:ascii="Lucida Bright" w:hAnsi="Lucida Bright"/>
+          <w:color w:val="auto"/>
+          <w:sz w:val="32"/>
+          <w:szCs w:val="32"/>
+        </w:rPr>
+      </w:pPr>
+      <w:bookmarkStart w:id="21" w:name="_Toc47628709"/>
+      <w:r>
+        <w:rPr>
+          <w:rFonts w:ascii="Lucida Bright" w:hAnsi="Lucida Bright"/>
+          <w:color w:val="auto"/>
+          <w:sz w:val="32"/>
+          <w:szCs w:val="32"/>
+        </w:rPr>
+        <w:t>Implementation</w:t>
+      </w:r>
+      <w:bookmarkEnd w:id="21"/>
+    </w:p>
+    <w:p/>
+    <w:p/>
     <w:p>
       <w:r>
         <w:br w:type="page"/>
@@ -4117,14 +5496,51 @@
     <w:p>
       <w:pPr>
         <w:pStyle w:val="Heading1"/>
-        <w:jc w:val="center"/>
-      </w:pPr>
-      <w:bookmarkStart w:id="11" w:name="_Toc47444720"/>
+        <w:pBdr>
+          <w:bottom w:val="single" w:sz="4" w:space="1" w:color="auto"/>
+        </w:pBdr>
+        <w:jc w:val="center"/>
+      </w:pPr>
+      <w:bookmarkStart w:id="22" w:name="_Toc47628710"/>
       <w:r>
         <w:t>Chapter 05</w:t>
       </w:r>
-      <w:bookmarkEnd w:id="11"/>
-    </w:p>
+      <w:bookmarkEnd w:id="22"/>
+    </w:p>
+    <w:p>
+      <w:pPr>
+        <w:pStyle w:val="Heading2"/>
+        <w:jc w:val="right"/>
+        <w:rPr>
+          <w:rFonts w:ascii="Lucida Bright" w:hAnsi="Lucida Bright"/>
+          <w:color w:val="auto"/>
+          <w:sz w:val="32"/>
+          <w:szCs w:val="32"/>
+        </w:rPr>
+      </w:pPr>
+      <w:bookmarkStart w:id="23" w:name="_Toc47628711"/>
+      <w:r>
+        <w:rPr>
+          <w:rFonts w:ascii="Lucida Bright" w:hAnsi="Lucida Bright"/>
+          <w:color w:val="auto"/>
+          <w:sz w:val="32"/>
+          <w:szCs w:val="32"/>
+        </w:rPr>
+        <w:t xml:space="preserve">Result and </w:t>
+      </w:r>
+      <w:r>
+        <w:rPr>
+          <w:rFonts w:ascii="Lucida Bright" w:hAnsi="Lucida Bright"/>
+          <w:color w:val="auto"/>
+          <w:sz w:val="32"/>
+          <w:szCs w:val="32"/>
+        </w:rPr>
+        <w:t>Data Analysis</w:t>
+      </w:r>
+      <w:bookmarkEnd w:id="23"/>
+    </w:p>
+    <w:p/>
+    <w:p/>
     <w:p>
       <w:r>
         <w:br w:type="page"/>
@@ -4138,14 +5554,42 @@
     <w:p>
       <w:pPr>
         <w:pStyle w:val="Heading1"/>
-        <w:jc w:val="center"/>
-      </w:pPr>
-      <w:bookmarkStart w:id="12" w:name="_Toc47444721"/>
+        <w:pBdr>
+          <w:bottom w:val="single" w:sz="4" w:space="1" w:color="auto"/>
+        </w:pBdr>
+        <w:jc w:val="center"/>
+      </w:pPr>
+      <w:bookmarkStart w:id="24" w:name="_Toc47628712"/>
       <w:r>
         <w:t>Chapter 06</w:t>
       </w:r>
-      <w:bookmarkEnd w:id="12"/>
-    </w:p>
+      <w:bookmarkEnd w:id="24"/>
+    </w:p>
+    <w:p>
+      <w:pPr>
+        <w:pStyle w:val="Heading2"/>
+        <w:jc w:val="right"/>
+        <w:rPr>
+          <w:rFonts w:ascii="Lucida Bright" w:hAnsi="Lucida Bright"/>
+          <w:color w:val="auto"/>
+          <w:sz w:val="32"/>
+          <w:szCs w:val="32"/>
+        </w:rPr>
+      </w:pPr>
+      <w:bookmarkStart w:id="25" w:name="_Toc47628713"/>
+      <w:r>
+        <w:rPr>
+          <w:rFonts w:ascii="Lucida Bright" w:hAnsi="Lucida Bright"/>
+          <w:color w:val="auto"/>
+          <w:sz w:val="32"/>
+          <w:szCs w:val="32"/>
+        </w:rPr>
+        <w:t>Conclusion and Future Work</w:t>
+      </w:r>
+      <w:bookmarkEnd w:id="25"/>
+    </w:p>
+    <w:p/>
+    <w:p/>
     <w:p>
       <w:r>
         <w:br w:type="page"/>
@@ -4159,14 +5603,43 @@
     <w:p>
       <w:pPr>
         <w:pStyle w:val="Heading1"/>
-        <w:jc w:val="center"/>
-      </w:pPr>
-      <w:bookmarkStart w:id="13" w:name="_Toc47444722"/>
+        <w:pBdr>
+          <w:bottom w:val="single" w:sz="4" w:space="1" w:color="auto"/>
+        </w:pBdr>
+        <w:jc w:val="center"/>
+      </w:pPr>
+      <w:bookmarkStart w:id="26" w:name="_Toc47628714"/>
       <w:r>
         <w:t>Chapter 07</w:t>
       </w:r>
-      <w:bookmarkEnd w:id="13"/>
-    </w:p>
+      <w:bookmarkEnd w:id="26"/>
+    </w:p>
+    <w:p>
+      <w:pPr>
+        <w:pStyle w:val="Heading2"/>
+        <w:jc w:val="right"/>
+        <w:rPr>
+          <w:rFonts w:ascii="Lucida Bright" w:hAnsi="Lucida Bright"/>
+          <w:color w:val="auto"/>
+          <w:sz w:val="32"/>
+          <w:szCs w:val="32"/>
+        </w:rPr>
+      </w:pPr>
+      <w:bookmarkStart w:id="27" w:name="_Toc47628715"/>
+      <w:r>
+        <w:rPr>
+          <w:rFonts w:ascii="Lucida Bright" w:hAnsi="Lucida Bright"/>
+          <w:color w:val="auto"/>
+          <w:sz w:val="32"/>
+          <w:szCs w:val="32"/>
+        </w:rPr>
+        <w:t>Reference</w:t>
+      </w:r>
+      <w:bookmarkEnd w:id="27"/>
+    </w:p>
+    <w:p/>
+    <w:p/>
+    <w:p/>
     <w:p>
       <w:pPr>
         <w:jc w:val="center"/>
@@ -4388,7 +5861,7 @@
       </w:pPr>
     </w:p>
     <w:sectPr>
-      <w:footerReference w:type="default" r:id="rId12"/>
+      <w:footerReference w:type="default" r:id="rId13"/>
       <w:pgSz w:w="11906" w:h="16838" w:code="9"/>
       <w:pgMar w:top="1440" w:right="1080" w:bottom="1440" w:left="1080" w:header="720" w:footer="720" w:gutter="0"/>
       <w:cols w:space="720"/>
@@ -4582,6 +6055,468 @@
     </w:p>
   </w:footnote>
 </w:footnotes>
+</file>
+
+<file path=word/numbering.xml><?xml version="1.0" encoding="utf-8"?>
+<w:numbering xmlns:wpc="http://schemas.microsoft.com/office/word/2010/wordprocessingCanvas" xmlns:cx="http://schemas.microsoft.com/office/drawing/2014/chartex" xmlns:cx1="http://schemas.microsoft.com/office/drawing/2015/9/8/chartex" xmlns:cx2="http://schemas.microsoft.com/office/drawing/2015/10/21/chartex" xmlns:cx3="http://schemas.microsoft.com/office/drawing/2016/5/9/chartex" xmlns:cx4="http://schemas.microsoft.com/office/drawing/2016/5/10/chartex" xmlns:cx5="http://schemas.microsoft.com/office/drawing/2016/5/11/chartex" xmlns:cx6="http://schemas.microsoft.com/office/drawing/2016/5/12/chartex" xmlns:cx7="http://schemas.microsoft.com/office/drawing/2016/5/13/chartex" xmlns:cx8="http://schemas.microsoft.com/office/drawing/2016/5/14/chartex" xmlns:mc="http://schemas.openxmlformats.org/markup-compatibility/2006" xmlns:aink="http://schemas.microsoft.com/office/drawing/2016/ink" xmlns:am3d="http://schemas.microsoft.com/office/drawing/2017/model3d" xmlns:o="urn:schemas-microsoft-com:office:office" xmlns:r="http://schemas.openxmlformats.org/officeDocument/2006/relationships" xmlns:m="http://schemas.openxmlformats.org/officeDocument/2006/math" xmlns:v="urn:schemas-microsoft-com:vml" xmlns:wp14="http://schemas.microsoft.com/office/word/2010/wordprocessingDrawing" xmlns:wp="http://schemas.openxmlformats.org/drawingml/2006/wordprocessingDrawing" xmlns:w10="urn:schemas-microsoft-com:office:word" xmlns:w="http://schemas.openxmlformats.org/wordprocessingml/2006/main" xmlns:w14="http://schemas.microsoft.com/office/word/2010/wordml" xmlns:w15="http://schemas.microsoft.com/office/word/2012/wordml" xmlns:w16cex="http://schemas.microsoft.com/office/word/2018/wordml/cex" xmlns:w16cid="http://schemas.microsoft.com/office/word/2016/wordml/cid" xmlns:w16="http://schemas.microsoft.com/office/word/2018/wordml" xmlns:w16se="http://schemas.microsoft.com/office/word/2015/wordml/symex" xmlns:wpg="http://schemas.microsoft.com/office/word/2010/wordprocessingGroup" xmlns:wpi="http://schemas.microsoft.com/office/word/2010/wordprocessingInk" xmlns:wne="http://schemas.microsoft.com/office/word/2006/wordml" xmlns:wps="http://schemas.microsoft.com/office/word/2010/wordprocessingShape" mc:Ignorable="w14 w15 w16se w16cid w16 w16cex wp14">
+  <w:abstractNum w:abstractNumId="0" w15:restartNumberingAfterBreak="0">
+    <w:nsid w:val="00AF62AB"/>
+    <w:multiLevelType w:val="hybridMultilevel"/>
+    <w:tmpl w:val="09404DC8"/>
+    <w:lvl w:ilvl="0" w:tplc="823E0C16">
+      <w:start w:val="1"/>
+      <w:numFmt w:val="decimal"/>
+      <w:lvlText w:val="2.%1"/>
+      <w:lvlJc w:val="left"/>
+      <w:pPr>
+        <w:ind w:left="1080" w:hanging="360"/>
+      </w:pPr>
+      <w:rPr>
+        <w:rFonts w:hint="default"/>
+      </w:rPr>
+    </w:lvl>
+    <w:lvl w:ilvl="1" w:tplc="04090019" w:tentative="1">
+      <w:start w:val="1"/>
+      <w:numFmt w:val="lowerLetter"/>
+      <w:lvlText w:val="%2."/>
+      <w:lvlJc w:val="left"/>
+      <w:pPr>
+        <w:ind w:left="1440" w:hanging="360"/>
+      </w:pPr>
+    </w:lvl>
+    <w:lvl w:ilvl="2" w:tplc="0409001B" w:tentative="1">
+      <w:start w:val="1"/>
+      <w:numFmt w:val="lowerRoman"/>
+      <w:lvlText w:val="%3."/>
+      <w:lvlJc w:val="right"/>
+      <w:pPr>
+        <w:ind w:left="2160" w:hanging="180"/>
+      </w:pPr>
+    </w:lvl>
+    <w:lvl w:ilvl="3" w:tplc="0409000F" w:tentative="1">
+      <w:start w:val="1"/>
+      <w:numFmt w:val="decimal"/>
+      <w:lvlText w:val="%4."/>
+      <w:lvlJc w:val="left"/>
+      <w:pPr>
+        <w:ind w:left="2880" w:hanging="360"/>
+      </w:pPr>
+    </w:lvl>
+    <w:lvl w:ilvl="4" w:tplc="04090019" w:tentative="1">
+      <w:start w:val="1"/>
+      <w:numFmt w:val="lowerLetter"/>
+      <w:lvlText w:val="%5."/>
+      <w:lvlJc w:val="left"/>
+      <w:pPr>
+        <w:ind w:left="3600" w:hanging="360"/>
+      </w:pPr>
+    </w:lvl>
+    <w:lvl w:ilvl="5" w:tplc="0409001B" w:tentative="1">
+      <w:start w:val="1"/>
+      <w:numFmt w:val="lowerRoman"/>
+      <w:lvlText w:val="%6."/>
+      <w:lvlJc w:val="right"/>
+      <w:pPr>
+        <w:ind w:left="4320" w:hanging="180"/>
+      </w:pPr>
+    </w:lvl>
+    <w:lvl w:ilvl="6" w:tplc="0409000F" w:tentative="1">
+      <w:start w:val="1"/>
+      <w:numFmt w:val="decimal"/>
+      <w:lvlText w:val="%7."/>
+      <w:lvlJc w:val="left"/>
+      <w:pPr>
+        <w:ind w:left="5040" w:hanging="360"/>
+      </w:pPr>
+    </w:lvl>
+    <w:lvl w:ilvl="7" w:tplc="04090019" w:tentative="1">
+      <w:start w:val="1"/>
+      <w:numFmt w:val="lowerLetter"/>
+      <w:lvlText w:val="%8."/>
+      <w:lvlJc w:val="left"/>
+      <w:pPr>
+        <w:ind w:left="5760" w:hanging="360"/>
+      </w:pPr>
+    </w:lvl>
+    <w:lvl w:ilvl="8" w:tplc="0409001B" w:tentative="1">
+      <w:start w:val="1"/>
+      <w:numFmt w:val="lowerRoman"/>
+      <w:lvlText w:val="%9."/>
+      <w:lvlJc w:val="right"/>
+      <w:pPr>
+        <w:ind w:left="6480" w:hanging="180"/>
+      </w:pPr>
+    </w:lvl>
+  </w:abstractNum>
+  <w:abstractNum w:abstractNumId="1" w15:restartNumberingAfterBreak="0">
+    <w:nsid w:val="14EA009F"/>
+    <w:multiLevelType w:val="hybridMultilevel"/>
+    <w:tmpl w:val="E54C4514"/>
+    <w:lvl w:ilvl="0" w:tplc="04090017">
+      <w:start w:val="1"/>
+      <w:numFmt w:val="lowerLetter"/>
+      <w:lvlText w:val="%1)"/>
+      <w:lvlJc w:val="left"/>
+      <w:pPr>
+        <w:ind w:left="4320" w:hanging="360"/>
+      </w:pPr>
+    </w:lvl>
+    <w:lvl w:ilvl="1" w:tplc="04090019" w:tentative="1">
+      <w:start w:val="1"/>
+      <w:numFmt w:val="lowerLetter"/>
+      <w:lvlText w:val="%2."/>
+      <w:lvlJc w:val="left"/>
+      <w:pPr>
+        <w:ind w:left="5040" w:hanging="360"/>
+      </w:pPr>
+    </w:lvl>
+    <w:lvl w:ilvl="2" w:tplc="0409001B" w:tentative="1">
+      <w:start w:val="1"/>
+      <w:numFmt w:val="lowerRoman"/>
+      <w:lvlText w:val="%3."/>
+      <w:lvlJc w:val="right"/>
+      <w:pPr>
+        <w:ind w:left="5760" w:hanging="180"/>
+      </w:pPr>
+    </w:lvl>
+    <w:lvl w:ilvl="3" w:tplc="0409000F" w:tentative="1">
+      <w:start w:val="1"/>
+      <w:numFmt w:val="decimal"/>
+      <w:lvlText w:val="%4."/>
+      <w:lvlJc w:val="left"/>
+      <w:pPr>
+        <w:ind w:left="6480" w:hanging="360"/>
+      </w:pPr>
+    </w:lvl>
+    <w:lvl w:ilvl="4" w:tplc="04090019" w:tentative="1">
+      <w:start w:val="1"/>
+      <w:numFmt w:val="lowerLetter"/>
+      <w:lvlText w:val="%5."/>
+      <w:lvlJc w:val="left"/>
+      <w:pPr>
+        <w:ind w:left="7200" w:hanging="360"/>
+      </w:pPr>
+    </w:lvl>
+    <w:lvl w:ilvl="5" w:tplc="0409001B" w:tentative="1">
+      <w:start w:val="1"/>
+      <w:numFmt w:val="lowerRoman"/>
+      <w:lvlText w:val="%6."/>
+      <w:lvlJc w:val="right"/>
+      <w:pPr>
+        <w:ind w:left="7920" w:hanging="180"/>
+      </w:pPr>
+    </w:lvl>
+    <w:lvl w:ilvl="6" w:tplc="0409000F" w:tentative="1">
+      <w:start w:val="1"/>
+      <w:numFmt w:val="decimal"/>
+      <w:lvlText w:val="%7."/>
+      <w:lvlJc w:val="left"/>
+      <w:pPr>
+        <w:ind w:left="8640" w:hanging="360"/>
+      </w:pPr>
+    </w:lvl>
+    <w:lvl w:ilvl="7" w:tplc="04090019" w:tentative="1">
+      <w:start w:val="1"/>
+      <w:numFmt w:val="lowerLetter"/>
+      <w:lvlText w:val="%8."/>
+      <w:lvlJc w:val="left"/>
+      <w:pPr>
+        <w:ind w:left="9360" w:hanging="360"/>
+      </w:pPr>
+    </w:lvl>
+    <w:lvl w:ilvl="8" w:tplc="0409001B" w:tentative="1">
+      <w:start w:val="1"/>
+      <w:numFmt w:val="lowerRoman"/>
+      <w:lvlText w:val="%9."/>
+      <w:lvlJc w:val="right"/>
+      <w:pPr>
+        <w:ind w:left="10080" w:hanging="180"/>
+      </w:pPr>
+    </w:lvl>
+  </w:abstractNum>
+  <w:abstractNum w:abstractNumId="2" w15:restartNumberingAfterBreak="0">
+    <w:nsid w:val="3C555B1E"/>
+    <w:multiLevelType w:val="hybridMultilevel"/>
+    <w:tmpl w:val="D35AC080"/>
+    <w:lvl w:ilvl="0" w:tplc="823E0C16">
+      <w:start w:val="1"/>
+      <w:numFmt w:val="decimal"/>
+      <w:lvlText w:val="2.%1"/>
+      <w:lvlJc w:val="left"/>
+      <w:pPr>
+        <w:ind w:left="720" w:hanging="360"/>
+      </w:pPr>
+      <w:rPr>
+        <w:rFonts w:hint="default"/>
+      </w:rPr>
+    </w:lvl>
+    <w:lvl w:ilvl="1" w:tplc="04090019" w:tentative="1">
+      <w:start w:val="1"/>
+      <w:numFmt w:val="lowerLetter"/>
+      <w:lvlText w:val="%2."/>
+      <w:lvlJc w:val="left"/>
+      <w:pPr>
+        <w:ind w:left="1440" w:hanging="360"/>
+      </w:pPr>
+    </w:lvl>
+    <w:lvl w:ilvl="2" w:tplc="0409001B" w:tentative="1">
+      <w:start w:val="1"/>
+      <w:numFmt w:val="lowerRoman"/>
+      <w:lvlText w:val="%3."/>
+      <w:lvlJc w:val="right"/>
+      <w:pPr>
+        <w:ind w:left="2160" w:hanging="180"/>
+      </w:pPr>
+    </w:lvl>
+    <w:lvl w:ilvl="3" w:tplc="0409000F" w:tentative="1">
+      <w:start w:val="1"/>
+      <w:numFmt w:val="decimal"/>
+      <w:lvlText w:val="%4."/>
+      <w:lvlJc w:val="left"/>
+      <w:pPr>
+        <w:ind w:left="2880" w:hanging="360"/>
+      </w:pPr>
+    </w:lvl>
+    <w:lvl w:ilvl="4" w:tplc="04090019" w:tentative="1">
+      <w:start w:val="1"/>
+      <w:numFmt w:val="lowerLetter"/>
+      <w:lvlText w:val="%5."/>
+      <w:lvlJc w:val="left"/>
+      <w:pPr>
+        <w:ind w:left="3600" w:hanging="360"/>
+      </w:pPr>
+    </w:lvl>
+    <w:lvl w:ilvl="5" w:tplc="0409001B" w:tentative="1">
+      <w:start w:val="1"/>
+      <w:numFmt w:val="lowerRoman"/>
+      <w:lvlText w:val="%6."/>
+      <w:lvlJc w:val="right"/>
+      <w:pPr>
+        <w:ind w:left="4320" w:hanging="180"/>
+      </w:pPr>
+    </w:lvl>
+    <w:lvl w:ilvl="6" w:tplc="0409000F" w:tentative="1">
+      <w:start w:val="1"/>
+      <w:numFmt w:val="decimal"/>
+      <w:lvlText w:val="%7."/>
+      <w:lvlJc w:val="left"/>
+      <w:pPr>
+        <w:ind w:left="5040" w:hanging="360"/>
+      </w:pPr>
+    </w:lvl>
+    <w:lvl w:ilvl="7" w:tplc="04090019" w:tentative="1">
+      <w:start w:val="1"/>
+      <w:numFmt w:val="lowerLetter"/>
+      <w:lvlText w:val="%8."/>
+      <w:lvlJc w:val="left"/>
+      <w:pPr>
+        <w:ind w:left="5760" w:hanging="360"/>
+      </w:pPr>
+    </w:lvl>
+    <w:lvl w:ilvl="8" w:tplc="0409001B" w:tentative="1">
+      <w:start w:val="1"/>
+      <w:numFmt w:val="lowerRoman"/>
+      <w:lvlText w:val="%9."/>
+      <w:lvlJc w:val="right"/>
+      <w:pPr>
+        <w:ind w:left="6480" w:hanging="180"/>
+      </w:pPr>
+    </w:lvl>
+  </w:abstractNum>
+  <w:abstractNum w:abstractNumId="3" w15:restartNumberingAfterBreak="0">
+    <w:nsid w:val="4C337AF8"/>
+    <w:multiLevelType w:val="hybridMultilevel"/>
+    <w:tmpl w:val="7270C6EC"/>
+    <w:lvl w:ilvl="0" w:tplc="9AD66A7C">
+      <w:start w:val="1"/>
+      <w:numFmt w:val="decimal"/>
+      <w:lvlText w:val="1.%1"/>
+      <w:lvlJc w:val="left"/>
+      <w:pPr>
+        <w:ind w:left="3600" w:hanging="360"/>
+      </w:pPr>
+      <w:rPr>
+        <w:rFonts w:hint="default"/>
+      </w:rPr>
+    </w:lvl>
+    <w:lvl w:ilvl="1" w:tplc="04090019">
+      <w:start w:val="1"/>
+      <w:numFmt w:val="lowerLetter"/>
+      <w:lvlText w:val="%2."/>
+      <w:lvlJc w:val="left"/>
+      <w:pPr>
+        <w:ind w:left="4320" w:hanging="360"/>
+      </w:pPr>
+    </w:lvl>
+    <w:lvl w:ilvl="2" w:tplc="0409001B" w:tentative="1">
+      <w:start w:val="1"/>
+      <w:numFmt w:val="lowerRoman"/>
+      <w:lvlText w:val="%3."/>
+      <w:lvlJc w:val="right"/>
+      <w:pPr>
+        <w:ind w:left="5040" w:hanging="180"/>
+      </w:pPr>
+    </w:lvl>
+    <w:lvl w:ilvl="3" w:tplc="0409000F" w:tentative="1">
+      <w:start w:val="1"/>
+      <w:numFmt w:val="decimal"/>
+      <w:lvlText w:val="%4."/>
+      <w:lvlJc w:val="left"/>
+      <w:pPr>
+        <w:ind w:left="5760" w:hanging="360"/>
+      </w:pPr>
+    </w:lvl>
+    <w:lvl w:ilvl="4" w:tplc="04090019" w:tentative="1">
+      <w:start w:val="1"/>
+      <w:numFmt w:val="lowerLetter"/>
+      <w:lvlText w:val="%5."/>
+      <w:lvlJc w:val="left"/>
+      <w:pPr>
+        <w:ind w:left="6480" w:hanging="360"/>
+      </w:pPr>
+    </w:lvl>
+    <w:lvl w:ilvl="5" w:tplc="0409001B" w:tentative="1">
+      <w:start w:val="1"/>
+      <w:numFmt w:val="lowerRoman"/>
+      <w:lvlText w:val="%6."/>
+      <w:lvlJc w:val="right"/>
+      <w:pPr>
+        <w:ind w:left="7200" w:hanging="180"/>
+      </w:pPr>
+    </w:lvl>
+    <w:lvl w:ilvl="6" w:tplc="0409000F" w:tentative="1">
+      <w:start w:val="1"/>
+      <w:numFmt w:val="decimal"/>
+      <w:lvlText w:val="%7."/>
+      <w:lvlJc w:val="left"/>
+      <w:pPr>
+        <w:ind w:left="7920" w:hanging="360"/>
+      </w:pPr>
+    </w:lvl>
+    <w:lvl w:ilvl="7" w:tplc="04090019" w:tentative="1">
+      <w:start w:val="1"/>
+      <w:numFmt w:val="lowerLetter"/>
+      <w:lvlText w:val="%8."/>
+      <w:lvlJc w:val="left"/>
+      <w:pPr>
+        <w:ind w:left="8640" w:hanging="360"/>
+      </w:pPr>
+    </w:lvl>
+    <w:lvl w:ilvl="8" w:tplc="0409001B" w:tentative="1">
+      <w:start w:val="1"/>
+      <w:numFmt w:val="lowerRoman"/>
+      <w:lvlText w:val="%9."/>
+      <w:lvlJc w:val="right"/>
+      <w:pPr>
+        <w:ind w:left="9360" w:hanging="180"/>
+      </w:pPr>
+    </w:lvl>
+  </w:abstractNum>
+  <w:abstractNum w:abstractNumId="4" w15:restartNumberingAfterBreak="0">
+    <w:nsid w:val="7A421BAE"/>
+    <w:multiLevelType w:val="hybridMultilevel"/>
+    <w:tmpl w:val="1EC6FBE0"/>
+    <w:lvl w:ilvl="0" w:tplc="9AD66A7C">
+      <w:start w:val="1"/>
+      <w:numFmt w:val="decimal"/>
+      <w:lvlText w:val="1.%1"/>
+      <w:lvlJc w:val="left"/>
+      <w:pPr>
+        <w:ind w:left="720" w:hanging="360"/>
+      </w:pPr>
+      <w:rPr>
+        <w:rFonts w:hint="default"/>
+      </w:rPr>
+    </w:lvl>
+    <w:lvl w:ilvl="1" w:tplc="04090019" w:tentative="1">
+      <w:start w:val="1"/>
+      <w:numFmt w:val="lowerLetter"/>
+      <w:lvlText w:val="%2."/>
+      <w:lvlJc w:val="left"/>
+      <w:pPr>
+        <w:ind w:left="1440" w:hanging="360"/>
+      </w:pPr>
+    </w:lvl>
+    <w:lvl w:ilvl="2" w:tplc="0409001B" w:tentative="1">
+      <w:start w:val="1"/>
+      <w:numFmt w:val="lowerRoman"/>
+      <w:lvlText w:val="%3."/>
+      <w:lvlJc w:val="right"/>
+      <w:pPr>
+        <w:ind w:left="2160" w:hanging="180"/>
+      </w:pPr>
+    </w:lvl>
+    <w:lvl w:ilvl="3" w:tplc="0409000F" w:tentative="1">
+      <w:start w:val="1"/>
+      <w:numFmt w:val="decimal"/>
+      <w:lvlText w:val="%4."/>
+      <w:lvlJc w:val="left"/>
+      <w:pPr>
+        <w:ind w:left="2880" w:hanging="360"/>
+      </w:pPr>
+    </w:lvl>
+    <w:lvl w:ilvl="4" w:tplc="04090019" w:tentative="1">
+      <w:start w:val="1"/>
+      <w:numFmt w:val="lowerLetter"/>
+      <w:lvlText w:val="%5."/>
+      <w:lvlJc w:val="left"/>
+      <w:pPr>
+        <w:ind w:left="3600" w:hanging="360"/>
+      </w:pPr>
+    </w:lvl>
+    <w:lvl w:ilvl="5" w:tplc="0409001B" w:tentative="1">
+      <w:start w:val="1"/>
+      <w:numFmt w:val="lowerRoman"/>
+      <w:lvlText w:val="%6."/>
+      <w:lvlJc w:val="right"/>
+      <w:pPr>
+        <w:ind w:left="4320" w:hanging="180"/>
+      </w:pPr>
+    </w:lvl>
+    <w:lvl w:ilvl="6" w:tplc="0409000F" w:tentative="1">
+      <w:start w:val="1"/>
+      <w:numFmt w:val="decimal"/>
+      <w:lvlText w:val="%7."/>
+      <w:lvlJc w:val="left"/>
+      <w:pPr>
+        <w:ind w:left="5040" w:hanging="360"/>
+      </w:pPr>
+    </w:lvl>
+    <w:lvl w:ilvl="7" w:tplc="04090019" w:tentative="1">
+      <w:start w:val="1"/>
+      <w:numFmt w:val="lowerLetter"/>
+      <w:lvlText w:val="%8."/>
+      <w:lvlJc w:val="left"/>
+      <w:pPr>
+        <w:ind w:left="5760" w:hanging="360"/>
+      </w:pPr>
+    </w:lvl>
+    <w:lvl w:ilvl="8" w:tplc="0409001B" w:tentative="1">
+      <w:start w:val="1"/>
+      <w:numFmt w:val="lowerRoman"/>
+      <w:lvlText w:val="%9."/>
+      <w:lvlJc w:val="right"/>
+      <w:pPr>
+        <w:ind w:left="6480" w:hanging="180"/>
+      </w:pPr>
+    </w:lvl>
+  </w:abstractNum>
+  <w:num w:numId="1">
+    <w:abstractNumId w:val="3"/>
+  </w:num>
+  <w:num w:numId="2">
+    <w:abstractNumId w:val="1"/>
+  </w:num>
+  <w:num w:numId="3">
+    <w:abstractNumId w:val="4"/>
+  </w:num>
+  <w:num w:numId="4">
+    <w:abstractNumId w:val="0"/>
+  </w:num>
+  <w:num w:numId="5">
+    <w:abstractNumId w:val="2"/>
+  </w:num>
+</w:numbering>
 </file>
 
 <file path=word/styles.xml><?xml version="1.0" encoding="utf-8"?>
@@ -5004,6 +6939,49 @@
       <w:szCs w:val="32"/>
     </w:rPr>
   </w:style>
+  <w:style w:type="paragraph" w:styleId="Heading2">
+    <w:name w:val="heading 2"/>
+    <w:basedOn w:val="Normal"/>
+    <w:next w:val="Normal"/>
+    <w:link w:val="Heading2Char"/>
+    <w:uiPriority w:val="9"/>
+    <w:unhideWhenUsed/>
+    <w:qFormat/>
+    <w:rsid w:val="0087381E"/>
+    <w:pPr>
+      <w:keepNext/>
+      <w:keepLines/>
+      <w:spacing w:before="40" w:after="0"/>
+      <w:outlineLvl w:val="1"/>
+    </w:pPr>
+    <w:rPr>
+      <w:rFonts w:asciiTheme="majorHAnsi" w:eastAsiaTheme="majorEastAsia" w:hAnsiTheme="majorHAnsi" w:cstheme="majorBidi"/>
+      <w:color w:val="2F5496" w:themeColor="accent1" w:themeShade="BF"/>
+      <w:sz w:val="26"/>
+      <w:szCs w:val="26"/>
+    </w:rPr>
+  </w:style>
+  <w:style w:type="paragraph" w:styleId="Heading3">
+    <w:name w:val="heading 3"/>
+    <w:basedOn w:val="Normal"/>
+    <w:next w:val="Normal"/>
+    <w:link w:val="Heading3Char"/>
+    <w:uiPriority w:val="9"/>
+    <w:unhideWhenUsed/>
+    <w:qFormat/>
+    <w:rsid w:val="0030363C"/>
+    <w:pPr>
+      <w:keepNext/>
+      <w:keepLines/>
+      <w:spacing w:before="40" w:after="0"/>
+      <w:outlineLvl w:val="2"/>
+    </w:pPr>
+    <w:rPr>
+      <w:rFonts w:asciiTheme="majorHAnsi" w:eastAsiaTheme="majorEastAsia" w:hAnsiTheme="majorHAnsi" w:cstheme="majorBidi"/>
+      <w:color w:val="1F3763" w:themeColor="accent1" w:themeShade="7F"/>
+      <w:szCs w:val="24"/>
+    </w:rPr>
+  </w:style>
   <w:style w:type="character" w:default="1" w:styleId="DefaultParagraphFont">
     <w:name w:val="Default Paragraph Font"/>
     <w:uiPriority w:val="1"/>
@@ -5238,6 +7216,42 @@
     <w:rPr>
       <w:color w:val="605E5C"/>
       <w:shd w:val="clear" w:color="auto" w:fill="E1DFDD"/>
+    </w:rPr>
+  </w:style>
+  <w:style w:type="character" w:customStyle="1" w:styleId="Heading2Char">
+    <w:name w:val="Heading 2 Char"/>
+    <w:basedOn w:val="DefaultParagraphFont"/>
+    <w:link w:val="Heading2"/>
+    <w:uiPriority w:val="9"/>
+    <w:rsid w:val="0087381E"/>
+    <w:rPr>
+      <w:rFonts w:asciiTheme="majorHAnsi" w:eastAsiaTheme="majorEastAsia" w:hAnsiTheme="majorHAnsi" w:cstheme="majorBidi"/>
+      <w:color w:val="2F5496" w:themeColor="accent1" w:themeShade="BF"/>
+      <w:sz w:val="26"/>
+      <w:szCs w:val="26"/>
+    </w:rPr>
+  </w:style>
+  <w:style w:type="paragraph" w:styleId="ListParagraph">
+    <w:name w:val="List Paragraph"/>
+    <w:basedOn w:val="Normal"/>
+    <w:uiPriority w:val="34"/>
+    <w:qFormat/>
+    <w:rsid w:val="004366D3"/>
+    <w:pPr>
+      <w:ind w:left="720"/>
+      <w:contextualSpacing/>
+    </w:pPr>
+  </w:style>
+  <w:style w:type="character" w:customStyle="1" w:styleId="Heading3Char">
+    <w:name w:val="Heading 3 Char"/>
+    <w:basedOn w:val="DefaultParagraphFont"/>
+    <w:link w:val="Heading3"/>
+    <w:uiPriority w:val="9"/>
+    <w:rsid w:val="0030363C"/>
+    <w:rPr>
+      <w:rFonts w:asciiTheme="majorHAnsi" w:eastAsiaTheme="majorEastAsia" w:hAnsiTheme="majorHAnsi" w:cstheme="majorBidi"/>
+      <w:color w:val="1F3763" w:themeColor="accent1" w:themeShade="7F"/>
+      <w:szCs w:val="24"/>
     </w:rPr>
   </w:style>
 </w:styles>

</xml_diff>

<commit_message>
Projec Book Updatede & In Project DataGridView Show The Sql Data
</commit_message>
<xml_diff>
--- a/ECG Analyzer/Project Book.docx
+++ b/ECG Analyzer/Project Book.docx
@@ -1,6 +1,6 @@
 
 <file path=word/document.xml><?xml version="1.0" encoding="utf-8"?>
-<w:document xmlns:wpc="http://schemas.microsoft.com/office/word/2010/wordprocessingCanvas" xmlns:cx="http://schemas.microsoft.com/office/drawing/2014/chartex" xmlns:cx1="http://schemas.microsoft.com/office/drawing/2015/9/8/chartex" xmlns:mc="http://schemas.openxmlformats.org/markup-compatibility/2006" xmlns:o="urn:schemas-microsoft-com:office:office" xmlns:r="http://schemas.openxmlformats.org/officeDocument/2006/relationships" xmlns:m="http://schemas.openxmlformats.org/officeDocument/2006/math" xmlns:v="urn:schemas-microsoft-com:vml" xmlns:wp14="http://schemas.microsoft.com/office/word/2010/wordprocessingDrawing" xmlns:wp="http://schemas.openxmlformats.org/drawingml/2006/wordprocessingDrawing" xmlns:w10="urn:schemas-microsoft-com:office:word" xmlns:w="http://schemas.openxmlformats.org/wordprocessingml/2006/main" xmlns:w14="http://schemas.microsoft.com/office/word/2010/wordml" xmlns:w15="http://schemas.microsoft.com/office/word/2012/wordml" xmlns:w16se="http://schemas.microsoft.com/office/word/2015/wordml/symex" xmlns:wpg="http://schemas.microsoft.com/office/word/2010/wordprocessingGroup" xmlns:wpi="http://schemas.microsoft.com/office/word/2010/wordprocessingInk" xmlns:wne="http://schemas.microsoft.com/office/word/2006/wordml" xmlns:wps="http://schemas.microsoft.com/office/word/2010/wordprocessingShape" mc:Ignorable="w14 w15 w16se wp14">
+<w:document xmlns:wpc="http://schemas.microsoft.com/office/word/2010/wordprocessingCanvas" xmlns:cx="http://schemas.microsoft.com/office/drawing/2014/chartex" xmlns:cx1="http://schemas.microsoft.com/office/drawing/2015/9/8/chartex" xmlns:cx2="http://schemas.microsoft.com/office/drawing/2015/10/21/chartex" xmlns:cx3="http://schemas.microsoft.com/office/drawing/2016/5/9/chartex" xmlns:cx4="http://schemas.microsoft.com/office/drawing/2016/5/10/chartex" xmlns:cx5="http://schemas.microsoft.com/office/drawing/2016/5/11/chartex" xmlns:cx6="http://schemas.microsoft.com/office/drawing/2016/5/12/chartex" xmlns:cx7="http://schemas.microsoft.com/office/drawing/2016/5/13/chartex" xmlns:cx8="http://schemas.microsoft.com/office/drawing/2016/5/14/chartex" xmlns:mc="http://schemas.openxmlformats.org/markup-compatibility/2006" xmlns:aink="http://schemas.microsoft.com/office/drawing/2016/ink" xmlns:am3d="http://schemas.microsoft.com/office/drawing/2017/model3d" xmlns:o="urn:schemas-microsoft-com:office:office" xmlns:r="http://schemas.openxmlformats.org/officeDocument/2006/relationships" xmlns:m="http://schemas.openxmlformats.org/officeDocument/2006/math" xmlns:v="urn:schemas-microsoft-com:vml" xmlns:wp14="http://schemas.microsoft.com/office/word/2010/wordprocessingDrawing" xmlns:wp="http://schemas.openxmlformats.org/drawingml/2006/wordprocessingDrawing" xmlns:w10="urn:schemas-microsoft-com:office:word" xmlns:w="http://schemas.openxmlformats.org/wordprocessingml/2006/main" xmlns:w14="http://schemas.microsoft.com/office/word/2010/wordml" xmlns:w15="http://schemas.microsoft.com/office/word/2012/wordml" xmlns:w16cex="http://schemas.microsoft.com/office/word/2018/wordml/cex" xmlns:w16cid="http://schemas.microsoft.com/office/word/2016/wordml/cid" xmlns:w16="http://schemas.microsoft.com/office/word/2018/wordml" xmlns:w16se="http://schemas.microsoft.com/office/word/2015/wordml/symex" xmlns:wpg="http://schemas.microsoft.com/office/word/2010/wordprocessingGroup" xmlns:wpi="http://schemas.microsoft.com/office/word/2010/wordprocessingInk" xmlns:wne="http://schemas.microsoft.com/office/word/2006/wordml" xmlns:wps="http://schemas.microsoft.com/office/word/2010/wordprocessingShape" mc:Ignorable="w14 w15 w16se w16cid w16 w16cex wp14">
   <w:body>
     <w:p>
       <w:pPr>
@@ -662,7 +662,6 @@
                 <w:szCs w:val="24"/>
               </w:rPr>
             </w:pPr>
-            <w:proofErr w:type="spellStart"/>
             <w:r>
               <w:rPr>
                 <w:b w:val="0"/>
@@ -670,17 +669,7 @@
                 <w:sz w:val="28"/>
                 <w:szCs w:val="24"/>
               </w:rPr>
-              <w:t>Habiba</w:t>
-            </w:r>
-            <w:proofErr w:type="spellEnd"/>
-            <w:r>
-              <w:rPr>
-                <w:b w:val="0"/>
-                <w:bCs w:val="0"/>
-                <w:sz w:val="28"/>
-                <w:szCs w:val="24"/>
-              </w:rPr>
-              <w:t xml:space="preserve"> </w:t>
+              <w:t xml:space="preserve">Habiba </w:t>
             </w:r>
             <w:proofErr w:type="spellStart"/>
             <w:r>
@@ -868,7 +857,7 @@
       <w:r>
         <w:br w:type="page"/>
       </w:r>
-      <w:bookmarkStart w:id="1" w:name="_Toc47987194"/>
+      <w:bookmarkStart w:id="1" w:name="_Toc48298386"/>
       <w:r>
         <w:lastRenderedPageBreak/>
         <w:t>Letter of Transmittal</w:t>
@@ -942,12 +931,9 @@
         <w:t xml:space="preserve">, </w:t>
       </w:r>
       <w:proofErr w:type="spellStart"/>
-      <w:r>
-        <w:t>Mirpur</w:t>
-      </w:r>
       <w:proofErr w:type="gramStart"/>
       <w:r>
-        <w:t>,Dhaka</w:t>
+        <w:t>Mirpur,Dhaka</w:t>
       </w:r>
       <w:proofErr w:type="spellEnd"/>
       <w:proofErr w:type="gramEnd"/>
@@ -1303,19 +1289,11 @@
                 <w:szCs w:val="24"/>
               </w:rPr>
             </w:pPr>
-            <w:proofErr w:type="spellStart"/>
             <w:r>
               <w:rPr>
                 <w:szCs w:val="24"/>
               </w:rPr>
-              <w:t>Habiba</w:t>
-            </w:r>
-            <w:proofErr w:type="spellEnd"/>
-            <w:r>
-              <w:rPr>
-                <w:szCs w:val="24"/>
-              </w:rPr>
-              <w:t xml:space="preserve"> </w:t>
+              <w:t xml:space="preserve">Habiba </w:t>
             </w:r>
             <w:proofErr w:type="spellStart"/>
             <w:r>
@@ -1378,7 +1356,7 @@
         <w:pStyle w:val="Heading1"/>
         <w:jc w:val="center"/>
       </w:pPr>
-      <w:bookmarkStart w:id="2" w:name="_Toc47987195"/>
+      <w:bookmarkStart w:id="2" w:name="_Toc48298387"/>
       <w:r>
         <w:t>Declaration of Student’s</w:t>
       </w:r>
@@ -2130,7 +2108,7 @@
         <w:pStyle w:val="Heading1"/>
         <w:jc w:val="center"/>
       </w:pPr>
-      <w:bookmarkStart w:id="3" w:name="_Toc47987196"/>
+      <w:bookmarkStart w:id="3" w:name="_Toc48298388"/>
       <w:r>
         <w:t>Declaration of Supervisor's</w:t>
       </w:r>
@@ -2520,25 +2498,7 @@
           <w:bCs/>
           <w:szCs w:val="24"/>
         </w:rPr>
-        <w:t xml:space="preserve">Md. </w:t>
-      </w:r>
-      <w:proofErr w:type="spellStart"/>
-      <w:r>
-        <w:rPr>
-          <w:rFonts w:cs="Times New Roman"/>
-          <w:bCs/>
-          <w:szCs w:val="24"/>
-        </w:rPr>
-        <w:t>Masum</w:t>
-      </w:r>
-      <w:proofErr w:type="spellEnd"/>
-      <w:r>
-        <w:rPr>
-          <w:rFonts w:cs="Times New Roman"/>
-          <w:bCs/>
-          <w:szCs w:val="24"/>
-        </w:rPr>
-        <w:t xml:space="preserve"> </w:t>
+        <w:t xml:space="preserve">Md. Masum </w:t>
       </w:r>
       <w:proofErr w:type="spellStart"/>
       <w:r>
@@ -2715,21 +2675,6 @@
         <w:br/>
         <w:t>European University of Bangladesh</w:t>
       </w:r>
-    </w:p>
-    <w:p>
-      <w:pPr>
-        <w:jc w:val="center"/>
-      </w:pPr>
-    </w:p>
-    <w:p>
-      <w:pPr>
-        <w:jc w:val="center"/>
-      </w:pPr>
-    </w:p>
-    <w:p>
-      <w:pPr>
-        <w:jc w:val="center"/>
-      </w:pPr>
     </w:p>
     <w:p>
       <w:pPr>
@@ -2811,15 +2756,9 @@
         <w:pStyle w:val="Heading1"/>
         <w:jc w:val="center"/>
       </w:pPr>
-    </w:p>
-    <w:p/>
-    <w:p>
-      <w:pPr>
-        <w:pStyle w:val="Heading1"/>
-        <w:jc w:val="center"/>
-      </w:pPr>
-      <w:bookmarkStart w:id="4" w:name="_Toc47987197"/>
-      <w:r>
+      <w:bookmarkStart w:id="4" w:name="_Toc48298389"/>
+      <w:r>
+        <w:lastRenderedPageBreak/>
         <w:t>Acknowledgement</w:t>
       </w:r>
       <w:bookmarkEnd w:id="4"/>
@@ -2958,7 +2897,7 @@
         <w:pStyle w:val="Heading1"/>
         <w:jc w:val="center"/>
       </w:pPr>
-      <w:bookmarkStart w:id="5" w:name="_Toc47987198"/>
+      <w:bookmarkStart w:id="5" w:name="_Toc48298390"/>
       <w:r>
         <w:t>Executive Summery</w:t>
       </w:r>
@@ -3077,7 +3016,7 @@
         </w:pBdr>
         <w:jc w:val="center"/>
       </w:pPr>
-      <w:bookmarkStart w:id="6" w:name="_Toc47987199"/>
+      <w:bookmarkStart w:id="6" w:name="_Toc48298391"/>
       <w:r>
         <w:t>Table of Content</w:t>
       </w:r>
@@ -3144,7 +3083,7 @@
             </w:rPr>
             <w:fldChar w:fldCharType="separate"/>
           </w:r>
-          <w:hyperlink w:anchor="_Toc47987194" w:history="1">
+          <w:hyperlink w:anchor="_Toc48298386" w:history="1">
             <w:r>
               <w:rPr>
                 <w:rStyle w:val="Hyperlink"/>
@@ -3171,7 +3110,7 @@
                 <w:noProof/>
                 <w:webHidden/>
               </w:rPr>
-              <w:instrText xml:space="preserve"> PAGEREF _Toc47987194 \h </w:instrText>
+              <w:instrText xml:space="preserve"> PAGEREF _Toc48298386 \h </w:instrText>
             </w:r>
             <w:r>
               <w:rPr>
@@ -3213,7 +3152,7 @@
               <w:noProof/>
             </w:rPr>
           </w:pPr>
-          <w:hyperlink w:anchor="_Toc47987195" w:history="1">
+          <w:hyperlink w:anchor="_Toc48298387" w:history="1">
             <w:r>
               <w:rPr>
                 <w:rStyle w:val="Hyperlink"/>
@@ -3240,7 +3179,7 @@
                 <w:noProof/>
                 <w:webHidden/>
               </w:rPr>
-              <w:instrText xml:space="preserve"> PAGEREF _Toc47987195 \h </w:instrText>
+              <w:instrText xml:space="preserve"> PAGEREF _Toc48298387 \h </w:instrText>
             </w:r>
             <w:r>
               <w:rPr>
@@ -3282,7 +3221,7 @@
               <w:noProof/>
             </w:rPr>
           </w:pPr>
-          <w:hyperlink w:anchor="_Toc47987196" w:history="1">
+          <w:hyperlink w:anchor="_Toc48298388" w:history="1">
             <w:r>
               <w:rPr>
                 <w:rStyle w:val="Hyperlink"/>
@@ -3309,7 +3248,7 @@
                 <w:noProof/>
                 <w:webHidden/>
               </w:rPr>
-              <w:instrText xml:space="preserve"> PAGEREF _Toc47987196 \h </w:instrText>
+              <w:instrText xml:space="preserve"> PAGEREF _Toc48298388 \h </w:instrText>
             </w:r>
             <w:r>
               <w:rPr>
@@ -3351,7 +3290,7 @@
               <w:noProof/>
             </w:rPr>
           </w:pPr>
-          <w:hyperlink w:anchor="_Toc47987197" w:history="1">
+          <w:hyperlink w:anchor="_Toc48298389" w:history="1">
             <w:r>
               <w:rPr>
                 <w:rStyle w:val="Hyperlink"/>
@@ -3378,7 +3317,7 @@
                 <w:noProof/>
                 <w:webHidden/>
               </w:rPr>
-              <w:instrText xml:space="preserve"> PAGEREF _Toc47987197 \h </w:instrText>
+              <w:instrText xml:space="preserve"> PAGEREF _Toc48298389 \h </w:instrText>
             </w:r>
             <w:r>
               <w:rPr>
@@ -3420,7 +3359,7 @@
               <w:noProof/>
             </w:rPr>
           </w:pPr>
-          <w:hyperlink w:anchor="_Toc47987198" w:history="1">
+          <w:hyperlink w:anchor="_Toc48298390" w:history="1">
             <w:r>
               <w:rPr>
                 <w:rStyle w:val="Hyperlink"/>
@@ -3447,7 +3386,7 @@
                 <w:noProof/>
                 <w:webHidden/>
               </w:rPr>
-              <w:instrText xml:space="preserve"> PAGEREF _Toc47987198 \h </w:instrText>
+              <w:instrText xml:space="preserve"> PAGEREF _Toc48298390 \h </w:instrText>
             </w:r>
             <w:r>
               <w:rPr>
@@ -3489,7 +3428,7 @@
               <w:noProof/>
             </w:rPr>
           </w:pPr>
-          <w:hyperlink w:anchor="_Toc47987199" w:history="1">
+          <w:hyperlink w:anchor="_Toc48298391" w:history="1">
             <w:r>
               <w:rPr>
                 <w:rStyle w:val="Hyperlink"/>
@@ -3516,7 +3455,7 @@
                 <w:noProof/>
                 <w:webHidden/>
               </w:rPr>
-              <w:instrText xml:space="preserve"> PAGEREF _Toc47987199 \h </w:instrText>
+              <w:instrText xml:space="preserve"> PAGEREF _Toc48298391 \h </w:instrText>
             </w:r>
             <w:r>
               <w:rPr>
@@ -3558,7 +3497,7 @@
               <w:noProof/>
             </w:rPr>
           </w:pPr>
-          <w:hyperlink w:anchor="_Toc47987200" w:history="1">
+          <w:hyperlink w:anchor="_Toc48298392" w:history="1">
             <w:r>
               <w:rPr>
                 <w:rStyle w:val="Hyperlink"/>
@@ -3585,7 +3524,7 @@
                 <w:noProof/>
                 <w:webHidden/>
               </w:rPr>
-              <w:instrText xml:space="preserve"> PAGEREF _Toc47987200 \h </w:instrText>
+              <w:instrText xml:space="preserve"> PAGEREF _Toc48298392 \h </w:instrText>
             </w:r>
             <w:r>
               <w:rPr>
@@ -3627,7 +3566,7 @@
               <w:noProof/>
             </w:rPr>
           </w:pPr>
-          <w:hyperlink w:anchor="_Toc47987201" w:history="1">
+          <w:hyperlink w:anchor="_Toc48298393" w:history="1">
             <w:r>
               <w:rPr>
                 <w:rStyle w:val="Hyperlink"/>
@@ -3655,7 +3594,7 @@
                 <w:noProof/>
                 <w:webHidden/>
               </w:rPr>
-              <w:instrText xml:space="preserve"> PAGEREF _Toc47987201 \h </w:instrText>
+              <w:instrText xml:space="preserve"> PAGEREF _Toc48298393 \h </w:instrText>
             </w:r>
             <w:r>
               <w:rPr>
@@ -3698,12 +3637,11 @@
               <w:noProof/>
             </w:rPr>
           </w:pPr>
-          <w:hyperlink w:anchor="_Toc47987202" w:history="1">
+          <w:hyperlink w:anchor="_Toc48298394" w:history="1">
             <w:r>
               <w:rPr>
                 <w:rStyle w:val="Hyperlink"/>
                 <w:rFonts w:ascii="Lucida Bright" w:hAnsi="Lucida Bright"/>
-                <w:bCs/>
                 <w:noProof/>
               </w:rPr>
               <w:t>1.1</w:t>
@@ -3719,7 +3657,6 @@
               <w:rPr>
                 <w:rStyle w:val="Hyperlink"/>
                 <w:rFonts w:ascii="Lucida Bright" w:hAnsi="Lucida Bright"/>
-                <w:bCs/>
                 <w:noProof/>
               </w:rPr>
               <w:t>Motivation</w:t>
@@ -3743,7 +3680,7 @@
                 <w:noProof/>
                 <w:webHidden/>
               </w:rPr>
-              <w:instrText xml:space="preserve"> PAGEREF _Toc47987202 \h </w:instrText>
+              <w:instrText xml:space="preserve"> PAGEREF _Toc48298394 \h </w:instrText>
             </w:r>
             <w:r>
               <w:rPr>
@@ -3786,12 +3723,11 @@
               <w:noProof/>
             </w:rPr>
           </w:pPr>
-          <w:hyperlink w:anchor="_Toc47987203" w:history="1">
+          <w:hyperlink w:anchor="_Toc48298395" w:history="1">
             <w:r>
               <w:rPr>
                 <w:rStyle w:val="Hyperlink"/>
                 <w:rFonts w:ascii="Lucida Bright" w:hAnsi="Lucida Bright"/>
-                <w:bCs/>
                 <w:noProof/>
               </w:rPr>
               <w:t>1.2</w:t>
@@ -3807,7 +3743,6 @@
               <w:rPr>
                 <w:rStyle w:val="Hyperlink"/>
                 <w:rFonts w:ascii="Lucida Bright" w:hAnsi="Lucida Bright"/>
-                <w:bCs/>
                 <w:noProof/>
               </w:rPr>
               <w:t>Overview</w:t>
@@ -3831,7 +3766,7 @@
                 <w:noProof/>
                 <w:webHidden/>
               </w:rPr>
-              <w:instrText xml:space="preserve"> PAGEREF _Toc47987203 \h </w:instrText>
+              <w:instrText xml:space="preserve"> PAGEREF _Toc48298395 \h </w:instrText>
             </w:r>
             <w:r>
               <w:rPr>
@@ -3874,12 +3809,11 @@
               <w:noProof/>
             </w:rPr>
           </w:pPr>
-          <w:hyperlink w:anchor="_Toc47987204" w:history="1">
+          <w:hyperlink w:anchor="_Toc48298396" w:history="1">
             <w:r>
               <w:rPr>
                 <w:rStyle w:val="Hyperlink"/>
                 <w:rFonts w:ascii="Lucida Bright" w:hAnsi="Lucida Bright"/>
-                <w:bCs/>
                 <w:noProof/>
               </w:rPr>
               <w:t>1.3</w:t>
@@ -3895,7 +3829,6 @@
               <w:rPr>
                 <w:rStyle w:val="Hyperlink"/>
                 <w:rFonts w:ascii="Lucida Bright" w:hAnsi="Lucida Bright"/>
-                <w:bCs/>
                 <w:noProof/>
               </w:rPr>
               <w:t>Objective</w:t>
@@ -3919,7 +3852,7 @@
                 <w:noProof/>
                 <w:webHidden/>
               </w:rPr>
-              <w:instrText xml:space="preserve"> PAGEREF _Toc47987204 \h </w:instrText>
+              <w:instrText xml:space="preserve"> PAGEREF _Toc48298396 \h </w:instrText>
             </w:r>
             <w:r>
               <w:rPr>
@@ -3962,7 +3895,7 @@
               <w:noProof/>
             </w:rPr>
           </w:pPr>
-          <w:hyperlink w:anchor="_Toc47987205" w:history="1">
+          <w:hyperlink w:anchor="_Toc48298397" w:history="1">
             <w:r>
               <w:rPr>
                 <w:rStyle w:val="Hyperlink"/>
@@ -4005,7 +3938,7 @@
                 <w:noProof/>
                 <w:webHidden/>
               </w:rPr>
-              <w:instrText xml:space="preserve"> PAGEREF _Toc47987205 \h </w:instrText>
+              <w:instrText xml:space="preserve"> PAGEREF _Toc48298397 \h </w:instrText>
             </w:r>
             <w:r>
               <w:rPr>
@@ -4048,7 +3981,7 @@
               <w:noProof/>
             </w:rPr>
           </w:pPr>
-          <w:hyperlink w:anchor="_Toc47987206" w:history="1">
+          <w:hyperlink w:anchor="_Toc48298398" w:history="1">
             <w:r>
               <w:rPr>
                 <w:rStyle w:val="Hyperlink"/>
@@ -4091,7 +4024,7 @@
                 <w:noProof/>
                 <w:webHidden/>
               </w:rPr>
-              <w:instrText xml:space="preserve"> PAGEREF _Toc47987206 \h </w:instrText>
+              <w:instrText xml:space="preserve"> PAGEREF _Toc48298398 \h </w:instrText>
             </w:r>
             <w:r>
               <w:rPr>
@@ -4134,7 +4067,7 @@
               <w:noProof/>
             </w:rPr>
           </w:pPr>
-          <w:hyperlink w:anchor="_Toc47987207" w:history="1">
+          <w:hyperlink w:anchor="_Toc48298399" w:history="1">
             <w:r>
               <w:rPr>
                 <w:rStyle w:val="Hyperlink"/>
@@ -4177,7 +4110,7 @@
                 <w:noProof/>
                 <w:webHidden/>
               </w:rPr>
-              <w:instrText xml:space="preserve"> PAGEREF _Toc47987207 \h </w:instrText>
+              <w:instrText xml:space="preserve"> PAGEREF _Toc48298399 \h </w:instrText>
             </w:r>
             <w:r>
               <w:rPr>
@@ -4220,7 +4153,7 @@
               <w:noProof/>
             </w:rPr>
           </w:pPr>
-          <w:hyperlink w:anchor="_Toc47987208" w:history="1">
+          <w:hyperlink w:anchor="_Toc48298400" w:history="1">
             <w:r>
               <w:rPr>
                 <w:rStyle w:val="Hyperlink"/>
@@ -4263,7 +4196,7 @@
                 <w:noProof/>
                 <w:webHidden/>
               </w:rPr>
-              <w:instrText xml:space="preserve"> PAGEREF _Toc47987208 \h </w:instrText>
+              <w:instrText xml:space="preserve"> PAGEREF _Toc48298400 \h </w:instrText>
             </w:r>
             <w:r>
               <w:rPr>
@@ -4306,7 +4239,7 @@
               <w:noProof/>
             </w:rPr>
           </w:pPr>
-          <w:hyperlink w:anchor="_Toc47987209" w:history="1">
+          <w:hyperlink w:anchor="_Toc48298401" w:history="1">
             <w:r>
               <w:rPr>
                 <w:rStyle w:val="Hyperlink"/>
@@ -4349,7 +4282,7 @@
                 <w:noProof/>
                 <w:webHidden/>
               </w:rPr>
-              <w:instrText xml:space="preserve"> PAGEREF _Toc47987209 \h </w:instrText>
+              <w:instrText xml:space="preserve"> PAGEREF _Toc48298401 \h </w:instrText>
             </w:r>
             <w:r>
               <w:rPr>
@@ -4392,7 +4325,7 @@
               <w:noProof/>
             </w:rPr>
           </w:pPr>
-          <w:hyperlink w:anchor="_Toc47987210" w:history="1">
+          <w:hyperlink w:anchor="_Toc48298402" w:history="1">
             <w:r>
               <w:rPr>
                 <w:rStyle w:val="Hyperlink"/>
@@ -4435,7 +4368,7 @@
                 <w:noProof/>
                 <w:webHidden/>
               </w:rPr>
-              <w:instrText xml:space="preserve"> PAGEREF _Toc47987210 \h </w:instrText>
+              <w:instrText xml:space="preserve"> PAGEREF _Toc48298402 \h </w:instrText>
             </w:r>
             <w:r>
               <w:rPr>
@@ -4478,7 +4411,7 @@
               <w:noProof/>
             </w:rPr>
           </w:pPr>
-          <w:hyperlink w:anchor="_Toc47987211" w:history="1">
+          <w:hyperlink w:anchor="_Toc48298403" w:history="1">
             <w:r>
               <w:rPr>
                 <w:rStyle w:val="Hyperlink"/>
@@ -4521,7 +4454,7 @@
                 <w:noProof/>
                 <w:webHidden/>
               </w:rPr>
-              <w:instrText xml:space="preserve"> PAGEREF _Toc47987211 \h </w:instrText>
+              <w:instrText xml:space="preserve"> PAGEREF _Toc48298403 \h </w:instrText>
             </w:r>
             <w:r>
               <w:rPr>
@@ -4564,7 +4497,7 @@
               <w:noProof/>
             </w:rPr>
           </w:pPr>
-          <w:hyperlink w:anchor="_Toc47987212" w:history="1">
+          <w:hyperlink w:anchor="_Toc48298404" w:history="1">
             <w:r>
               <w:rPr>
                 <w:rStyle w:val="Hyperlink"/>
@@ -4607,7 +4540,7 @@
                 <w:noProof/>
                 <w:webHidden/>
               </w:rPr>
-              <w:instrText xml:space="preserve"> PAGEREF _Toc47987212 \h </w:instrText>
+              <w:instrText xml:space="preserve"> PAGEREF _Toc48298404 \h </w:instrText>
             </w:r>
             <w:r>
               <w:rPr>
@@ -4650,7 +4583,7 @@
               <w:noProof/>
             </w:rPr>
           </w:pPr>
-          <w:hyperlink w:anchor="_Toc47987213" w:history="1">
+          <w:hyperlink w:anchor="_Toc48298405" w:history="1">
             <w:r>
               <w:rPr>
                 <w:rStyle w:val="Hyperlink"/>
@@ -4693,7 +4626,7 @@
                 <w:noProof/>
                 <w:webHidden/>
               </w:rPr>
-              <w:instrText xml:space="preserve"> PAGEREF _Toc47987213 \h </w:instrText>
+              <w:instrText xml:space="preserve"> PAGEREF _Toc48298405 \h </w:instrText>
             </w:r>
             <w:r>
               <w:rPr>
@@ -4735,7 +4668,7 @@
               <w:noProof/>
             </w:rPr>
           </w:pPr>
-          <w:hyperlink w:anchor="_Toc47987214" w:history="1">
+          <w:hyperlink w:anchor="_Toc48298406" w:history="1">
             <w:r>
               <w:rPr>
                 <w:rStyle w:val="Hyperlink"/>
@@ -4762,7 +4695,7 @@
                 <w:noProof/>
                 <w:webHidden/>
               </w:rPr>
-              <w:instrText xml:space="preserve"> PAGEREF _Toc47987214 \h </w:instrText>
+              <w:instrText xml:space="preserve"> PAGEREF _Toc48298406 \h </w:instrText>
             </w:r>
             <w:r>
               <w:rPr>
@@ -4804,7 +4737,7 @@
               <w:noProof/>
             </w:rPr>
           </w:pPr>
-          <w:hyperlink w:anchor="_Toc47987215" w:history="1">
+          <w:hyperlink w:anchor="_Toc48298407" w:history="1">
             <w:r>
               <w:rPr>
                 <w:rStyle w:val="Hyperlink"/>
@@ -4832,7 +4765,7 @@
                 <w:noProof/>
                 <w:webHidden/>
               </w:rPr>
-              <w:instrText xml:space="preserve"> PAGEREF _Toc47987215 \h </w:instrText>
+              <w:instrText xml:space="preserve"> PAGEREF _Toc48298407 \h </w:instrText>
             </w:r>
             <w:r>
               <w:rPr>
@@ -4874,12 +4807,11 @@
               <w:noProof/>
             </w:rPr>
           </w:pPr>
-          <w:hyperlink w:anchor="_Toc47987216" w:history="1">
+          <w:hyperlink w:anchor="_Toc48298408" w:history="1">
             <w:r>
               <w:rPr>
                 <w:rStyle w:val="Hyperlink"/>
                 <w:rFonts w:ascii="Lucida Bright" w:hAnsi="Lucida Bright"/>
-                <w:b/>
                 <w:noProof/>
               </w:rPr>
               <w:t>2.1 Overview</w:t>
@@ -4903,7 +4835,7 @@
                 <w:noProof/>
                 <w:webHidden/>
               </w:rPr>
-              <w:instrText xml:space="preserve"> PAGEREF _Toc47987216 \h </w:instrText>
+              <w:instrText xml:space="preserve"> PAGEREF _Toc48298408 \h </w:instrText>
             </w:r>
             <w:r>
               <w:rPr>
@@ -4946,12 +4878,11 @@
               <w:noProof/>
             </w:rPr>
           </w:pPr>
-          <w:hyperlink w:anchor="_Toc47987217" w:history="1">
+          <w:hyperlink w:anchor="_Toc48298409" w:history="1">
             <w:r>
               <w:rPr>
                 <w:rStyle w:val="Hyperlink"/>
                 <w:rFonts w:ascii="Lucida Bright" w:hAnsi="Lucida Bright"/>
-                <w:b/>
                 <w:noProof/>
               </w:rPr>
               <w:t>2.2</w:t>
@@ -4967,7 +4898,6 @@
               <w:rPr>
                 <w:rStyle w:val="Hyperlink"/>
                 <w:rFonts w:ascii="Lucida Bright" w:hAnsi="Lucida Bright"/>
-                <w:b/>
                 <w:noProof/>
               </w:rPr>
               <w:t>Human Body</w:t>
@@ -4991,7 +4921,93 @@
                 <w:noProof/>
                 <w:webHidden/>
               </w:rPr>
-              <w:instrText xml:space="preserve"> PAGEREF _Toc47987217 \h </w:instrText>
+              <w:instrText xml:space="preserve"> PAGEREF _Toc48298409 \h </w:instrText>
+            </w:r>
+            <w:r>
+              <w:rPr>
+                <w:noProof/>
+                <w:webHidden/>
+              </w:rPr>
+            </w:r>
+            <w:r>
+              <w:rPr>
+                <w:noProof/>
+                <w:webHidden/>
+              </w:rPr>
+              <w:fldChar w:fldCharType="separate"/>
+            </w:r>
+            <w:r>
+              <w:rPr>
+                <w:noProof/>
+                <w:webHidden/>
+              </w:rPr>
+              <w:t>17</w:t>
+            </w:r>
+            <w:r>
+              <w:rPr>
+                <w:noProof/>
+                <w:webHidden/>
+              </w:rPr>
+              <w:fldChar w:fldCharType="end"/>
+            </w:r>
+          </w:hyperlink>
+        </w:p>
+        <w:p>
+          <w:pPr>
+            <w:pStyle w:val="TOC3"/>
+            <w:tabs>
+              <w:tab w:val="left" w:pos="1320"/>
+              <w:tab w:val="right" w:leader="dot" w:pos="9736"/>
+            </w:tabs>
+            <w:rPr>
+              <w:rFonts w:cstheme="minorBidi"/>
+              <w:noProof/>
+            </w:rPr>
+          </w:pPr>
+          <w:hyperlink w:anchor="_Toc48298410" w:history="1">
+            <w:r>
+              <w:rPr>
+                <w:rStyle w:val="Hyperlink"/>
+                <w:rFonts w:ascii="Lucida Bright" w:hAnsi="Lucida Bright"/>
+                <w:noProof/>
+              </w:rPr>
+              <w:t>2.2.1</w:t>
+            </w:r>
+            <w:r>
+              <w:rPr>
+                <w:rFonts w:cstheme="minorBidi"/>
+                <w:noProof/>
+              </w:rPr>
+              <w:tab/>
+            </w:r>
+            <w:r>
+              <w:rPr>
+                <w:rStyle w:val="Hyperlink"/>
+                <w:rFonts w:ascii="Lucida Bright" w:hAnsi="Lucida Bright"/>
+                <w:noProof/>
+              </w:rPr>
+              <w:t>The circulatory system</w:t>
+            </w:r>
+            <w:r>
+              <w:rPr>
+                <w:noProof/>
+                <w:webHidden/>
+              </w:rPr>
+              <w:tab/>
+            </w:r>
+            <w:r>
+              <w:rPr>
+                <w:noProof/>
+                <w:webHidden/>
+              </w:rPr>
+              <w:fldChar w:fldCharType="begin"/>
+            </w:r>
+            <w:r>
+              <w:rPr>
+                <w:noProof/>
+                <w:webHidden/>
+              </w:rPr>
+              <w:instrText xml:space="preserve"> PAGEREF _Toc48298410 \h </w:instrText>
             </w:r>
             <w:r>
               <w:rPr>
@@ -5034,12 +5050,11 @@
               <w:noProof/>
             </w:rPr>
           </w:pPr>
-          <w:hyperlink w:anchor="_Toc47987218" w:history="1">
+          <w:hyperlink w:anchor="_Toc48298411" w:history="1">
             <w:r>
               <w:rPr>
                 <w:rStyle w:val="Hyperlink"/>
                 <w:rFonts w:ascii="Lucida Bright" w:hAnsi="Lucida Bright"/>
-                <w:b/>
                 <w:noProof/>
               </w:rPr>
               <w:t>2.3</w:t>
@@ -5055,7 +5070,6 @@
               <w:rPr>
                 <w:rStyle w:val="Hyperlink"/>
                 <w:rFonts w:ascii="Lucida Bright" w:hAnsi="Lucida Bright"/>
-                <w:b/>
                 <w:noProof/>
               </w:rPr>
               <w:t>Heart Anatomy</w:t>
@@ -5079,7 +5093,7 @@
                 <w:noProof/>
                 <w:webHidden/>
               </w:rPr>
-              <w:instrText xml:space="preserve"> PAGEREF _Toc47987218 \h </w:instrText>
+              <w:instrText xml:space="preserve"> PAGEREF _Toc48298411 \h </w:instrText>
             </w:r>
             <w:r>
               <w:rPr>
@@ -5122,7 +5136,7 @@
               <w:noProof/>
             </w:rPr>
           </w:pPr>
-          <w:hyperlink w:anchor="_Toc47987219" w:history="1">
+          <w:hyperlink w:anchor="_Toc48298412" w:history="1">
             <w:r>
               <w:rPr>
                 <w:rStyle w:val="Hyperlink"/>
@@ -5165,7 +5179,7 @@
                 <w:noProof/>
                 <w:webHidden/>
               </w:rPr>
-              <w:instrText xml:space="preserve"> PAGEREF _Toc47987219 \h </w:instrText>
+              <w:instrText xml:space="preserve"> PAGEREF _Toc48298412 \h </w:instrText>
             </w:r>
             <w:r>
               <w:rPr>
@@ -5185,7 +5199,7 @@
                 <w:noProof/>
                 <w:webHidden/>
               </w:rPr>
-              <w:t>19</w:t>
+              <w:t>20</w:t>
             </w:r>
             <w:r>
               <w:rPr>
@@ -5208,7 +5222,7 @@
               <w:noProof/>
             </w:rPr>
           </w:pPr>
-          <w:hyperlink w:anchor="_Toc47987220" w:history="1">
+          <w:hyperlink w:anchor="_Toc48298413" w:history="1">
             <w:r>
               <w:rPr>
                 <w:rStyle w:val="Hyperlink"/>
@@ -5251,7 +5265,7 @@
                 <w:noProof/>
                 <w:webHidden/>
               </w:rPr>
-              <w:instrText xml:space="preserve"> PAGEREF _Toc47987220 \h </w:instrText>
+              <w:instrText xml:space="preserve"> PAGEREF _Toc48298413 \h </w:instrText>
             </w:r>
             <w:r>
               <w:rPr>
@@ -5271,7 +5285,7 @@
                 <w:noProof/>
                 <w:webHidden/>
               </w:rPr>
-              <w:t>20</w:t>
+              <w:t>21</w:t>
             </w:r>
             <w:r>
               <w:rPr>
@@ -5294,7 +5308,7 @@
               <w:noProof/>
             </w:rPr>
           </w:pPr>
-          <w:hyperlink w:anchor="_Toc47987221" w:history="1">
+          <w:hyperlink w:anchor="_Toc48298414" w:history="1">
             <w:r>
               <w:rPr>
                 <w:rStyle w:val="Hyperlink"/>
@@ -5337,7 +5351,7 @@
                 <w:noProof/>
                 <w:webHidden/>
               </w:rPr>
-              <w:instrText xml:space="preserve"> PAGEREF _Toc47987221 \h </w:instrText>
+              <w:instrText xml:space="preserve"> PAGEREF _Toc48298414 \h </w:instrText>
             </w:r>
             <w:r>
               <w:rPr>
@@ -5357,7 +5371,7 @@
                 <w:noProof/>
                 <w:webHidden/>
               </w:rPr>
-              <w:t>20</w:t>
+              <w:t>21</w:t>
             </w:r>
             <w:r>
               <w:rPr>
@@ -5380,7 +5394,7 @@
               <w:noProof/>
             </w:rPr>
           </w:pPr>
-          <w:hyperlink w:anchor="_Toc47987222" w:history="1">
+          <w:hyperlink w:anchor="_Toc48298415" w:history="1">
             <w:r>
               <w:rPr>
                 <w:rStyle w:val="Hyperlink"/>
@@ -5423,7 +5437,7 @@
                 <w:noProof/>
                 <w:webHidden/>
               </w:rPr>
-              <w:instrText xml:space="preserve"> PAGEREF _Toc47987222 \h </w:instrText>
+              <w:instrText xml:space="preserve"> PAGEREF _Toc48298415 \h </w:instrText>
             </w:r>
             <w:r>
               <w:rPr>
@@ -5443,7 +5457,7 @@
                 <w:noProof/>
                 <w:webHidden/>
               </w:rPr>
-              <w:t>21</w:t>
+              <w:t>22</w:t>
             </w:r>
             <w:r>
               <w:rPr>
@@ -5466,7 +5480,7 @@
               <w:noProof/>
             </w:rPr>
           </w:pPr>
-          <w:hyperlink w:anchor="_Toc47987223" w:history="1">
+          <w:hyperlink w:anchor="_Toc48298416" w:history="1">
             <w:r>
               <w:rPr>
                 <w:rStyle w:val="Hyperlink"/>
@@ -5509,7 +5523,7 @@
                 <w:noProof/>
                 <w:webHidden/>
               </w:rPr>
-              <w:instrText xml:space="preserve"> PAGEREF _Toc47987223 \h </w:instrText>
+              <w:instrText xml:space="preserve"> PAGEREF _Toc48298416 \h </w:instrText>
             </w:r>
             <w:r>
               <w:rPr>
@@ -5529,7 +5543,7 @@
                 <w:noProof/>
                 <w:webHidden/>
               </w:rPr>
-              <w:t>22</w:t>
+              <w:t>23</w:t>
             </w:r>
             <w:r>
               <w:rPr>
@@ -5551,7 +5565,7 @@
               <w:noProof/>
             </w:rPr>
           </w:pPr>
-          <w:hyperlink w:anchor="_Toc47987224" w:history="1">
+          <w:hyperlink w:anchor="_Toc48298417" w:history="1">
             <w:r>
               <w:rPr>
                 <w:rStyle w:val="Hyperlink"/>
@@ -5578,7 +5592,7 @@
                 <w:noProof/>
                 <w:webHidden/>
               </w:rPr>
-              <w:instrText xml:space="preserve"> PAGEREF _Toc47987224 \h </w:instrText>
+              <w:instrText xml:space="preserve"> PAGEREF _Toc48298417 \h </w:instrText>
             </w:r>
             <w:r>
               <w:rPr>
@@ -5598,7 +5612,7 @@
                 <w:noProof/>
                 <w:webHidden/>
               </w:rPr>
-              <w:t>24</w:t>
+              <w:t>25</w:t>
             </w:r>
             <w:r>
               <w:rPr>
@@ -5620,7 +5634,7 @@
               <w:noProof/>
             </w:rPr>
           </w:pPr>
-          <w:hyperlink w:anchor="_Toc47987225" w:history="1">
+          <w:hyperlink w:anchor="_Toc48298418" w:history="1">
             <w:r>
               <w:rPr>
                 <w:rStyle w:val="Hyperlink"/>
@@ -5648,7 +5662,7 @@
                 <w:noProof/>
                 <w:webHidden/>
               </w:rPr>
-              <w:instrText xml:space="preserve"> PAGEREF _Toc47987225 \h </w:instrText>
+              <w:instrText xml:space="preserve"> PAGEREF _Toc48298418 \h </w:instrText>
             </w:r>
             <w:r>
               <w:rPr>
@@ -5668,7 +5682,7 @@
                 <w:noProof/>
                 <w:webHidden/>
               </w:rPr>
-              <w:t>24</w:t>
+              <w:t>25</w:t>
             </w:r>
             <w:r>
               <w:rPr>
@@ -5690,7 +5704,7 @@
               <w:noProof/>
             </w:rPr>
           </w:pPr>
-          <w:hyperlink w:anchor="_Toc47987226" w:history="1">
+          <w:hyperlink w:anchor="_Toc48298419" w:history="1">
             <w:r>
               <w:rPr>
                 <w:rStyle w:val="Hyperlink"/>
@@ -5717,7 +5731,7 @@
                 <w:noProof/>
                 <w:webHidden/>
               </w:rPr>
-              <w:instrText xml:space="preserve"> PAGEREF _Toc47987226 \h </w:instrText>
+              <w:instrText xml:space="preserve"> PAGEREF _Toc48298419 \h </w:instrText>
             </w:r>
             <w:r>
               <w:rPr>
@@ -5737,7 +5751,7 @@
                 <w:noProof/>
                 <w:webHidden/>
               </w:rPr>
-              <w:t>25</w:t>
+              <w:t>26</w:t>
             </w:r>
             <w:r>
               <w:rPr>
@@ -5759,7 +5773,7 @@
               <w:noProof/>
             </w:rPr>
           </w:pPr>
-          <w:hyperlink w:anchor="_Toc47987227" w:history="1">
+          <w:hyperlink w:anchor="_Toc48298420" w:history="1">
             <w:r>
               <w:rPr>
                 <w:rStyle w:val="Hyperlink"/>
@@ -5787,7 +5801,7 @@
                 <w:noProof/>
                 <w:webHidden/>
               </w:rPr>
-              <w:instrText xml:space="preserve"> PAGEREF _Toc47987227 \h </w:instrText>
+              <w:instrText xml:space="preserve"> PAGEREF _Toc48298420 \h </w:instrText>
             </w:r>
             <w:r>
               <w:rPr>
@@ -5807,7 +5821,7 @@
                 <w:noProof/>
                 <w:webHidden/>
               </w:rPr>
-              <w:t>25</w:t>
+              <w:t>26</w:t>
             </w:r>
             <w:r>
               <w:rPr>
@@ -5829,7 +5843,7 @@
               <w:noProof/>
             </w:rPr>
           </w:pPr>
-          <w:hyperlink w:anchor="_Toc47987228" w:history="1">
+          <w:hyperlink w:anchor="_Toc48298421" w:history="1">
             <w:r>
               <w:rPr>
                 <w:rStyle w:val="Hyperlink"/>
@@ -5856,7 +5870,7 @@
                 <w:noProof/>
                 <w:webHidden/>
               </w:rPr>
-              <w:instrText xml:space="preserve"> PAGEREF _Toc47987228 \h </w:instrText>
+              <w:instrText xml:space="preserve"> PAGEREF _Toc48298421 \h </w:instrText>
             </w:r>
             <w:r>
               <w:rPr>
@@ -5876,7 +5890,7 @@
                 <w:noProof/>
                 <w:webHidden/>
               </w:rPr>
-              <w:t>26</w:t>
+              <w:t>27</w:t>
             </w:r>
             <w:r>
               <w:rPr>
@@ -5898,7 +5912,7 @@
               <w:noProof/>
             </w:rPr>
           </w:pPr>
-          <w:hyperlink w:anchor="_Toc47987229" w:history="1">
+          <w:hyperlink w:anchor="_Toc48298422" w:history="1">
             <w:r>
               <w:rPr>
                 <w:rStyle w:val="Hyperlink"/>
@@ -5926,7 +5940,7 @@
                 <w:noProof/>
                 <w:webHidden/>
               </w:rPr>
-              <w:instrText xml:space="preserve"> PAGEREF _Toc47987229 \h </w:instrText>
+              <w:instrText xml:space="preserve"> PAGEREF _Toc48298422 \h </w:instrText>
             </w:r>
             <w:r>
               <w:rPr>
@@ -5946,7 +5960,7 @@
                 <w:noProof/>
                 <w:webHidden/>
               </w:rPr>
-              <w:t>26</w:t>
+              <w:t>27</w:t>
             </w:r>
             <w:r>
               <w:rPr>
@@ -5968,7 +5982,7 @@
               <w:noProof/>
             </w:rPr>
           </w:pPr>
-          <w:hyperlink w:anchor="_Toc47987230" w:history="1">
+          <w:hyperlink w:anchor="_Toc48298423" w:history="1">
             <w:r>
               <w:rPr>
                 <w:rStyle w:val="Hyperlink"/>
@@ -5995,7 +6009,7 @@
                 <w:noProof/>
                 <w:webHidden/>
               </w:rPr>
-              <w:instrText xml:space="preserve"> PAGEREF _Toc47987230 \h </w:instrText>
+              <w:instrText xml:space="preserve"> PAGEREF _Toc48298423 \h </w:instrText>
             </w:r>
             <w:r>
               <w:rPr>
@@ -6015,7 +6029,7 @@
                 <w:noProof/>
                 <w:webHidden/>
               </w:rPr>
-              <w:t>27</w:t>
+              <w:t>28</w:t>
             </w:r>
             <w:r>
               <w:rPr>
@@ -6037,7 +6051,7 @@
               <w:noProof/>
             </w:rPr>
           </w:pPr>
-          <w:hyperlink w:anchor="_Toc47987231" w:history="1">
+          <w:hyperlink w:anchor="_Toc48298424" w:history="1">
             <w:r>
               <w:rPr>
                 <w:rStyle w:val="Hyperlink"/>
@@ -6065,7 +6079,7 @@
                 <w:noProof/>
                 <w:webHidden/>
               </w:rPr>
-              <w:instrText xml:space="preserve"> PAGEREF _Toc47987231 \h </w:instrText>
+              <w:instrText xml:space="preserve"> PAGEREF _Toc48298424 \h </w:instrText>
             </w:r>
             <w:r>
               <w:rPr>
@@ -6085,7 +6099,7 @@
                 <w:noProof/>
                 <w:webHidden/>
               </w:rPr>
-              <w:t>27</w:t>
+              <w:t>28</w:t>
             </w:r>
             <w:r>
               <w:rPr>
@@ -6107,7 +6121,7 @@
               <w:noProof/>
             </w:rPr>
           </w:pPr>
-          <w:hyperlink w:anchor="_Toc47987232" w:history="1">
+          <w:hyperlink w:anchor="_Toc48298425" w:history="1">
             <w:r>
               <w:rPr>
                 <w:rStyle w:val="Hyperlink"/>
@@ -6134,7 +6148,7 @@
                 <w:noProof/>
                 <w:webHidden/>
               </w:rPr>
-              <w:instrText xml:space="preserve"> PAGEREF _Toc47987232 \h </w:instrText>
+              <w:instrText xml:space="preserve"> PAGEREF _Toc48298425 \h </w:instrText>
             </w:r>
             <w:r>
               <w:rPr>
@@ -6154,7 +6168,7 @@
                 <w:noProof/>
                 <w:webHidden/>
               </w:rPr>
-              <w:t>28</w:t>
+              <w:t>29</w:t>
             </w:r>
             <w:r>
               <w:rPr>
@@ -6176,7 +6190,7 @@
               <w:noProof/>
             </w:rPr>
           </w:pPr>
-          <w:hyperlink w:anchor="_Toc47987233" w:history="1">
+          <w:hyperlink w:anchor="_Toc48298426" w:history="1">
             <w:r>
               <w:rPr>
                 <w:rStyle w:val="Hyperlink"/>
@@ -6204,7 +6218,7 @@
                 <w:noProof/>
                 <w:webHidden/>
               </w:rPr>
-              <w:instrText xml:space="preserve"> PAGEREF _Toc47987233 \h </w:instrText>
+              <w:instrText xml:space="preserve"> PAGEREF _Toc48298426 \h </w:instrText>
             </w:r>
             <w:r>
               <w:rPr>
@@ -6224,7 +6238,7 @@
                 <w:noProof/>
                 <w:webHidden/>
               </w:rPr>
-              <w:t>28</w:t>
+              <w:t>29</w:t>
             </w:r>
             <w:r>
               <w:rPr>
@@ -6238,8 +6252,6 @@
         <w:p>
           <w:r>
             <w:rPr>
-              <w:b/>
-              <w:bCs/>
               <w:noProof/>
             </w:rPr>
             <w:fldChar w:fldCharType="end"/>
@@ -6260,9 +6272,7 @@
         </w:pBdr>
         <w:jc w:val="center"/>
       </w:pPr>
-      <w:bookmarkStart w:id="7" w:name="_Toc47987200"/>
-      <w:bookmarkStart w:id="8" w:name="_GoBack"/>
-      <w:bookmarkEnd w:id="8"/>
+      <w:bookmarkStart w:id="7" w:name="_Toc48298392"/>
       <w:r>
         <w:lastRenderedPageBreak/>
         <w:t>Chapter 01</w:t>
@@ -6280,7 +6290,7 @@
           <w:szCs w:val="32"/>
         </w:rPr>
       </w:pPr>
-      <w:bookmarkStart w:id="9" w:name="_Toc47987201"/>
+      <w:bookmarkStart w:id="8" w:name="_Toc48298393"/>
       <w:r>
         <w:rPr>
           <w:rFonts w:ascii="Lucida Bright" w:hAnsi="Lucida Bright"/>
@@ -6290,7 +6300,7 @@
         </w:rPr>
         <w:t>Introduction</w:t>
       </w:r>
-      <w:bookmarkEnd w:id="9"/>
+      <w:bookmarkEnd w:id="8"/>
     </w:p>
     <w:p/>
     <w:p>
@@ -6317,23 +6327,7 @@
           <w:rFonts w:cstheme="minorHAnsi"/>
           <w:szCs w:val="24"/>
         </w:rPr>
-        <w:t xml:space="preserve">Keeping in mind the progress of digital Bangladesh, our main objective is to digitize the community clinics of Bangladesh through </w:t>
-      </w:r>
-      <w:proofErr w:type="spellStart"/>
-      <w:r>
-        <w:rPr>
-          <w:rFonts w:cstheme="minorHAnsi"/>
-          <w:szCs w:val="24"/>
-        </w:rPr>
-        <w:t>IoT</w:t>
-      </w:r>
-      <w:proofErr w:type="spellEnd"/>
-      <w:r>
-        <w:rPr>
-          <w:rFonts w:cstheme="minorHAnsi"/>
-          <w:szCs w:val="24"/>
-        </w:rPr>
-        <w:t xml:space="preserve"> and work towards reducing the extra cost.</w:t>
+        <w:t>Keeping in mind the progress of digital Bangladesh, our main objective is to digitize the community clinics of Bangladesh through IoT and work towards reducing the extra cost.</w:t>
       </w:r>
       <w:r>
         <w:rPr>
@@ -6348,71 +6342,7 @@
           <w:rFonts w:cstheme="minorHAnsi"/>
           <w:szCs w:val="24"/>
         </w:rPr>
-        <w:t xml:space="preserve">Our project aims to develop new innovations for the use of basic nursing care. In this paper, we introduce a secure </w:t>
-      </w:r>
-      <w:proofErr w:type="spellStart"/>
-      <w:r>
-        <w:rPr>
-          <w:rFonts w:cstheme="minorHAnsi"/>
-          <w:szCs w:val="24"/>
-        </w:rPr>
-        <w:t>IoT</w:t>
-      </w:r>
-      <w:proofErr w:type="spellEnd"/>
-      <w:r>
-        <w:rPr>
-          <w:rFonts w:cstheme="minorHAnsi"/>
-          <w:szCs w:val="24"/>
-        </w:rPr>
-        <w:t xml:space="preserve">-based healthcare monitoring system. To achieve system efficiency simultaneously and robustness of transmission within public </w:t>
-      </w:r>
-      <w:proofErr w:type="spellStart"/>
-      <w:r>
-        <w:rPr>
-          <w:rFonts w:cstheme="minorHAnsi"/>
-          <w:szCs w:val="24"/>
-        </w:rPr>
-        <w:t>IoT</w:t>
-      </w:r>
-      <w:proofErr w:type="spellEnd"/>
-      <w:r>
-        <w:rPr>
-          <w:rFonts w:cstheme="minorHAnsi"/>
-          <w:szCs w:val="24"/>
-        </w:rPr>
-        <w:t>-based communication networks, we will utilize robust crypto-primitives to construct two communication mechanisms for ensuring transmission confidentiality. By implementing nursing system will get a new dimension and every patient can be monitored remotely. By this on the basis of derived data if a patient is in critical situation, an immediate instruction can be given to the one who is in charge. It may play a vital role to reduce labor cost, rather will be easy to assess from anywhere anytime and will be helpful to take immediate decision. Thus nursing system will be digitalized. In day to day life, people are affected by various serious and complex diseases like, Cardio Vascular Diseases, Hypertension, Heart rate/pulse etc. Thus nursing system will be digitalized. In day to day life, people are affected by various serious and complex diseases like, Cardio Vascular Diseases, Hypertension, Heart rate/pulse etc. which are highly sensitive diseases. So, people are continuously anxious about their health condition. They need to consult with doctors, according with reports and checkup all of that. Internet of Things (</w:t>
-      </w:r>
-      <w:proofErr w:type="spellStart"/>
-      <w:r>
-        <w:rPr>
-          <w:rFonts w:cstheme="minorHAnsi"/>
-          <w:szCs w:val="24"/>
-        </w:rPr>
-        <w:t>IoT</w:t>
-      </w:r>
-      <w:proofErr w:type="spellEnd"/>
-      <w:r>
-        <w:rPr>
-          <w:rFonts w:cstheme="minorHAnsi"/>
-          <w:szCs w:val="24"/>
-        </w:rPr>
-        <w:t xml:space="preserve">) is a growing present concept which has an effect of many aspect of human life. Various processes of different concepts including data acquisition, data transmission and data analytics enables </w:t>
-      </w:r>
-      <w:proofErr w:type="spellStart"/>
-      <w:r>
-        <w:rPr>
-          <w:rFonts w:cstheme="minorHAnsi"/>
-          <w:szCs w:val="24"/>
-        </w:rPr>
-        <w:t>IoT</w:t>
-      </w:r>
-      <w:proofErr w:type="spellEnd"/>
-      <w:r>
-        <w:rPr>
-          <w:rFonts w:cstheme="minorHAnsi"/>
-          <w:szCs w:val="24"/>
-        </w:rPr>
-        <w:t>- based system to support smart solutions especially for health care.</w:t>
+        <w:t>Our project aims to develop new innovations for the use of basic nursing care. In this paper, we introduce a secure IoT-based healthcare monitoring system. To achieve system efficiency simultaneously and robustness of transmission within public IoT-based communication networks, we will utilize robust crypto-primitives to construct two communication mechanisms for ensuring transmission confidentiality. By implementing nursing system will get a new dimension and every patient can be monitored remotely. By this on the basis of derived data if a patient is in critical situation, an immediate instruction can be given to the one who is in charge. It may play a vital role to reduce labor cost, rather will be easy to assess from anywhere anytime and will be helpful to take immediate decision. Thus nursing system will be digitalized. In day to day life, people are affected by various serious and complex diseases like, Cardio Vascular Diseases, Hypertension, Heart rate/pulse etc. Thus nursing system will be digitalized. In day to day life, people are affected by various serious and complex diseases like, Cardio Vascular Diseases, Hypertension, Heart rate/pulse etc. which are highly sensitive diseases. So, people are continuously anxious about their health condition. They need to consult with doctors, according with reports and checkup all of that. Internet of Things (IoT) is a growing present concept which has an effect of many aspect of human life. Various processes of different concepts including data acquisition, data transmission and data analytics enables IoT- based system to support smart solutions especially for health care.</w:t>
       </w:r>
       <w:r>
         <w:rPr>
@@ -6436,23 +6366,7 @@
           <w:rFonts w:cstheme="minorHAnsi"/>
           <w:szCs w:val="24"/>
         </w:rPr>
-        <w:t xml:space="preserve">In- </w:t>
-      </w:r>
-      <w:proofErr w:type="spellStart"/>
-      <w:r>
-        <w:rPr>
-          <w:rFonts w:cstheme="minorHAnsi"/>
-          <w:szCs w:val="24"/>
-        </w:rPr>
-        <w:t>IoT</w:t>
-      </w:r>
-      <w:proofErr w:type="spellEnd"/>
-      <w:r>
-        <w:rPr>
-          <w:rFonts w:cstheme="minorHAnsi"/>
-          <w:szCs w:val="24"/>
-        </w:rPr>
-        <w:t xml:space="preserve"> based system, the work progress depends on 3 system which are sensor work, get away and cloud. Firstly, talk about sensor network which is the first step for monitoring patients as well as data collection. Secondly, the gateway system which is a continuous connection networks between sensors and cloud system. The death rate of 55.3 million people dying each year or 1,51,600 people dying each day or 6316 people dying each hour is a big issue for all over the world. So, we are proposing a model where patient can measure Heart Beat rate and ECG by himself or herself and that report immediately sent to the doctors. Later that, those reports will used to consult with doctors within very short time. It is also reduce valuable time for both patients and doctors. They don’t need to wait for the reports because sensors are giving real time data. </w:t>
+        <w:t xml:space="preserve">In- IoT based system, the work progress depends on 3 system which are sensor work, get away and cloud. Firstly, talk about sensor network which is the first step for monitoring patients as well as data collection. Secondly, the gateway system which is a continuous connection networks between sensors and cloud system. The death rate of 55.3 million people dying each year or 1,51,600 people dying each day or 6316 people dying each hour is a big issue for all over the world. So, we are proposing a model where patient can measure Heart Beat rate and ECG by himself or herself and that report immediately sent to the doctors. Later that, those reports will used to consult with doctors within very short time. It is also reduce valuable time for both patients and doctors. They don’t need to wait for the reports because sensors are giving real time data. </w:t>
       </w:r>
     </w:p>
     <w:p>
@@ -6525,21 +6439,7 @@
         <w:rPr>
           <w:rFonts w:ascii="Lucida Bright" w:hAnsi="Lucida Bright" w:cstheme="minorHAnsi"/>
         </w:rPr>
-        <w:t xml:space="preserve">. Through </w:t>
-      </w:r>
-      <w:proofErr w:type="spellStart"/>
-      <w:r>
-        <w:rPr>
-          <w:rFonts w:ascii="Lucida Bright" w:hAnsi="Lucida Bright" w:cstheme="minorHAnsi"/>
-        </w:rPr>
-        <w:t>IoT</w:t>
-      </w:r>
-      <w:proofErr w:type="spellEnd"/>
-      <w:r>
-        <w:rPr>
-          <w:rFonts w:ascii="Lucida Bright" w:hAnsi="Lucida Bright" w:cstheme="minorHAnsi"/>
-        </w:rPr>
-        <w:t xml:space="preserve"> technologies data or patient report is sending to the doctors with time and date.</w:t>
+        <w:t>. Through IoT technologies data or patient report is sending to the doctors with time and date.</w:t>
       </w:r>
       <w:r>
         <w:rPr>
@@ -6660,44 +6560,14 @@
         <w:rPr>
           <w:rFonts w:ascii="Lucida Bright" w:hAnsi="Lucida Bright" w:cstheme="minorHAnsi"/>
         </w:rPr>
-        <w:t xml:space="preserve"> This proposed project can use any type of persons like he or she affected with a disease or not. So, they can check it in regular basis because people pay 13 more attention towards prevention and early recognition of disease. Here, all reports will be recorded with real time. </w:t>
-      </w:r>
-      <w:proofErr w:type="spellStart"/>
-      <w:r>
-        <w:rPr>
-          <w:rFonts w:ascii="Lucida Bright" w:hAnsi="Lucida Bright" w:cstheme="minorHAnsi"/>
-        </w:rPr>
-        <w:t>IoT</w:t>
-      </w:r>
-      <w:proofErr w:type="spellEnd"/>
-      <w:r>
-        <w:rPr>
-          <w:rFonts w:ascii="Lucida Bright" w:hAnsi="Lucida Bright" w:cstheme="minorHAnsi"/>
-        </w:rPr>
-        <w:t xml:space="preserve"> devices produce large amount of data and information. These health care services are getting better and less costly by recoding and collecting patients monitoring. We are going to create such a system that collects data from the patient's body through various sensors, sends it to the cloud first and then cloud sends it to the web and to various devices like mobile, iPad etc. We will also arrange different type of training for every community clinic's nurses so that they can adapt themselves to this system.</w:t>
+        <w:t xml:space="preserve"> This proposed project can use any type of persons like he or she affected with a disease or not. So, they can check it in regular basis because people pay 13 more attention towards prevention and early recognition of disease. Here, all reports will be recorded with real time. IoT devices produce large amount of data and information. These health care services are getting better and less costly by recoding and collecting patients monitoring. We are going to create such a system that collects data from the patient's body through various sensors, sends it to the cloud first and then cloud sends it to the web and to various devices like mobile, iPad etc. We will also arrange different type of training for every community clinic's nurses so that they can adapt themselves to this system.</w:t>
       </w:r>
       <w:r>
         <w:rPr>
           <w:rFonts w:ascii="Lucida Bright" w:hAnsi="Lucida Bright" w:cstheme="minorHAnsi"/>
           <w:color w:val="000000"/>
         </w:rPr>
-        <w:t xml:space="preserve"> In this paper, we present idea of a service model in technological and economic views for the comfort of patients and also the open challenges in implementing </w:t>
-      </w:r>
-      <w:proofErr w:type="spellStart"/>
-      <w:r>
-        <w:rPr>
-          <w:rFonts w:ascii="Lucida Bright" w:hAnsi="Lucida Bright" w:cstheme="minorHAnsi"/>
-          <w:color w:val="000000"/>
-        </w:rPr>
-        <w:t>IoT</w:t>
-      </w:r>
-      <w:proofErr w:type="spellEnd"/>
-      <w:r>
-        <w:rPr>
-          <w:rFonts w:ascii="Lucida Bright" w:hAnsi="Lucida Bright" w:cstheme="minorHAnsi"/>
-          <w:color w:val="000000"/>
-        </w:rPr>
-        <w:t xml:space="preserve"> in real </w:t>
+        <w:t xml:space="preserve"> In this paper, we present idea of a service model in technological and economic views for the comfort of patients and also the open challenges in implementing IoT in real </w:t>
       </w:r>
       <w:r>
         <w:rPr>
@@ -6736,7 +6606,7 @@
         </w:rPr>
         <w:br w:type="page"/>
       </w:r>
-      <w:bookmarkStart w:id="10" w:name="_Toc47987202"/>
+      <w:bookmarkStart w:id="9" w:name="_Toc48298394"/>
       <w:r>
         <w:rPr>
           <w:rFonts w:ascii="Lucida Bright" w:hAnsi="Lucida Bright"/>
@@ -6746,7 +6616,7 @@
         <w:lastRenderedPageBreak/>
         <w:t>Motivation</w:t>
       </w:r>
-      <w:bookmarkEnd w:id="10"/>
+      <w:bookmarkEnd w:id="9"/>
     </w:p>
     <w:p>
       <w:pPr>
@@ -6761,21 +6631,7 @@
         <w:rPr>
           <w:rFonts w:cstheme="minorHAnsi"/>
         </w:rPr>
-        <w:t xml:space="preserve">In rural hospitals, the facilities for health caring are limited. The poor quality of health management enables issues in health care system Everyone should get the knowledge of own health as easy and early as possible. Also it should be worth for each. The progression of the advance technology has constantly intrigued us. Moreover, we additionally found that there are not critical examines on computerization technology for hospital </w:t>
-      </w:r>
-      <w:proofErr w:type="spellStart"/>
-      <w:r>
-        <w:rPr>
-          <w:rFonts w:cstheme="minorHAnsi"/>
-        </w:rPr>
-        <w:t>IoT</w:t>
-      </w:r>
-      <w:proofErr w:type="spellEnd"/>
-      <w:r>
-        <w:rPr>
-          <w:rFonts w:cstheme="minorHAnsi"/>
-        </w:rPr>
-        <w:t xml:space="preserve"> based Patient Monitoring System. Along these, we began to search the published paper and advancements around us. In present time, medical science is improving and enhancing day by day. On this creating technique people advancing more sophisticate, for example, brilliant belt which find persistent breath and additionally electro dermal movement (EDA) sensors to successively show for physiology indications of seizures during the evening. Patient monitoring system is much accessible, painless and smooth for the patient. Recently grew innovative devices executed in patient's body to reestablish ordinary activities. Sometimes it is quite difficult to know about health condition of patient for doctor and nurse. For this, they cannot give the proper treatment and instant result to the patient. Now it is very important to build up a system which can help doctor and nurse to maintain patient monitoring. Our entire system is already in the process of incorporating Internet of Things into this continuum and is expected to change the prevailing concepts in healthcare.</w:t>
+        <w:t>In rural hospitals, the facilities for health caring are limited. The poor quality of health management enables issues in health care system Everyone should get the knowledge of own health as easy and early as possible. Also it should be worth for each. The progression of the advance technology has constantly intrigued us. Moreover, we additionally found that there are not critical examines on computerization technology for hospital IoT based Patient Monitoring System. Along these, we began to search the published paper and advancements around us. In present time, medical science is improving and enhancing day by day. On this creating technique people advancing more sophisticate, for example, brilliant belt which find persistent breath and additionally electro dermal movement (EDA) sensors to successively show for physiology indications of seizures during the evening. Patient monitoring system is much accessible, painless and smooth for the patient. Recently grew innovative devices executed in patient's body to reestablish ordinary activities. Sometimes it is quite difficult to know about health condition of patient for doctor and nurse. For this, they cannot give the proper treatment and instant result to the patient. Now it is very important to build up a system which can help doctor and nurse to maintain patient monitoring. Our entire system is already in the process of incorporating Internet of Things into this continuum and is expected to change the prevailing concepts in healthcare.</w:t>
       </w:r>
     </w:p>
     <w:p>
@@ -6800,7 +6656,7 @@
           <w:color w:val="auto"/>
         </w:rPr>
       </w:pPr>
-      <w:bookmarkStart w:id="11" w:name="_Toc47987203"/>
+      <w:bookmarkStart w:id="10" w:name="_Toc48298395"/>
       <w:r>
         <w:rPr>
           <w:rFonts w:ascii="Lucida Bright" w:hAnsi="Lucida Bright"/>
@@ -6809,7 +6665,7 @@
         </w:rPr>
         <w:t>Overview</w:t>
       </w:r>
-      <w:bookmarkEnd w:id="11"/>
+      <w:bookmarkEnd w:id="10"/>
     </w:p>
     <w:p>
       <w:pPr>
@@ -6849,7 +6705,7 @@
           <w:color w:val="auto"/>
         </w:rPr>
       </w:pPr>
-      <w:bookmarkStart w:id="12" w:name="_Toc47987204"/>
+      <w:bookmarkStart w:id="11" w:name="_Toc48298396"/>
       <w:r>
         <w:rPr>
           <w:rFonts w:ascii="Lucida Bright" w:hAnsi="Lucida Bright"/>
@@ -6859,37 +6715,24 @@
         <w:lastRenderedPageBreak/>
         <w:t>Objective</w:t>
       </w:r>
-      <w:bookmarkEnd w:id="12"/>
-    </w:p>
-    <w:p>
-      <w:pPr>
-        <w:pStyle w:val="Default"/>
+      <w:bookmarkEnd w:id="11"/>
+    </w:p>
+    <w:p>
+      <w:pPr>
         <w:spacing w:line="360" w:lineRule="auto"/>
-        <w:ind w:firstLine="720"/>
+        <w:ind w:left="720"/>
         <w:jc w:val="both"/>
         <w:rPr>
-          <w:rFonts w:ascii="Lucida Bright" w:hAnsi="Lucida Bright" w:cstheme="minorHAnsi"/>
-        </w:rPr>
-      </w:pPr>
-      <w:r>
-        <w:rPr>
-          <w:rFonts w:ascii="Lucida Bright" w:hAnsi="Lucida Bright" w:cstheme="minorHAnsi"/>
-        </w:rPr>
-        <w:t xml:space="preserve">We know that Bangladesh government it’s have established 14000 community clinics, our ambition is to make these community clinics together an </w:t>
-      </w:r>
-      <w:proofErr w:type="spellStart"/>
-      <w:r>
-        <w:rPr>
-          <w:rFonts w:ascii="Lucida Bright" w:hAnsi="Lucida Bright" w:cstheme="minorHAnsi"/>
-        </w:rPr>
-        <w:t>IoT</w:t>
-      </w:r>
-      <w:proofErr w:type="spellEnd"/>
-      <w:r>
-        <w:rPr>
-          <w:rFonts w:ascii="Lucida Bright" w:hAnsi="Lucida Bright" w:cstheme="minorHAnsi"/>
-        </w:rPr>
-        <w:t xml:space="preserve"> based monitoring system and providing a better services to rural health complexes so that they can provide the right service the poor people of our country.</w:t>
+          <w:rFonts w:cstheme="minorHAnsi"/>
+          <w:szCs w:val="24"/>
+        </w:rPr>
+      </w:pPr>
+      <w:r>
+        <w:rPr>
+          <w:rFonts w:cstheme="minorHAnsi"/>
+          <w:szCs w:val="24"/>
+        </w:rPr>
+        <w:t>We know that Bangladesh government it’s have established 14000 community clinics, our ambition is to make these community clinics together an IoT based monitoring system and providing a better services to rural health complexes so that they can provide the right service the poor people of our country.</w:t>
       </w:r>
     </w:p>
     <w:p>
@@ -6914,7 +6757,7 @@
           <w:color w:val="auto"/>
         </w:rPr>
       </w:pPr>
-      <w:bookmarkStart w:id="13" w:name="_Toc47987205"/>
+      <w:bookmarkStart w:id="12" w:name="_Toc48298397"/>
       <w:r>
         <w:rPr>
           <w:rFonts w:ascii="Lucida Bright" w:hAnsi="Lucida Bright"/>
@@ -6922,7 +6765,7 @@
         </w:rPr>
         <w:t>Easy to Use</w:t>
       </w:r>
-      <w:bookmarkEnd w:id="13"/>
+      <w:bookmarkEnd w:id="12"/>
     </w:p>
     <w:p>
       <w:pPr>
@@ -6955,7 +6798,7 @@
           <w:color w:val="auto"/>
         </w:rPr>
       </w:pPr>
-      <w:bookmarkStart w:id="14" w:name="_Toc47987206"/>
+      <w:bookmarkStart w:id="13" w:name="_Toc48298398"/>
       <w:r>
         <w:rPr>
           <w:rFonts w:ascii="Lucida Bright" w:hAnsi="Lucida Bright"/>
@@ -6963,7 +6806,7 @@
         </w:rPr>
         <w:t>Better Patient Experience</w:t>
       </w:r>
-      <w:bookmarkEnd w:id="14"/>
+      <w:bookmarkEnd w:id="13"/>
     </w:p>
     <w:p>
       <w:pPr>
@@ -6980,23 +6823,7 @@
           <w:rFonts w:cstheme="minorHAnsi"/>
           <w:szCs w:val="24"/>
         </w:rPr>
-        <w:t xml:space="preserve">For being connected to the health care system through </w:t>
-      </w:r>
-      <w:proofErr w:type="spellStart"/>
-      <w:r>
-        <w:rPr>
-          <w:rFonts w:cstheme="minorHAnsi"/>
-          <w:szCs w:val="24"/>
-        </w:rPr>
-        <w:t>IoT</w:t>
-      </w:r>
-      <w:proofErr w:type="spellEnd"/>
-      <w:r>
-        <w:rPr>
-          <w:rFonts w:cstheme="minorHAnsi"/>
-          <w:szCs w:val="24"/>
-        </w:rPr>
-        <w:t>, doctors can improve the diagnosis accuracy as they are getting all the necessary patient data at hand. In a word, we can say that it allows monitoring patient continuously and remotely.</w:t>
+        <w:t>For being connected to the health care system through IoT, doctors can improve the diagnosis accuracy as they are getting all the necessary patient data at hand. In a word, we can say that it allows monitoring patient continuously and remotely.</w:t>
       </w:r>
     </w:p>
     <w:p>
@@ -7021,7 +6848,7 @@
           <w:color w:val="auto"/>
         </w:rPr>
       </w:pPr>
-      <w:bookmarkStart w:id="15" w:name="_Toc47987207"/>
+      <w:bookmarkStart w:id="14" w:name="_Toc48298399"/>
       <w:r>
         <w:rPr>
           <w:rFonts w:ascii="Lucida Bright" w:hAnsi="Lucida Bright"/>
@@ -7029,7 +6856,7 @@
         </w:rPr>
         <w:t>Alert doctors and relatives</w:t>
       </w:r>
-      <w:bookmarkEnd w:id="15"/>
+      <w:bookmarkEnd w:id="14"/>
     </w:p>
     <w:p>
       <w:pPr>
@@ -7046,23 +6873,7 @@
           <w:rFonts w:cstheme="minorHAnsi"/>
           <w:szCs w:val="24"/>
         </w:rPr>
-        <w:t xml:space="preserve">Through </w:t>
-      </w:r>
-      <w:proofErr w:type="spellStart"/>
-      <w:r>
-        <w:rPr>
-          <w:rFonts w:cstheme="minorHAnsi"/>
-          <w:szCs w:val="24"/>
-        </w:rPr>
-        <w:t>IoT</w:t>
-      </w:r>
-      <w:proofErr w:type="spellEnd"/>
-      <w:r>
-        <w:rPr>
-          <w:rFonts w:cstheme="minorHAnsi"/>
-          <w:szCs w:val="24"/>
-        </w:rPr>
-        <w:t>, doctors and relatives can do their individual job without any hesitation as they can monitor the patient’s health condition from anywhere. Moreover, it will send alerts whenever a particular health parameter goes beyond the ideal limit. Furthermore, by receiving alert by doctors and relatives can take necessary action. Lastly, we can say that it saves lives in case of emergency.</w:t>
+        <w:t>Through IoT, doctors and relatives can do their individual job without any hesitation as they can monitor the patient’s health condition from anywhere. Moreover, it will send alerts whenever a particular health parameter goes beyond the ideal limit. Furthermore, by receiving alert by doctors and relatives can take necessary action. Lastly, we can say that it saves lives in case of emergency.</w:t>
       </w:r>
     </w:p>
     <w:p>
@@ -7079,7 +6890,7 @@
           <w:color w:val="auto"/>
         </w:rPr>
       </w:pPr>
-      <w:bookmarkStart w:id="16" w:name="_Toc47987208"/>
+      <w:bookmarkStart w:id="15" w:name="_Toc48298400"/>
       <w:r>
         <w:rPr>
           <w:rFonts w:ascii="Lucida Bright" w:hAnsi="Lucida Bright"/>
@@ -7087,7 +6898,7 @@
         </w:rPr>
         <w:t>Giving a quality life for old aged people</w:t>
       </w:r>
-      <w:bookmarkEnd w:id="16"/>
+      <w:bookmarkEnd w:id="15"/>
     </w:p>
     <w:p>
       <w:pPr>
@@ -7121,7 +6932,7 @@
           <w:color w:val="auto"/>
         </w:rPr>
       </w:pPr>
-      <w:bookmarkStart w:id="17" w:name="_Toc47987209"/>
+      <w:bookmarkStart w:id="16" w:name="_Toc48298401"/>
       <w:r>
         <w:rPr>
           <w:rFonts w:ascii="Lucida Bright" w:hAnsi="Lucida Bright"/>
@@ -7130,7 +6941,7 @@
         <w:lastRenderedPageBreak/>
         <w:t>Provide an accurate detection</w:t>
       </w:r>
-      <w:bookmarkEnd w:id="17"/>
+      <w:bookmarkEnd w:id="16"/>
     </w:p>
     <w:p>
       <w:pPr>
@@ -7164,7 +6975,7 @@
           <w:color w:val="auto"/>
         </w:rPr>
       </w:pPr>
-      <w:bookmarkStart w:id="18" w:name="_Toc47987210"/>
+      <w:bookmarkStart w:id="17" w:name="_Toc48298402"/>
       <w:r>
         <w:rPr>
           <w:rFonts w:ascii="Lucida Bright" w:hAnsi="Lucida Bright"/>
@@ -7172,7 +6983,7 @@
         </w:rPr>
         <w:t>Reduce costs</w:t>
       </w:r>
-      <w:bookmarkEnd w:id="18"/>
+      <w:bookmarkEnd w:id="17"/>
     </w:p>
     <w:p>
       <w:pPr>
@@ -7206,7 +7017,7 @@
           <w:color w:val="auto"/>
         </w:rPr>
       </w:pPr>
-      <w:bookmarkStart w:id="19" w:name="_Toc47987211"/>
+      <w:bookmarkStart w:id="18" w:name="_Toc48298403"/>
       <w:r>
         <w:rPr>
           <w:rFonts w:ascii="Lucida Bright" w:hAnsi="Lucida Bright"/>
@@ -7214,7 +7025,7 @@
         </w:rPr>
         <w:t>Shows the outcome of the treatment</w:t>
       </w:r>
-      <w:bookmarkEnd w:id="19"/>
+      <w:bookmarkEnd w:id="18"/>
     </w:p>
     <w:p>
       <w:pPr>
@@ -7249,7 +7060,7 @@
           <w:color w:val="auto"/>
         </w:rPr>
       </w:pPr>
-      <w:bookmarkStart w:id="20" w:name="_Toc47987212"/>
+      <w:bookmarkStart w:id="19" w:name="_Toc48298404"/>
       <w:r>
         <w:rPr>
           <w:rFonts w:ascii="Lucida Bright" w:hAnsi="Lucida Bright"/>
@@ -7257,7 +7068,7 @@
         </w:rPr>
         <w:t>Non expensive</w:t>
       </w:r>
-      <w:bookmarkEnd w:id="20"/>
+      <w:bookmarkEnd w:id="19"/>
     </w:p>
     <w:p>
       <w:pPr>
@@ -7292,7 +7103,7 @@
           <w:color w:val="auto"/>
         </w:rPr>
       </w:pPr>
-      <w:bookmarkStart w:id="21" w:name="_Toc47987213"/>
+      <w:bookmarkStart w:id="20" w:name="_Toc48298405"/>
       <w:r>
         <w:rPr>
           <w:rFonts w:ascii="Lucida Bright" w:hAnsi="Lucida Bright"/>
@@ -7300,7 +7111,7 @@
         </w:rPr>
         <w:t>Bridging the gap between doctor and patient</w:t>
       </w:r>
-      <w:bookmarkEnd w:id="21"/>
+      <w:bookmarkEnd w:id="20"/>
     </w:p>
     <w:p>
       <w:pPr>
@@ -7366,11 +7177,11 @@
         </w:pBdr>
         <w:jc w:val="center"/>
       </w:pPr>
-      <w:bookmarkStart w:id="22" w:name="_Toc47987214"/>
+      <w:bookmarkStart w:id="21" w:name="_Toc48298406"/>
       <w:r>
         <w:t>Chapter 02</w:t>
       </w:r>
-      <w:bookmarkEnd w:id="22"/>
+      <w:bookmarkEnd w:id="21"/>
     </w:p>
     <w:p>
       <w:pPr>
@@ -7383,7 +7194,7 @@
           <w:szCs w:val="32"/>
         </w:rPr>
       </w:pPr>
-      <w:bookmarkStart w:id="23" w:name="_Toc47987215"/>
+      <w:bookmarkStart w:id="22" w:name="_Toc48298407"/>
       <w:r>
         <w:rPr>
           <w:rFonts w:ascii="Lucida Bright" w:hAnsi="Lucida Bright"/>
@@ -7393,7 +7204,7 @@
         </w:rPr>
         <w:t>Literature Review</w:t>
       </w:r>
-      <w:bookmarkEnd w:id="23"/>
+      <w:bookmarkEnd w:id="22"/>
     </w:p>
     <w:p/>
     <w:p>
@@ -7408,7 +7219,7 @@
           <w:szCs w:val="28"/>
         </w:rPr>
       </w:pPr>
-      <w:bookmarkStart w:id="24" w:name="_Toc47987216"/>
+      <w:bookmarkStart w:id="23" w:name="_Toc48298408"/>
       <w:r>
         <w:rPr>
           <w:rFonts w:ascii="Lucida Bright" w:hAnsi="Lucida Bright" w:cs="Times New Roman"/>
@@ -7419,7 +7230,7 @@
         </w:rPr>
         <w:t>2.1 Overview</w:t>
       </w:r>
-      <w:bookmarkEnd w:id="24"/>
+      <w:bookmarkEnd w:id="23"/>
     </w:p>
     <w:p>
       <w:pPr>
@@ -7427,20 +7238,36 @@
         <w:jc w:val="both"/>
         <w:rPr>
           <w:rFonts w:cs="Times New Roman"/>
-          <w:sz w:val="22"/>
-        </w:rPr>
-      </w:pPr>
-      <w:r>
-        <w:rPr>
-          <w:rFonts w:cs="Times New Roman"/>
-          <w:sz w:val="22"/>
-        </w:rPr>
-        <w:t>Vital signs derive its significance from the fact that they can be considered as an indication of the person’s health. Any change in the measurements of these signs indicates an abnormality in the physical condition of the patient. A considerable number of medical conditions can be detected from variations in one or more of the vital sign. The specialized devices for measuring the vital signs are not portable and can’t be found anywhere. Hence, in this thesis, the concept of using an arm band (potable heart rate monitor) and mobile</w:t>
-      </w:r>
-      <w:r>
-        <w:rPr>
-          <w:rFonts w:cs="Times New Roman"/>
-          <w:sz w:val="22"/>
+          <w:szCs w:val="24"/>
+        </w:rPr>
+      </w:pPr>
+      <w:r>
+        <w:rPr>
+          <w:rFonts w:cs="Times New Roman"/>
+          <w:szCs w:val="24"/>
+        </w:rPr>
+        <w:t xml:space="preserve">Vital signs derive its significance from the fact that they can be considered as an indication of the person’s health. Any change in the measurements of these signs indicates an abnormality in the physical condition of the patient. A considerable number of medical conditions can be detected from variations in one or more of the vital </w:t>
+      </w:r>
+      <w:proofErr w:type="gramStart"/>
+      <w:r>
+        <w:rPr>
+          <w:rFonts w:cs="Times New Roman"/>
+          <w:szCs w:val="24"/>
+        </w:rPr>
+        <w:t>sign</w:t>
+      </w:r>
+      <w:proofErr w:type="gramEnd"/>
+      <w:r>
+        <w:rPr>
+          <w:rFonts w:cs="Times New Roman"/>
+          <w:szCs w:val="24"/>
+        </w:rPr>
+        <w:t>. The specialized devices for measuring the vital signs are not portable and can’t be found anywhere. Hence, in this thesis, the concept of using an arm band (potable heart rate monitor) and mobile</w:t>
+      </w:r>
+      <w:r>
+        <w:rPr>
+          <w:rFonts w:cs="Times New Roman"/>
+          <w:szCs w:val="24"/>
         </w:rPr>
         <w:t xml:space="preserve"> phone as a diagnosing tool.</w:t>
       </w:r>
@@ -7452,13 +7279,13 @@
         <w:jc w:val="both"/>
         <w:rPr>
           <w:rFonts w:cs="Times New Roman"/>
-          <w:sz w:val="22"/>
-        </w:rPr>
-      </w:pPr>
-      <w:r>
-        <w:rPr>
-          <w:rFonts w:cs="Times New Roman"/>
-          <w:sz w:val="22"/>
+          <w:szCs w:val="24"/>
+        </w:rPr>
+      </w:pPr>
+      <w:r>
+        <w:rPr>
+          <w:rFonts w:cs="Times New Roman"/>
+          <w:szCs w:val="24"/>
         </w:rPr>
         <w:t>There are four vital signs which are standard in most medical settings:</w:t>
       </w:r>
@@ -7475,13 +7302,13 @@
         <w:jc w:val="both"/>
         <w:rPr>
           <w:rFonts w:cs="Times New Roman"/>
-          <w:sz w:val="22"/>
-        </w:rPr>
-      </w:pPr>
-      <w:r>
-        <w:rPr>
-          <w:rFonts w:cs="Times New Roman"/>
-          <w:sz w:val="22"/>
+          <w:szCs w:val="24"/>
+        </w:rPr>
+      </w:pPr>
+      <w:r>
+        <w:rPr>
+          <w:rFonts w:cs="Times New Roman"/>
+          <w:szCs w:val="24"/>
         </w:rPr>
         <w:t>Pulse rate.</w:t>
       </w:r>
@@ -7498,13 +7325,13 @@
         <w:jc w:val="both"/>
         <w:rPr>
           <w:rFonts w:cs="Times New Roman"/>
-          <w:sz w:val="22"/>
-        </w:rPr>
-      </w:pPr>
-      <w:r>
-        <w:rPr>
-          <w:rFonts w:cs="Times New Roman"/>
-          <w:sz w:val="22"/>
+          <w:szCs w:val="24"/>
+        </w:rPr>
+      </w:pPr>
+      <w:r>
+        <w:rPr>
+          <w:rFonts w:cs="Times New Roman"/>
+          <w:szCs w:val="24"/>
         </w:rPr>
         <w:t>Respiratory rate.</w:t>
       </w:r>
@@ -7521,13 +7348,81 @@
         <w:jc w:val="both"/>
         <w:rPr>
           <w:rFonts w:cs="Times New Roman"/>
-          <w:sz w:val="22"/>
-        </w:rPr>
-      </w:pPr>
-      <w:r>
-        <w:rPr>
-          <w:rFonts w:cs="Times New Roman"/>
-          <w:sz w:val="22"/>
+          <w:szCs w:val="24"/>
+        </w:rPr>
+      </w:pPr>
+      <w:r>
+        <w:rPr>
+          <w:noProof/>
+          <w:szCs w:val="24"/>
+        </w:rPr>
+        <w:drawing>
+          <wp:anchor distT="0" distB="0" distL="114300" distR="114300" simplePos="0" relativeHeight="251678720" behindDoc="0" locked="0" layoutInCell="1" allowOverlap="1" wp14:anchorId="0A1AD1F1" wp14:editId="32071670">
+            <wp:simplePos x="0" y="0"/>
+            <wp:positionH relativeFrom="margin">
+              <wp:align>right</wp:align>
+            </wp:positionH>
+            <wp:positionV relativeFrom="paragraph">
+              <wp:posOffset>2540</wp:posOffset>
+            </wp:positionV>
+            <wp:extent cx="2279650" cy="4234815"/>
+            <wp:effectExtent l="0" t="0" r="6350" b="0"/>
+            <wp:wrapSquare wrapText="bothSides"/>
+            <wp:docPr id="14" name="Picture 14"/>
+            <wp:cNvGraphicFramePr>
+              <a:graphicFrameLocks xmlns:a="http://schemas.openxmlformats.org/drawingml/2006/main" noChangeAspect="1"/>
+            </wp:cNvGraphicFramePr>
+            <a:graphic xmlns:a="http://schemas.openxmlformats.org/drawingml/2006/main">
+              <a:graphicData uri="http://schemas.openxmlformats.org/drawingml/2006/picture">
+                <pic:pic xmlns:pic="http://schemas.openxmlformats.org/drawingml/2006/picture">
+                  <pic:nvPicPr>
+                    <pic:cNvPr id="0" name="Picture 1"/>
+                    <pic:cNvPicPr>
+                      <a:picLocks noChangeAspect="1" noChangeArrowheads="1"/>
+                    </pic:cNvPicPr>
+                  </pic:nvPicPr>
+                  <pic:blipFill>
+                    <a:blip r:embed="rId13">
+                      <a:extLst>
+                        <a:ext uri="{28A0092B-C50C-407E-A947-70E740481C1C}">
+                          <a14:useLocalDpi xmlns:a14="http://schemas.microsoft.com/office/drawing/2010/main" val="0"/>
+                        </a:ext>
+                      </a:extLst>
+                    </a:blip>
+                    <a:srcRect/>
+                    <a:stretch>
+                      <a:fillRect/>
+                    </a:stretch>
+                  </pic:blipFill>
+                  <pic:spPr bwMode="auto">
+                    <a:xfrm flipH="1">
+                      <a:off x="0" y="0"/>
+                      <a:ext cx="2279650" cy="4234815"/>
+                    </a:xfrm>
+                    <a:prstGeom prst="rect">
+                      <a:avLst/>
+                    </a:prstGeom>
+                    <a:noFill/>
+                    <a:ln>
+                      <a:noFill/>
+                    </a:ln>
+                  </pic:spPr>
+                </pic:pic>
+              </a:graphicData>
+            </a:graphic>
+            <wp14:sizeRelH relativeFrom="page">
+              <wp14:pctWidth>0</wp14:pctWidth>
+            </wp14:sizeRelH>
+            <wp14:sizeRelV relativeFrom="page">
+              <wp14:pctHeight>0</wp14:pctHeight>
+            </wp14:sizeRelV>
+          </wp:anchor>
+        </w:drawing>
+      </w:r>
+      <w:r>
+        <w:rPr>
+          <w:rFonts w:cs="Times New Roman"/>
+          <w:szCs w:val="24"/>
         </w:rPr>
         <w:t>Blood pressure.</w:t>
       </w:r>
@@ -7550,7 +7445,7 @@
       <w:r>
         <w:rPr>
           <w:rFonts w:cs="Times New Roman"/>
-          <w:sz w:val="22"/>
+          <w:szCs w:val="24"/>
         </w:rPr>
         <w:t>Body temperature.</w:t>
       </w:r>
@@ -7573,7 +7468,7 @@
         <w:ind w:left="360"/>
         <w:rPr>
           <w:rFonts w:ascii="Lucida Bright" w:hAnsi="Lucida Bright" w:cs="Times New Roman"/>
-          <w:b/>
+          <w:bCs/>
           <w:color w:val="auto"/>
           <w:sz w:val="28"/>
           <w:szCs w:val="28"/>
@@ -7582,25 +7477,289 @@
       <w:r>
         <w:rPr>
           <w:rFonts w:ascii="Lucida Bright" w:hAnsi="Lucida Bright" w:cs="Times New Roman"/>
-          <w:b/>
+          <w:bCs/>
           <w:color w:val="auto"/>
           <w:sz w:val="28"/>
           <w:szCs w:val="28"/>
         </w:rPr>
         <w:t xml:space="preserve"> </w:t>
       </w:r>
-      <w:bookmarkStart w:id="25" w:name="_Toc47987217"/>
+      <w:bookmarkStart w:id="24" w:name="_Toc48298409"/>
       <w:r>
         <w:rPr>
           <w:rFonts w:ascii="Lucida Bright" w:hAnsi="Lucida Bright" w:cs="Times New Roman"/>
-          <w:b/>
+          <w:bCs/>
           <w:color w:val="auto"/>
           <w:sz w:val="28"/>
           <w:szCs w:val="28"/>
         </w:rPr>
         <w:t>Human Body</w:t>
       </w:r>
+      <w:bookmarkEnd w:id="24"/>
+    </w:p>
+    <w:p>
+      <w:pPr>
+        <w:pStyle w:val="Heading3"/>
+        <w:numPr>
+          <w:ilvl w:val="0"/>
+          <w:numId w:val="14"/>
+        </w:numPr>
+        <w:spacing w:line="360" w:lineRule="auto"/>
+        <w:ind w:left="360"/>
+        <w:rPr>
+          <w:rFonts w:ascii="Lucida Bright" w:hAnsi="Lucida Bright"/>
+          <w:color w:val="auto"/>
+        </w:rPr>
+      </w:pPr>
+      <w:bookmarkStart w:id="25" w:name="_Toc48298410"/>
+      <w:r>
+        <w:rPr>
+          <w:rFonts w:ascii="Lucida Bright" w:hAnsi="Lucida Bright"/>
+          <w:color w:val="auto"/>
+        </w:rPr>
+        <w:t>The circulatory system</w:t>
+      </w:r>
       <w:bookmarkEnd w:id="25"/>
+    </w:p>
+    <w:p>
+      <w:pPr>
+        <w:spacing w:after="0" w:line="360" w:lineRule="auto"/>
+        <w:jc w:val="both"/>
+        <w:rPr>
+          <w:rFonts w:cs="Times New Roman"/>
+          <w:szCs w:val="24"/>
+        </w:rPr>
+      </w:pPr>
+      <w:r>
+        <w:rPr>
+          <w:rFonts w:cs="Times New Roman"/>
+          <w:szCs w:val="24"/>
+        </w:rPr>
+        <w:t>In order for the body to work correctly, it needs nutrients and oxygen. These vital nutrients and oxygen are carried in the blood that is pumped throughout the body by the heart.</w:t>
+      </w:r>
+    </w:p>
+    <w:p>
+      <w:pPr>
+        <w:spacing w:after="0" w:line="360" w:lineRule="auto"/>
+        <w:jc w:val="both"/>
+        <w:rPr>
+          <w:rFonts w:cs="Times New Roman"/>
+          <w:szCs w:val="24"/>
+        </w:rPr>
+      </w:pPr>
+      <w:r>
+        <w:rPr>
+          <w:rFonts w:cs="Times New Roman"/>
+          <w:szCs w:val="24"/>
+        </w:rPr>
+        <w:t>As the heart pumps, oxygenated blood flows out through the aorta, the largest artery in the body. All other arteries (red) branch out of the aorta and carry blood to the billions of cells in the body.</w:t>
+      </w:r>
+    </w:p>
+    <w:p>
+      <w:pPr>
+        <w:spacing w:after="0" w:line="360" w:lineRule="auto"/>
+        <w:jc w:val="both"/>
+        <w:rPr>
+          <w:rFonts w:cs="Lucida Sans Unicode"/>
+          <w:szCs w:val="24"/>
+        </w:rPr>
+      </w:pPr>
+      <w:r>
+        <w:rPr>
+          <w:rFonts w:cs="Times New Roman"/>
+          <w:szCs w:val="24"/>
+        </w:rPr>
+        <w:t xml:space="preserve">Once the blood has delivered the oxygen and nutrients to the body, it returns to the heart through the veins (blue). The oxygen depleted blood </w:t>
+      </w:r>
+      <w:r>
+        <w:rPr>
+          <w:rFonts w:cs="Times New Roman"/>
+          <w:szCs w:val="24"/>
+        </w:rPr>
+        <w:lastRenderedPageBreak/>
+        <w:t>is then sent to the lungs to pick up more oxygen, remove carbon dioxide, and is returned to the heart where it is sent out to the body</w:t>
+      </w:r>
+      <w:r>
+        <w:rPr>
+          <w:rFonts w:cs="Lucida Sans Unicode"/>
+          <w:szCs w:val="24"/>
+        </w:rPr>
+        <w:t xml:space="preserve"> again. The movement of blood through the heart, lungs, and body is called “The Circulatory System.”</w:t>
+      </w:r>
+    </w:p>
+    <w:p>
+      <w:pPr>
+        <w:pStyle w:val="Heading4"/>
+        <w:spacing w:before="0" w:line="360" w:lineRule="auto"/>
+        <w:jc w:val="both"/>
+        <w:rPr>
+          <w:rFonts w:ascii="Lucida Bright" w:hAnsi="Lucida Bright" w:cs="Times New Roman"/>
+          <w:b/>
+          <w:bCs/>
+          <w:color w:val="auto"/>
+          <w:szCs w:val="24"/>
+        </w:rPr>
+      </w:pPr>
+      <w:r>
+        <w:rPr>
+          <w:rFonts w:ascii="Lucida Bright" w:hAnsi="Lucida Bright"/>
+          <w:b/>
+          <w:bCs/>
+          <w:color w:val="auto"/>
+          <w:szCs w:val="24"/>
+        </w:rPr>
+        <w:t>Coronary Arteries</w:t>
+      </w:r>
+    </w:p>
+    <w:p>
+      <w:pPr>
+        <w:pStyle w:val="NormalWeb"/>
+        <w:spacing w:before="0" w:beforeAutospacing="0" w:after="0" w:afterAutospacing="0" w:line="360" w:lineRule="auto"/>
+        <w:jc w:val="both"/>
+        <w:rPr>
+          <w:rFonts w:ascii="Lucida Bright" w:hAnsi="Lucida Bright" w:cs="Lucida Sans Unicode"/>
+        </w:rPr>
+      </w:pPr>
+      <w:r>
+        <w:rPr>
+          <w:rFonts w:ascii="Lucida Bright" w:hAnsi="Lucida Bright" w:cs="Lucida Sans Unicode"/>
+        </w:rPr>
+        <w:t>Because the heart is a muscle, it needs oxygen and nutrients to work at optimum levels. The arteries that provide blood to the heart are called “Coronary Arteries” and are located directly on the heart. If these arteries become narrowed or blocked, treatment is necessary to restore blood flow.</w:t>
+      </w:r>
+    </w:p>
+    <w:p>
+      <w:pPr>
+        <w:pStyle w:val="Heading4"/>
+        <w:spacing w:before="0" w:line="360" w:lineRule="auto"/>
+        <w:jc w:val="both"/>
+        <w:rPr>
+          <w:rFonts w:ascii="Lucida Bright" w:hAnsi="Lucida Bright" w:cs="Times New Roman"/>
+          <w:color w:val="auto"/>
+          <w:szCs w:val="24"/>
+        </w:rPr>
+      </w:pPr>
+      <w:r>
+        <w:rPr>
+          <w:rFonts w:ascii="Lucida Bright" w:hAnsi="Lucida Bright"/>
+          <w:b/>
+          <w:bCs/>
+          <w:color w:val="auto"/>
+          <w:szCs w:val="24"/>
+        </w:rPr>
+        <w:t>Peripheral Vascular System</w:t>
+      </w:r>
+    </w:p>
+    <w:p>
+      <w:pPr>
+        <w:pStyle w:val="NormalWeb"/>
+        <w:spacing w:before="0" w:beforeAutospacing="0" w:after="0" w:afterAutospacing="0" w:line="360" w:lineRule="auto"/>
+        <w:jc w:val="both"/>
+        <w:rPr>
+          <w:rFonts w:ascii="Lucida Bright" w:hAnsi="Lucida Bright" w:cs="Lucida Sans Unicode"/>
+        </w:rPr>
+      </w:pPr>
+      <w:r>
+        <w:rPr>
+          <w:rFonts w:ascii="Lucida Bright" w:hAnsi="Lucida Bright" w:cs="Lucida Sans Unicode"/>
+        </w:rPr>
+        <w:t>Coronary arteries aren’t the only arterial system susceptible to narrowing or blockage. Outside the heart is the peripheral vascular system, which includes:</w:t>
+      </w:r>
+    </w:p>
+    <w:p>
+      <w:pPr>
+        <w:numPr>
+          <w:ilvl w:val="0"/>
+          <w:numId w:val="13"/>
+        </w:numPr>
+        <w:spacing w:before="100" w:beforeAutospacing="1" w:after="100" w:afterAutospacing="1" w:line="360" w:lineRule="auto"/>
+        <w:ind w:left="255"/>
+        <w:jc w:val="both"/>
+        <w:rPr>
+          <w:rFonts w:cs="Lucida Sans Unicode"/>
+          <w:szCs w:val="24"/>
+        </w:rPr>
+      </w:pPr>
+      <w:r>
+        <w:rPr>
+          <w:rFonts w:cs="Lucida Sans Unicode"/>
+          <w:szCs w:val="24"/>
+        </w:rPr>
+        <w:t>Carotid Arteries which supply blood to the brain</w:t>
+      </w:r>
+    </w:p>
+    <w:p>
+      <w:pPr>
+        <w:numPr>
+          <w:ilvl w:val="0"/>
+          <w:numId w:val="13"/>
+        </w:numPr>
+        <w:spacing w:before="100" w:beforeAutospacing="1" w:after="100" w:afterAutospacing="1" w:line="360" w:lineRule="auto"/>
+        <w:ind w:left="255"/>
+        <w:jc w:val="both"/>
+        <w:rPr>
+          <w:rFonts w:cs="Lucida Sans Unicode"/>
+          <w:szCs w:val="24"/>
+        </w:rPr>
+      </w:pPr>
+      <w:r>
+        <w:rPr>
+          <w:rFonts w:cs="Lucida Sans Unicode"/>
+          <w:szCs w:val="24"/>
+        </w:rPr>
+        <w:t>Renal Arteries which supply blood to the kidneys</w:t>
+      </w:r>
+    </w:p>
+    <w:p>
+      <w:pPr>
+        <w:numPr>
+          <w:ilvl w:val="0"/>
+          <w:numId w:val="13"/>
+        </w:numPr>
+        <w:spacing w:before="100" w:beforeAutospacing="1" w:after="100" w:afterAutospacing="1" w:line="360" w:lineRule="auto"/>
+        <w:ind w:left="255"/>
+        <w:jc w:val="both"/>
+        <w:rPr>
+          <w:rFonts w:cs="Lucida Sans Unicode"/>
+          <w:szCs w:val="24"/>
+        </w:rPr>
+      </w:pPr>
+      <w:r>
+        <w:rPr>
+          <w:rFonts w:cs="Lucida Sans Unicode"/>
+          <w:szCs w:val="24"/>
+        </w:rPr>
+        <w:t>Iliac Arteries which supply blood to the lower abdomen</w:t>
+      </w:r>
+    </w:p>
+    <w:p>
+      <w:pPr>
+        <w:numPr>
+          <w:ilvl w:val="0"/>
+          <w:numId w:val="13"/>
+        </w:numPr>
+        <w:spacing w:before="100" w:beforeAutospacing="1" w:after="100" w:afterAutospacing="1" w:line="360" w:lineRule="auto"/>
+        <w:ind w:left="255"/>
+        <w:jc w:val="both"/>
+        <w:rPr>
+          <w:rFonts w:cs="Lucida Sans Unicode"/>
+          <w:szCs w:val="24"/>
+        </w:rPr>
+      </w:pPr>
+      <w:r>
+        <w:rPr>
+          <w:rFonts w:cs="Lucida Sans Unicode"/>
+          <w:szCs w:val="24"/>
+        </w:rPr>
+        <w:t>Femoral and Popliteal Arteries which supply blood to the legs</w:t>
+      </w:r>
+    </w:p>
+    <w:p>
+      <w:pPr>
+        <w:jc w:val="center"/>
+        <w:rPr>
+          <w:szCs w:val="24"/>
+        </w:rPr>
+      </w:pPr>
     </w:p>
     <w:p/>
     <w:p/>
@@ -7610,8 +7769,6 @@
     <w:p/>
     <w:p/>
     <w:p/>
-    <w:p/>
-    <w:p/>
     <w:p>
       <w:pPr>
         <w:ind w:left="360" w:hanging="360"/>
@@ -7628,7 +7785,7 @@
         <w:ind w:left="360"/>
         <w:rPr>
           <w:rFonts w:ascii="Lucida Bright" w:hAnsi="Lucida Bright" w:cs="Times New Roman"/>
-          <w:b/>
+          <w:bCs/>
           <w:color w:val="auto"/>
           <w:sz w:val="28"/>
           <w:szCs w:val="28"/>
@@ -7637,19 +7794,18 @@
       <w:r>
         <w:rPr>
           <w:rFonts w:ascii="Lucida Bright" w:hAnsi="Lucida Bright" w:cs="Times New Roman"/>
-          <w:b/>
+          <w:bCs/>
           <w:color w:val="auto"/>
           <w:sz w:val="28"/>
           <w:szCs w:val="28"/>
         </w:rPr>
-        <w:lastRenderedPageBreak/>
         <w:t xml:space="preserve"> </w:t>
       </w:r>
-      <w:bookmarkStart w:id="26" w:name="_Toc47987218"/>
+      <w:bookmarkStart w:id="26" w:name="_Toc48298411"/>
       <w:r>
         <w:rPr>
           <w:rFonts w:ascii="Lucida Bright" w:hAnsi="Lucida Bright" w:cs="Times New Roman"/>
-          <w:b/>
+          <w:bCs/>
           <w:color w:val="auto"/>
           <w:sz w:val="28"/>
           <w:szCs w:val="28"/>
@@ -7689,6 +7845,7 @@
           <w:rFonts w:cs="Times New Roman"/>
           <w:sz w:val="22"/>
         </w:rPr>
+        <w:lastRenderedPageBreak/>
         <w:t xml:space="preserve">The heart has five surfaces: base (posterior), diaphragmatic (inferior), </w:t>
       </w:r>
       <w:r>
@@ -7874,7 +8031,7 @@
                     <pic:cNvPicPr/>
                   </pic:nvPicPr>
                   <pic:blipFill>
-                    <a:blip r:embed="rId13" cstate="print"/>
+                    <a:blip r:embed="rId14" cstate="print"/>
                     <a:stretch>
                       <a:fillRect/>
                     </a:stretch>
@@ -8058,15 +8215,7 @@
           <w:rFonts w:cs="Times New Roman"/>
           <w:sz w:val="22"/>
         </w:rPr>
-        <w:t xml:space="preserve">The left and right sides of the heart are separated by the interatrial and interventricular septa which are continuous with each other. Furthermore, the atria are separated from the ventricles by the atrioventricular septa. Blood flows from the atria into the ventricles through the atrioventricular orifices (right and left)–openings in the atrioventricular septa. </w:t>
-      </w:r>
-      <w:r>
-        <w:rPr>
-          <w:rFonts w:cs="Times New Roman"/>
-          <w:sz w:val="22"/>
-        </w:rPr>
-        <w:lastRenderedPageBreak/>
-        <w:t>These openings are periodically shut and open by the heart valves, depending on the phase of the heart cycle.</w:t>
+        <w:t>The left and right sides of the heart are separated by the interatrial and interventricular septa which are continuous with each other. Furthermore, the atria are separated from the ventricles by the atrioventricular septa. Blood flows from the atria into the ventricles through the atrioventricular orifices (right and left)–openings in the atrioventricular septa. These openings are periodically shut and open by the heart valves, depending on the phase of the heart cycle.</w:t>
       </w:r>
     </w:p>
     <w:p>
@@ -8117,7 +8266,7 @@
         </w:rPr>
         <w:t xml:space="preserve"> </w:t>
       </w:r>
-      <w:bookmarkStart w:id="27" w:name="_Toc47987219"/>
+      <w:bookmarkStart w:id="27" w:name="_Toc48298412"/>
       <w:r>
         <w:rPr>
           <w:rFonts w:ascii="Lucida Bright" w:hAnsi="Lucida Bright" w:cs="Times New Roman"/>
@@ -8907,16 +9056,7 @@
           <w:sz w:val="22"/>
           <w:szCs w:val="22"/>
         </w:rPr>
-        <w:t xml:space="preserve">Variations in body temperature can cause a greatly variations in heart rate in a proportional relationship. Decreased temperature can cause the HR to fall as low as a few beats per minute when a person is near death when the body temperature range of 60° to 70°F. These effects assure the fact that heat increases the permeability of the cardiac muscle membrane </w:t>
-      </w:r>
-      <w:r>
-        <w:rPr>
-          <w:rFonts w:ascii="Lucida Bright" w:hAnsi="Lucida Bright"/>
-          <w:sz w:val="22"/>
-          <w:szCs w:val="22"/>
-        </w:rPr>
-        <w:lastRenderedPageBreak/>
-        <w:t>to ions that control heart rate, resulting in acceleration of the self-excitation</w:t>
+        <w:t>Variations in body temperature can cause a greatly variations in heart rate in a proportional relationship. Decreased temperature can cause the HR to fall as low as a few beats per minute when a person is near death when the body temperature range of 60° to 70°F. These effects assure the fact that heat increases the permeability of the cardiac muscle membrane to ions that control heart rate, resulting in acceleration of the self-excitation</w:t>
       </w:r>
       <w:r>
         <w:rPr>
@@ -8967,9 +9107,10 @@
           <w:rFonts w:ascii="Lucida Bright" w:hAnsi="Lucida Bright" w:cs="Times New Roman"/>
           <w:color w:val="auto"/>
         </w:rPr>
+        <w:lastRenderedPageBreak/>
         <w:t xml:space="preserve"> </w:t>
       </w:r>
-      <w:bookmarkStart w:id="28" w:name="_Toc47987220"/>
+      <w:bookmarkStart w:id="28" w:name="_Toc48298413"/>
       <w:r>
         <w:rPr>
           <w:rFonts w:ascii="Lucida Bright" w:hAnsi="Lucida Bright" w:cs="Times New Roman"/>
@@ -9067,7 +9208,7 @@
                     <pic:cNvPicPr/>
                   </pic:nvPicPr>
                   <pic:blipFill>
-                    <a:blip r:embed="rId14" cstate="print"/>
+                    <a:blip r:embed="rId15" cstate="print"/>
                     <a:stretch>
                       <a:fillRect/>
                     </a:stretch>
@@ -9179,7 +9320,7 @@
         </w:rPr>
         <w:t xml:space="preserve"> </w:t>
       </w:r>
-      <w:bookmarkStart w:id="29" w:name="_Toc47987221"/>
+      <w:bookmarkStart w:id="29" w:name="_Toc48298414"/>
       <w:r>
         <w:rPr>
           <w:rFonts w:ascii="Lucida Bright" w:hAnsi="Lucida Bright" w:cs="Times New Roman"/>
@@ -9276,7 +9417,7 @@
                     <pic:cNvPicPr/>
                   </pic:nvPicPr>
                   <pic:blipFill>
-                    <a:blip r:embed="rId15" cstate="print"/>
+                    <a:blip r:embed="rId16" cstate="print"/>
                     <a:stretch>
                       <a:fillRect/>
                     </a:stretch>
@@ -9350,7 +9491,7 @@
           <w:color w:val="auto"/>
         </w:rPr>
       </w:pPr>
-      <w:bookmarkStart w:id="30" w:name="_Toc47987222"/>
+      <w:bookmarkStart w:id="30" w:name="_Toc48298415"/>
       <w:r>
         <w:rPr>
           <w:rFonts w:ascii="Lucida Bright" w:hAnsi="Lucida Bright" w:cs="Times New Roman"/>
@@ -9736,7 +9877,7 @@
           <w:color w:val="auto"/>
         </w:rPr>
       </w:pPr>
-      <w:bookmarkStart w:id="31" w:name="_Toc47987223"/>
+      <w:bookmarkStart w:id="31" w:name="_Toc48298416"/>
       <w:r>
         <w:rPr>
           <w:rFonts w:ascii="Lucida Bright" w:hAnsi="Lucida Bright" w:cs="Times New Roman"/>
@@ -10283,7 +10424,7 @@
         </w:pBdr>
         <w:jc w:val="center"/>
       </w:pPr>
-      <w:bookmarkStart w:id="32" w:name="_Toc47987224"/>
+      <w:bookmarkStart w:id="32" w:name="_Toc48298417"/>
       <w:r>
         <w:t>Chapter 03</w:t>
       </w:r>
@@ -10300,7 +10441,7 @@
           <w:szCs w:val="32"/>
         </w:rPr>
       </w:pPr>
-      <w:bookmarkStart w:id="33" w:name="_Toc47987225"/>
+      <w:bookmarkStart w:id="33" w:name="_Toc48298418"/>
       <w:r>
         <w:rPr>
           <w:rFonts w:ascii="Lucida Bright" w:hAnsi="Lucida Bright"/>
@@ -10331,7 +10472,7 @@
         </w:pBdr>
         <w:jc w:val="center"/>
       </w:pPr>
-      <w:bookmarkStart w:id="34" w:name="_Toc47987226"/>
+      <w:bookmarkStart w:id="34" w:name="_Toc48298419"/>
       <w:r>
         <w:t>Chapter 04</w:t>
       </w:r>
@@ -10348,7 +10489,7 @@
           <w:szCs w:val="32"/>
         </w:rPr>
       </w:pPr>
-      <w:bookmarkStart w:id="35" w:name="_Toc47987227"/>
+      <w:bookmarkStart w:id="35" w:name="_Toc48298420"/>
       <w:r>
         <w:rPr>
           <w:rFonts w:ascii="Lucida Bright" w:hAnsi="Lucida Bright"/>
@@ -10380,7 +10521,7 @@
         </w:pBdr>
         <w:jc w:val="center"/>
       </w:pPr>
-      <w:bookmarkStart w:id="36" w:name="_Toc47987228"/>
+      <w:bookmarkStart w:id="36" w:name="_Toc48298421"/>
       <w:r>
         <w:t>Chapter 05</w:t>
       </w:r>
@@ -10397,7 +10538,7 @@
           <w:szCs w:val="32"/>
         </w:rPr>
       </w:pPr>
-      <w:bookmarkStart w:id="37" w:name="_Toc47987229"/>
+      <w:bookmarkStart w:id="37" w:name="_Toc48298422"/>
       <w:r>
         <w:rPr>
           <w:rFonts w:ascii="Lucida Bright" w:hAnsi="Lucida Bright"/>
@@ -10438,7 +10579,7 @@
         </w:pBdr>
         <w:jc w:val="center"/>
       </w:pPr>
-      <w:bookmarkStart w:id="38" w:name="_Toc47987230"/>
+      <w:bookmarkStart w:id="38" w:name="_Toc48298423"/>
       <w:r>
         <w:t>Chapter 06</w:t>
       </w:r>
@@ -10455,7 +10596,7 @@
           <w:szCs w:val="32"/>
         </w:rPr>
       </w:pPr>
-      <w:bookmarkStart w:id="39" w:name="_Toc47987231"/>
+      <w:bookmarkStart w:id="39" w:name="_Toc48298424"/>
       <w:r>
         <w:rPr>
           <w:rFonts w:ascii="Lucida Bright" w:hAnsi="Lucida Bright"/>
@@ -10487,7 +10628,7 @@
         </w:pBdr>
         <w:jc w:val="center"/>
       </w:pPr>
-      <w:bookmarkStart w:id="40" w:name="_Toc47987232"/>
+      <w:bookmarkStart w:id="40" w:name="_Toc48298425"/>
       <w:r>
         <w:t>Chapter 07</w:t>
       </w:r>
@@ -10504,7 +10645,7 @@
           <w:szCs w:val="32"/>
         </w:rPr>
       </w:pPr>
-      <w:bookmarkStart w:id="41" w:name="_Toc47987233"/>
+      <w:bookmarkStart w:id="41" w:name="_Toc48298426"/>
       <w:r>
         <w:rPr>
           <w:rFonts w:ascii="Lucida Bright" w:hAnsi="Lucida Bright"/>
@@ -10522,7 +10663,7 @@
       </w:pPr>
     </w:p>
     <w:sectPr>
-      <w:footerReference w:type="default" r:id="rId16"/>
+      <w:footerReference w:type="default" r:id="rId17"/>
       <w:pgSz w:w="11906" w:h="16838" w:code="9"/>
       <w:pgMar w:top="1440" w:right="1080" w:bottom="1440" w:left="1080" w:header="720" w:footer="720" w:gutter="0"/>
       <w:cols w:space="720"/>
@@ -10533,7 +10674,7 @@
 </file>
 
 <file path=word/endnotes.xml><?xml version="1.0" encoding="utf-8"?>
-<w:endnotes xmlns:wpc="http://schemas.microsoft.com/office/word/2010/wordprocessingCanvas" xmlns:cx="http://schemas.microsoft.com/office/drawing/2014/chartex" xmlns:cx1="http://schemas.microsoft.com/office/drawing/2015/9/8/chartex" xmlns:mc="http://schemas.openxmlformats.org/markup-compatibility/2006" xmlns:o="urn:schemas-microsoft-com:office:office" xmlns:r="http://schemas.openxmlformats.org/officeDocument/2006/relationships" xmlns:m="http://schemas.openxmlformats.org/officeDocument/2006/math" xmlns:v="urn:schemas-microsoft-com:vml" xmlns:wp14="http://schemas.microsoft.com/office/word/2010/wordprocessingDrawing" xmlns:wp="http://schemas.openxmlformats.org/drawingml/2006/wordprocessingDrawing" xmlns:w10="urn:schemas-microsoft-com:office:word" xmlns:w="http://schemas.openxmlformats.org/wordprocessingml/2006/main" xmlns:w14="http://schemas.microsoft.com/office/word/2010/wordml" xmlns:w15="http://schemas.microsoft.com/office/word/2012/wordml" xmlns:w16se="http://schemas.microsoft.com/office/word/2015/wordml/symex" xmlns:wpg="http://schemas.microsoft.com/office/word/2010/wordprocessingGroup" xmlns:wpi="http://schemas.microsoft.com/office/word/2010/wordprocessingInk" xmlns:wne="http://schemas.microsoft.com/office/word/2006/wordml" xmlns:wps="http://schemas.microsoft.com/office/word/2010/wordprocessingShape" mc:Ignorable="w14 w15 w16se wp14">
+<w:endnotes xmlns:wpc="http://schemas.microsoft.com/office/word/2010/wordprocessingCanvas" xmlns:cx="http://schemas.microsoft.com/office/drawing/2014/chartex" xmlns:cx1="http://schemas.microsoft.com/office/drawing/2015/9/8/chartex" xmlns:cx2="http://schemas.microsoft.com/office/drawing/2015/10/21/chartex" xmlns:cx3="http://schemas.microsoft.com/office/drawing/2016/5/9/chartex" xmlns:cx4="http://schemas.microsoft.com/office/drawing/2016/5/10/chartex" xmlns:cx5="http://schemas.microsoft.com/office/drawing/2016/5/11/chartex" xmlns:cx6="http://schemas.microsoft.com/office/drawing/2016/5/12/chartex" xmlns:cx7="http://schemas.microsoft.com/office/drawing/2016/5/13/chartex" xmlns:cx8="http://schemas.microsoft.com/office/drawing/2016/5/14/chartex" xmlns:mc="http://schemas.openxmlformats.org/markup-compatibility/2006" xmlns:aink="http://schemas.microsoft.com/office/drawing/2016/ink" xmlns:am3d="http://schemas.microsoft.com/office/drawing/2017/model3d" xmlns:o="urn:schemas-microsoft-com:office:office" xmlns:r="http://schemas.openxmlformats.org/officeDocument/2006/relationships" xmlns:m="http://schemas.openxmlformats.org/officeDocument/2006/math" xmlns:v="urn:schemas-microsoft-com:vml" xmlns:wp14="http://schemas.microsoft.com/office/word/2010/wordprocessingDrawing" xmlns:wp="http://schemas.openxmlformats.org/drawingml/2006/wordprocessingDrawing" xmlns:w10="urn:schemas-microsoft-com:office:word" xmlns:w="http://schemas.openxmlformats.org/wordprocessingml/2006/main" xmlns:w14="http://schemas.microsoft.com/office/word/2010/wordml" xmlns:w15="http://schemas.microsoft.com/office/word/2012/wordml" xmlns:w16cex="http://schemas.microsoft.com/office/word/2018/wordml/cex" xmlns:w16cid="http://schemas.microsoft.com/office/word/2016/wordml/cid" xmlns:w16="http://schemas.microsoft.com/office/word/2018/wordml" xmlns:w16se="http://schemas.microsoft.com/office/word/2015/wordml/symex" xmlns:wpg="http://schemas.microsoft.com/office/word/2010/wordprocessingGroup" xmlns:wpi="http://schemas.microsoft.com/office/word/2010/wordprocessingInk" xmlns:wne="http://schemas.microsoft.com/office/word/2006/wordml" xmlns:wps="http://schemas.microsoft.com/office/word/2010/wordprocessingShape" mc:Ignorable="w14 w15 w16se w16cid w16 w16cex wp14">
   <w:endnote w:type="separator" w:id="-1">
     <w:p>
       <w:pPr>
@@ -10558,7 +10699,7 @@
 </file>
 
 <file path=word/footer1.xml><?xml version="1.0" encoding="utf-8"?>
-<w:ftr xmlns:wpc="http://schemas.microsoft.com/office/word/2010/wordprocessingCanvas" xmlns:cx="http://schemas.microsoft.com/office/drawing/2014/chartex" xmlns:cx1="http://schemas.microsoft.com/office/drawing/2015/9/8/chartex" xmlns:mc="http://schemas.openxmlformats.org/markup-compatibility/2006" xmlns:o="urn:schemas-microsoft-com:office:office" xmlns:r="http://schemas.openxmlformats.org/officeDocument/2006/relationships" xmlns:m="http://schemas.openxmlformats.org/officeDocument/2006/math" xmlns:v="urn:schemas-microsoft-com:vml" xmlns:wp14="http://schemas.microsoft.com/office/word/2010/wordprocessingDrawing" xmlns:wp="http://schemas.openxmlformats.org/drawingml/2006/wordprocessingDrawing" xmlns:w10="urn:schemas-microsoft-com:office:word" xmlns:w="http://schemas.openxmlformats.org/wordprocessingml/2006/main" xmlns:w14="http://schemas.microsoft.com/office/word/2010/wordml" xmlns:w15="http://schemas.microsoft.com/office/word/2012/wordml" xmlns:w16se="http://schemas.microsoft.com/office/word/2015/wordml/symex" xmlns:wpg="http://schemas.microsoft.com/office/word/2010/wordprocessingGroup" xmlns:wpi="http://schemas.microsoft.com/office/word/2010/wordprocessingInk" xmlns:wne="http://schemas.microsoft.com/office/word/2006/wordml" xmlns:wps="http://schemas.microsoft.com/office/word/2010/wordprocessingShape" mc:Ignorable="w14 w15 w16se wp14">
+<w:ftr xmlns:wpc="http://schemas.microsoft.com/office/word/2010/wordprocessingCanvas" xmlns:cx="http://schemas.microsoft.com/office/drawing/2014/chartex" xmlns:cx1="http://schemas.microsoft.com/office/drawing/2015/9/8/chartex" xmlns:cx2="http://schemas.microsoft.com/office/drawing/2015/10/21/chartex" xmlns:cx3="http://schemas.microsoft.com/office/drawing/2016/5/9/chartex" xmlns:cx4="http://schemas.microsoft.com/office/drawing/2016/5/10/chartex" xmlns:cx5="http://schemas.microsoft.com/office/drawing/2016/5/11/chartex" xmlns:cx6="http://schemas.microsoft.com/office/drawing/2016/5/12/chartex" xmlns:cx7="http://schemas.microsoft.com/office/drawing/2016/5/13/chartex" xmlns:cx8="http://schemas.microsoft.com/office/drawing/2016/5/14/chartex" xmlns:mc="http://schemas.openxmlformats.org/markup-compatibility/2006" xmlns:aink="http://schemas.microsoft.com/office/drawing/2016/ink" xmlns:am3d="http://schemas.microsoft.com/office/drawing/2017/model3d" xmlns:o="urn:schemas-microsoft-com:office:office" xmlns:r="http://schemas.openxmlformats.org/officeDocument/2006/relationships" xmlns:m="http://schemas.openxmlformats.org/officeDocument/2006/math" xmlns:v="urn:schemas-microsoft-com:vml" xmlns:wp14="http://schemas.microsoft.com/office/word/2010/wordprocessingDrawing" xmlns:wp="http://schemas.openxmlformats.org/drawingml/2006/wordprocessingDrawing" xmlns:w10="urn:schemas-microsoft-com:office:word" xmlns:w="http://schemas.openxmlformats.org/wordprocessingml/2006/main" xmlns:w14="http://schemas.microsoft.com/office/word/2010/wordml" xmlns:w15="http://schemas.microsoft.com/office/word/2012/wordml" xmlns:w16cex="http://schemas.microsoft.com/office/word/2018/wordml/cex" xmlns:w16cid="http://schemas.microsoft.com/office/word/2016/wordml/cid" xmlns:w16="http://schemas.microsoft.com/office/word/2018/wordml" xmlns:w16se="http://schemas.microsoft.com/office/word/2015/wordml/symex" xmlns:wpg="http://schemas.microsoft.com/office/word/2010/wordprocessingGroup" xmlns:wpi="http://schemas.microsoft.com/office/word/2010/wordprocessingInk" xmlns:wne="http://schemas.microsoft.com/office/word/2006/wordml" xmlns:wps="http://schemas.microsoft.com/office/word/2010/wordprocessingShape" mc:Ignorable="w14 w15 w16se w16cid w16 w16cex wp14">
   <w:sdt>
     <w:sdtPr>
       <w:id w:val="318082780"/>
@@ -10655,7 +10796,7 @@
                 </wp:anchor>
               </w:drawing>
             </mc:Choice>
-            <mc:Fallback xmlns:cx2="http://schemas.microsoft.com/office/drawing/2015/10/21/chartex" xmlns:cx3="http://schemas.microsoft.com/office/drawing/2016/5/9/chartex" xmlns:cx4="http://schemas.microsoft.com/office/drawing/2016/5/10/chartex" xmlns:cx5="http://schemas.microsoft.com/office/drawing/2016/5/11/chartex" xmlns:cx6="http://schemas.microsoft.com/office/drawing/2016/5/12/chartex" xmlns:cx7="http://schemas.microsoft.com/office/drawing/2016/5/13/chartex" xmlns:cx8="http://schemas.microsoft.com/office/drawing/2016/5/14/chartex" xmlns:aink="http://schemas.microsoft.com/office/drawing/2016/ink" xmlns:am3d="http://schemas.microsoft.com/office/drawing/2017/model3d" xmlns:w16cex="http://schemas.microsoft.com/office/word/2018/wordml/cex" xmlns:w16cid="http://schemas.microsoft.com/office/word/2016/wordml/cid" xmlns:w16="http://schemas.microsoft.com/office/word/2018/wordml">
+            <mc:Fallback>
               <w:pict>
                 <v:shapetype w14:anchorId="0BA8C0FF" id="_x0000_t110" coordsize="21600,21600" o:spt="110" path="m10800,l,10800,10800,21600,21600,10800xe">
                   <v:stroke joinstyle="miter"/>
@@ -10694,7 +10835,7 @@
 </file>
 
 <file path=word/footnotes.xml><?xml version="1.0" encoding="utf-8"?>
-<w:footnotes xmlns:wpc="http://schemas.microsoft.com/office/word/2010/wordprocessingCanvas" xmlns:cx="http://schemas.microsoft.com/office/drawing/2014/chartex" xmlns:cx1="http://schemas.microsoft.com/office/drawing/2015/9/8/chartex" xmlns:mc="http://schemas.openxmlformats.org/markup-compatibility/2006" xmlns:o="urn:schemas-microsoft-com:office:office" xmlns:r="http://schemas.openxmlformats.org/officeDocument/2006/relationships" xmlns:m="http://schemas.openxmlformats.org/officeDocument/2006/math" xmlns:v="urn:schemas-microsoft-com:vml" xmlns:wp14="http://schemas.microsoft.com/office/word/2010/wordprocessingDrawing" xmlns:wp="http://schemas.openxmlformats.org/drawingml/2006/wordprocessingDrawing" xmlns:w10="urn:schemas-microsoft-com:office:word" xmlns:w="http://schemas.openxmlformats.org/wordprocessingml/2006/main" xmlns:w14="http://schemas.microsoft.com/office/word/2010/wordml" xmlns:w15="http://schemas.microsoft.com/office/word/2012/wordml" xmlns:w16se="http://schemas.microsoft.com/office/word/2015/wordml/symex" xmlns:wpg="http://schemas.microsoft.com/office/word/2010/wordprocessingGroup" xmlns:wpi="http://schemas.microsoft.com/office/word/2010/wordprocessingInk" xmlns:wne="http://schemas.microsoft.com/office/word/2006/wordml" xmlns:wps="http://schemas.microsoft.com/office/word/2010/wordprocessingShape" mc:Ignorable="w14 w15 w16se wp14">
+<w:footnotes xmlns:wpc="http://schemas.microsoft.com/office/word/2010/wordprocessingCanvas" xmlns:cx="http://schemas.microsoft.com/office/drawing/2014/chartex" xmlns:cx1="http://schemas.microsoft.com/office/drawing/2015/9/8/chartex" xmlns:cx2="http://schemas.microsoft.com/office/drawing/2015/10/21/chartex" xmlns:cx3="http://schemas.microsoft.com/office/drawing/2016/5/9/chartex" xmlns:cx4="http://schemas.microsoft.com/office/drawing/2016/5/10/chartex" xmlns:cx5="http://schemas.microsoft.com/office/drawing/2016/5/11/chartex" xmlns:cx6="http://schemas.microsoft.com/office/drawing/2016/5/12/chartex" xmlns:cx7="http://schemas.microsoft.com/office/drawing/2016/5/13/chartex" xmlns:cx8="http://schemas.microsoft.com/office/drawing/2016/5/14/chartex" xmlns:mc="http://schemas.openxmlformats.org/markup-compatibility/2006" xmlns:aink="http://schemas.microsoft.com/office/drawing/2016/ink" xmlns:am3d="http://schemas.microsoft.com/office/drawing/2017/model3d" xmlns:o="urn:schemas-microsoft-com:office:office" xmlns:r="http://schemas.openxmlformats.org/officeDocument/2006/relationships" xmlns:m="http://schemas.openxmlformats.org/officeDocument/2006/math" xmlns:v="urn:schemas-microsoft-com:vml" xmlns:wp14="http://schemas.microsoft.com/office/word/2010/wordprocessingDrawing" xmlns:wp="http://schemas.openxmlformats.org/drawingml/2006/wordprocessingDrawing" xmlns:w10="urn:schemas-microsoft-com:office:word" xmlns:w="http://schemas.openxmlformats.org/wordprocessingml/2006/main" xmlns:w14="http://schemas.microsoft.com/office/word/2010/wordml" xmlns:w15="http://schemas.microsoft.com/office/word/2012/wordml" xmlns:w16cex="http://schemas.microsoft.com/office/word/2018/wordml/cex" xmlns:w16cid="http://schemas.microsoft.com/office/word/2016/wordml/cid" xmlns:w16="http://schemas.microsoft.com/office/word/2018/wordml" xmlns:w16se="http://schemas.microsoft.com/office/word/2015/wordml/symex" xmlns:wpg="http://schemas.microsoft.com/office/word/2010/wordprocessingGroup" xmlns:wpi="http://schemas.microsoft.com/office/word/2010/wordprocessingInk" xmlns:wne="http://schemas.microsoft.com/office/word/2006/wordml" xmlns:wps="http://schemas.microsoft.com/office/word/2010/wordprocessingShape" mc:Ignorable="w14 w15 w16se w16cid w16 w16cex wp14">
   <w:footnote w:type="separator" w:id="-1">
     <w:p>
       <w:pPr>
@@ -10719,7 +10860,7 @@
 </file>
 
 <file path=word/numbering.xml><?xml version="1.0" encoding="utf-8"?>
-<w:numbering xmlns:wpc="http://schemas.microsoft.com/office/word/2010/wordprocessingCanvas" xmlns:cx="http://schemas.microsoft.com/office/drawing/2014/chartex" xmlns:cx1="http://schemas.microsoft.com/office/drawing/2015/9/8/chartex" xmlns:mc="http://schemas.openxmlformats.org/markup-compatibility/2006" xmlns:o="urn:schemas-microsoft-com:office:office" xmlns:r="http://schemas.openxmlformats.org/officeDocument/2006/relationships" xmlns:m="http://schemas.openxmlformats.org/officeDocument/2006/math" xmlns:v="urn:schemas-microsoft-com:vml" xmlns:wp14="http://schemas.microsoft.com/office/word/2010/wordprocessingDrawing" xmlns:wp="http://schemas.openxmlformats.org/drawingml/2006/wordprocessingDrawing" xmlns:w10="urn:schemas-microsoft-com:office:word" xmlns:w="http://schemas.openxmlformats.org/wordprocessingml/2006/main" xmlns:w14="http://schemas.microsoft.com/office/word/2010/wordml" xmlns:w15="http://schemas.microsoft.com/office/word/2012/wordml" xmlns:w16se="http://schemas.microsoft.com/office/word/2015/wordml/symex" xmlns:wpg="http://schemas.microsoft.com/office/word/2010/wordprocessingGroup" xmlns:wpi="http://schemas.microsoft.com/office/word/2010/wordprocessingInk" xmlns:wne="http://schemas.microsoft.com/office/word/2006/wordml" xmlns:wps="http://schemas.microsoft.com/office/word/2010/wordprocessingShape" mc:Ignorable="w14 w15 w16se wp14">
+<w:numbering xmlns:wpc="http://schemas.microsoft.com/office/word/2010/wordprocessingCanvas" xmlns:cx="http://schemas.microsoft.com/office/drawing/2014/chartex" xmlns:cx1="http://schemas.microsoft.com/office/drawing/2015/9/8/chartex" xmlns:cx2="http://schemas.microsoft.com/office/drawing/2015/10/21/chartex" xmlns:cx3="http://schemas.microsoft.com/office/drawing/2016/5/9/chartex" xmlns:cx4="http://schemas.microsoft.com/office/drawing/2016/5/10/chartex" xmlns:cx5="http://schemas.microsoft.com/office/drawing/2016/5/11/chartex" xmlns:cx6="http://schemas.microsoft.com/office/drawing/2016/5/12/chartex" xmlns:cx7="http://schemas.microsoft.com/office/drawing/2016/5/13/chartex" xmlns:cx8="http://schemas.microsoft.com/office/drawing/2016/5/14/chartex" xmlns:mc="http://schemas.openxmlformats.org/markup-compatibility/2006" xmlns:aink="http://schemas.microsoft.com/office/drawing/2016/ink" xmlns:am3d="http://schemas.microsoft.com/office/drawing/2017/model3d" xmlns:o="urn:schemas-microsoft-com:office:office" xmlns:r="http://schemas.openxmlformats.org/officeDocument/2006/relationships" xmlns:m="http://schemas.openxmlformats.org/officeDocument/2006/math" xmlns:v="urn:schemas-microsoft-com:vml" xmlns:wp14="http://schemas.microsoft.com/office/word/2010/wordprocessingDrawing" xmlns:wp="http://schemas.openxmlformats.org/drawingml/2006/wordprocessingDrawing" xmlns:w10="urn:schemas-microsoft-com:office:word" xmlns:w="http://schemas.openxmlformats.org/wordprocessingml/2006/main" xmlns:w14="http://schemas.microsoft.com/office/word/2010/wordml" xmlns:w15="http://schemas.microsoft.com/office/word/2012/wordml" xmlns:w16cex="http://schemas.microsoft.com/office/word/2018/wordml/cex" xmlns:w16cid="http://schemas.microsoft.com/office/word/2016/wordml/cid" xmlns:w16="http://schemas.microsoft.com/office/word/2018/wordml" xmlns:w16se="http://schemas.microsoft.com/office/word/2015/wordml/symex" xmlns:wpg="http://schemas.microsoft.com/office/word/2010/wordprocessingGroup" xmlns:wpi="http://schemas.microsoft.com/office/word/2010/wordprocessingInk" xmlns:wne="http://schemas.microsoft.com/office/word/2006/wordml" xmlns:wps="http://schemas.microsoft.com/office/word/2010/wordprocessingShape" mc:Ignorable="w14 w15 w16se w16cid w16 w16cex wp14">
   <w:abstractNum w:abstractNumId="0" w15:restartNumberingAfterBreak="0">
     <w:nsid w:val="00AF62AB"/>
     <w:multiLevelType w:val="hybridMultilevel"/>
@@ -11188,6 +11329,155 @@
     </w:lvl>
   </w:abstractNum>
   <w:abstractNum w:abstractNumId="5" w15:restartNumberingAfterBreak="0">
+    <w:nsid w:val="2D972646"/>
+    <w:multiLevelType w:val="multilevel"/>
+    <w:tmpl w:val="FEFE1950"/>
+    <w:lvl w:ilvl="0">
+      <w:start w:val="1"/>
+      <w:numFmt w:val="bullet"/>
+      <w:lvlText w:val=""/>
+      <w:lvlJc w:val="left"/>
+      <w:pPr>
+        <w:tabs>
+          <w:tab w:val="num" w:pos="720"/>
+        </w:tabs>
+        <w:ind w:left="720" w:hanging="360"/>
+      </w:pPr>
+      <w:rPr>
+        <w:rFonts w:ascii="Symbol" w:hAnsi="Symbol" w:hint="default"/>
+        <w:sz w:val="20"/>
+      </w:rPr>
+    </w:lvl>
+    <w:lvl w:ilvl="1" w:tentative="1">
+      <w:start w:val="1"/>
+      <w:numFmt w:val="bullet"/>
+      <w:lvlText w:val=""/>
+      <w:lvlJc w:val="left"/>
+      <w:pPr>
+        <w:tabs>
+          <w:tab w:val="num" w:pos="1440"/>
+        </w:tabs>
+        <w:ind w:left="1440" w:hanging="360"/>
+      </w:pPr>
+      <w:rPr>
+        <w:rFonts w:ascii="Symbol" w:hAnsi="Symbol" w:hint="default"/>
+        <w:sz w:val="20"/>
+      </w:rPr>
+    </w:lvl>
+    <w:lvl w:ilvl="2" w:tentative="1">
+      <w:start w:val="1"/>
+      <w:numFmt w:val="bullet"/>
+      <w:lvlText w:val=""/>
+      <w:lvlJc w:val="left"/>
+      <w:pPr>
+        <w:tabs>
+          <w:tab w:val="num" w:pos="2160"/>
+        </w:tabs>
+        <w:ind w:left="2160" w:hanging="360"/>
+      </w:pPr>
+      <w:rPr>
+        <w:rFonts w:ascii="Symbol" w:hAnsi="Symbol" w:hint="default"/>
+        <w:sz w:val="20"/>
+      </w:rPr>
+    </w:lvl>
+    <w:lvl w:ilvl="3" w:tentative="1">
+      <w:start w:val="1"/>
+      <w:numFmt w:val="bullet"/>
+      <w:lvlText w:val=""/>
+      <w:lvlJc w:val="left"/>
+      <w:pPr>
+        <w:tabs>
+          <w:tab w:val="num" w:pos="2880"/>
+        </w:tabs>
+        <w:ind w:left="2880" w:hanging="360"/>
+      </w:pPr>
+      <w:rPr>
+        <w:rFonts w:ascii="Symbol" w:hAnsi="Symbol" w:hint="default"/>
+        <w:sz w:val="20"/>
+      </w:rPr>
+    </w:lvl>
+    <w:lvl w:ilvl="4" w:tentative="1">
+      <w:start w:val="1"/>
+      <w:numFmt w:val="bullet"/>
+      <w:lvlText w:val=""/>
+      <w:lvlJc w:val="left"/>
+      <w:pPr>
+        <w:tabs>
+          <w:tab w:val="num" w:pos="3600"/>
+        </w:tabs>
+        <w:ind w:left="3600" w:hanging="360"/>
+      </w:pPr>
+      <w:rPr>
+        <w:rFonts w:ascii="Symbol" w:hAnsi="Symbol" w:hint="default"/>
+        <w:sz w:val="20"/>
+      </w:rPr>
+    </w:lvl>
+    <w:lvl w:ilvl="5" w:tentative="1">
+      <w:start w:val="1"/>
+      <w:numFmt w:val="bullet"/>
+      <w:lvlText w:val=""/>
+      <w:lvlJc w:val="left"/>
+      <w:pPr>
+        <w:tabs>
+          <w:tab w:val="num" w:pos="4320"/>
+        </w:tabs>
+        <w:ind w:left="4320" w:hanging="360"/>
+      </w:pPr>
+      <w:rPr>
+        <w:rFonts w:ascii="Symbol" w:hAnsi="Symbol" w:hint="default"/>
+        <w:sz w:val="20"/>
+      </w:rPr>
+    </w:lvl>
+    <w:lvl w:ilvl="6" w:tentative="1">
+      <w:start w:val="1"/>
+      <w:numFmt w:val="bullet"/>
+      <w:lvlText w:val=""/>
+      <w:lvlJc w:val="left"/>
+      <w:pPr>
+        <w:tabs>
+          <w:tab w:val="num" w:pos="5040"/>
+        </w:tabs>
+        <w:ind w:left="5040" w:hanging="360"/>
+      </w:pPr>
+      <w:rPr>
+        <w:rFonts w:ascii="Symbol" w:hAnsi="Symbol" w:hint="default"/>
+        <w:sz w:val="20"/>
+      </w:rPr>
+    </w:lvl>
+    <w:lvl w:ilvl="7" w:tentative="1">
+      <w:start w:val="1"/>
+      <w:numFmt w:val="bullet"/>
+      <w:lvlText w:val=""/>
+      <w:lvlJc w:val="left"/>
+      <w:pPr>
+        <w:tabs>
+          <w:tab w:val="num" w:pos="5760"/>
+        </w:tabs>
+        <w:ind w:left="5760" w:hanging="360"/>
+      </w:pPr>
+      <w:rPr>
+        <w:rFonts w:ascii="Symbol" w:hAnsi="Symbol" w:hint="default"/>
+        <w:sz w:val="20"/>
+      </w:rPr>
+    </w:lvl>
+    <w:lvl w:ilvl="8" w:tentative="1">
+      <w:start w:val="1"/>
+      <w:numFmt w:val="bullet"/>
+      <w:lvlText w:val=""/>
+      <w:lvlJc w:val="left"/>
+      <w:pPr>
+        <w:tabs>
+          <w:tab w:val="num" w:pos="6480"/>
+        </w:tabs>
+        <w:ind w:left="6480" w:hanging="360"/>
+      </w:pPr>
+      <w:rPr>
+        <w:rFonts w:ascii="Symbol" w:hAnsi="Symbol" w:hint="default"/>
+        <w:sz w:val="20"/>
+      </w:rPr>
+    </w:lvl>
+  </w:abstractNum>
+  <w:abstractNum w:abstractNumId="6" w15:restartNumberingAfterBreak="0">
     <w:nsid w:val="37A3147E"/>
     <w:multiLevelType w:val="hybridMultilevel"/>
     <w:tmpl w:val="A9AA4A6E"/>
@@ -11276,7 +11566,7 @@
       </w:pPr>
     </w:lvl>
   </w:abstractNum>
-  <w:abstractNum w:abstractNumId="6" w15:restartNumberingAfterBreak="0">
+  <w:abstractNum w:abstractNumId="7" w15:restartNumberingAfterBreak="0">
     <w:nsid w:val="3C555B1E"/>
     <w:multiLevelType w:val="hybridMultilevel"/>
     <w:tmpl w:val="D35AC080"/>
@@ -11365,7 +11655,7 @@
       </w:pPr>
     </w:lvl>
   </w:abstractNum>
-  <w:abstractNum w:abstractNumId="7" w15:restartNumberingAfterBreak="0">
+  <w:abstractNum w:abstractNumId="8" w15:restartNumberingAfterBreak="0">
     <w:nsid w:val="4C337AF8"/>
     <w:multiLevelType w:val="hybridMultilevel"/>
     <w:tmpl w:val="7270C6EC"/>
@@ -11454,7 +11744,7 @@
       </w:pPr>
     </w:lvl>
   </w:abstractNum>
-  <w:abstractNum w:abstractNumId="8" w15:restartNumberingAfterBreak="0">
+  <w:abstractNum w:abstractNumId="9" w15:restartNumberingAfterBreak="0">
     <w:nsid w:val="56E4379B"/>
     <w:multiLevelType w:val="hybridMultilevel"/>
     <w:tmpl w:val="CFD244FC"/>
@@ -11540,7 +11830,7 @@
       </w:pPr>
     </w:lvl>
   </w:abstractNum>
-  <w:abstractNum w:abstractNumId="9" w15:restartNumberingAfterBreak="0">
+  <w:abstractNum w:abstractNumId="10" w15:restartNumberingAfterBreak="0">
     <w:nsid w:val="5C0D270B"/>
     <w:multiLevelType w:val="hybridMultilevel"/>
     <w:tmpl w:val="12361A84"/>
@@ -11626,7 +11916,7 @@
       </w:pPr>
     </w:lvl>
   </w:abstractNum>
-  <w:abstractNum w:abstractNumId="10" w15:restartNumberingAfterBreak="0">
+  <w:abstractNum w:abstractNumId="11" w15:restartNumberingAfterBreak="0">
     <w:nsid w:val="62522D7E"/>
     <w:multiLevelType w:val="hybridMultilevel"/>
     <w:tmpl w:val="F6A47388"/>
@@ -11715,14 +12005,14 @@
       </w:pPr>
     </w:lvl>
   </w:abstractNum>
-  <w:abstractNum w:abstractNumId="11" w15:restartNumberingAfterBreak="0">
-    <w:nsid w:val="7A421BAE"/>
+  <w:abstractNum w:abstractNumId="12" w15:restartNumberingAfterBreak="0">
+    <w:nsid w:val="6F1C50E2"/>
     <w:multiLevelType w:val="hybridMultilevel"/>
-    <w:tmpl w:val="1EC6FBE0"/>
-    <w:lvl w:ilvl="0" w:tplc="9AD66A7C">
+    <w:tmpl w:val="572ED982"/>
+    <w:lvl w:ilvl="0" w:tplc="F864BF42">
       <w:start w:val="1"/>
       <w:numFmt w:val="decimal"/>
-      <w:lvlText w:val="1.%1"/>
+      <w:lvlText w:val="2.2.%1 "/>
       <w:lvlJc w:val="left"/>
       <w:pPr>
         <w:ind w:left="720" w:hanging="360"/>
@@ -11804,35 +12094,124 @@
       </w:pPr>
     </w:lvl>
   </w:abstractNum>
+  <w:abstractNum w:abstractNumId="13" w15:restartNumberingAfterBreak="0">
+    <w:nsid w:val="7A421BAE"/>
+    <w:multiLevelType w:val="hybridMultilevel"/>
+    <w:tmpl w:val="1EC6FBE0"/>
+    <w:lvl w:ilvl="0" w:tplc="9AD66A7C">
+      <w:start w:val="1"/>
+      <w:numFmt w:val="decimal"/>
+      <w:lvlText w:val="1.%1"/>
+      <w:lvlJc w:val="left"/>
+      <w:pPr>
+        <w:ind w:left="720" w:hanging="360"/>
+      </w:pPr>
+      <w:rPr>
+        <w:rFonts w:hint="default"/>
+      </w:rPr>
+    </w:lvl>
+    <w:lvl w:ilvl="1" w:tplc="04090019" w:tentative="1">
+      <w:start w:val="1"/>
+      <w:numFmt w:val="lowerLetter"/>
+      <w:lvlText w:val="%2."/>
+      <w:lvlJc w:val="left"/>
+      <w:pPr>
+        <w:ind w:left="1440" w:hanging="360"/>
+      </w:pPr>
+    </w:lvl>
+    <w:lvl w:ilvl="2" w:tplc="0409001B" w:tentative="1">
+      <w:start w:val="1"/>
+      <w:numFmt w:val="lowerRoman"/>
+      <w:lvlText w:val="%3."/>
+      <w:lvlJc w:val="right"/>
+      <w:pPr>
+        <w:ind w:left="2160" w:hanging="180"/>
+      </w:pPr>
+    </w:lvl>
+    <w:lvl w:ilvl="3" w:tplc="0409000F" w:tentative="1">
+      <w:start w:val="1"/>
+      <w:numFmt w:val="decimal"/>
+      <w:lvlText w:val="%4."/>
+      <w:lvlJc w:val="left"/>
+      <w:pPr>
+        <w:ind w:left="2880" w:hanging="360"/>
+      </w:pPr>
+    </w:lvl>
+    <w:lvl w:ilvl="4" w:tplc="04090019" w:tentative="1">
+      <w:start w:val="1"/>
+      <w:numFmt w:val="lowerLetter"/>
+      <w:lvlText w:val="%5."/>
+      <w:lvlJc w:val="left"/>
+      <w:pPr>
+        <w:ind w:left="3600" w:hanging="360"/>
+      </w:pPr>
+    </w:lvl>
+    <w:lvl w:ilvl="5" w:tplc="0409001B" w:tentative="1">
+      <w:start w:val="1"/>
+      <w:numFmt w:val="lowerRoman"/>
+      <w:lvlText w:val="%6."/>
+      <w:lvlJc w:val="right"/>
+      <w:pPr>
+        <w:ind w:left="4320" w:hanging="180"/>
+      </w:pPr>
+    </w:lvl>
+    <w:lvl w:ilvl="6" w:tplc="0409000F" w:tentative="1">
+      <w:start w:val="1"/>
+      <w:numFmt w:val="decimal"/>
+      <w:lvlText w:val="%7."/>
+      <w:lvlJc w:val="left"/>
+      <w:pPr>
+        <w:ind w:left="5040" w:hanging="360"/>
+      </w:pPr>
+    </w:lvl>
+    <w:lvl w:ilvl="7" w:tplc="04090019" w:tentative="1">
+      <w:start w:val="1"/>
+      <w:numFmt w:val="lowerLetter"/>
+      <w:lvlText w:val="%8."/>
+      <w:lvlJc w:val="left"/>
+      <w:pPr>
+        <w:ind w:left="5760" w:hanging="360"/>
+      </w:pPr>
+    </w:lvl>
+    <w:lvl w:ilvl="8" w:tplc="0409001B" w:tentative="1">
+      <w:start w:val="1"/>
+      <w:numFmt w:val="lowerRoman"/>
+      <w:lvlText w:val="%9."/>
+      <w:lvlJc w:val="right"/>
+      <w:pPr>
+        <w:ind w:left="6480" w:hanging="180"/>
+      </w:pPr>
+    </w:lvl>
+  </w:abstractNum>
   <w:num w:numId="1">
-    <w:abstractNumId w:val="7"/>
+    <w:abstractNumId w:val="8"/>
   </w:num>
   <w:num w:numId="2">
     <w:abstractNumId w:val="2"/>
   </w:num>
   <w:num w:numId="3">
-    <w:abstractNumId w:val="11"/>
+    <w:abstractNumId w:val="13"/>
   </w:num>
   <w:num w:numId="4">
     <w:abstractNumId w:val="0"/>
   </w:num>
   <w:num w:numId="5">
-    <w:abstractNumId w:val="6"/>
+    <w:abstractNumId w:val="7"/>
   </w:num>
   <w:num w:numId="6">
     <w:abstractNumId w:val="3"/>
   </w:num>
   <w:num w:numId="7">
-    <w:abstractNumId w:val="8"/>
+    <w:abstractNumId w:val="9"/>
   </w:num>
   <w:num w:numId="8">
-    <w:abstractNumId w:val="5"/>
+    <w:abstractNumId w:val="6"/>
   </w:num>
   <w:num w:numId="9">
-    <w:abstractNumId w:val="10"/>
+    <w:abstractNumId w:val="11"/>
   </w:num>
   <w:num w:numId="10">
-    <w:abstractNumId w:val="9"/>
+    <w:abstractNumId w:val="10"/>
   </w:num>
   <w:num w:numId="11">
     <w:abstractNumId w:val="4"/>
@@ -11840,11 +12219,17 @@
   <w:num w:numId="12">
     <w:abstractNumId w:val="1"/>
   </w:num>
+  <w:num w:numId="13">
+    <w:abstractNumId w:val="5"/>
+  </w:num>
+  <w:num w:numId="14">
+    <w:abstractNumId w:val="12"/>
+  </w:num>
 </w:numbering>
 </file>
 
 <file path=word/styles.xml><?xml version="1.0" encoding="utf-8"?>
-<w:styles xmlns:mc="http://schemas.openxmlformats.org/markup-compatibility/2006" xmlns:r="http://schemas.openxmlformats.org/officeDocument/2006/relationships" xmlns:w="http://schemas.openxmlformats.org/wordprocessingml/2006/main" xmlns:w14="http://schemas.microsoft.com/office/word/2010/wordml" xmlns:w15="http://schemas.microsoft.com/office/word/2012/wordml" xmlns:w16se="http://schemas.microsoft.com/office/word/2015/wordml/symex" mc:Ignorable="w14 w15 w16se">
+<w:styles xmlns:mc="http://schemas.openxmlformats.org/markup-compatibility/2006" xmlns:r="http://schemas.openxmlformats.org/officeDocument/2006/relationships" xmlns:w="http://schemas.openxmlformats.org/wordprocessingml/2006/main" xmlns:w14="http://schemas.microsoft.com/office/word/2010/wordml" xmlns:w15="http://schemas.microsoft.com/office/word/2012/wordml" xmlns:w16cex="http://schemas.microsoft.com/office/word/2018/wordml/cex" xmlns:w16cid="http://schemas.microsoft.com/office/word/2016/wordml/cid" xmlns:w16="http://schemas.microsoft.com/office/word/2018/wordml" xmlns:w16se="http://schemas.microsoft.com/office/word/2015/wordml/symex" mc:Ignorable="w14 w15 w16se w16cid w16 w16cex">
   <w:docDefaults>
     <w:rPrDefault>
       <w:rPr>
@@ -11860,7 +12245,7 @@
       </w:pPr>
     </w:pPrDefault>
   </w:docDefaults>
-  <w:latentStyles w:defLockedState="0" w:defUIPriority="99" w:defSemiHidden="0" w:defUnhideWhenUsed="0" w:defQFormat="0" w:count="371">
+  <w:latentStyles w:defLockedState="0" w:defUIPriority="99" w:defSemiHidden="0" w:defUnhideWhenUsed="0" w:defQFormat="0" w:count="376">
     <w:lsdException w:name="Normal" w:uiPriority="0" w:qFormat="1"/>
     <w:lsdException w:name="heading 1" w:uiPriority="9" w:qFormat="1"/>
     <w:lsdException w:name="heading 2" w:semiHidden="1" w:uiPriority="9" w:unhideWhenUsed="1" w:qFormat="1"/>
@@ -12232,6 +12617,11 @@
     <w:lsdException w:name="List Table 5 Dark Accent 6" w:uiPriority="50"/>
     <w:lsdException w:name="List Table 6 Colorful Accent 6" w:uiPriority="51"/>
     <w:lsdException w:name="List Table 7 Colorful Accent 6" w:uiPriority="52"/>
+    <w:lsdException w:name="Mention" w:semiHidden="1" w:unhideWhenUsed="1"/>
+    <w:lsdException w:name="Smart Hyperlink" w:semiHidden="1" w:unhideWhenUsed="1"/>
+    <w:lsdException w:name="Hashtag" w:semiHidden="1" w:unhideWhenUsed="1"/>
+    <w:lsdException w:name="Unresolved Mention" w:semiHidden="1" w:unhideWhenUsed="1"/>
+    <w:lsdException w:name="Smart Link" w:semiHidden="1" w:unhideWhenUsed="1"/>
   </w:latentStyles>
   <w:style w:type="paragraph" w:default="1" w:styleId="Normal">
     <w:name w:val="Normal"/>
@@ -12548,8 +12938,8 @@
     <w:uiPriority w:val="99"/>
     <w:rsid w:val="00F70EBD"/>
   </w:style>
-  <w:style w:type="character" w:customStyle="1" w:styleId="UnresolvedMention">
-    <w:name w:val="Unresolved Mention"/>
+  <w:style w:type="character" w:customStyle="1" w:styleId="UnresolvedMention1">
+    <w:name w:val="Unresolved Mention1"/>
     <w:basedOn w:val="DefaultParagraphFont"/>
     <w:uiPriority w:val="99"/>
     <w:semiHidden/>
@@ -12667,6 +13057,16 @@
       <w:rFonts w:ascii="Times New Roman" w:eastAsia="Times New Roman" w:hAnsi="Times New Roman" w:cs="Times New Roman"/>
       <w:szCs w:val="24"/>
     </w:rPr>
+  </w:style>
+  <w:style w:type="paragraph" w:styleId="Revision">
+    <w:name w:val="Revision"/>
+    <w:hidden/>
+    <w:uiPriority w:val="99"/>
+    <w:semiHidden/>
+    <w:rsid w:val="006B4682"/>
+    <w:pPr>
+      <w:spacing w:after="0" w:line="240" w:lineRule="auto"/>
+    </w:pPr>
   </w:style>
 </w:styles>
 </file>

</xml_diff>

<commit_message>
Project Book CCMS algorithm Added
</commit_message>
<xml_diff>
--- a/ECG Analyzer/Project Book.docx
+++ b/ECG Analyzer/Project Book.docx
@@ -401,7 +401,27 @@
                 <w:sz w:val="28"/>
                 <w:szCs w:val="24"/>
               </w:rPr>
-              <w:t>Md. Ashikur Rahman</w:t>
+              <w:t xml:space="preserve">Md. </w:t>
+            </w:r>
+            <w:proofErr w:type="spellStart"/>
+            <w:r>
+              <w:rPr>
+                <w:b w:val="0"/>
+                <w:bCs w:val="0"/>
+                <w:sz w:val="28"/>
+                <w:szCs w:val="24"/>
+              </w:rPr>
+              <w:t>Ashikur</w:t>
+            </w:r>
+            <w:proofErr w:type="spellEnd"/>
+            <w:r>
+              <w:rPr>
+                <w:b w:val="0"/>
+                <w:bCs w:val="0"/>
+                <w:sz w:val="28"/>
+                <w:szCs w:val="24"/>
+              </w:rPr>
+              <w:t xml:space="preserve"> Rahman</w:t>
             </w:r>
           </w:p>
         </w:tc>
@@ -568,7 +588,27 @@
                 <w:sz w:val="28"/>
                 <w:szCs w:val="24"/>
               </w:rPr>
-              <w:t>Md. Aktarul Islam</w:t>
+              <w:t xml:space="preserve">Md. </w:t>
+            </w:r>
+            <w:proofErr w:type="spellStart"/>
+            <w:r>
+              <w:rPr>
+                <w:b w:val="0"/>
+                <w:bCs w:val="0"/>
+                <w:sz w:val="28"/>
+                <w:szCs w:val="24"/>
+              </w:rPr>
+              <w:t>Aktarul</w:t>
+            </w:r>
+            <w:proofErr w:type="spellEnd"/>
+            <w:r>
+              <w:rPr>
+                <w:b w:val="0"/>
+                <w:bCs w:val="0"/>
+                <w:sz w:val="28"/>
+                <w:szCs w:val="24"/>
+              </w:rPr>
+              <w:t xml:space="preserve"> Islam</w:t>
             </w:r>
           </w:p>
         </w:tc>
@@ -629,8 +669,19 @@
                 <w:sz w:val="28"/>
                 <w:szCs w:val="24"/>
               </w:rPr>
-              <w:t>Habiba Arfin</w:t>
-            </w:r>
+              <w:t xml:space="preserve">Habiba </w:t>
+            </w:r>
+            <w:proofErr w:type="spellStart"/>
+            <w:r>
+              <w:rPr>
+                <w:b w:val="0"/>
+                <w:bCs w:val="0"/>
+                <w:sz w:val="28"/>
+                <w:szCs w:val="24"/>
+              </w:rPr>
+              <w:t>Arfin</w:t>
+            </w:r>
+            <w:proofErr w:type="spellEnd"/>
           </w:p>
         </w:tc>
         <w:tc>
@@ -728,7 +779,27 @@
           <w:sz w:val="28"/>
           <w:szCs w:val="28"/>
         </w:rPr>
-        <w:t xml:space="preserve">Mr. Obaidur Rahman </w:t>
+        <w:t xml:space="preserve">Mr. </w:t>
+      </w:r>
+      <w:proofErr w:type="spellStart"/>
+      <w:r>
+        <w:rPr>
+          <w:b/>
+          <w:bCs/>
+          <w:sz w:val="28"/>
+          <w:szCs w:val="28"/>
+        </w:rPr>
+        <w:t>Obaidur</w:t>
+      </w:r>
+      <w:proofErr w:type="spellEnd"/>
+      <w:r>
+        <w:rPr>
+          <w:b/>
+          <w:bCs/>
+          <w:sz w:val="28"/>
+          <w:szCs w:val="28"/>
+        </w:rPr>
+        <w:t xml:space="preserve"> Rahman </w:t>
       </w:r>
     </w:p>
     <w:p>
@@ -768,8 +839,13 @@
         <w:spacing w:after="0"/>
         <w:jc w:val="center"/>
       </w:pPr>
-      <w:r>
-        <w:t>Gabtoli, Dhaka 1216</w:t>
+      <w:proofErr w:type="spellStart"/>
+      <w:r>
+        <w:t>Gabtoli</w:t>
+      </w:r>
+      <w:proofErr w:type="spellEnd"/>
+      <w:r>
+        <w:t>, Dhaka 1216</w:t>
       </w:r>
     </w:p>
     <w:p>
@@ -804,7 +880,15 @@
         <w:spacing w:after="0"/>
       </w:pPr>
       <w:r>
-        <w:t>Mr. Obaidur Rahman,</w:t>
+        <w:t xml:space="preserve">Mr. </w:t>
+      </w:r>
+      <w:proofErr w:type="spellStart"/>
+      <w:r>
+        <w:t>Obaidur</w:t>
+      </w:r>
+      <w:proofErr w:type="spellEnd"/>
+      <w:r>
+        <w:t xml:space="preserve"> Rahman,</w:t>
       </w:r>
     </w:p>
     <w:p>
@@ -836,7 +920,25 @@
         <w:spacing w:after="0"/>
       </w:pPr>
       <w:r>
-        <w:t>2/4 Gabtoli, Mirpur,Dhaka – 1216.</w:t>
+        <w:t xml:space="preserve">2/4 </w:t>
+      </w:r>
+      <w:proofErr w:type="spellStart"/>
+      <w:r>
+        <w:t>Gabtoli</w:t>
+      </w:r>
+      <w:proofErr w:type="spellEnd"/>
+      <w:r>
+        <w:t xml:space="preserve">, </w:t>
+      </w:r>
+      <w:proofErr w:type="spellStart"/>
+      <w:proofErr w:type="gramStart"/>
+      <w:r>
+        <w:t>Mirpur,Dhaka</w:t>
+      </w:r>
+      <w:proofErr w:type="spellEnd"/>
+      <w:proofErr w:type="gramEnd"/>
+      <w:r>
+        <w:t xml:space="preserve"> – 1216.</w:t>
       </w:r>
     </w:p>
     <w:p/>
@@ -973,7 +1075,21 @@
               <w:rPr>
                 <w:szCs w:val="24"/>
               </w:rPr>
-              <w:t>Md. Ashikur Rahman</w:t>
+              <w:t xml:space="preserve">Md. </w:t>
+            </w:r>
+            <w:proofErr w:type="spellStart"/>
+            <w:r>
+              <w:rPr>
+                <w:szCs w:val="24"/>
+              </w:rPr>
+              <w:t>Ashikur</w:t>
+            </w:r>
+            <w:proofErr w:type="spellEnd"/>
+            <w:r>
+              <w:rPr>
+                <w:szCs w:val="24"/>
+              </w:rPr>
+              <w:t xml:space="preserve"> Rahman</w:t>
             </w:r>
           </w:p>
         </w:tc>
@@ -1112,7 +1228,21 @@
               <w:rPr>
                 <w:szCs w:val="24"/>
               </w:rPr>
-              <w:t>Md. Aktarul Islam</w:t>
+              <w:t xml:space="preserve">Md. </w:t>
+            </w:r>
+            <w:proofErr w:type="spellStart"/>
+            <w:r>
+              <w:rPr>
+                <w:szCs w:val="24"/>
+              </w:rPr>
+              <w:t>Aktarul</w:t>
+            </w:r>
+            <w:proofErr w:type="spellEnd"/>
+            <w:r>
+              <w:rPr>
+                <w:szCs w:val="24"/>
+              </w:rPr>
+              <w:t xml:space="preserve"> Islam</w:t>
             </w:r>
           </w:p>
         </w:tc>
@@ -1163,8 +1293,16 @@
               <w:rPr>
                 <w:szCs w:val="24"/>
               </w:rPr>
-              <w:t>Habiba Arfin</w:t>
-            </w:r>
+              <w:t xml:space="preserve">Habiba </w:t>
+            </w:r>
+            <w:proofErr w:type="spellStart"/>
+            <w:r>
+              <w:rPr>
+                <w:szCs w:val="24"/>
+              </w:rPr>
+              <w:t>Arfin</w:t>
+            </w:r>
+            <w:proofErr w:type="spellEnd"/>
           </w:p>
         </w:tc>
         <w:tc>
@@ -2286,7 +2424,25 @@
           <w:bCs/>
           <w:szCs w:val="24"/>
         </w:rPr>
-        <w:t>Md. Ashikur Rahman</w:t>
+        <w:t xml:space="preserve">Md. </w:t>
+      </w:r>
+      <w:proofErr w:type="spellStart"/>
+      <w:r>
+        <w:rPr>
+          <w:rFonts w:cs="Times New Roman"/>
+          <w:bCs/>
+          <w:szCs w:val="24"/>
+        </w:rPr>
+        <w:t>Ashikur</w:t>
+      </w:r>
+      <w:proofErr w:type="spellEnd"/>
+      <w:r>
+        <w:rPr>
+          <w:rFonts w:cs="Times New Roman"/>
+          <w:bCs/>
+          <w:szCs w:val="24"/>
+        </w:rPr>
+        <w:t xml:space="preserve"> Rahman</w:t>
       </w:r>
       <w:r>
         <w:rPr>
@@ -2330,8 +2486,18 @@
           <w:bCs/>
           <w:szCs w:val="24"/>
         </w:rPr>
-        <w:t>Md. Masum Billah</w:t>
-      </w:r>
+        <w:t xml:space="preserve">Md. Masum </w:t>
+      </w:r>
+      <w:proofErr w:type="spellStart"/>
+      <w:r>
+        <w:rPr>
+          <w:rFonts w:cs="Times New Roman"/>
+          <w:bCs/>
+          <w:szCs w:val="24"/>
+        </w:rPr>
+        <w:t>Billah</w:t>
+      </w:r>
+      <w:proofErr w:type="spellEnd"/>
       <w:r>
         <w:rPr>
           <w:rFonts w:cs="Times New Roman"/>
@@ -2450,7 +2616,25 @@
           <w:b/>
           <w:szCs w:val="24"/>
         </w:rPr>
-        <w:t>Md. Obaidur Rahman</w:t>
+        <w:t xml:space="preserve">Md. </w:t>
+      </w:r>
+      <w:proofErr w:type="spellStart"/>
+      <w:r>
+        <w:rPr>
+          <w:rFonts w:cs="Times New Roman"/>
+          <w:b/>
+          <w:szCs w:val="24"/>
+        </w:rPr>
+        <w:t>Obaidur</w:t>
+      </w:r>
+      <w:proofErr w:type="spellEnd"/>
+      <w:r>
+        <w:rPr>
+          <w:rFonts w:cs="Times New Roman"/>
+          <w:b/>
+          <w:szCs w:val="24"/>
+        </w:rPr>
+        <w:t xml:space="preserve"> Rahman</w:t>
       </w:r>
       <w:r>
         <w:rPr>
@@ -2638,7 +2822,23 @@
           <w:rFonts w:cs="Times New Roman"/>
           <w:szCs w:val="24"/>
         </w:rPr>
-        <w:t>We are very much thankful to our honorable supervisor, Md. Obaidur Rahman, Chairman, Department of Computer Science and Engineering, for his kind perseverance and contributions. Without his constant supervision and valuable advices and suggestions, we would not be able to complete the whole thing in a right manner.</w:t>
+        <w:t xml:space="preserve">We are very much thankful to our honorable supervisor, Md. </w:t>
+      </w:r>
+      <w:proofErr w:type="spellStart"/>
+      <w:r>
+        <w:rPr>
+          <w:rFonts w:cs="Times New Roman"/>
+          <w:szCs w:val="24"/>
+        </w:rPr>
+        <w:t>Obaidur</w:t>
+      </w:r>
+      <w:proofErr w:type="spellEnd"/>
+      <w:r>
+        <w:rPr>
+          <w:rFonts w:cs="Times New Roman"/>
+          <w:szCs w:val="24"/>
+        </w:rPr>
+        <w:t xml:space="preserve"> Rahman, Chairman, Department of Computer Science and Engineering, for his kind perseverance and contributions. Without his constant supervision and valuable advices and suggestions, we would not be able to complete the whole thing in a right manner.</w:t>
       </w:r>
     </w:p>
     <w:p>
@@ -2744,7 +2944,15 @@
         <w:jc w:val="both"/>
       </w:pPr>
       <w:r>
-        <w:t xml:space="preserve">The Health and Population Sector Programme (1998-2003) aimed to bring important changes to health and family planning services in Bangladesh. The introduction of a sector wide approach brought a series of changes in the planning, financing and delivery of services. A key component was the development of the new Essential Services Package (ESP) to meet the needs of the poor, especially in rural areas and particularly women and children. Village level facilities were to be developed as a focus for the provision of ESP. These Community Clinics were to bring family planning, preventive health services and limited curative services closer to the population, and to improve the efficiency of service provision, partly by replacing outreach services with services provided from a fixed point. Community Clinics (CC) were to provide services for around 6000 people, and it was envisaged that their location would make them accessible for 80% of the population within less than 30 minutes walking distance. The design was to be simple – two rooms with drinking water and lavatory facilities, and a covered waiting area. Funds for building the clinics were provided centrally, but communities had to donate land. This was </w:t>
+        <w:t xml:space="preserve">The Health and Population Sector </w:t>
+      </w:r>
+      <w:proofErr w:type="spellStart"/>
+      <w:r>
+        <w:t>Programme</w:t>
+      </w:r>
+      <w:proofErr w:type="spellEnd"/>
+      <w:r>
+        <w:t xml:space="preserve"> (1998-2003) aimed to bring important changes to health and family planning services in Bangladesh. The introduction of a sector wide approach brought a series of changes in the planning, financing and delivery of services. A key component was the development of the new Essential Services Package (ESP) to meet the needs of the poor, especially in rural areas and particularly women and children. Village level facilities were to be developed as a focus for the provision of ESP. These Community Clinics were to bring family planning, preventive health services and limited curative services closer to the population, and to improve the efficiency of service provision, partly by replacing outreach services with services provided from a fixed point. Community Clinics (CC) were to provide services for around 6000 people, and it was envisaged that their location would make them accessible for 80% of the population within less than 30 minutes walking distance. The design was to be simple – two rooms with drinking water and lavatory facilities, and a covered waiting area. Funds for building the clinics were provided centrally, but communities had to donate land. This was </w:t>
       </w:r>
       <w:r>
         <w:lastRenderedPageBreak/>
@@ -6109,7 +6317,39 @@
           <w:rFonts w:cstheme="minorHAnsi"/>
           <w:szCs w:val="24"/>
         </w:rPr>
-        <w:t>Our project aims to develop new innovations for the use of basic nursing care. In this paper, we introduce a secure IoT-based healthcare monitoring system. To achieve system efficiency simultaneously and robustness of transmission within public IoT-based communication networks, we will utilize robust crypto-primitives to construct two communication mechanisms for ensuring transmission confidentiality. By implementing nursing system will get a new dimension and every patient can be monitored remotely. By this on the basis of derived data if a patient is in critical situation, an immediate instruction can be given to the one who is in charge. It may play a vital role to reduce labor cost, rather will be easy to assess from anywhere anytime and will be helpful to take immediate decision. Thus nursing system will be digitalized. In day to day life, people are affected by various serious and complex diseases like, Cardio Vascular Diseases, Hypertension, Heart rate/pulse etc. Thus nursing system will be digitalized. In day to day life, people are affected by various serious and complex diseases like, Cardio Vascular Diseases, Hypertension, Heart rate/pulse etc. which are highly sensitive diseases. So, people are continuously anxious about their health condition. They need to consult with doctors, according with reports and checkup all of that. Internet of Things (IoT) is a growing present concept which has an effect of many aspect of human life. Various processes of different concepts including data acquisition, data transmission and data analytics enables IoT- based system to support smart solutions especially for health care.</w:t>
+        <w:t xml:space="preserve">Our project aims to develop new innovations for the use of basic nursing care. In this paper, we introduce a secure IoT-based healthcare monitoring system. To achieve system efficiency simultaneously and robustness of transmission within public IoT-based communication networks, we will utilize robust crypto-primitives to construct two communication mechanisms for ensuring transmission confidentiality. By implementing nursing system will get a new dimension and every patient can be monitored remotely. By this on the basis of derived data if a patient is in critical situation, an immediate instruction can be given to the one who is in charge. It may play a vital role to reduce labor cost, rather will be easy to assess from anywhere anytime and will be helpful to take immediate decision. </w:t>
+      </w:r>
+      <w:proofErr w:type="gramStart"/>
+      <w:r>
+        <w:rPr>
+          <w:rFonts w:cstheme="minorHAnsi"/>
+          <w:szCs w:val="24"/>
+        </w:rPr>
+        <w:t>Thus</w:t>
+      </w:r>
+      <w:proofErr w:type="gramEnd"/>
+      <w:r>
+        <w:rPr>
+          <w:rFonts w:cstheme="minorHAnsi"/>
+          <w:szCs w:val="24"/>
+        </w:rPr>
+        <w:t xml:space="preserve"> nursing system will be digitalized. In day to day life, people are affected by various serious and complex diseases like, Cardio Vascular Diseases, Hypertension, Heart rate/pulse etc. </w:t>
+      </w:r>
+      <w:proofErr w:type="gramStart"/>
+      <w:r>
+        <w:rPr>
+          <w:rFonts w:cstheme="minorHAnsi"/>
+          <w:szCs w:val="24"/>
+        </w:rPr>
+        <w:t>Thus</w:t>
+      </w:r>
+      <w:proofErr w:type="gramEnd"/>
+      <w:r>
+        <w:rPr>
+          <w:rFonts w:cstheme="minorHAnsi"/>
+          <w:szCs w:val="24"/>
+        </w:rPr>
+        <w:t xml:space="preserve"> nursing system will be digitalized. In day to day life, people are affected by various serious and complex diseases like, Cardio Vascular Diseases, Hypertension, Heart rate/pulse etc. which are highly sensitive diseases. So, people are continuously anxious about their health condition. They need to consult with doctors, according with reports and checkup all of that. Internet of Things (IoT) is a growing present concept which has an effect of many aspect of human life. Various processes of different concepts including data acquisition, data transmission and data analytics enables IoT- based system to support smart solutions especially for health care.</w:t>
       </w:r>
       <w:r>
         <w:rPr>
@@ -6133,7 +6373,23 @@
           <w:rFonts w:cstheme="minorHAnsi"/>
           <w:szCs w:val="24"/>
         </w:rPr>
-        <w:t xml:space="preserve">In- IoT based system, the work progress depends on 3 system which are sensor work, get away and cloud. Firstly, talk about sensor network which is the first step for monitoring patients as well as data collection. Secondly, the gateway system which is a continuous connection networks between sensors and cloud system. The death rate of 55.3 million people dying each year or 1,51,600 people dying each day or 6316 people dying each hour is a big issue for all over the world. So, we are proposing a model where patient can measure Heart Beat rate and ECG by himself or herself and that report immediately sent to the doctors. Later that, those reports will used to consult with doctors within very short time. It is also reduce valuable time for both patients and doctors. They don’t need to wait for the reports because sensors are giving real time data. </w:t>
+        <w:t xml:space="preserve">In- IoT based system, the work progress depends on 3 system which are sensor work, get away and cloud. Firstly, talk about sensor network which is the first step for monitoring patients as well as data collection. Secondly, the gateway system which is a continuous connection networks between sensors and cloud system. The death rate of 55.3 million people dying each year or 1,51,600 people dying each day or 6316 people dying each hour is a big issue for all over the world. So, we are proposing a model where patient can measure Heart Beat rate and ECG by himself or herself and that report immediately sent to the doctors. Later that, those reports will used to consult with doctors within very short time. It is also </w:t>
+      </w:r>
+      <w:proofErr w:type="gramStart"/>
+      <w:r>
+        <w:rPr>
+          <w:rFonts w:cstheme="minorHAnsi"/>
+          <w:szCs w:val="24"/>
+        </w:rPr>
+        <w:t>reduce</w:t>
+      </w:r>
+      <w:proofErr w:type="gramEnd"/>
+      <w:r>
+        <w:rPr>
+          <w:rFonts w:cstheme="minorHAnsi"/>
+          <w:szCs w:val="24"/>
+        </w:rPr>
+        <w:t xml:space="preserve"> valuable time for both patients and doctors. They don’t need to wait for the reports because sensors are giving real time data. </w:t>
       </w:r>
     </w:p>
     <w:p>
@@ -6241,7 +6497,119 @@
           <w:rFonts w:ascii="Lucida Bright" w:hAnsi="Lucida Bright" w:cstheme="minorHAnsi"/>
           <w:color w:val="000000" w:themeColor="text1"/>
         </w:rPr>
-        <w:t>To operate IOT based health monitoring system project, you need a WiFi connection. The microcontroller or the Arduino board connects to the Wi-Fi network using a Wi-Fi module. This project will not work without a working WiFi network. You can create a WiFi zone using a WiFi module or you can even create a WiFi zone using Hotspot on your smartphone. The Arduino UNO board continuously reads input from these 3 senses. Then it sends this data to the cloud by sending this data to a particular URL/IP address. Then this action of sending data to IP is repeated after a particular interval of time. For example in this project, we have sent data after every 30 seconds. The Arduino UNO board continuously reads input from these 3 senses. Then it sends this data to the cloud by sending this data to a particular URL/IP address. Then this action of sending data to IP is repeated after a particular interval of time. For example in this project, we have sent data after every 30 seconds.</w:t>
+        <w:t xml:space="preserve">To operate IOT based health monitoring system project, you need a </w:t>
+      </w:r>
+      <w:proofErr w:type="spellStart"/>
+      <w:r>
+        <w:rPr>
+          <w:rFonts w:ascii="Lucida Bright" w:hAnsi="Lucida Bright" w:cstheme="minorHAnsi"/>
+          <w:color w:val="000000" w:themeColor="text1"/>
+        </w:rPr>
+        <w:t>WiFi</w:t>
+      </w:r>
+      <w:proofErr w:type="spellEnd"/>
+      <w:r>
+        <w:rPr>
+          <w:rFonts w:ascii="Lucida Bright" w:hAnsi="Lucida Bright" w:cstheme="minorHAnsi"/>
+          <w:color w:val="000000" w:themeColor="text1"/>
+        </w:rPr>
+        <w:t xml:space="preserve"> connection. The microcontroller or the Arduino board connects to the Wi-Fi network using a Wi-Fi module. This project will not work without a working </w:t>
+      </w:r>
+      <w:proofErr w:type="spellStart"/>
+      <w:r>
+        <w:rPr>
+          <w:rFonts w:ascii="Lucida Bright" w:hAnsi="Lucida Bright" w:cstheme="minorHAnsi"/>
+          <w:color w:val="000000" w:themeColor="text1"/>
+        </w:rPr>
+        <w:t>WiFi</w:t>
+      </w:r>
+      <w:proofErr w:type="spellEnd"/>
+      <w:r>
+        <w:rPr>
+          <w:rFonts w:ascii="Lucida Bright" w:hAnsi="Lucida Bright" w:cstheme="minorHAnsi"/>
+          <w:color w:val="000000" w:themeColor="text1"/>
+        </w:rPr>
+        <w:t xml:space="preserve"> network. You can create a </w:t>
+      </w:r>
+      <w:proofErr w:type="spellStart"/>
+      <w:r>
+        <w:rPr>
+          <w:rFonts w:ascii="Lucida Bright" w:hAnsi="Lucida Bright" w:cstheme="minorHAnsi"/>
+          <w:color w:val="000000" w:themeColor="text1"/>
+        </w:rPr>
+        <w:t>WiFi</w:t>
+      </w:r>
+      <w:proofErr w:type="spellEnd"/>
+      <w:r>
+        <w:rPr>
+          <w:rFonts w:ascii="Lucida Bright" w:hAnsi="Lucida Bright" w:cstheme="minorHAnsi"/>
+          <w:color w:val="000000" w:themeColor="text1"/>
+        </w:rPr>
+        <w:t xml:space="preserve"> zone using a </w:t>
+      </w:r>
+      <w:proofErr w:type="spellStart"/>
+      <w:r>
+        <w:rPr>
+          <w:rFonts w:ascii="Lucida Bright" w:hAnsi="Lucida Bright" w:cstheme="minorHAnsi"/>
+          <w:color w:val="000000" w:themeColor="text1"/>
+        </w:rPr>
+        <w:t>WiFi</w:t>
+      </w:r>
+      <w:proofErr w:type="spellEnd"/>
+      <w:r>
+        <w:rPr>
+          <w:rFonts w:ascii="Lucida Bright" w:hAnsi="Lucida Bright" w:cstheme="minorHAnsi"/>
+          <w:color w:val="000000" w:themeColor="text1"/>
+        </w:rPr>
+        <w:t xml:space="preserve"> module or you can even create a </w:t>
+      </w:r>
+      <w:proofErr w:type="spellStart"/>
+      <w:r>
+        <w:rPr>
+          <w:rFonts w:ascii="Lucida Bright" w:hAnsi="Lucida Bright" w:cstheme="minorHAnsi"/>
+          <w:color w:val="000000" w:themeColor="text1"/>
+        </w:rPr>
+        <w:t>WiFi</w:t>
+      </w:r>
+      <w:proofErr w:type="spellEnd"/>
+      <w:r>
+        <w:rPr>
+          <w:rFonts w:ascii="Lucida Bright" w:hAnsi="Lucida Bright" w:cstheme="minorHAnsi"/>
+          <w:color w:val="000000" w:themeColor="text1"/>
+        </w:rPr>
+        <w:t xml:space="preserve"> zone using Hotspot on your smartphone. The Arduino UNO board continuously reads input from these 3 senses. Then it sends this data to the cloud by sending this data to a particular URL/IP address. Then this action of sending data to IP is repeated after a particular interval of time. For </w:t>
+      </w:r>
+      <w:proofErr w:type="gramStart"/>
+      <w:r>
+        <w:rPr>
+          <w:rFonts w:ascii="Lucida Bright" w:hAnsi="Lucida Bright" w:cstheme="minorHAnsi"/>
+          <w:color w:val="000000" w:themeColor="text1"/>
+        </w:rPr>
+        <w:t>example</w:t>
+      </w:r>
+      <w:proofErr w:type="gramEnd"/>
+      <w:r>
+        <w:rPr>
+          <w:rFonts w:ascii="Lucida Bright" w:hAnsi="Lucida Bright" w:cstheme="minorHAnsi"/>
+          <w:color w:val="000000" w:themeColor="text1"/>
+        </w:rPr>
+        <w:t xml:space="preserve"> in this project, we have sent data after every 30 seconds. The Arduino UNO board continuously reads input from these 3 senses. Then it sends this data to the cloud by sending this data to a particular URL/IP address. Then this action of sending data to IP is repeated after a particular interval of time. For </w:t>
+      </w:r>
+      <w:proofErr w:type="gramStart"/>
+      <w:r>
+        <w:rPr>
+          <w:rFonts w:ascii="Lucida Bright" w:hAnsi="Lucida Bright" w:cstheme="minorHAnsi"/>
+          <w:color w:val="000000" w:themeColor="text1"/>
+        </w:rPr>
+        <w:t>example</w:t>
+      </w:r>
+      <w:proofErr w:type="gramEnd"/>
+      <w:r>
+        <w:rPr>
+          <w:rFonts w:ascii="Lucida Bright" w:hAnsi="Lucida Bright" w:cstheme="minorHAnsi"/>
+          <w:color w:val="000000" w:themeColor="text1"/>
+        </w:rPr>
+        <w:t xml:space="preserve"> in this project, we have sent data after every 30 seconds.</w:t>
       </w:r>
       <w:r>
         <w:rPr>
@@ -6302,7 +6670,21 @@
         <w:rPr>
           <w:rFonts w:cstheme="minorHAnsi"/>
         </w:rPr>
-        <w:t>In rural hospitals, the facilities for health caring are limited. The poor quality of health management enables issues in health care system Everyone should get the knowledge of own health as easy and early as possible. Also it should be worth for each. The progression of the advance technology has constantly intrigued us. Moreover, we additionally found that there are not critical examines on computerization technology for hospital IoT based Patient Monitoring System. Along these, we began to search the published paper and advancements around us. In present time, medical science is improving and enhancing day by day. On this creating technique people advancing more sophisticate, for example, brilliant belt which find persistent breath and additionally electro dermal movement (EDA) sensors to successively show for physiology indications of seizures during the evening. Patient monitoring system is much accessible, painless and smooth for the patient. Recently grew innovative devices executed in patient's body to reestablish ordinary activities. Sometimes it is quite difficult to know about health condition of patient for doctor and nurse. For this, they cannot give the proper treatment and instant result to the patient. Now it is very important to build up a system which can help doctor and nurse to maintain patient monitoring. Our entire system is already in the process of incorporating Internet of Things into this continuum and is expected to change the prevailing concepts in healthcare.</w:t>
+        <w:t xml:space="preserve">In rural hospitals, the facilities for health caring are limited. The poor quality of health management enables issues in health care system Everyone should get the knowledge of own health as easy and early as possible. </w:t>
+      </w:r>
+      <w:proofErr w:type="gramStart"/>
+      <w:r>
+        <w:rPr>
+          <w:rFonts w:cstheme="minorHAnsi"/>
+        </w:rPr>
+        <w:t>Also</w:t>
+      </w:r>
+      <w:proofErr w:type="gramEnd"/>
+      <w:r>
+        <w:rPr>
+          <w:rFonts w:cstheme="minorHAnsi"/>
+        </w:rPr>
+        <w:t xml:space="preserve"> it should be worth for each. The progression of the advance technology has constantly intrigued us. Moreover, we additionally found that there are not critical examines on computerization technology for hospital IoT based Patient Monitoring System. Along these, we began to search the published paper and advancements around us. In present time, medical science is improving and enhancing day by day. On this creating technique people advancing more sophisticate, for example, brilliant belt which find persistent breath and additionally electro dermal movement (EDA) sensors to successively show for physiology indications of seizures during the evening. Patient monitoring system is much accessible, painless and smooth for the patient. Recently grew innovative devices executed in patient's body to reestablish ordinary activities. Sometimes it is quite difficult to know about health condition of patient for doctor and nurse. For this, they cannot give the proper treatment and instant result to the patient. Now it is very important to build up a system which can help doctor and nurse to maintain patient monitoring. Our entire system is already in the process of incorporating Internet of Things into this continuum and is expected to change the prevailing concepts in healthcare.</w:t>
       </w:r>
     </w:p>
     <w:p>
@@ -6339,7 +6721,21 @@
         <w:rPr>
           <w:rFonts w:cstheme="minorHAnsi"/>
         </w:rPr>
-        <w:t>Our system will be beneficial to all age of people especially for the old aged patient. It will measure the Heartbeat and ECG of the patient and upload the result in the text message, web server and mobile apps. Therefore, we have developed website as well as mobile apps in which people can get access and see the output by searching date and time. Moreover, in case of emergency, nurse or patient‘s relative check out patient’s condition by using LIVE monitor option. Our goal was to build up a system with high accuracy with minimum cost so that anyone can use and afford this.</w:t>
+        <w:t xml:space="preserve">Our system will be beneficial to all age of people especially for the old aged patient. It will measure the Heartbeat and ECG of the patient and upload the result in the text message, web server and mobile apps. Therefore, we have developed website as well as mobile apps in which people can get access and see the output by searching date and time. Moreover, in case of emergency, nurse or </w:t>
+      </w:r>
+      <w:proofErr w:type="gramStart"/>
+      <w:r>
+        <w:rPr>
+          <w:rFonts w:cstheme="minorHAnsi"/>
+        </w:rPr>
+        <w:t>patient‘</w:t>
+      </w:r>
+      <w:proofErr w:type="gramEnd"/>
+      <w:r>
+        <w:rPr>
+          <w:rFonts w:cstheme="minorHAnsi"/>
+        </w:rPr>
+        <w:t>s relative check out patient’s condition by using LIVE monitor option. Our goal was to build up a system with high accuracy with minimum cost so that anyone can use and afford this.</w:t>
       </w:r>
     </w:p>
     <w:p>
@@ -6638,7 +7034,23 @@
           <w:rFonts w:cstheme="minorHAnsi"/>
           <w:szCs w:val="24"/>
         </w:rPr>
-        <w:t>By accessing patients health data in real time information helps to make decision for the doctor on how the treatment is going on and what should do next. Over all, this project will enable the physicians to utilize the results from data collection and analyze that data in real time.</w:t>
+        <w:t xml:space="preserve">By accessing </w:t>
+      </w:r>
+      <w:proofErr w:type="gramStart"/>
+      <w:r>
+        <w:rPr>
+          <w:rFonts w:cstheme="minorHAnsi"/>
+          <w:szCs w:val="24"/>
+        </w:rPr>
+        <w:t>patients</w:t>
+      </w:r>
+      <w:proofErr w:type="gramEnd"/>
+      <w:r>
+        <w:rPr>
+          <w:rFonts w:cstheme="minorHAnsi"/>
+          <w:szCs w:val="24"/>
+        </w:rPr>
+        <w:t xml:space="preserve"> health data in real time information helps to make decision for the doctor on how the treatment is going on and what should do next. Over all, this project will enable the physicians to utilize the results from data collection and analyze that data in real time.</w:t>
       </w:r>
     </w:p>
     <w:p>
@@ -6792,7 +7204,23 @@
           <w:rFonts w:cs="Times New Roman"/>
           <w:szCs w:val="24"/>
         </w:rPr>
-        <w:t>Vital signs derive its significance from the fact that they can be considered as an indication of the person’s health. Any change in the measurements of these signs indicates an abnormality in the physical condition of the patient. A considerable number of medical conditions can be detected from variations in one or more of the vital sign. The specialized devices for measuring the vital signs are not portable and can’t be found anywhere. Hence, in this thesis, the concept of using an arm band (potable heart rate monitor) and mobile</w:t>
+        <w:t xml:space="preserve">Vital signs derive its significance from the fact that they can be considered as an indication of the person’s health. Any change in the measurements of these signs indicates an abnormality in the physical condition of the patient. A considerable number of medical conditions can be detected from variations in one or more of the vital </w:t>
+      </w:r>
+      <w:proofErr w:type="gramStart"/>
+      <w:r>
+        <w:rPr>
+          <w:rFonts w:cs="Times New Roman"/>
+          <w:szCs w:val="24"/>
+        </w:rPr>
+        <w:t>sign</w:t>
+      </w:r>
+      <w:proofErr w:type="gramEnd"/>
+      <w:r>
+        <w:rPr>
+          <w:rFonts w:cs="Times New Roman"/>
+          <w:szCs w:val="24"/>
+        </w:rPr>
+        <w:t>. The specialized devices for measuring the vital signs are not portable and can’t be found anywhere. Hence, in this thesis, the concept of using an arm band (potable heart rate monitor) and mobile</w:t>
       </w:r>
       <w:r>
         <w:rPr>
@@ -7785,7 +8213,21 @@
         <w:rPr>
           <w:rFonts w:ascii="Lucida Bright" w:hAnsi="Lucida Bright"/>
         </w:rPr>
-        <w:t>HR is the rate at which the heart beats and affected by the expansion of the arterial wall with each every beat. The most prominent areas for the pulses are wrist (Radial artery), neck (Carotid- artery), inside of the elbow (Brachial artery), behind the knee (Popliteal artery) and ankle joint (Posterior</w:t>
+        <w:t xml:space="preserve">HR is the rate at which the heart beats and affected by the expansion of the arterial wall with </w:t>
+      </w:r>
+      <w:proofErr w:type="gramStart"/>
+      <w:r>
+        <w:rPr>
+          <w:rFonts w:ascii="Lucida Bright" w:hAnsi="Lucida Bright"/>
+        </w:rPr>
+        <w:t>each every</w:t>
+      </w:r>
+      <w:proofErr w:type="gramEnd"/>
+      <w:r>
+        <w:rPr>
+          <w:rFonts w:ascii="Lucida Bright" w:hAnsi="Lucida Bright"/>
+        </w:rPr>
+        <w:t xml:space="preserve"> beat. The most prominent areas for the pulses are wrist (Radial artery), neck (Carotid- artery), inside of the elbow (Brachial artery), behind the knee (Popliteal artery) and ankle joint (Posterior</w:t>
       </w:r>
       <w:r>
         <w:rPr>
@@ -9190,11 +9632,19 @@
         </w:rPr>
         <w:t xml:space="preserve"> </w:t>
       </w:r>
+      <w:proofErr w:type="spellStart"/>
       <w:r>
         <w:rPr>
           <w:rFonts w:ascii="Lucida Bright" w:hAnsi="Lucida Bright"/>
         </w:rPr>
-        <w:t>hyperlipidaemia.</w:t>
+        <w:t>hyperlipidaemia</w:t>
+      </w:r>
+      <w:proofErr w:type="spellEnd"/>
+      <w:r>
+        <w:rPr>
+          <w:rFonts w:ascii="Lucida Bright" w:hAnsi="Lucida Bright"/>
+        </w:rPr>
+        <w:t>.</w:t>
       </w:r>
     </w:p>
     <w:p>
@@ -9286,7 +9736,23 @@
           <w:rFonts w:cs="Times New Roman"/>
           <w:szCs w:val="24"/>
         </w:rPr>
-        <w:t>Pain or discomfort in the centre of the chest;</w:t>
+        <w:t xml:space="preserve">Pain or discomfort in the </w:t>
+      </w:r>
+      <w:proofErr w:type="spellStart"/>
+      <w:r>
+        <w:rPr>
+          <w:rFonts w:cs="Times New Roman"/>
+          <w:szCs w:val="24"/>
+        </w:rPr>
+        <w:t>centre</w:t>
+      </w:r>
+      <w:proofErr w:type="spellEnd"/>
+      <w:r>
+        <w:rPr>
+          <w:rFonts w:cs="Times New Roman"/>
+          <w:szCs w:val="24"/>
+        </w:rPr>
+        <w:t xml:space="preserve"> of the chest;</w:t>
       </w:r>
     </w:p>
     <w:p>
@@ -9323,7 +9789,21 @@
         <w:rPr>
           <w:rFonts w:ascii="Lucida Bright" w:hAnsi="Lucida Bright"/>
         </w:rPr>
-        <w:t>In addition the person may experience difficulty in breathing or shortness of breath; feeling sick or vomiting; feeling light-headed or faint; breaking into a cold sweat; and becoming pale. Women are more likely to have shortness of breath, nausea, vomiting, and back or jaw</w:t>
+        <w:t xml:space="preserve">In </w:t>
+      </w:r>
+      <w:proofErr w:type="gramStart"/>
+      <w:r>
+        <w:rPr>
+          <w:rFonts w:ascii="Lucida Bright" w:hAnsi="Lucida Bright"/>
+        </w:rPr>
+        <w:t>addition</w:t>
+      </w:r>
+      <w:proofErr w:type="gramEnd"/>
+      <w:r>
+        <w:rPr>
+          <w:rFonts w:ascii="Lucida Bright" w:hAnsi="Lucida Bright"/>
+        </w:rPr>
+        <w:t xml:space="preserve"> the person may experience difficulty in breathing or shortness of breath; feeling sick or vomiting; feeling light-headed or faint; breaking into a cold sweat; and becoming pale. Women are more likely to have shortness of breath, nausea, vomiting, and back or jaw</w:t>
       </w:r>
       <w:r>
         <w:rPr>
@@ -9749,6 +10229,1638 @@
         <w:t>Proposed System</w:t>
       </w:r>
       <w:bookmarkEnd w:id="33"/>
+    </w:p>
+    <w:p/>
+    <w:p>
+      <w:pPr>
+        <w:pStyle w:val="Heading3"/>
+        <w:jc w:val="both"/>
+        <w:rPr>
+          <w:sz w:val="24"/>
+        </w:rPr>
+      </w:pPr>
+      <w:r>
+        <w:rPr>
+          <w:sz w:val="24"/>
+        </w:rPr>
+        <w:t>A</w:t>
+      </w:r>
+      <w:r>
+        <w:rPr>
+          <w:sz w:val="24"/>
+        </w:rPr>
+        <w:t>lgorithm for community clinic management system</w:t>
+      </w:r>
+      <w:r>
+        <w:rPr>
+          <w:sz w:val="24"/>
+        </w:rPr>
+        <w:t xml:space="preserve"> (</w:t>
+      </w:r>
+      <w:r>
+        <w:rPr>
+          <w:sz w:val="24"/>
+        </w:rPr>
+        <w:t>CCMS</w:t>
+      </w:r>
+      <w:r>
+        <w:rPr>
+          <w:sz w:val="24"/>
+        </w:rPr>
+        <w:t>)</w:t>
+      </w:r>
+      <w:r>
+        <w:rPr>
+          <w:sz w:val="24"/>
+        </w:rPr>
+        <w:t>:</w:t>
+      </w:r>
+    </w:p>
+    <w:p>
+      <w:pPr>
+        <w:pStyle w:val="ListParagraph"/>
+        <w:numPr>
+          <w:ilvl w:val="0"/>
+          <w:numId w:val="23"/>
+        </w:numPr>
+        <w:tabs>
+          <w:tab w:val="left" w:pos="1890"/>
+        </w:tabs>
+        <w:ind w:left="1980" w:hanging="1620"/>
+        <w:rPr>
+          <w:i/>
+          <w:iCs/>
+          <w:szCs w:val="24"/>
+        </w:rPr>
+      </w:pPr>
+      <w:r>
+        <w:rPr>
+          <w:i/>
+          <w:iCs/>
+          <w:szCs w:val="24"/>
+        </w:rPr>
+        <w:t>Start</w:t>
+      </w:r>
+    </w:p>
+    <w:p>
+      <w:pPr>
+        <w:pStyle w:val="ListParagraph"/>
+        <w:numPr>
+          <w:ilvl w:val="0"/>
+          <w:numId w:val="23"/>
+        </w:numPr>
+        <w:tabs>
+          <w:tab w:val="left" w:pos="1890"/>
+        </w:tabs>
+        <w:ind w:left="1980" w:hanging="1620"/>
+        <w:rPr>
+          <w:i/>
+          <w:iCs/>
+          <w:szCs w:val="24"/>
+        </w:rPr>
+      </w:pPr>
+      <w:r>
+        <w:rPr>
+          <w:i/>
+          <w:iCs/>
+          <w:szCs w:val="24"/>
+        </w:rPr>
+        <w:t>Check Database Exist or none</w:t>
+      </w:r>
+    </w:p>
+    <w:p>
+      <w:pPr>
+        <w:pStyle w:val="ListParagraph"/>
+        <w:numPr>
+          <w:ilvl w:val="0"/>
+          <w:numId w:val="23"/>
+        </w:numPr>
+        <w:tabs>
+          <w:tab w:val="left" w:pos="1890"/>
+        </w:tabs>
+        <w:ind w:left="1980" w:hanging="1620"/>
+        <w:rPr>
+          <w:i/>
+          <w:iCs/>
+          <w:szCs w:val="24"/>
+        </w:rPr>
+      </w:pPr>
+      <w:r>
+        <w:rPr>
+          <w:i/>
+          <w:iCs/>
+          <w:szCs w:val="24"/>
+        </w:rPr>
+        <w:t>If Exist then Go to Step 5</w:t>
+      </w:r>
+    </w:p>
+    <w:p>
+      <w:pPr>
+        <w:pStyle w:val="ListParagraph"/>
+        <w:numPr>
+          <w:ilvl w:val="0"/>
+          <w:numId w:val="23"/>
+        </w:numPr>
+        <w:tabs>
+          <w:tab w:val="left" w:pos="1890"/>
+        </w:tabs>
+        <w:ind w:left="1890" w:hanging="1530"/>
+        <w:rPr>
+          <w:i/>
+          <w:iCs/>
+          <w:szCs w:val="24"/>
+        </w:rPr>
+      </w:pPr>
+      <w:r>
+        <w:rPr>
+          <w:i/>
+          <w:iCs/>
+          <w:szCs w:val="24"/>
+        </w:rPr>
+        <w:t>If Database setting none then Open Setting page for Input Setting Information</w:t>
+      </w:r>
+    </w:p>
+    <w:p>
+      <w:pPr>
+        <w:pStyle w:val="ListParagraph"/>
+        <w:numPr>
+          <w:ilvl w:val="0"/>
+          <w:numId w:val="23"/>
+        </w:numPr>
+        <w:tabs>
+          <w:tab w:val="left" w:pos="1890"/>
+        </w:tabs>
+        <w:ind w:left="1890" w:hanging="1530"/>
+        <w:rPr>
+          <w:i/>
+          <w:iCs/>
+          <w:szCs w:val="24"/>
+        </w:rPr>
+      </w:pPr>
+      <w:r>
+        <w:rPr>
+          <w:i/>
+          <w:iCs/>
+          <w:szCs w:val="24"/>
+        </w:rPr>
+        <w:t>Open Login page</w:t>
+      </w:r>
+    </w:p>
+    <w:p>
+      <w:pPr>
+        <w:pStyle w:val="ListParagraph"/>
+        <w:numPr>
+          <w:ilvl w:val="0"/>
+          <w:numId w:val="23"/>
+        </w:numPr>
+        <w:tabs>
+          <w:tab w:val="left" w:pos="1890"/>
+        </w:tabs>
+        <w:ind w:left="1890" w:hanging="1530"/>
+        <w:rPr>
+          <w:i/>
+          <w:iCs/>
+          <w:szCs w:val="24"/>
+        </w:rPr>
+      </w:pPr>
+      <w:r>
+        <w:rPr>
+          <w:i/>
+          <w:iCs/>
+          <w:szCs w:val="24"/>
+        </w:rPr>
+        <w:t>If Login information exist</w:t>
+      </w:r>
+    </w:p>
+    <w:p>
+      <w:pPr>
+        <w:pStyle w:val="ListParagraph"/>
+        <w:numPr>
+          <w:ilvl w:val="0"/>
+          <w:numId w:val="23"/>
+        </w:numPr>
+        <w:tabs>
+          <w:tab w:val="left" w:pos="1890"/>
+        </w:tabs>
+        <w:ind w:left="1890" w:hanging="1530"/>
+        <w:rPr>
+          <w:i/>
+          <w:iCs/>
+          <w:szCs w:val="24"/>
+        </w:rPr>
+      </w:pPr>
+      <w:r>
+        <w:rPr>
+          <w:i/>
+          <w:iCs/>
+          <w:szCs w:val="24"/>
+        </w:rPr>
+        <w:t>Go to Step 10</w:t>
+      </w:r>
+    </w:p>
+    <w:p>
+      <w:pPr>
+        <w:pStyle w:val="ListParagraph"/>
+        <w:numPr>
+          <w:ilvl w:val="0"/>
+          <w:numId w:val="23"/>
+        </w:numPr>
+        <w:tabs>
+          <w:tab w:val="left" w:pos="1890"/>
+        </w:tabs>
+        <w:ind w:left="1890" w:hanging="1530"/>
+        <w:rPr>
+          <w:i/>
+          <w:iCs/>
+          <w:szCs w:val="24"/>
+        </w:rPr>
+      </w:pPr>
+      <w:r>
+        <w:rPr>
+          <w:i/>
+          <w:iCs/>
+          <w:szCs w:val="24"/>
+        </w:rPr>
+        <w:t>Open new User Registration page</w:t>
+      </w:r>
+    </w:p>
+    <w:p>
+      <w:pPr>
+        <w:pStyle w:val="ListParagraph"/>
+        <w:numPr>
+          <w:ilvl w:val="0"/>
+          <w:numId w:val="23"/>
+        </w:numPr>
+        <w:tabs>
+          <w:tab w:val="left" w:pos="1890"/>
+        </w:tabs>
+        <w:ind w:left="1890" w:hanging="1530"/>
+        <w:rPr>
+          <w:i/>
+          <w:iCs/>
+          <w:szCs w:val="24"/>
+        </w:rPr>
+      </w:pPr>
+      <w:r>
+        <w:rPr>
+          <w:i/>
+          <w:iCs/>
+          <w:szCs w:val="24"/>
+        </w:rPr>
+        <w:t>Allocate memory for new User Information</w:t>
+      </w:r>
+    </w:p>
+    <w:p>
+      <w:pPr>
+        <w:pStyle w:val="ListParagraph"/>
+        <w:numPr>
+          <w:ilvl w:val="0"/>
+          <w:numId w:val="23"/>
+        </w:numPr>
+        <w:tabs>
+          <w:tab w:val="left" w:pos="1890"/>
+        </w:tabs>
+        <w:ind w:left="1890" w:hanging="1530"/>
+        <w:rPr>
+          <w:i/>
+          <w:iCs/>
+          <w:szCs w:val="24"/>
+        </w:rPr>
+      </w:pPr>
+      <w:r>
+        <w:rPr>
+          <w:i/>
+          <w:iCs/>
+          <w:szCs w:val="24"/>
+        </w:rPr>
+        <w:t>Enter Username &amp; Password</w:t>
+      </w:r>
+    </w:p>
+    <w:p>
+      <w:pPr>
+        <w:pStyle w:val="ListParagraph"/>
+        <w:numPr>
+          <w:ilvl w:val="0"/>
+          <w:numId w:val="23"/>
+        </w:numPr>
+        <w:tabs>
+          <w:tab w:val="left" w:pos="1890"/>
+        </w:tabs>
+        <w:ind w:left="1980" w:hanging="1620"/>
+        <w:rPr>
+          <w:i/>
+          <w:iCs/>
+          <w:szCs w:val="24"/>
+        </w:rPr>
+      </w:pPr>
+      <w:r>
+        <w:rPr>
+          <w:i/>
+          <w:iCs/>
+          <w:szCs w:val="24"/>
+        </w:rPr>
+        <w:t>Open Dashboard Page</w:t>
+      </w:r>
+    </w:p>
+    <w:p>
+      <w:pPr>
+        <w:pStyle w:val="ListParagraph"/>
+        <w:numPr>
+          <w:ilvl w:val="0"/>
+          <w:numId w:val="23"/>
+        </w:numPr>
+        <w:tabs>
+          <w:tab w:val="left" w:pos="1890"/>
+        </w:tabs>
+        <w:ind w:left="1980" w:hanging="1620"/>
+        <w:rPr>
+          <w:i/>
+          <w:iCs/>
+          <w:szCs w:val="24"/>
+        </w:rPr>
+      </w:pPr>
+      <w:r>
+        <w:rPr>
+          <w:i/>
+          <w:iCs/>
+          <w:szCs w:val="24"/>
+        </w:rPr>
+        <w:t>Open Existing Patient</w:t>
+      </w:r>
+    </w:p>
+    <w:p>
+      <w:pPr>
+        <w:pStyle w:val="ListParagraph"/>
+        <w:numPr>
+          <w:ilvl w:val="0"/>
+          <w:numId w:val="23"/>
+        </w:numPr>
+        <w:tabs>
+          <w:tab w:val="left" w:pos="1890"/>
+        </w:tabs>
+        <w:ind w:left="1980" w:hanging="1620"/>
+        <w:rPr>
+          <w:i/>
+          <w:iCs/>
+          <w:szCs w:val="24"/>
+        </w:rPr>
+      </w:pPr>
+      <w:r>
+        <w:rPr>
+          <w:i/>
+          <w:iCs/>
+          <w:szCs w:val="24"/>
+        </w:rPr>
+        <w:t xml:space="preserve">If not exist Go to Step </w:t>
+      </w:r>
+      <w:r>
+        <w:rPr>
+          <w:i/>
+          <w:iCs/>
+          <w:szCs w:val="24"/>
+        </w:rPr>
+        <w:t>14</w:t>
+      </w:r>
+    </w:p>
+    <w:p>
+      <w:pPr>
+        <w:pStyle w:val="ListParagraph"/>
+        <w:numPr>
+          <w:ilvl w:val="0"/>
+          <w:numId w:val="23"/>
+        </w:numPr>
+        <w:tabs>
+          <w:tab w:val="left" w:pos="1890"/>
+        </w:tabs>
+        <w:ind w:left="1980" w:hanging="1620"/>
+        <w:rPr>
+          <w:i/>
+          <w:iCs/>
+          <w:szCs w:val="24"/>
+        </w:rPr>
+      </w:pPr>
+      <w:r>
+        <w:rPr>
+          <w:i/>
+          <w:iCs/>
+          <w:szCs w:val="24"/>
+        </w:rPr>
+        <w:t>Open</w:t>
+      </w:r>
+      <w:r>
+        <w:rPr>
+          <w:i/>
+          <w:iCs/>
+          <w:szCs w:val="24"/>
+        </w:rPr>
+        <w:t xml:space="preserve"> new Patient</w:t>
+      </w:r>
+      <w:r>
+        <w:rPr>
+          <w:i/>
+          <w:iCs/>
+          <w:szCs w:val="24"/>
+        </w:rPr>
+        <w:t xml:space="preserve"> registration page</w:t>
+      </w:r>
+    </w:p>
+    <w:p>
+      <w:pPr>
+        <w:pStyle w:val="ListParagraph"/>
+        <w:numPr>
+          <w:ilvl w:val="0"/>
+          <w:numId w:val="23"/>
+        </w:numPr>
+        <w:tabs>
+          <w:tab w:val="left" w:pos="1890"/>
+        </w:tabs>
+        <w:ind w:left="1980" w:hanging="1620"/>
+        <w:rPr>
+          <w:i/>
+          <w:iCs/>
+          <w:szCs w:val="24"/>
+        </w:rPr>
+      </w:pPr>
+      <w:r>
+        <w:rPr>
+          <w:i/>
+          <w:iCs/>
+          <w:szCs w:val="24"/>
+        </w:rPr>
+        <w:t>Allocate memory for new patient information</w:t>
+      </w:r>
+    </w:p>
+    <w:p>
+      <w:pPr>
+        <w:pStyle w:val="ListParagraph"/>
+        <w:numPr>
+          <w:ilvl w:val="0"/>
+          <w:numId w:val="23"/>
+        </w:numPr>
+        <w:tabs>
+          <w:tab w:val="left" w:pos="1890"/>
+        </w:tabs>
+        <w:ind w:left="1980" w:hanging="1620"/>
+        <w:rPr>
+          <w:i/>
+          <w:iCs/>
+          <w:szCs w:val="24"/>
+        </w:rPr>
+      </w:pPr>
+      <w:r>
+        <w:rPr>
+          <w:i/>
+          <w:iCs/>
+          <w:szCs w:val="24"/>
+        </w:rPr>
+        <w:t>Enter information</w:t>
+      </w:r>
+    </w:p>
+    <w:p>
+      <w:pPr>
+        <w:pStyle w:val="ListParagraph"/>
+        <w:numPr>
+          <w:ilvl w:val="0"/>
+          <w:numId w:val="23"/>
+        </w:numPr>
+        <w:tabs>
+          <w:tab w:val="left" w:pos="1890"/>
+        </w:tabs>
+        <w:ind w:left="1980" w:hanging="1620"/>
+        <w:rPr>
+          <w:i/>
+          <w:iCs/>
+          <w:szCs w:val="24"/>
+        </w:rPr>
+      </w:pPr>
+      <w:r>
+        <w:rPr>
+          <w:i/>
+          <w:iCs/>
+          <w:szCs w:val="24"/>
+        </w:rPr>
+        <w:t>Create unique patient id</w:t>
+      </w:r>
+      <w:r>
+        <w:rPr>
+          <w:i/>
+          <w:iCs/>
+          <w:szCs w:val="24"/>
+        </w:rPr>
+        <w:t xml:space="preserve"> as its NID</w:t>
+      </w:r>
+    </w:p>
+    <w:p>
+      <w:pPr>
+        <w:pStyle w:val="ListParagraph"/>
+        <w:numPr>
+          <w:ilvl w:val="0"/>
+          <w:numId w:val="23"/>
+        </w:numPr>
+        <w:tabs>
+          <w:tab w:val="left" w:pos="1890"/>
+        </w:tabs>
+        <w:ind w:left="1980" w:hanging="1620"/>
+        <w:rPr>
+          <w:i/>
+          <w:iCs/>
+          <w:szCs w:val="24"/>
+        </w:rPr>
+      </w:pPr>
+      <w:r>
+        <w:rPr>
+          <w:i/>
+          <w:iCs/>
+          <w:szCs w:val="24"/>
+        </w:rPr>
+        <w:t>Create username and password</w:t>
+      </w:r>
+    </w:p>
+    <w:p>
+      <w:pPr>
+        <w:pStyle w:val="ListParagraph"/>
+        <w:numPr>
+          <w:ilvl w:val="0"/>
+          <w:numId w:val="23"/>
+        </w:numPr>
+        <w:tabs>
+          <w:tab w:val="left" w:pos="1890"/>
+        </w:tabs>
+        <w:ind w:left="1980" w:hanging="1620"/>
+        <w:rPr>
+          <w:i/>
+          <w:iCs/>
+          <w:szCs w:val="24"/>
+        </w:rPr>
+      </w:pPr>
+      <w:r>
+        <w:rPr>
+          <w:i/>
+          <w:iCs/>
+          <w:szCs w:val="24"/>
+        </w:rPr>
+        <w:t>Create entry to the database</w:t>
+      </w:r>
+    </w:p>
+    <w:p>
+      <w:pPr>
+        <w:pStyle w:val="ListParagraph"/>
+        <w:numPr>
+          <w:ilvl w:val="0"/>
+          <w:numId w:val="23"/>
+        </w:numPr>
+        <w:tabs>
+          <w:tab w:val="left" w:pos="1890"/>
+        </w:tabs>
+        <w:ind w:left="1980" w:hanging="1620"/>
+        <w:rPr>
+          <w:i/>
+          <w:iCs/>
+          <w:szCs w:val="24"/>
+        </w:rPr>
+      </w:pPr>
+      <w:r>
+        <w:rPr>
+          <w:i/>
+          <w:iCs/>
+          <w:szCs w:val="24"/>
+        </w:rPr>
+        <w:t>Allocate doctor for the patient</w:t>
+      </w:r>
+    </w:p>
+    <w:p>
+      <w:pPr>
+        <w:pStyle w:val="ListParagraph"/>
+        <w:numPr>
+          <w:ilvl w:val="0"/>
+          <w:numId w:val="23"/>
+        </w:numPr>
+        <w:tabs>
+          <w:tab w:val="left" w:pos="1890"/>
+        </w:tabs>
+        <w:ind w:left="1980" w:hanging="1620"/>
+        <w:rPr>
+          <w:i/>
+          <w:iCs/>
+          <w:szCs w:val="24"/>
+        </w:rPr>
+      </w:pPr>
+      <w:r>
+        <w:rPr>
+          <w:i/>
+          <w:iCs/>
+          <w:szCs w:val="24"/>
+        </w:rPr>
+        <w:t>Tests and reports entry</w:t>
+      </w:r>
+    </w:p>
+    <w:p>
+      <w:pPr>
+        <w:pStyle w:val="ListParagraph"/>
+        <w:numPr>
+          <w:ilvl w:val="0"/>
+          <w:numId w:val="23"/>
+        </w:numPr>
+        <w:tabs>
+          <w:tab w:val="left" w:pos="1890"/>
+        </w:tabs>
+        <w:ind w:left="1980" w:hanging="1620"/>
+        <w:rPr>
+          <w:i/>
+          <w:iCs/>
+          <w:szCs w:val="24"/>
+        </w:rPr>
+      </w:pPr>
+      <w:r>
+        <w:rPr>
+          <w:i/>
+          <w:iCs/>
+          <w:szCs w:val="24"/>
+        </w:rPr>
+        <w:t>Initiate advance fees</w:t>
+      </w:r>
+    </w:p>
+    <w:p>
+      <w:pPr>
+        <w:pStyle w:val="ListParagraph"/>
+        <w:numPr>
+          <w:ilvl w:val="0"/>
+          <w:numId w:val="23"/>
+        </w:numPr>
+        <w:tabs>
+          <w:tab w:val="left" w:pos="1890"/>
+        </w:tabs>
+        <w:ind w:left="1980" w:hanging="1620"/>
+        <w:rPr>
+          <w:i/>
+          <w:iCs/>
+          <w:szCs w:val="24"/>
+        </w:rPr>
+      </w:pPr>
+      <w:r>
+        <w:rPr>
+          <w:i/>
+          <w:iCs/>
+          <w:szCs w:val="24"/>
+        </w:rPr>
+        <w:t>Allocation of bed and room for patient</w:t>
+      </w:r>
+    </w:p>
+    <w:p>
+      <w:pPr>
+        <w:pStyle w:val="ListParagraph"/>
+        <w:numPr>
+          <w:ilvl w:val="0"/>
+          <w:numId w:val="23"/>
+        </w:numPr>
+        <w:tabs>
+          <w:tab w:val="left" w:pos="1890"/>
+        </w:tabs>
+        <w:ind w:left="1980" w:hanging="1620"/>
+        <w:rPr>
+          <w:i/>
+          <w:iCs/>
+          <w:szCs w:val="24"/>
+        </w:rPr>
+      </w:pPr>
+      <w:r>
+        <w:rPr>
+          <w:i/>
+          <w:iCs/>
+          <w:szCs w:val="24"/>
+        </w:rPr>
+        <w:t>Patient health progress</w:t>
+      </w:r>
+    </w:p>
+    <w:p>
+      <w:pPr>
+        <w:pStyle w:val="ListParagraph"/>
+        <w:numPr>
+          <w:ilvl w:val="0"/>
+          <w:numId w:val="23"/>
+        </w:numPr>
+        <w:tabs>
+          <w:tab w:val="left" w:pos="1890"/>
+        </w:tabs>
+        <w:ind w:left="1980" w:hanging="1620"/>
+        <w:rPr>
+          <w:i/>
+          <w:iCs/>
+          <w:szCs w:val="24"/>
+        </w:rPr>
+      </w:pPr>
+      <w:r>
+        <w:rPr>
+          <w:i/>
+          <w:iCs/>
+          <w:szCs w:val="24"/>
+        </w:rPr>
+        <w:t>Patient discharge</w:t>
+      </w:r>
+    </w:p>
+    <w:p>
+      <w:pPr>
+        <w:pStyle w:val="ListParagraph"/>
+        <w:numPr>
+          <w:ilvl w:val="0"/>
+          <w:numId w:val="23"/>
+        </w:numPr>
+        <w:tabs>
+          <w:tab w:val="left" w:pos="1890"/>
+        </w:tabs>
+        <w:ind w:left="1980" w:hanging="1620"/>
+        <w:rPr>
+          <w:i/>
+          <w:iCs/>
+          <w:szCs w:val="24"/>
+        </w:rPr>
+      </w:pPr>
+      <w:r>
+        <w:rPr>
+          <w:i/>
+          <w:iCs/>
+          <w:szCs w:val="24"/>
+        </w:rPr>
+        <w:t>Pending fees and updating</w:t>
+      </w:r>
+    </w:p>
+    <w:p>
+      <w:pPr>
+        <w:pStyle w:val="ListParagraph"/>
+        <w:numPr>
+          <w:ilvl w:val="0"/>
+          <w:numId w:val="23"/>
+        </w:numPr>
+        <w:tabs>
+          <w:tab w:val="left" w:pos="1890"/>
+        </w:tabs>
+        <w:ind w:left="1980" w:hanging="1620"/>
+        <w:rPr>
+          <w:i/>
+          <w:iCs/>
+          <w:szCs w:val="24"/>
+        </w:rPr>
+      </w:pPr>
+      <w:r>
+        <w:rPr>
+          <w:i/>
+          <w:iCs/>
+          <w:szCs w:val="24"/>
+        </w:rPr>
+        <w:t>End</w:t>
+      </w:r>
+    </w:p>
+    <w:p/>
+    <w:p/>
+    <w:p/>
+    <w:p>
+      <w:pPr>
+        <w:pStyle w:val="Heading3"/>
+        <w:jc w:val="both"/>
+        <w:rPr>
+          <w:sz w:val="24"/>
+        </w:rPr>
+      </w:pPr>
+      <w:r>
+        <w:rPr>
+          <w:sz w:val="24"/>
+        </w:rPr>
+        <w:t>A</w:t>
+      </w:r>
+      <w:r>
+        <w:rPr>
+          <w:sz w:val="24"/>
+        </w:rPr>
+        <w:t>lgorithm for ECG data a</w:t>
+      </w:r>
+      <w:r>
+        <w:rPr>
+          <w:sz w:val="24"/>
+        </w:rPr>
+        <w:t>nalysis</w:t>
+      </w:r>
+      <w:r>
+        <w:rPr>
+          <w:sz w:val="24"/>
+        </w:rPr>
+        <w:t xml:space="preserve"> part</w:t>
+      </w:r>
+      <w:r>
+        <w:rPr>
+          <w:sz w:val="24"/>
+        </w:rPr>
+        <w:t>:</w:t>
+      </w:r>
+    </w:p>
+    <w:p>
+      <w:pPr>
+        <w:pStyle w:val="ListParagraph"/>
+        <w:numPr>
+          <w:ilvl w:val="0"/>
+          <w:numId w:val="24"/>
+        </w:numPr>
+        <w:tabs>
+          <w:tab w:val="left" w:pos="1710"/>
+        </w:tabs>
+        <w:rPr>
+          <w:i/>
+          <w:iCs/>
+          <w:szCs w:val="24"/>
+        </w:rPr>
+      </w:pPr>
+      <w:r>
+        <w:rPr>
+          <w:i/>
+          <w:iCs/>
+          <w:szCs w:val="24"/>
+        </w:rPr>
+        <w:t>Start</w:t>
+      </w:r>
+    </w:p>
+    <w:p>
+      <w:pPr>
+        <w:pStyle w:val="ListParagraph"/>
+        <w:numPr>
+          <w:ilvl w:val="0"/>
+          <w:numId w:val="24"/>
+        </w:numPr>
+        <w:tabs>
+          <w:tab w:val="left" w:pos="1710"/>
+        </w:tabs>
+        <w:rPr>
+          <w:i/>
+          <w:iCs/>
+          <w:szCs w:val="24"/>
+        </w:rPr>
+      </w:pPr>
+      <w:r>
+        <w:rPr>
+          <w:i/>
+          <w:iCs/>
+          <w:szCs w:val="24"/>
+        </w:rPr>
+        <w:t>Ready Hardware Device</w:t>
+      </w:r>
+    </w:p>
+    <w:p>
+      <w:pPr>
+        <w:pStyle w:val="ListParagraph"/>
+        <w:numPr>
+          <w:ilvl w:val="0"/>
+          <w:numId w:val="24"/>
+        </w:numPr>
+        <w:tabs>
+          <w:tab w:val="left" w:pos="1710"/>
+        </w:tabs>
+        <w:rPr>
+          <w:i/>
+          <w:iCs/>
+          <w:szCs w:val="24"/>
+        </w:rPr>
+      </w:pPr>
+      <w:r>
+        <w:rPr>
+          <w:i/>
+          <w:iCs/>
+          <w:szCs w:val="24"/>
+        </w:rPr>
+        <w:t>Connect with Patient by proper Connection</w:t>
+      </w:r>
+    </w:p>
+    <w:p>
+      <w:pPr>
+        <w:pStyle w:val="ListParagraph"/>
+        <w:numPr>
+          <w:ilvl w:val="0"/>
+          <w:numId w:val="24"/>
+        </w:numPr>
+        <w:tabs>
+          <w:tab w:val="left" w:pos="1710"/>
+        </w:tabs>
+        <w:rPr>
+          <w:i/>
+          <w:iCs/>
+          <w:szCs w:val="24"/>
+        </w:rPr>
+      </w:pPr>
+      <w:r>
+        <w:rPr>
+          <w:i/>
+          <w:iCs/>
+          <w:szCs w:val="24"/>
+        </w:rPr>
+        <w:lastRenderedPageBreak/>
+        <w:t>Open Serial Port of Software</w:t>
+      </w:r>
+    </w:p>
+    <w:p>
+      <w:pPr>
+        <w:pStyle w:val="ListParagraph"/>
+        <w:numPr>
+          <w:ilvl w:val="0"/>
+          <w:numId w:val="24"/>
+        </w:numPr>
+        <w:tabs>
+          <w:tab w:val="left" w:pos="1710"/>
+        </w:tabs>
+        <w:rPr>
+          <w:i/>
+          <w:iCs/>
+          <w:szCs w:val="24"/>
+        </w:rPr>
+      </w:pPr>
+      <w:r>
+        <w:rPr>
+          <w:i/>
+          <w:iCs/>
+          <w:szCs w:val="24"/>
+        </w:rPr>
+        <w:t>Select Baud and Port number as requirement</w:t>
+      </w:r>
+      <w:r>
+        <w:rPr>
+          <w:i/>
+          <w:iCs/>
+          <w:szCs w:val="24"/>
+        </w:rPr>
+        <w:t>s</w:t>
+      </w:r>
+    </w:p>
+    <w:p>
+      <w:pPr>
+        <w:pStyle w:val="ListParagraph"/>
+        <w:numPr>
+          <w:ilvl w:val="0"/>
+          <w:numId w:val="24"/>
+        </w:numPr>
+        <w:tabs>
+          <w:tab w:val="left" w:pos="1710"/>
+        </w:tabs>
+        <w:rPr>
+          <w:i/>
+          <w:iCs/>
+          <w:szCs w:val="24"/>
+        </w:rPr>
+      </w:pPr>
+      <w:r>
+        <w:rPr>
+          <w:i/>
+          <w:iCs/>
+          <w:szCs w:val="24"/>
+        </w:rPr>
+        <w:t>Start Button Click</w:t>
+      </w:r>
+    </w:p>
+    <w:p>
+      <w:pPr>
+        <w:pStyle w:val="ListParagraph"/>
+        <w:numPr>
+          <w:ilvl w:val="0"/>
+          <w:numId w:val="24"/>
+        </w:numPr>
+        <w:tabs>
+          <w:tab w:val="left" w:pos="1710"/>
+        </w:tabs>
+        <w:rPr>
+          <w:i/>
+          <w:iCs/>
+          <w:szCs w:val="24"/>
+        </w:rPr>
+      </w:pPr>
+      <w:r>
+        <w:rPr>
+          <w:i/>
+          <w:iCs/>
+          <w:szCs w:val="24"/>
+        </w:rPr>
+        <w:t>If requirements are not fulfilled then go to STEP 5</w:t>
+      </w:r>
+    </w:p>
+    <w:p>
+      <w:pPr>
+        <w:pStyle w:val="ListParagraph"/>
+        <w:numPr>
+          <w:ilvl w:val="0"/>
+          <w:numId w:val="24"/>
+        </w:numPr>
+        <w:tabs>
+          <w:tab w:val="left" w:pos="1710"/>
+        </w:tabs>
+        <w:rPr>
+          <w:i/>
+          <w:iCs/>
+          <w:szCs w:val="24"/>
+        </w:rPr>
+      </w:pPr>
+      <w:r>
+        <w:rPr>
+          <w:i/>
+          <w:iCs/>
+          <w:szCs w:val="24"/>
+        </w:rPr>
+        <w:t>Open Serial Port</w:t>
+      </w:r>
+    </w:p>
+    <w:p>
+      <w:pPr>
+        <w:pStyle w:val="ListParagraph"/>
+        <w:numPr>
+          <w:ilvl w:val="0"/>
+          <w:numId w:val="24"/>
+        </w:numPr>
+        <w:tabs>
+          <w:tab w:val="left" w:pos="1710"/>
+        </w:tabs>
+        <w:rPr>
+          <w:i/>
+          <w:iCs/>
+          <w:szCs w:val="24"/>
+        </w:rPr>
+      </w:pPr>
+      <w:r>
+        <w:rPr>
+          <w:i/>
+          <w:iCs/>
+          <w:szCs w:val="24"/>
+        </w:rPr>
+        <w:t xml:space="preserve">Taking Data </w:t>
+      </w:r>
+      <w:r>
+        <w:rPr>
+          <w:i/>
+          <w:iCs/>
+          <w:szCs w:val="24"/>
+        </w:rPr>
+        <w:t>f</w:t>
+      </w:r>
+      <w:r>
+        <w:rPr>
+          <w:i/>
+          <w:iCs/>
+          <w:szCs w:val="24"/>
+        </w:rPr>
+        <w:t>rom Serial Port</w:t>
+      </w:r>
+    </w:p>
+    <w:p>
+      <w:pPr>
+        <w:pStyle w:val="ListParagraph"/>
+        <w:numPr>
+          <w:ilvl w:val="0"/>
+          <w:numId w:val="24"/>
+        </w:numPr>
+        <w:tabs>
+          <w:tab w:val="left" w:pos="1710"/>
+        </w:tabs>
+        <w:rPr>
+          <w:i/>
+          <w:iCs/>
+          <w:szCs w:val="24"/>
+        </w:rPr>
+      </w:pPr>
+      <w:r>
+        <w:rPr>
+          <w:i/>
+          <w:iCs/>
+          <w:szCs w:val="24"/>
+        </w:rPr>
+        <w:t xml:space="preserve">Storing Data to </w:t>
+      </w:r>
+      <w:proofErr w:type="spellStart"/>
+      <w:r>
+        <w:rPr>
+          <w:i/>
+          <w:iCs/>
+          <w:szCs w:val="24"/>
+        </w:rPr>
+        <w:t>rowDataList</w:t>
+      </w:r>
+      <w:proofErr w:type="spellEnd"/>
+      <w:r>
+        <w:rPr>
+          <w:i/>
+          <w:iCs/>
+          <w:szCs w:val="24"/>
+        </w:rPr>
+        <w:t xml:space="preserve"> Array</w:t>
+      </w:r>
+      <w:r>
+        <w:rPr>
+          <w:i/>
+          <w:iCs/>
+          <w:szCs w:val="24"/>
+        </w:rPr>
+        <w:t xml:space="preserve"> List</w:t>
+      </w:r>
+    </w:p>
+    <w:p>
+      <w:pPr>
+        <w:pStyle w:val="ListParagraph"/>
+        <w:numPr>
+          <w:ilvl w:val="0"/>
+          <w:numId w:val="24"/>
+        </w:numPr>
+        <w:tabs>
+          <w:tab w:val="left" w:pos="1710"/>
+        </w:tabs>
+        <w:rPr>
+          <w:i/>
+          <w:iCs/>
+          <w:szCs w:val="24"/>
+        </w:rPr>
+      </w:pPr>
+      <w:r>
+        <w:rPr>
+          <w:i/>
+          <w:iCs/>
+          <w:szCs w:val="24"/>
+        </w:rPr>
+        <w:t xml:space="preserve">Treat all the item of </w:t>
+      </w:r>
+      <w:proofErr w:type="spellStart"/>
+      <w:r>
+        <w:rPr>
+          <w:i/>
+          <w:iCs/>
+          <w:szCs w:val="24"/>
+        </w:rPr>
+        <w:t>rowDataList</w:t>
+      </w:r>
+      <w:proofErr w:type="spellEnd"/>
+      <w:r>
+        <w:rPr>
+          <w:i/>
+          <w:iCs/>
+          <w:szCs w:val="24"/>
+        </w:rPr>
+        <w:t xml:space="preserve"> Array as </w:t>
+      </w:r>
+      <w:proofErr w:type="spellStart"/>
+      <w:r>
+        <w:rPr>
+          <w:i/>
+          <w:iCs/>
+          <w:szCs w:val="24"/>
+        </w:rPr>
+        <w:t>rowDataItem</w:t>
+      </w:r>
+      <w:proofErr w:type="spellEnd"/>
+    </w:p>
+    <w:p>
+      <w:pPr>
+        <w:pStyle w:val="ListParagraph"/>
+        <w:numPr>
+          <w:ilvl w:val="0"/>
+          <w:numId w:val="24"/>
+        </w:numPr>
+        <w:tabs>
+          <w:tab w:val="left" w:pos="1710"/>
+        </w:tabs>
+        <w:rPr>
+          <w:i/>
+          <w:iCs/>
+          <w:szCs w:val="24"/>
+        </w:rPr>
+      </w:pPr>
+      <w:r>
+        <w:rPr>
+          <w:i/>
+          <w:iCs/>
+          <w:szCs w:val="24"/>
+        </w:rPr>
+        <w:t xml:space="preserve">Create ISO Electric Line from </w:t>
+      </w:r>
+      <w:proofErr w:type="spellStart"/>
+      <w:r>
+        <w:rPr>
+          <w:i/>
+          <w:iCs/>
+          <w:szCs w:val="24"/>
+        </w:rPr>
+        <w:t>rowDataList</w:t>
+      </w:r>
+      <w:proofErr w:type="spellEnd"/>
+      <w:r>
+        <w:rPr>
+          <w:i/>
+          <w:iCs/>
+          <w:szCs w:val="24"/>
+        </w:rPr>
+        <w:t xml:space="preserve"> Array</w:t>
+      </w:r>
+    </w:p>
+    <w:p>
+      <w:pPr>
+        <w:pStyle w:val="ListParagraph"/>
+        <w:numPr>
+          <w:ilvl w:val="0"/>
+          <w:numId w:val="24"/>
+        </w:numPr>
+        <w:tabs>
+          <w:tab w:val="left" w:pos="1710"/>
+        </w:tabs>
+        <w:ind w:left="1710" w:hanging="1350"/>
+        <w:rPr>
+          <w:i/>
+          <w:iCs/>
+          <w:szCs w:val="24"/>
+        </w:rPr>
+      </w:pPr>
+      <w:r>
+        <w:rPr>
+          <w:i/>
+          <w:iCs/>
+          <w:szCs w:val="24"/>
+        </w:rPr>
+        <w:t>Insert</w:t>
+      </w:r>
+      <w:r>
+        <w:rPr>
+          <w:i/>
+          <w:iCs/>
+          <w:szCs w:val="24"/>
+        </w:rPr>
+        <w:t xml:space="preserve"> a</w:t>
+      </w:r>
+      <w:r>
+        <w:rPr>
+          <w:i/>
+          <w:iCs/>
+          <w:szCs w:val="24"/>
+        </w:rPr>
+        <w:t xml:space="preserve"> 1st</w:t>
+      </w:r>
+      <w:r>
+        <w:rPr>
+          <w:i/>
+          <w:iCs/>
+          <w:szCs w:val="24"/>
+        </w:rPr>
+        <w:t xml:space="preserve"> threshold value</w:t>
+      </w:r>
+      <w:r>
+        <w:rPr>
+          <w:i/>
+          <w:iCs/>
+          <w:szCs w:val="24"/>
+        </w:rPr>
+        <w:t xml:space="preserve"> as </w:t>
+      </w:r>
+      <w:proofErr w:type="spellStart"/>
+      <w:r>
+        <w:rPr>
+          <w:i/>
+          <w:iCs/>
+          <w:szCs w:val="24"/>
+        </w:rPr>
+        <w:t>r_threshold</w:t>
+      </w:r>
+      <w:proofErr w:type="spellEnd"/>
+      <w:r>
+        <w:rPr>
+          <w:i/>
+          <w:iCs/>
+          <w:szCs w:val="24"/>
+        </w:rPr>
+        <w:t xml:space="preserve"> value</w:t>
+      </w:r>
+      <w:r>
+        <w:rPr>
+          <w:i/>
+          <w:iCs/>
+          <w:szCs w:val="24"/>
+        </w:rPr>
+        <w:t xml:space="preserve"> to identify R data</w:t>
+      </w:r>
+      <w:r>
+        <w:rPr>
+          <w:i/>
+          <w:iCs/>
+          <w:szCs w:val="24"/>
+        </w:rPr>
+        <w:t xml:space="preserve"> (</w:t>
+      </w:r>
+      <w:r>
+        <w:rPr>
+          <w:noProof/>
+        </w:rPr>
+        <w:drawing>
+          <wp:inline distT="0" distB="0" distL="0" distR="0" wp14:anchorId="73D38EBB" wp14:editId="7F0146C2">
+            <wp:extent cx="751841" cy="180975"/>
+            <wp:effectExtent l="0" t="0" r="0" b="0"/>
+            <wp:docPr id="25" name="Picture 25"/>
+            <wp:cNvGraphicFramePr>
+              <a:graphicFrameLocks xmlns:a="http://schemas.openxmlformats.org/drawingml/2006/main" noChangeAspect="1"/>
+            </wp:cNvGraphicFramePr>
+            <a:graphic xmlns:a="http://schemas.openxmlformats.org/drawingml/2006/main">
+              <a:graphicData uri="http://schemas.openxmlformats.org/drawingml/2006/picture">
+                <pic:pic xmlns:pic="http://schemas.openxmlformats.org/drawingml/2006/picture">
+                  <pic:nvPicPr>
+                    <pic:cNvPr id="0" name="Picture 1"/>
+                    <pic:cNvPicPr>
+                      <a:picLocks noChangeAspect="1" noChangeArrowheads="1"/>
+                    </pic:cNvPicPr>
+                  </pic:nvPicPr>
+                  <pic:blipFill>
+                    <a:blip r:embed="rId17">
+                      <a:extLst>
+                        <a:ext uri="{28A0092B-C50C-407E-A947-70E740481C1C}">
+                          <a14:useLocalDpi xmlns:a14="http://schemas.microsoft.com/office/drawing/2010/main" val="0"/>
+                        </a:ext>
+                      </a:extLst>
+                    </a:blip>
+                    <a:srcRect/>
+                    <a:stretch>
+                      <a:fillRect/>
+                    </a:stretch>
+                  </pic:blipFill>
+                  <pic:spPr bwMode="auto">
+                    <a:xfrm>
+                      <a:off x="0" y="0"/>
+                      <a:ext cx="775730" cy="186725"/>
+                    </a:xfrm>
+                    <a:prstGeom prst="rect">
+                      <a:avLst/>
+                    </a:prstGeom>
+                    <a:noFill/>
+                    <a:ln>
+                      <a:noFill/>
+                    </a:ln>
+                  </pic:spPr>
+                </pic:pic>
+              </a:graphicData>
+            </a:graphic>
+          </wp:inline>
+        </w:drawing>
+      </w:r>
+      <w:r>
+        <w:rPr>
+          <w:i/>
+          <w:iCs/>
+          <w:szCs w:val="24"/>
+        </w:rPr>
+        <w:t>)</w:t>
+      </w:r>
+    </w:p>
+    <w:p>
+      <w:pPr>
+        <w:pStyle w:val="ListParagraph"/>
+        <w:numPr>
+          <w:ilvl w:val="0"/>
+          <w:numId w:val="24"/>
+        </w:numPr>
+        <w:tabs>
+          <w:tab w:val="left" w:pos="1710"/>
+        </w:tabs>
+        <w:ind w:left="1710" w:hanging="1350"/>
+        <w:rPr>
+          <w:i/>
+          <w:iCs/>
+          <w:szCs w:val="24"/>
+        </w:rPr>
+      </w:pPr>
+      <w:r>
+        <w:rPr>
+          <w:i/>
+          <w:iCs/>
+          <w:szCs w:val="24"/>
+        </w:rPr>
+        <w:t xml:space="preserve">If </w:t>
+      </w:r>
+      <w:proofErr w:type="spellStart"/>
+      <w:r>
+        <w:rPr>
+          <w:i/>
+          <w:iCs/>
+          <w:szCs w:val="24"/>
+        </w:rPr>
+        <w:t>rowDataItem</w:t>
+      </w:r>
+      <w:proofErr w:type="spellEnd"/>
+      <w:r>
+        <w:rPr>
+          <w:i/>
+          <w:iCs/>
+          <w:szCs w:val="24"/>
+        </w:rPr>
+        <w:t xml:space="preserve"> enter R data then treat it as R data and </w:t>
+      </w:r>
+      <w:r>
+        <w:rPr>
+          <w:i/>
+          <w:iCs/>
+          <w:szCs w:val="24"/>
+        </w:rPr>
+        <w:t xml:space="preserve">add to </w:t>
+      </w:r>
+      <w:proofErr w:type="spellStart"/>
+      <w:r>
+        <w:rPr>
+          <w:i/>
+          <w:iCs/>
+          <w:szCs w:val="24"/>
+        </w:rPr>
+        <w:t>RDataList</w:t>
+      </w:r>
+      <w:proofErr w:type="spellEnd"/>
+      <w:r>
+        <w:rPr>
+          <w:i/>
+          <w:iCs/>
+          <w:szCs w:val="24"/>
+        </w:rPr>
+        <w:t xml:space="preserve"> </w:t>
+      </w:r>
+      <w:r>
+        <w:rPr>
+          <w:i/>
+          <w:iCs/>
+          <w:szCs w:val="24"/>
+        </w:rPr>
+        <w:t>Array</w:t>
+      </w:r>
+    </w:p>
+    <w:p>
+      <w:pPr>
+        <w:pStyle w:val="ListParagraph"/>
+        <w:numPr>
+          <w:ilvl w:val="0"/>
+          <w:numId w:val="24"/>
+        </w:numPr>
+        <w:tabs>
+          <w:tab w:val="left" w:pos="1710"/>
+        </w:tabs>
+        <w:ind w:left="1710" w:hanging="1350"/>
+        <w:rPr>
+          <w:i/>
+          <w:iCs/>
+          <w:szCs w:val="24"/>
+        </w:rPr>
+      </w:pPr>
+      <w:r>
+        <w:rPr>
+          <w:i/>
+          <w:iCs/>
+          <w:szCs w:val="24"/>
+        </w:rPr>
+        <w:t xml:space="preserve">If </w:t>
+      </w:r>
+      <w:proofErr w:type="spellStart"/>
+      <w:r>
+        <w:rPr>
+          <w:i/>
+          <w:iCs/>
+          <w:szCs w:val="24"/>
+        </w:rPr>
+        <w:t>rowDataItem</w:t>
+      </w:r>
+      <w:proofErr w:type="spellEnd"/>
+      <w:r>
+        <w:rPr>
+          <w:i/>
+          <w:iCs/>
+          <w:szCs w:val="24"/>
+        </w:rPr>
+        <w:t xml:space="preserve"> exist ISO electric Line and Bellow the </w:t>
+      </w:r>
+      <w:proofErr w:type="spellStart"/>
+      <w:r>
+        <w:rPr>
+          <w:i/>
+          <w:iCs/>
+          <w:szCs w:val="24"/>
+        </w:rPr>
+        <w:t>r_</w:t>
+      </w:r>
+      <w:r>
+        <w:rPr>
+          <w:i/>
+          <w:iCs/>
+          <w:szCs w:val="24"/>
+        </w:rPr>
+        <w:t>threshold</w:t>
+      </w:r>
+      <w:proofErr w:type="spellEnd"/>
+      <w:r>
+        <w:rPr>
+          <w:i/>
+          <w:iCs/>
+          <w:szCs w:val="24"/>
+        </w:rPr>
+        <w:t xml:space="preserve"> value line then data will consider as P or T data.</w:t>
+      </w:r>
+    </w:p>
+    <w:p>
+      <w:pPr>
+        <w:pStyle w:val="ListParagraph"/>
+        <w:numPr>
+          <w:ilvl w:val="0"/>
+          <w:numId w:val="24"/>
+        </w:numPr>
+        <w:tabs>
+          <w:tab w:val="left" w:pos="1710"/>
+        </w:tabs>
+        <w:ind w:left="1710" w:hanging="1350"/>
+        <w:rPr>
+          <w:i/>
+          <w:iCs/>
+          <w:szCs w:val="24"/>
+        </w:rPr>
+      </w:pPr>
+      <w:r>
+        <w:rPr>
+          <w:i/>
+          <w:iCs/>
+          <w:szCs w:val="24"/>
+        </w:rPr>
+        <w:t xml:space="preserve">Else </w:t>
+      </w:r>
+      <w:proofErr w:type="spellStart"/>
+      <w:r>
+        <w:rPr>
+          <w:i/>
+          <w:iCs/>
+          <w:szCs w:val="24"/>
+        </w:rPr>
+        <w:t>rowDataItem</w:t>
+      </w:r>
+      <w:proofErr w:type="spellEnd"/>
+      <w:r>
+        <w:rPr>
+          <w:i/>
+          <w:iCs/>
+          <w:szCs w:val="24"/>
+        </w:rPr>
+        <w:t xml:space="preserve"> bellow the ISO electric Line then data will consider as S or Q data.</w:t>
+      </w:r>
+    </w:p>
+    <w:p>
+      <w:pPr>
+        <w:pStyle w:val="ListParagraph"/>
+        <w:numPr>
+          <w:ilvl w:val="0"/>
+          <w:numId w:val="24"/>
+        </w:numPr>
+        <w:tabs>
+          <w:tab w:val="left" w:pos="1710"/>
+        </w:tabs>
+        <w:ind w:left="1710" w:hanging="1350"/>
+        <w:rPr>
+          <w:i/>
+          <w:iCs/>
+          <w:szCs w:val="24"/>
+        </w:rPr>
+      </w:pPr>
+    </w:p>
+    <w:p>
+      <w:pPr>
+        <w:pStyle w:val="ListParagraph"/>
+        <w:numPr>
+          <w:ilvl w:val="0"/>
+          <w:numId w:val="24"/>
+        </w:numPr>
+        <w:tabs>
+          <w:tab w:val="left" w:pos="1710"/>
+        </w:tabs>
+        <w:rPr>
+          <w:i/>
+          <w:iCs/>
+          <w:szCs w:val="24"/>
+        </w:rPr>
+      </w:pPr>
+      <w:r>
+        <w:rPr>
+          <w:i/>
+          <w:iCs/>
+          <w:szCs w:val="24"/>
+        </w:rPr>
+        <w:t>Save to Database</w:t>
+      </w:r>
+    </w:p>
+    <w:p>
+      <w:pPr>
+        <w:pStyle w:val="ListParagraph"/>
+        <w:numPr>
+          <w:ilvl w:val="0"/>
+          <w:numId w:val="24"/>
+        </w:numPr>
+        <w:tabs>
+          <w:tab w:val="left" w:pos="1710"/>
+        </w:tabs>
+        <w:rPr>
+          <w:i/>
+          <w:iCs/>
+          <w:szCs w:val="24"/>
+        </w:rPr>
+      </w:pPr>
+      <w:r>
+        <w:rPr>
+          <w:i/>
+          <w:iCs/>
+          <w:szCs w:val="24"/>
+        </w:rPr>
+        <w:t>End</w:t>
+      </w:r>
     </w:p>
     <w:p/>
     <w:p/>
@@ -9769,10 +11881,6 @@
     <w:p/>
     <w:p/>
     <w:p/>
-    <w:p/>
-    <w:p/>
-    <w:p/>
-    <w:p/>
     <w:p>
       <w:pPr>
         <w:jc w:val="center"/>
@@ -9817,7 +11925,6 @@
           <w:rFonts w:cs="Times New Roman"/>
           <w:szCs w:val="24"/>
         </w:rPr>
-        <w:lastRenderedPageBreak/>
         <w:t>This project has been developed with Arduino microcontroller connected with sensors which are attached to the patient. All the sensors and location data sent from microcontroller to</w:t>
       </w:r>
       <w:r>
@@ -9887,7 +11994,39 @@
           <w:rFonts w:cs="Times New Roman"/>
           <w:szCs w:val="24"/>
         </w:rPr>
-        <w:t xml:space="preserve"> Gsm_init(): With this event, Arduino board checks out network connectivity before fetching sensor data and relay it to cloud. Below Algorithm in Arduino board executes series of AT commands which would check network connectivity and enables internet.</w:t>
+        <w:t xml:space="preserve"> </w:t>
+      </w:r>
+      <w:proofErr w:type="spellStart"/>
+      <w:r>
+        <w:rPr>
+          <w:rFonts w:cs="Times New Roman"/>
+          <w:szCs w:val="24"/>
+        </w:rPr>
+        <w:t>Gsm_</w:t>
+      </w:r>
+      <w:proofErr w:type="gramStart"/>
+      <w:r>
+        <w:rPr>
+          <w:rFonts w:cs="Times New Roman"/>
+          <w:szCs w:val="24"/>
+        </w:rPr>
+        <w:t>init</w:t>
+      </w:r>
+      <w:proofErr w:type="spellEnd"/>
+      <w:r>
+        <w:rPr>
+          <w:rFonts w:cs="Times New Roman"/>
+          <w:szCs w:val="24"/>
+        </w:rPr>
+        <w:t>(</w:t>
+      </w:r>
+      <w:proofErr w:type="gramEnd"/>
+      <w:r>
+        <w:rPr>
+          <w:rFonts w:cs="Times New Roman"/>
+          <w:szCs w:val="24"/>
+        </w:rPr>
+        <w:t>): With this event, Arduino board checks out network connectivity before fetching sensor data and relay it to cloud. Below Algorithm in Arduino board executes series of AT commands which would check network connectivity and enables internet.</w:t>
       </w:r>
     </w:p>
     <w:p>
@@ -9935,21 +12074,62 @@
           <w:rFonts w:cs="Times New Roman"/>
           <w:szCs w:val="24"/>
         </w:rPr>
-        <w:t xml:space="preserve"> GpsEvent():</w:t>
-      </w:r>
-      <w:r>
-        <w:rPr>
-          <w:rFonts w:cs="Times New Roman"/>
-          <w:szCs w:val="24"/>
-        </w:rPr>
         <w:t xml:space="preserve"> </w:t>
       </w:r>
-      <w:r>
-        <w:rPr>
-          <w:rFonts w:cs="Times New Roman"/>
-          <w:szCs w:val="24"/>
-        </w:rPr>
-        <w:t>With this event, GPRS module in board fetch’s current location coordinates. In this algorithm below, gpsEvent fetch’s data from GPRS module and parse it to get exact location coordinates.</w:t>
+      <w:proofErr w:type="spellStart"/>
+      <w:proofErr w:type="gramStart"/>
+      <w:r>
+        <w:rPr>
+          <w:rFonts w:cs="Times New Roman"/>
+          <w:szCs w:val="24"/>
+        </w:rPr>
+        <w:t>GpsEvent</w:t>
+      </w:r>
+      <w:proofErr w:type="spellEnd"/>
+      <w:r>
+        <w:rPr>
+          <w:rFonts w:cs="Times New Roman"/>
+          <w:szCs w:val="24"/>
+        </w:rPr>
+        <w:t>(</w:t>
+      </w:r>
+      <w:proofErr w:type="gramEnd"/>
+      <w:r>
+        <w:rPr>
+          <w:rFonts w:cs="Times New Roman"/>
+          <w:szCs w:val="24"/>
+        </w:rPr>
+        <w:t>):</w:t>
+      </w:r>
+      <w:r>
+        <w:rPr>
+          <w:rFonts w:cs="Times New Roman"/>
+          <w:szCs w:val="24"/>
+        </w:rPr>
+        <w:t xml:space="preserve"> </w:t>
+      </w:r>
+      <w:r>
+        <w:rPr>
+          <w:rFonts w:cs="Times New Roman"/>
+          <w:szCs w:val="24"/>
+        </w:rPr>
+        <w:t xml:space="preserve">With this event, GPRS module in board fetch’s current location coordinates. In this algorithm below, </w:t>
+      </w:r>
+      <w:proofErr w:type="spellStart"/>
+      <w:r>
+        <w:rPr>
+          <w:rFonts w:cs="Times New Roman"/>
+          <w:szCs w:val="24"/>
+        </w:rPr>
+        <w:t>gpsEvent</w:t>
+      </w:r>
+      <w:proofErr w:type="spellEnd"/>
+      <w:r>
+        <w:rPr>
+          <w:rFonts w:cs="Times New Roman"/>
+          <w:szCs w:val="24"/>
+        </w:rPr>
+        <w:t xml:space="preserve"> fetch’s data from GPRS module and parse it to get exact location coordinates.</w:t>
       </w:r>
     </w:p>
     <w:p>
@@ -9965,6 +12145,7 @@
         <w:pStyle w:val="Heading3"/>
       </w:pPr>
       <w:r>
+        <w:lastRenderedPageBreak/>
         <w:t xml:space="preserve">4.3 Sending data to MSSQL database server </w:t>
       </w:r>
     </w:p>
@@ -9990,7 +12171,39 @@
           <w:rFonts w:cs="Times New Roman"/>
           <w:szCs w:val="24"/>
         </w:rPr>
-        <w:t xml:space="preserve"> Gprs_send(): This event sends the sensor data using GSM module to cloud through AT+HTTPPARA command i.e. this event sends all the sensor data to MySQL database server which later PHP API fetch’s data from server and relays information on web page.</w:t>
+        <w:t xml:space="preserve"> </w:t>
+      </w:r>
+      <w:proofErr w:type="spellStart"/>
+      <w:r>
+        <w:rPr>
+          <w:rFonts w:cs="Times New Roman"/>
+          <w:szCs w:val="24"/>
+        </w:rPr>
+        <w:t>Gprs_</w:t>
+      </w:r>
+      <w:proofErr w:type="gramStart"/>
+      <w:r>
+        <w:rPr>
+          <w:rFonts w:cs="Times New Roman"/>
+          <w:szCs w:val="24"/>
+        </w:rPr>
+        <w:t>send</w:t>
+      </w:r>
+      <w:proofErr w:type="spellEnd"/>
+      <w:r>
+        <w:rPr>
+          <w:rFonts w:cs="Times New Roman"/>
+          <w:szCs w:val="24"/>
+        </w:rPr>
+        <w:t>(</w:t>
+      </w:r>
+      <w:proofErr w:type="gramEnd"/>
+      <w:r>
+        <w:rPr>
+          <w:rFonts w:cs="Times New Roman"/>
+          <w:szCs w:val="24"/>
+        </w:rPr>
+        <w:t>): This event sends the sensor data using GSM module to cloud through AT+HTTPPARA command i.e. this event sends all the sensor data to MySQL database server which later PHP API fetch’s data from server and relays information on web page.</w:t>
       </w:r>
     </w:p>
     <w:p>
@@ -10040,7 +12253,6 @@
         <w:pStyle w:val="Heading3"/>
       </w:pPr>
       <w:r>
-        <w:lastRenderedPageBreak/>
         <w:t xml:space="preserve">4.5 Sending Email alert </w:t>
       </w:r>
     </w:p>
@@ -10066,7 +12278,23 @@
           <w:rFonts w:cs="Times New Roman"/>
           <w:szCs w:val="24"/>
         </w:rPr>
-        <w:t xml:space="preserve"> Mail(): </w:t>
+        <w:t xml:space="preserve"> </w:t>
+      </w:r>
+      <w:proofErr w:type="gramStart"/>
+      <w:r>
+        <w:rPr>
+          <w:rFonts w:cs="Times New Roman"/>
+          <w:szCs w:val="24"/>
+        </w:rPr>
+        <w:t>Mail(</w:t>
+      </w:r>
+      <w:proofErr w:type="gramEnd"/>
+      <w:r>
+        <w:rPr>
+          <w:rFonts w:cs="Times New Roman"/>
+          <w:szCs w:val="24"/>
+        </w:rPr>
+        <w:t xml:space="preserve">): </w:t>
       </w:r>
       <w:r>
         <w:rPr>
@@ -10139,7 +12367,23 @@
           <w:rFonts w:cs="Times New Roman"/>
           <w:szCs w:val="24"/>
         </w:rPr>
-        <w:t>Sensors (i) ECG AD8232 (ii) Heartbeat sensor MAX30100</w:t>
+        <w:t>Sensors (</w:t>
+      </w:r>
+      <w:proofErr w:type="spellStart"/>
+      <w:r>
+        <w:rPr>
+          <w:rFonts w:cs="Times New Roman"/>
+          <w:szCs w:val="24"/>
+        </w:rPr>
+        <w:t>i</w:t>
+      </w:r>
+      <w:proofErr w:type="spellEnd"/>
+      <w:r>
+        <w:rPr>
+          <w:rFonts w:cs="Times New Roman"/>
+          <w:szCs w:val="24"/>
+        </w:rPr>
+        <w:t>) ECG AD8232 (ii) Heartbeat sensor MAX30100</w:t>
       </w:r>
     </w:p>
     <w:p>
@@ -10249,9 +12493,25 @@
           <w:rFonts w:cs="Times New Roman"/>
           <w:szCs w:val="24"/>
         </w:rPr>
-        <w:t>Arduino board is an open-source microcontroller board which is based on Atmega 2560 microcontroller. The growth environment of this board executes the processing or wiring language. These boards have recharged the automation industry with their simple to utilize platform wherever everybody with small otherwise no technical backdrop can start by discovering some necessary skills to program as well as run the </w:t>
-      </w:r>
-      <w:hyperlink r:id="rId17" w:tgtFrame="_blank" w:history="1">
+        <w:t xml:space="preserve">Arduino board is an open-source microcontroller board which is based on </w:t>
+      </w:r>
+      <w:proofErr w:type="spellStart"/>
+      <w:r>
+        <w:rPr>
+          <w:rFonts w:cs="Times New Roman"/>
+          <w:szCs w:val="24"/>
+        </w:rPr>
+        <w:t>Atmega</w:t>
+      </w:r>
+      <w:proofErr w:type="spellEnd"/>
+      <w:r>
+        <w:rPr>
+          <w:rFonts w:cs="Times New Roman"/>
+          <w:szCs w:val="24"/>
+        </w:rPr>
+        <w:t xml:space="preserve"> 2560 microcontroller. The growth environment of this board executes the processing or wiring language. These boards have recharged the automation industry with their simple to utilize platform wherever everybody with small otherwise no technical backdrop can start by discovering some necessary skills to program as well as run the </w:t>
+      </w:r>
+      <w:hyperlink r:id="rId18" w:tgtFrame="_blank" w:history="1">
         <w:r>
           <w:rPr>
             <w:rFonts w:cs="Times New Roman"/>
@@ -10265,7 +12525,23 @@
           <w:rFonts w:cs="Times New Roman"/>
           <w:szCs w:val="24"/>
         </w:rPr>
-        <w:t>. These boards are used to extend separate interactive objects otherwise we can connect to software on your PC like MaxMSP, Processing, and Flash. This article discusses an introduction to Arduino mega 2560 board, pin diagram and its specifications.</w:t>
+        <w:t xml:space="preserve">. These boards are used to extend separate interactive objects otherwise we can connect to software on your PC like </w:t>
+      </w:r>
+      <w:proofErr w:type="spellStart"/>
+      <w:r>
+        <w:rPr>
+          <w:rFonts w:cs="Times New Roman"/>
+          <w:szCs w:val="24"/>
+        </w:rPr>
+        <w:t>MaxMSP</w:t>
+      </w:r>
+      <w:proofErr w:type="spellEnd"/>
+      <w:r>
+        <w:rPr>
+          <w:rFonts w:cs="Times New Roman"/>
+          <w:szCs w:val="24"/>
+        </w:rPr>
+        <w:t>, Processing, and Flash. This article discusses an introduction to Arduino mega 2560 board, pin diagram and its specifications.</w:t>
       </w:r>
     </w:p>
     <w:p>
@@ -10301,7 +12577,7 @@
         </w:rPr>
         <w:t>The microcontroller board like “Arduino Mega” depends on the ATmega2560 microcontroller. It includes digital input/output pins-54, where 16 pins are analog inputs, 14 are used like PWM outputs hardware serial ports (</w:t>
       </w:r>
-      <w:hyperlink r:id="rId18" w:tgtFrame="_blank" w:history="1">
+      <w:hyperlink r:id="rId19" w:tgtFrame="_blank" w:history="1">
         <w:r>
           <w:rPr>
             <w:rFonts w:cs="Times New Roman"/>
@@ -10317,7 +12593,7 @@
         </w:rPr>
         <w:t>) – 4, a </w:t>
       </w:r>
-      <w:hyperlink r:id="rId19" w:tgtFrame="_blank" w:history="1">
+      <w:hyperlink r:id="rId20" w:tgtFrame="_blank" w:history="1">
         <w:r>
           <w:rPr>
             <w:rFonts w:cs="Times New Roman"/>
@@ -10411,7 +12687,7 @@
                     <pic:cNvPicPr/>
                   </pic:nvPicPr>
                   <pic:blipFill>
-                    <a:blip r:embed="rId20">
+                    <a:blip r:embed="rId21">
                       <a:extLst>
                         <a:ext uri="{28A0092B-C50C-407E-A947-70E740481C1C}">
                           <a14:useLocalDpi xmlns:a14="http://schemas.microsoft.com/office/drawing/2010/main" val="0"/>
@@ -11105,7 +13381,21 @@
           <w:rFonts w:ascii="Lucida Bright" w:hAnsi="Lucida Bright"/>
         </w:rPr>
         <w:lastRenderedPageBreak/>
-        <w:t>includes Tx (1) and Rx (0), for serial 1, it includes Tx(18) &amp; Rx(19), for serial 2 it includes Tx(16) &amp; Rx(17), and finally for serial 3, it includes Tx(14) &amp; Rx(15).</w:t>
+        <w:t xml:space="preserve">includes Tx (1) and Rx (0), for serial 1, it includes </w:t>
+      </w:r>
+      <w:proofErr w:type="gramStart"/>
+      <w:r>
+        <w:rPr>
+          <w:rFonts w:ascii="Lucida Bright" w:hAnsi="Lucida Bright"/>
+        </w:rPr>
+        <w:t>Tx(</w:t>
+      </w:r>
+      <w:proofErr w:type="gramEnd"/>
+      <w:r>
+        <w:rPr>
+          <w:rFonts w:ascii="Lucida Bright" w:hAnsi="Lucida Bright"/>
+        </w:rPr>
+        <w:t>18) &amp; Rx(19), for serial 2 it includes Tx(16) &amp; Rx(17), and finally for serial 3, it includes Tx(14) &amp; Rx(15).</w:t>
       </w:r>
     </w:p>
     <w:p>
@@ -11199,7 +13489,7 @@
         </w:rPr>
         <w:t>This Arduino board includes a </w:t>
       </w:r>
-      <w:hyperlink r:id="rId21" w:tgtFrame="_blank" w:history="1">
+      <w:hyperlink r:id="rId22" w:tgtFrame="_blank" w:history="1">
         <w:r>
           <w:rPr>
             <w:rStyle w:val="Hyperlink"/>
@@ -11354,7 +13644,7 @@
         </w:rPr>
         <w:t>The </w:t>
       </w:r>
-      <w:hyperlink r:id="rId22" w:tgtFrame="_blank" w:history="1">
+      <w:hyperlink r:id="rId23" w:tgtFrame="_blank" w:history="1">
         <w:r>
           <w:rPr>
             <w:rStyle w:val="Hyperlink"/>
@@ -11455,7 +13745,7 @@
         </w:rPr>
         <w:t>The term SPI is a serial peripheral interface which is used to transmit the data among the controller &amp; other components. Four pins like MISO (50), MOSI (51), SCK (52), and SS (53) are utilized for </w:t>
       </w:r>
-      <w:hyperlink r:id="rId23" w:tgtFrame="_blank" w:history="1">
+      <w:hyperlink r:id="rId24" w:tgtFrame="_blank" w:history="1">
         <w:r>
           <w:rPr>
             <w:rStyle w:val="Hyperlink"/>
@@ -11709,6 +13999,7 @@
         </w:rPr>
         <w:t>(</w:t>
       </w:r>
+      <w:proofErr w:type="spellStart"/>
       <w:r>
         <w:rPr>
           <w:rFonts w:cs="Times New Roman"/>
@@ -11717,6 +14008,7 @@
         </w:rPr>
         <w:t>i</w:t>
       </w:r>
+      <w:proofErr w:type="spellEnd"/>
       <w:r>
         <w:rPr>
           <w:rFonts w:cs="Times New Roman"/>
@@ -11778,7 +14070,7 @@
                     <pic:cNvPicPr/>
                   </pic:nvPicPr>
                   <pic:blipFill>
-                    <a:blip r:embed="rId24" cstate="print">
+                    <a:blip r:embed="rId25" cstate="print">
                       <a:extLst>
                         <a:ext uri="{28A0092B-C50C-407E-A947-70E740481C1C}">
                           <a14:useLocalDpi xmlns:a14="http://schemas.microsoft.com/office/drawing/2010/main" val="0"/>
@@ -12671,7 +14963,7 @@
                     <pic:cNvPicPr/>
                   </pic:nvPicPr>
                   <pic:blipFill>
-                    <a:blip r:embed="rId25">
+                    <a:blip r:embed="rId26">
                       <a:extLst>
                         <a:ext uri="{28A0092B-C50C-407E-A947-70E740481C1C}">
                           <a14:useLocalDpi xmlns:a14="http://schemas.microsoft.com/office/drawing/2010/main" val="0"/>
@@ -12757,7 +15049,7 @@
                     <pic:cNvPicPr/>
                   </pic:nvPicPr>
                   <pic:blipFill>
-                    <a:blip r:embed="rId26">
+                    <a:blip r:embed="rId27">
                       <a:extLst>
                         <a:ext uri="{28A0092B-C50C-407E-A947-70E740481C1C}">
                           <a14:useLocalDpi xmlns:a14="http://schemas.microsoft.com/office/drawing/2010/main" val="0"/>
@@ -14895,7 +17187,7 @@
                     <pic:cNvPicPr/>
                   </pic:nvPicPr>
                   <pic:blipFill>
-                    <a:blip r:embed="rId27" cstate="print">
+                    <a:blip r:embed="rId28" cstate="print">
                       <a:extLst>
                         <a:ext uri="{28A0092B-C50C-407E-A947-70E740481C1C}">
                           <a14:useLocalDpi xmlns:a14="http://schemas.microsoft.com/office/drawing/2010/main" val="0"/>
@@ -14965,7 +17257,7 @@
                     <pic:cNvPicPr/>
                   </pic:nvPicPr>
                   <pic:blipFill>
-                    <a:blip r:embed="rId28">
+                    <a:blip r:embed="rId29">
                       <a:extLst>
                         <a:ext uri="{28A0092B-C50C-407E-A947-70E740481C1C}">
                           <a14:useLocalDpi xmlns:a14="http://schemas.microsoft.com/office/drawing/2010/main" val="0"/>
@@ -15921,7 +18213,7 @@
                     <pic:cNvPicPr/>
                   </pic:nvPicPr>
                   <pic:blipFill>
-                    <a:blip r:embed="rId29">
+                    <a:blip r:embed="rId30">
                       <a:extLst>
                         <a:ext uri="{28A0092B-C50C-407E-A947-70E740481C1C}">
                           <a14:useLocalDpi xmlns:a14="http://schemas.microsoft.com/office/drawing/2010/main" val="0"/>
@@ -16119,7 +18411,7 @@
                     <pic:cNvPicPr/>
                   </pic:nvPicPr>
                   <pic:blipFill>
-                    <a:blip r:embed="rId30" cstate="print">
+                    <a:blip r:embed="rId31" cstate="print">
                       <a:extLst>
                         <a:ext uri="{28A0092B-C50C-407E-A947-70E740481C1C}">
                           <a14:useLocalDpi xmlns:a14="http://schemas.microsoft.com/office/drawing/2010/main" val="0"/>
@@ -16182,7 +18474,7 @@
                     <pic:cNvPicPr/>
                   </pic:nvPicPr>
                   <pic:blipFill>
-                    <a:blip r:embed="rId31" cstate="print">
+                    <a:blip r:embed="rId32" cstate="print">
                       <a:extLst>
                         <a:ext uri="{28A0092B-C50C-407E-A947-70E740481C1C}">
                           <a14:useLocalDpi xmlns:a14="http://schemas.microsoft.com/office/drawing/2010/main" val="0"/>
@@ -16383,7 +18675,7 @@
                     <pic:cNvPicPr/>
                   </pic:nvPicPr>
                   <pic:blipFill>
-                    <a:blip r:embed="rId32">
+                    <a:blip r:embed="rId33">
                       <a:extLst>
                         <a:ext uri="{28A0092B-C50C-407E-A947-70E740481C1C}">
                           <a14:useLocalDpi xmlns:a14="http://schemas.microsoft.com/office/drawing/2010/main" val="0"/>
@@ -17104,7 +19396,15 @@
       </w:r>
       <w:r>
         <w:lastRenderedPageBreak/>
-        <w:t xml:space="preserve">RIS project is a separate program, which is a component of a larger FOSS Hospital Management System (HMS), similar to how Microsoft Word is a separate program inside Microsoft Office suite. In the FOSS HMS system, the FOSS RIS program performs all HIS operations. The RIS module uses the shared, global variables, enums, framework, and used to create the other FOSS HIS program components, just like with Microsoft Office. All data exclusive to the RIS module will be programmed in the RIS module. Hospital Information System will replace all traditional and outdated means of tracking patient information and other data useful to the hospital. A Hospital Information System shall replace forms of databases using manual or outdated hardcopy databases. Accessing data can be better monitored, organized, and time conscientious. The IAM program shall be a new management system which shall make individual systems obsolete. It shall allow one program to control all the different image acquisition devices and shall interact with the other components of the hospital management system being designed. The driving principle of this PACS is to automate and provide the infrastructure to digitally control the storage and transportation of images taken with compatible devices within a general hospital. The ADT/PRS subsystem stores patient data, which other subsystems can access as required. This is accomplished by granting the other systems access to this subsystem’s patient database. </w:t>
+        <w:t xml:space="preserve">RIS project is a separate program, which is a component of a larger FOSS Hospital Management System (HMS), similar to how Microsoft Word is a separate program inside Microsoft Office suite. In the FOSS HMS system, the FOSS RIS program performs all HIS operations. The RIS module uses the shared, global variables, </w:t>
+      </w:r>
+      <w:proofErr w:type="spellStart"/>
+      <w:r>
+        <w:t>enums</w:t>
+      </w:r>
+      <w:proofErr w:type="spellEnd"/>
+      <w:r>
+        <w:t xml:space="preserve">, framework, and used to create the other FOSS HIS program components, just like with Microsoft Office. All data exclusive to the RIS module will be programmed in the RIS module. Hospital Information System will replace all traditional and outdated means of tracking patient information and other data useful to the hospital. A Hospital Information System shall replace forms of databases using manual or outdated hardcopy databases. Accessing data can be better monitored, organized, and time conscientious. The IAM program shall be a new management system which shall make individual systems obsolete. It shall allow one program to control all the different image acquisition devices and shall interact with the other components of the hospital management system being designed. The driving principle of this PACS is to automate and provide the infrastructure to digitally control the storage and transportation of images taken with compatible devices within a general hospital. The ADT/PRS subsystem stores patient data, which other subsystems can access as required. This is accomplished by granting the other systems access to this subsystem’s patient database. </w:t>
       </w:r>
     </w:p>
     <w:p>
@@ -17312,14 +19612,168 @@
           <w:sz w:val="24"/>
         </w:rPr>
         <w:lastRenderedPageBreak/>
-        <w:t xml:space="preserve"> Constraints Items and issues that may limit the options available to the software developers are legal and ethical constraints with regard to SHMS development and medical practices, and possible social and legal opposition by HIS corporations who loathe FOSS software. Moreover, parallel threads will need to take place in the larger HIS operation, which will require research in how to program and operate with several, parallel-running threads in the same application. Constraints of the user-permissions system specified in §2.4 must be programmed, for the database system. This project shall implement a series of subsystems that shall contain sensitive medical and personal records. Due to this, security features and login fail safes shall be of the highest concern when developing this project. Such security features include high-security of data transfers, and encrypted network communications, as well as programming logging of function calls as well as parameters passed. It is anticipated that all related governing directives both social and governmental regulations will be adhered to; thus in accordance with The Health Insurance Portability and Accountability Act of 1996 (HIPAA), access to images will be strictly enforced by the Authentication Module. Encryption will be employed to keep health information secure, but may impose a processing overhead that can potentially hinder timing requirements Due to the large nature of the project, keeping track of the source code between the developer sub-teams will be difficult. We plan to implement a subversion/source control system, most likely Github, where we will pull/push code commits to/from the Github server. The source code, as well as the current folder/file structure, will be able to be uploaded and fetched from our Github account. Once completed, the software will be continuously updated by the developers, and major upgrades to the system can be downloaded from our website, Softright.com, as service packs. Smaller bug fixes can be downloaded as hotfixes, also available for download from the website. Updates can be discovered by manually browsing our website, or by pulling down the help tab, which has a “Check for Updates…” feature. 2.6 User Documentation The application will come with an “About” tab, which will allow users to access the offline and online HTML .hlp help manual. This manual will be updated with each new service pack. Other user documentation </w:t>
-      </w:r>
+        <w:t xml:space="preserve"> Constraints Items and issues that may limit the options available to the software developers are legal and ethical constraints with regard to SHMS development and medical practices, and possible social and legal opposition by HIS corporations who loathe FOSS software. Moreover, parallel threads will need to take place in the larger HIS operation, which will require research in how to program and operate with several, parallel-running threads in the same application. Constraints of the user-permissions system specified in §2.4 must be programmed, for the database system. This project shall implement a series of subsystems that shall contain sensitive medical and personal records. Due to this, security features and login fail safes shall be of the highest concern when developing this project. Such security features include high-security of data transfers, and encrypted network communications, as well as programming logging of function calls as well as parameters passed. It is anticipated that all related governing directives both social and governmental regulations will be adhered to; </w:t>
+      </w:r>
+      <w:proofErr w:type="gramStart"/>
       <w:r>
         <w:rPr>
           <w:sz w:val="24"/>
         </w:rPr>
+        <w:t>thus</w:t>
+      </w:r>
+      <w:proofErr w:type="gramEnd"/>
+      <w:r>
+        <w:rPr>
+          <w:sz w:val="24"/>
+        </w:rPr>
+        <w:t xml:space="preserve"> in accordance with The Health Insurance Portability and Accountability Act of 1996 (HIPAA), access to images will be strictly enforced by the Authentication Module. Encryption will be employed to keep health information secure, but may impose a processing overhead that can potentially hinder timing requirements Due to the large nature of the project, keeping track of the source code between the developer sub-teams will be difficult. We plan to implement a subversion/source control system, most likely </w:t>
+      </w:r>
+      <w:proofErr w:type="spellStart"/>
+      <w:r>
+        <w:rPr>
+          <w:sz w:val="24"/>
+        </w:rPr>
+        <w:t>Github</w:t>
+      </w:r>
+      <w:proofErr w:type="spellEnd"/>
+      <w:r>
+        <w:rPr>
+          <w:sz w:val="24"/>
+        </w:rPr>
+        <w:t xml:space="preserve">, where we will pull/push code commits to/from the </w:t>
+      </w:r>
+      <w:proofErr w:type="spellStart"/>
+      <w:r>
+        <w:rPr>
+          <w:sz w:val="24"/>
+        </w:rPr>
+        <w:t>Github</w:t>
+      </w:r>
+      <w:proofErr w:type="spellEnd"/>
+      <w:r>
+        <w:rPr>
+          <w:sz w:val="24"/>
+        </w:rPr>
+        <w:t xml:space="preserve"> server. The source code, as well as the current folder/file structure, will be able to be uploaded and fetched from our </w:t>
+      </w:r>
+      <w:proofErr w:type="spellStart"/>
+      <w:r>
+        <w:rPr>
+          <w:sz w:val="24"/>
+        </w:rPr>
+        <w:t>Github</w:t>
+      </w:r>
+      <w:proofErr w:type="spellEnd"/>
+      <w:r>
+        <w:rPr>
+          <w:sz w:val="24"/>
+        </w:rPr>
+        <w:t xml:space="preserve"> account. Once completed, the software will be continuously updated by the developers, and major upgrades to the system can be downloaded from our website, Softright.com, as service packs. Smaller bug fixes can be downloaded as hotfixes, also available for download from the website. Updates can be discovered by manually browsing our website, or by pulling down the help tab, which has a “Check for Updates…” feature. 2.6 User Documentation The application will come with an “About” tab, which will allow users to access the offline and online HTML .</w:t>
+      </w:r>
+      <w:proofErr w:type="spellStart"/>
+      <w:r>
+        <w:rPr>
+          <w:sz w:val="24"/>
+        </w:rPr>
+        <w:t>hlp</w:t>
+      </w:r>
+      <w:proofErr w:type="spellEnd"/>
+      <w:r>
+        <w:rPr>
+          <w:sz w:val="24"/>
+        </w:rPr>
+        <w:t xml:space="preserve"> help manual. This manual will be updated with each new service pack. Other user documentation </w:t>
+      </w:r>
+      <w:r>
+        <w:rPr>
+          <w:sz w:val="24"/>
+        </w:rPr>
         <w:lastRenderedPageBreak/>
-        <w:t xml:space="preserve">includes one user manual for lowest level users, one technical document describing the functionality of the subsection in detail for use of technicians, one copy of documentation and link to current source for future contributors. 2.7 Assumptions and Dependencies The developers, assume that we will have to “pave our own way” concerning programming the majority of the application, due to the mostly closed-source and secretive nature of major SHMS software. For what we cannot find from open documentation and research, it is assumed that we will have to deduce how HIS standards and protocols work from observing external behaviors found in existing HIS software, and we will have to replicate the results using our own code and other FOSS applications and libraries. It is assumed that social and legal opposition by money-hungry HIS corporations who loathe FOSS software could occur. The project will Software Requirements Specification for SoftRight Hospital Management System Page 4 have to depend on FOSS SQL database libraries, 7zip .7z compression libraries, OpenTLS libraries, TCP/IP libraries, and other FOSS libraries, in order to keep this software free of proprietary libraries, in order to keep the software in a FOSS status. This project is developed under the working assumption that as an open source project it shall be noted that the project shall change overtime. Regular changes to this SRS shall occur for each change enacted by SoftRight Inc. It is assumed that the PACS will be used in a Hospital Environment by untechnical users. It is assumed that the infrastructure for capturing digital images in either .JPG, .GIF, .DICOM, etc will exist. It is assumed that the System will be networked, and capable of routing to an internet gateway. </w:t>
+        <w:t>includes one user manual for lowest level users, one technical document describing the functionality of the subsection in detail for use of technicians, one copy of documentation and link to current source for future contributors. 2.7 Assumptions and Dependencies The developers, assume that we will have to “</w:t>
+      </w:r>
+      <w:proofErr w:type="spellStart"/>
+      <w:r>
+        <w:rPr>
+          <w:sz w:val="24"/>
+        </w:rPr>
+        <w:t>pave</w:t>
+      </w:r>
+      <w:proofErr w:type="spellEnd"/>
+      <w:r>
+        <w:rPr>
+          <w:sz w:val="24"/>
+        </w:rPr>
+        <w:t xml:space="preserve"> our own way” concerning programming the majority of the application, due to the mostly closed-source and secretive nature of major SHMS software. For what we cannot find from open documentation and research, it is assumed that we will have to deduce how HIS standards and protocols work from observing external behaviors found in existing HIS software, and we will have to replicate the results using our own code and other FOSS applications and libraries. It is assumed that social and legal opposition by money-hungry HIS corporations who loathe FOSS software could occur. The project will Software Requirements Specification for </w:t>
+      </w:r>
+      <w:proofErr w:type="spellStart"/>
+      <w:r>
+        <w:rPr>
+          <w:sz w:val="24"/>
+        </w:rPr>
+        <w:t>SoftRight</w:t>
+      </w:r>
+      <w:proofErr w:type="spellEnd"/>
+      <w:r>
+        <w:rPr>
+          <w:sz w:val="24"/>
+        </w:rPr>
+        <w:t xml:space="preserve"> Hospital Management System Page 4 have to depend on FOSS SQL database libraries, 7zip .7z compression libraries, </w:t>
+      </w:r>
+      <w:proofErr w:type="spellStart"/>
+      <w:r>
+        <w:rPr>
+          <w:sz w:val="24"/>
+        </w:rPr>
+        <w:t>OpenTLS</w:t>
+      </w:r>
+      <w:proofErr w:type="spellEnd"/>
+      <w:r>
+        <w:rPr>
+          <w:sz w:val="24"/>
+        </w:rPr>
+        <w:t xml:space="preserve"> libraries, TCP/IP libraries, and other FOSS libraries, in order to keep this software free of proprietary libraries, in order to keep the software in a FOSS status. This project is developed under the working assumption that as an open source project it shall be noted that the project shall change overtime. Regular changes to this SRS shall occur for each change enacted by </w:t>
+      </w:r>
+      <w:proofErr w:type="spellStart"/>
+      <w:r>
+        <w:rPr>
+          <w:sz w:val="24"/>
+        </w:rPr>
+        <w:t>SoftRight</w:t>
+      </w:r>
+      <w:proofErr w:type="spellEnd"/>
+      <w:r>
+        <w:rPr>
+          <w:sz w:val="24"/>
+        </w:rPr>
+        <w:t xml:space="preserve"> Inc. It is assumed that the PACS will be used in a Hospital Environment by untechnical users. It is assumed that the infrastructure for capturing digital images in either .JPG, .GIF</w:t>
+      </w:r>
+      <w:proofErr w:type="gramStart"/>
+      <w:r>
+        <w:rPr>
+          <w:sz w:val="24"/>
+        </w:rPr>
+        <w:t>, .DICOM</w:t>
+      </w:r>
+      <w:proofErr w:type="gramEnd"/>
+      <w:r>
+        <w:rPr>
+          <w:sz w:val="24"/>
+        </w:rPr>
+        <w:t xml:space="preserve">, </w:t>
+      </w:r>
+      <w:proofErr w:type="spellStart"/>
+      <w:r>
+        <w:rPr>
+          <w:sz w:val="24"/>
+        </w:rPr>
+        <w:t>etc</w:t>
+      </w:r>
+      <w:proofErr w:type="spellEnd"/>
+      <w:r>
+        <w:rPr>
+          <w:sz w:val="24"/>
+        </w:rPr>
+        <w:t xml:space="preserve"> will exist. It is assumed that the System will be networked, and capable of routing to an internet gateway. </w:t>
       </w:r>
       <w:r>
         <w:rPr>
@@ -17586,7 +20040,7 @@
             <wp:extent cx="3990975" cy="3990975"/>
             <wp:effectExtent l="0" t="0" r="9525" b="9525"/>
             <wp:docPr id="24" name="Picture 24" descr="Distributed database located in four different cities">
-              <a:hlinkClick xmlns:a="http://schemas.openxmlformats.org/drawingml/2006/main" r:id="rId33"/>
+              <a:hlinkClick xmlns:a="http://schemas.openxmlformats.org/drawingml/2006/main" r:id="rId34"/>
             </wp:docPr>
             <wp:cNvGraphicFramePr>
               <a:graphicFrameLocks xmlns:a="http://schemas.openxmlformats.org/drawingml/2006/main" noChangeAspect="1"/>
@@ -17596,14 +20050,14 @@
                 <pic:pic xmlns:pic="http://schemas.openxmlformats.org/drawingml/2006/picture">
                   <pic:nvPicPr>
                     <pic:cNvPr id="0" name="Picture 2" descr="Distributed database located in four different cities">
-                      <a:hlinkClick r:id="rId33"/>
+                      <a:hlinkClick r:id="rId34"/>
                     </pic:cNvPr>
                     <pic:cNvPicPr>
                       <a:picLocks noChangeAspect="1" noChangeArrowheads="1"/>
                     </pic:cNvPicPr>
                   </pic:nvPicPr>
                   <pic:blipFill>
-                    <a:blip r:embed="rId34">
+                    <a:blip r:embed="rId35">
                       <a:extLst>
                         <a:ext uri="{28A0092B-C50C-407E-A947-70E740481C1C}">
                           <a14:useLocalDpi xmlns:a14="http://schemas.microsoft.com/office/drawing/2010/main" val="0"/>
@@ -17952,7 +20406,25 @@
           <w:szCs w:val="24"/>
           <w:bdr w:val="none" w:sz="0" w:space="0" w:color="auto" w:frame="1"/>
         </w:rPr>
-        <w:t>A browser which supports CGI, HTML &amp; Javascript.</w:t>
+        <w:t xml:space="preserve">A browser which supports CGI, HTML &amp; </w:t>
+      </w:r>
+      <w:proofErr w:type="spellStart"/>
+      <w:r>
+        <w:rPr>
+          <w:color w:val="000000"/>
+          <w:szCs w:val="24"/>
+          <w:bdr w:val="none" w:sz="0" w:space="0" w:color="auto" w:frame="1"/>
+        </w:rPr>
+        <w:t>Javascript</w:t>
+      </w:r>
+      <w:proofErr w:type="spellEnd"/>
+      <w:r>
+        <w:rPr>
+          <w:color w:val="000000"/>
+          <w:szCs w:val="24"/>
+          <w:bdr w:val="none" w:sz="0" w:space="0" w:color="auto" w:frame="1"/>
+        </w:rPr>
+        <w:t>.</w:t>
       </w:r>
     </w:p>
     <w:p>
@@ -18593,7 +21065,7 @@
             <wp:extent cx="5057775" cy="5057775"/>
             <wp:effectExtent l="0" t="0" r="9525" b="9525"/>
             <wp:docPr id="10" name="Picture 10" descr="The diagram shows the ER diagram of airline database">
-              <a:hlinkClick xmlns:a="http://schemas.openxmlformats.org/drawingml/2006/main" r:id="rId35"/>
+              <a:hlinkClick xmlns:a="http://schemas.openxmlformats.org/drawingml/2006/main" r:id="rId36"/>
             </wp:docPr>
             <wp:cNvGraphicFramePr>
               <a:graphicFrameLocks xmlns:a="http://schemas.openxmlformats.org/drawingml/2006/main" noChangeAspect="1"/>
@@ -18603,14 +21075,14 @@
                 <pic:pic xmlns:pic="http://schemas.openxmlformats.org/drawingml/2006/picture">
                   <pic:nvPicPr>
                     <pic:cNvPr id="0" name="Picture 3" descr="The diagram shows the ER diagram of airline database">
-                      <a:hlinkClick r:id="rId35"/>
+                      <a:hlinkClick r:id="rId36"/>
                     </pic:cNvPr>
                     <pic:cNvPicPr>
                       <a:picLocks noChangeAspect="1" noChangeArrowheads="1"/>
                     </pic:cNvPicPr>
                   </pic:nvPicPr>
                   <pic:blipFill>
-                    <a:blip r:embed="rId36">
+                    <a:blip r:embed="rId37">
                       <a:extLst>
                         <a:ext uri="{28A0092B-C50C-407E-A947-70E740481C1C}">
                           <a14:useLocalDpi xmlns:a14="http://schemas.microsoft.com/office/drawing/2010/main" val="0"/>
@@ -18990,7 +21462,25 @@
           <w:szCs w:val="24"/>
           <w:bdr w:val="none" w:sz="0" w:space="0" w:color="auto" w:frame="1"/>
         </w:rPr>
-        <w:t> The flight schedules should satisfy a maximum number of customers needs.</w:t>
+        <w:t xml:space="preserve"> The flight schedules should satisfy a maximum number of </w:t>
+      </w:r>
+      <w:proofErr w:type="spellStart"/>
+      <w:r>
+        <w:rPr>
+          <w:color w:val="000000"/>
+          <w:szCs w:val="24"/>
+          <w:bdr w:val="none" w:sz="0" w:space="0" w:color="auto" w:frame="1"/>
+        </w:rPr>
+        <w:t>customers</w:t>
+      </w:r>
+      <w:proofErr w:type="spellEnd"/>
+      <w:r>
+        <w:rPr>
+          <w:color w:val="000000"/>
+          <w:szCs w:val="24"/>
+          <w:bdr w:val="none" w:sz="0" w:space="0" w:color="auto" w:frame="1"/>
+        </w:rPr>
+        <w:t xml:space="preserve"> needs.</w:t>
       </w:r>
     </w:p>
     <w:p>
@@ -19160,7 +21650,7 @@
         </w:rPr>
         <w:t xml:space="preserve"> Automatic heartbeat monitoring system </w:t>
       </w:r>
-      <w:hyperlink r:id="rId37" w:history="1">
+      <w:hyperlink r:id="rId38" w:history="1">
         <w:r>
           <w:rPr>
             <w:szCs w:val="24"/>
@@ -19261,7 +21751,7 @@
         </w:rPr>
         <w:t xml:space="preserve">The future of remote ECG monitoring systems </w:t>
       </w:r>
-      <w:hyperlink r:id="rId38" w:history="1">
+      <w:hyperlink r:id="rId39" w:history="1">
         <w:r>
           <w:t>http://www.jgc301.com/ch/reader/create_pdf.aspx?file_no=20160615001&amp;flag=1</w:t>
         </w:r>
@@ -19292,7 +21782,7 @@
         </w:rPr>
         <w:t xml:space="preserve">Designing and Implementation of a Heart Failure Telemonitoring System </w:t>
       </w:r>
-      <w:hyperlink r:id="rId39" w:history="1">
+      <w:hyperlink r:id="rId40" w:history="1">
         <w:r>
           <w:t>https://www.ncbi.nlm.nih.gov/pmc/articles/PMC5639891/</w:t>
         </w:r>
@@ -19323,7 +21813,7 @@
         </w:rPr>
         <w:t xml:space="preserve">In-Home Cardiovascular Monitoring System for Heart Failure: Comparative Study </w:t>
       </w:r>
-      <w:hyperlink r:id="rId40" w:history="1">
+      <w:hyperlink r:id="rId41" w:history="1">
         <w:r>
           <w:t>https://mhealth.jmir.org/2019/1/e12419/</w:t>
         </w:r>
@@ -19420,7 +21910,105 @@
         <w:rPr>
           <w:szCs w:val="24"/>
         </w:rPr>
-        <w:t>Iman Azimi, Arman Anzanpour, Amir M. Rahmani, Pasi Liljeberg, Tapio Salakoski, “Medical Warning System Based on Internet of Things Using Fog Computing”.</w:t>
+        <w:t xml:space="preserve">Iman </w:t>
+      </w:r>
+      <w:proofErr w:type="spellStart"/>
+      <w:r>
+        <w:rPr>
+          <w:szCs w:val="24"/>
+        </w:rPr>
+        <w:t>Azimi</w:t>
+      </w:r>
+      <w:proofErr w:type="spellEnd"/>
+      <w:r>
+        <w:rPr>
+          <w:szCs w:val="24"/>
+        </w:rPr>
+        <w:t xml:space="preserve">, Arman </w:t>
+      </w:r>
+      <w:proofErr w:type="spellStart"/>
+      <w:r>
+        <w:rPr>
+          <w:szCs w:val="24"/>
+        </w:rPr>
+        <w:t>Anzanpour</w:t>
+      </w:r>
+      <w:proofErr w:type="spellEnd"/>
+      <w:r>
+        <w:rPr>
+          <w:szCs w:val="24"/>
+        </w:rPr>
+        <w:t xml:space="preserve">, Amir M. </w:t>
+      </w:r>
+      <w:proofErr w:type="spellStart"/>
+      <w:r>
+        <w:rPr>
+          <w:szCs w:val="24"/>
+        </w:rPr>
+        <w:t>Rahmani</w:t>
+      </w:r>
+      <w:proofErr w:type="spellEnd"/>
+      <w:r>
+        <w:rPr>
+          <w:szCs w:val="24"/>
+        </w:rPr>
+        <w:t xml:space="preserve">, </w:t>
+      </w:r>
+      <w:proofErr w:type="spellStart"/>
+      <w:r>
+        <w:rPr>
+          <w:szCs w:val="24"/>
+        </w:rPr>
+        <w:t>Pasi</w:t>
+      </w:r>
+      <w:proofErr w:type="spellEnd"/>
+      <w:r>
+        <w:rPr>
+          <w:szCs w:val="24"/>
+        </w:rPr>
+        <w:t xml:space="preserve"> </w:t>
+      </w:r>
+      <w:proofErr w:type="spellStart"/>
+      <w:r>
+        <w:rPr>
+          <w:szCs w:val="24"/>
+        </w:rPr>
+        <w:t>Liljeberg</w:t>
+      </w:r>
+      <w:proofErr w:type="spellEnd"/>
+      <w:r>
+        <w:rPr>
+          <w:szCs w:val="24"/>
+        </w:rPr>
+        <w:t xml:space="preserve">, </w:t>
+      </w:r>
+      <w:proofErr w:type="spellStart"/>
+      <w:r>
+        <w:rPr>
+          <w:szCs w:val="24"/>
+        </w:rPr>
+        <w:t>Tapio</w:t>
+      </w:r>
+      <w:proofErr w:type="spellEnd"/>
+      <w:r>
+        <w:rPr>
+          <w:szCs w:val="24"/>
+        </w:rPr>
+        <w:t xml:space="preserve"> </w:t>
+      </w:r>
+      <w:proofErr w:type="spellStart"/>
+      <w:r>
+        <w:rPr>
+          <w:szCs w:val="24"/>
+        </w:rPr>
+        <w:t>Salakoski</w:t>
+      </w:r>
+      <w:proofErr w:type="spellEnd"/>
+      <w:r>
+        <w:rPr>
+          <w:szCs w:val="24"/>
+        </w:rPr>
+        <w:t>, “Medical Warning System Based on Internet of Things Using Fog Computing”.</w:t>
       </w:r>
     </w:p>
     <w:p>
@@ -19446,7 +22034,7 @@
           <w:szCs w:val="24"/>
         </w:rPr>
       </w:pPr>
-      <w:hyperlink r:id="rId41" w:history="1">
+      <w:hyperlink r:id="rId42" w:history="1">
         <w:r>
           <w:rPr>
             <w:rStyle w:val="Hyperlink"/>
@@ -19479,11 +22067,77 @@
           <w:szCs w:val="24"/>
         </w:rPr>
       </w:pPr>
-      <w:r>
-        <w:rPr>
-          <w:szCs w:val="24"/>
-        </w:rPr>
-        <w:t xml:space="preserve">Channappa   Bhyri,  Kalpana. V,   S.T.Hamde,  and  L.M. Waghmare"Estimation   of   ECG  features   using   Lab   VIEW"   TECHNIA   -International   Journal  of   </w:t>
+      <w:proofErr w:type="spellStart"/>
+      <w:r>
+        <w:rPr>
+          <w:szCs w:val="24"/>
+        </w:rPr>
+        <w:t>Channappa</w:t>
+      </w:r>
+      <w:proofErr w:type="spellEnd"/>
+      <w:r>
+        <w:rPr>
+          <w:szCs w:val="24"/>
+        </w:rPr>
+        <w:t xml:space="preserve">   </w:t>
+      </w:r>
+      <w:proofErr w:type="spellStart"/>
+      <w:proofErr w:type="gramStart"/>
+      <w:r>
+        <w:rPr>
+          <w:szCs w:val="24"/>
+        </w:rPr>
+        <w:t>Bhyri</w:t>
+      </w:r>
+      <w:proofErr w:type="spellEnd"/>
+      <w:r>
+        <w:rPr>
+          <w:szCs w:val="24"/>
+        </w:rPr>
+        <w:t>,  Kalpana</w:t>
+      </w:r>
+      <w:proofErr w:type="gramEnd"/>
+      <w:r>
+        <w:rPr>
+          <w:szCs w:val="24"/>
+        </w:rPr>
+        <w:t xml:space="preserve">. </w:t>
+      </w:r>
+      <w:proofErr w:type="gramStart"/>
+      <w:r>
+        <w:rPr>
+          <w:szCs w:val="24"/>
+        </w:rPr>
+        <w:t xml:space="preserve">V,   </w:t>
+      </w:r>
+      <w:proofErr w:type="spellStart"/>
+      <w:proofErr w:type="gramEnd"/>
+      <w:r>
+        <w:rPr>
+          <w:szCs w:val="24"/>
+        </w:rPr>
+        <w:t>S.T.Hamde</w:t>
+      </w:r>
+      <w:proofErr w:type="spellEnd"/>
+      <w:r>
+        <w:rPr>
+          <w:szCs w:val="24"/>
+        </w:rPr>
+        <w:t xml:space="preserve">,  and  L.M. </w:t>
+      </w:r>
+      <w:proofErr w:type="spellStart"/>
+      <w:r>
+        <w:rPr>
+          <w:szCs w:val="24"/>
+        </w:rPr>
+        <w:t>Waghmare"Estimation</w:t>
+      </w:r>
+      <w:proofErr w:type="spellEnd"/>
+      <w:r>
+        <w:rPr>
+          <w:szCs w:val="24"/>
+        </w:rPr>
+        <w:t xml:space="preserve">   of   ECG  features   using   Lab   VIEW"   TECHNIA   -International   Journal  of   </w:t>
       </w:r>
       <w:r>
         <w:rPr>
@@ -19519,7 +22173,43 @@
         <w:rPr>
           <w:szCs w:val="24"/>
         </w:rPr>
-        <w:t xml:space="preserve">T ouati,  R. Tabish, and  A. B. Mnaouer, </w:t>
+        <w:t xml:space="preserve">T </w:t>
+      </w:r>
+      <w:proofErr w:type="spellStart"/>
+      <w:proofErr w:type="gramStart"/>
+      <w:r>
+        <w:rPr>
+          <w:szCs w:val="24"/>
+        </w:rPr>
+        <w:t>ouati</w:t>
+      </w:r>
+      <w:proofErr w:type="spellEnd"/>
+      <w:r>
+        <w:rPr>
+          <w:szCs w:val="24"/>
+        </w:rPr>
+        <w:t>,  R.</w:t>
+      </w:r>
+      <w:proofErr w:type="gramEnd"/>
+      <w:r>
+        <w:rPr>
+          <w:szCs w:val="24"/>
+        </w:rPr>
+        <w:t xml:space="preserve"> Tabish, and  A. B. </w:t>
+      </w:r>
+      <w:proofErr w:type="spellStart"/>
+      <w:r>
+        <w:rPr>
+          <w:szCs w:val="24"/>
+        </w:rPr>
+        <w:t>Mnaouer</w:t>
+      </w:r>
+      <w:proofErr w:type="spellEnd"/>
+      <w:r>
+        <w:rPr>
+          <w:szCs w:val="24"/>
+        </w:rPr>
+        <w:t xml:space="preserve">, </w:t>
       </w:r>
       <w:r>
         <w:rPr>
@@ -19532,7 +22222,21 @@
         <w:rPr>
           <w:szCs w:val="24"/>
         </w:rPr>
-        <w:t xml:space="preserve"> A real-time BLE  enabledECG system for remote monitoring,</w:t>
+        <w:t xml:space="preserve"> A real-time BLE  </w:t>
+      </w:r>
+      <w:proofErr w:type="spellStart"/>
+      <w:r>
+        <w:rPr>
+          <w:szCs w:val="24"/>
+        </w:rPr>
+        <w:t>enabledECG</w:t>
+      </w:r>
+      <w:proofErr w:type="spellEnd"/>
+      <w:r>
+        <w:rPr>
+          <w:szCs w:val="24"/>
+        </w:rPr>
+        <w:t xml:space="preserve"> system for remote monitoring,</w:t>
       </w:r>
       <w:r>
         <w:rPr>
@@ -19574,7 +22278,77 @@
         <w:rPr>
           <w:szCs w:val="24"/>
         </w:rPr>
-        <w:t>D. Benitez, P.A. Gaydecki, A Zaidi, A P. Fitzpatrick, The use of the Hilbert transform in ECG  signal analysis, Comput.  Biol.Med. 31  (2001) pp.  399-406.</w:t>
+        <w:t xml:space="preserve">D. Benitez, P.A. </w:t>
+      </w:r>
+      <w:proofErr w:type="spellStart"/>
+      <w:r>
+        <w:rPr>
+          <w:szCs w:val="24"/>
+        </w:rPr>
+        <w:t>Gaydecki</w:t>
+      </w:r>
+      <w:proofErr w:type="spellEnd"/>
+      <w:r>
+        <w:rPr>
+          <w:szCs w:val="24"/>
+        </w:rPr>
+        <w:t xml:space="preserve">, A Zaidi, A P. Fitzpatrick, The use of the Hilbert transform in </w:t>
+      </w:r>
+      <w:proofErr w:type="gramStart"/>
+      <w:r>
+        <w:rPr>
+          <w:szCs w:val="24"/>
+        </w:rPr>
+        <w:t>ECG  signal</w:t>
+      </w:r>
+      <w:proofErr w:type="gramEnd"/>
+      <w:r>
+        <w:rPr>
+          <w:szCs w:val="24"/>
+        </w:rPr>
+        <w:t xml:space="preserve"> analysis, </w:t>
+      </w:r>
+      <w:proofErr w:type="spellStart"/>
+      <w:r>
+        <w:rPr>
+          <w:szCs w:val="24"/>
+        </w:rPr>
+        <w:t>Comput</w:t>
+      </w:r>
+      <w:proofErr w:type="spellEnd"/>
+      <w:r>
+        <w:rPr>
+          <w:szCs w:val="24"/>
+        </w:rPr>
+        <w:t xml:space="preserve">.  </w:t>
+      </w:r>
+      <w:proofErr w:type="spellStart"/>
+      <w:r>
+        <w:rPr>
+          <w:szCs w:val="24"/>
+        </w:rPr>
+        <w:t>Biol.Med</w:t>
+      </w:r>
+      <w:proofErr w:type="spellEnd"/>
+      <w:r>
+        <w:rPr>
+          <w:szCs w:val="24"/>
+        </w:rPr>
+        <w:t xml:space="preserve">. </w:t>
+      </w:r>
+      <w:proofErr w:type="gramStart"/>
+      <w:r>
+        <w:rPr>
+          <w:szCs w:val="24"/>
+        </w:rPr>
+        <w:t>31  (</w:t>
+      </w:r>
+      <w:proofErr w:type="gramEnd"/>
+      <w:r>
+        <w:rPr>
+          <w:szCs w:val="24"/>
+        </w:rPr>
+        <w:t>2001) pp.  399-406.</w:t>
       </w:r>
     </w:p>
     <w:p>
@@ -19603,7 +22377,21 @@
         <w:rPr>
           <w:szCs w:val="24"/>
         </w:rPr>
-        <w:t>He S, Chen J et al. (2014) Mobility and intruder prior information improving the barrier coverage of sparse sensor networks. IEEE Transactions on Mobile Computing 13:1268-1282. doi: 10.1109/tmc.2013.129</w:t>
+        <w:t xml:space="preserve">He S, Chen J et al. (2014) Mobility and intruder prior information improving the barrier coverage of sparse sensor networks. IEEE Transactions on Mobile Computing 13:1268-1282. </w:t>
+      </w:r>
+      <w:proofErr w:type="spellStart"/>
+      <w:r>
+        <w:rPr>
+          <w:szCs w:val="24"/>
+        </w:rPr>
+        <w:t>doi</w:t>
+      </w:r>
+      <w:proofErr w:type="spellEnd"/>
+      <w:r>
+        <w:rPr>
+          <w:szCs w:val="24"/>
+        </w:rPr>
+        <w:t>: 10.1109/tmc.2013.129</w:t>
       </w:r>
     </w:p>
     <w:p>
@@ -19632,7 +22420,49 @@
         <w:rPr>
           <w:szCs w:val="24"/>
         </w:rPr>
-        <w:t>Al-Fuqaha A, Guizani M, Mohammadi M et al. (2015) Internet of things: a survey on enabling technologies, protocols, and applications. IEEE Communications Surveys &amp; Tutorials 17:2347-2376. doi: 10.1109/comst.2015.2444095</w:t>
+        <w:t xml:space="preserve">Al-Fuqaha A, </w:t>
+      </w:r>
+      <w:proofErr w:type="spellStart"/>
+      <w:r>
+        <w:rPr>
+          <w:szCs w:val="24"/>
+        </w:rPr>
+        <w:t>Guizani</w:t>
+      </w:r>
+      <w:proofErr w:type="spellEnd"/>
+      <w:r>
+        <w:rPr>
+          <w:szCs w:val="24"/>
+        </w:rPr>
+        <w:t xml:space="preserve"> M, </w:t>
+      </w:r>
+      <w:proofErr w:type="spellStart"/>
+      <w:r>
+        <w:rPr>
+          <w:szCs w:val="24"/>
+        </w:rPr>
+        <w:t>Mohammadi</w:t>
+      </w:r>
+      <w:proofErr w:type="spellEnd"/>
+      <w:r>
+        <w:rPr>
+          <w:szCs w:val="24"/>
+        </w:rPr>
+        <w:t xml:space="preserve"> M et al. (2015) Internet of things: a survey on enabling technologies, protocols, and applications. IEEE Communications Surveys &amp; Tutorials 17:2347-2376. </w:t>
+      </w:r>
+      <w:proofErr w:type="spellStart"/>
+      <w:r>
+        <w:rPr>
+          <w:szCs w:val="24"/>
+        </w:rPr>
+        <w:t>doi</w:t>
+      </w:r>
+      <w:proofErr w:type="spellEnd"/>
+      <w:r>
+        <w:rPr>
+          <w:szCs w:val="24"/>
+        </w:rPr>
+        <w:t>: 10.1109/comst.2015.2444095</w:t>
       </w:r>
     </w:p>
     <w:p>
@@ -19661,7 +22491,63 @@
         <w:rPr>
           <w:szCs w:val="24"/>
         </w:rPr>
-        <w:t>S. F. Babiker, L. E. Abdel-Khair, S. M. Elbasheer: “Microcontroller Based Heart Rate Monitor using Fingertip Sensors”, UofKEJ, Vol.1, Issue 2, pp. 47-51 (October 2011).</w:t>
+        <w:t xml:space="preserve">S. F. </w:t>
+      </w:r>
+      <w:proofErr w:type="spellStart"/>
+      <w:r>
+        <w:rPr>
+          <w:szCs w:val="24"/>
+        </w:rPr>
+        <w:t>Babiker</w:t>
+      </w:r>
+      <w:proofErr w:type="spellEnd"/>
+      <w:r>
+        <w:rPr>
+          <w:szCs w:val="24"/>
+        </w:rPr>
+        <w:t>, L. E. Abdel-</w:t>
+      </w:r>
+      <w:proofErr w:type="spellStart"/>
+      <w:r>
+        <w:rPr>
+          <w:szCs w:val="24"/>
+        </w:rPr>
+        <w:t>Khair</w:t>
+      </w:r>
+      <w:proofErr w:type="spellEnd"/>
+      <w:r>
+        <w:rPr>
+          <w:szCs w:val="24"/>
+        </w:rPr>
+        <w:t xml:space="preserve">, S. M. </w:t>
+      </w:r>
+      <w:proofErr w:type="spellStart"/>
+      <w:r>
+        <w:rPr>
+          <w:szCs w:val="24"/>
+        </w:rPr>
+        <w:t>Elbasheer</w:t>
+      </w:r>
+      <w:proofErr w:type="spellEnd"/>
+      <w:r>
+        <w:rPr>
+          <w:szCs w:val="24"/>
+        </w:rPr>
+        <w:t xml:space="preserve">: “Microcontroller Based Heart Rate Monitor using Fingertip Sensors”, </w:t>
+      </w:r>
+      <w:proofErr w:type="spellStart"/>
+      <w:r>
+        <w:rPr>
+          <w:szCs w:val="24"/>
+        </w:rPr>
+        <w:t>UofKEJ</w:t>
+      </w:r>
+      <w:proofErr w:type="spellEnd"/>
+      <w:r>
+        <w:rPr>
+          <w:szCs w:val="24"/>
+        </w:rPr>
+        <w:t>, Vol.1, Issue 2, pp. 47-51 (October 2011).</w:t>
       </w:r>
     </w:p>
     <w:p>
@@ -19686,11 +22572,61 @@
           <w:szCs w:val="24"/>
         </w:rPr>
       </w:pPr>
-      <w:r>
-        <w:rPr>
-          <w:szCs w:val="24"/>
-        </w:rPr>
-        <w:t>Hassanalieragh, M., Page, A., Soyata, T., Sharma, G., Aktas, M., Mateos, G., ... &amp; Andreescu, S. (2015, June). Health monitoring and management using Internet-of-Things (IoT) sensing with cloud-based processing: Opportunities and challenges. In Services Computing (SCC), 2015 IEEE International Conference on (pp. 285-292). IEEE.</w:t>
+      <w:proofErr w:type="spellStart"/>
+      <w:r>
+        <w:rPr>
+          <w:szCs w:val="24"/>
+        </w:rPr>
+        <w:t>Hassanalieragh</w:t>
+      </w:r>
+      <w:proofErr w:type="spellEnd"/>
+      <w:r>
+        <w:rPr>
+          <w:szCs w:val="24"/>
+        </w:rPr>
+        <w:t xml:space="preserve">, M., Page, A., </w:t>
+      </w:r>
+      <w:proofErr w:type="spellStart"/>
+      <w:r>
+        <w:rPr>
+          <w:szCs w:val="24"/>
+        </w:rPr>
+        <w:t>Soyata</w:t>
+      </w:r>
+      <w:proofErr w:type="spellEnd"/>
+      <w:r>
+        <w:rPr>
+          <w:szCs w:val="24"/>
+        </w:rPr>
+        <w:t xml:space="preserve">, T., Sharma, G., </w:t>
+      </w:r>
+      <w:proofErr w:type="spellStart"/>
+      <w:r>
+        <w:rPr>
+          <w:szCs w:val="24"/>
+        </w:rPr>
+        <w:t>Aktas</w:t>
+      </w:r>
+      <w:proofErr w:type="spellEnd"/>
+      <w:r>
+        <w:rPr>
+          <w:szCs w:val="24"/>
+        </w:rPr>
+        <w:t xml:space="preserve">, M., </w:t>
+      </w:r>
+      <w:proofErr w:type="spellStart"/>
+      <w:r>
+        <w:rPr>
+          <w:szCs w:val="24"/>
+        </w:rPr>
+        <w:t>Mateos</w:t>
+      </w:r>
+      <w:proofErr w:type="spellEnd"/>
+      <w:r>
+        <w:rPr>
+          <w:szCs w:val="24"/>
+        </w:rPr>
+        <w:t>, G., ... &amp; Andreescu, S. (2015, June). Health monitoring and management using Internet-of-Things (IoT) sensing with cloud-based processing: Opportunities and challenges. In Services Computing (SCC), 2015 IEEE International Conference on (pp. 285-292). IEEE.</w:t>
       </w:r>
     </w:p>
     <w:p>
@@ -19719,7 +22655,21 @@
         <w:rPr>
           <w:szCs w:val="24"/>
         </w:rPr>
-        <w:t>Tseng K, Lin B, Liao L et al. (2014) Development of a wearable mobile electrocardiogram monitoring system by using novel dry foam electrodes. IEEE Systems Journal 8:900-906. doi: 10.1109/jsyst.2013.2260620</w:t>
+        <w:t xml:space="preserve">Tseng K, Lin B, Liao L et al. (2014) Development of a wearable mobile electrocardiogram monitoring system by using novel dry foam electrodes. IEEE Systems Journal 8:900-906. </w:t>
+      </w:r>
+      <w:proofErr w:type="spellStart"/>
+      <w:r>
+        <w:rPr>
+          <w:szCs w:val="24"/>
+        </w:rPr>
+        <w:t>doi</w:t>
+      </w:r>
+      <w:proofErr w:type="spellEnd"/>
+      <w:r>
+        <w:rPr>
+          <w:szCs w:val="24"/>
+        </w:rPr>
+        <w:t>: 10.1109/jsyst.2013.2260620</w:t>
       </w:r>
     </w:p>
     <w:p>
@@ -19744,12 +22694,48 @@
           <w:szCs w:val="24"/>
         </w:rPr>
       </w:pPr>
+      <w:proofErr w:type="spellStart"/>
       <w:r>
         <w:rPr>
           <w:szCs w:val="24"/>
         </w:rPr>
         <w:lastRenderedPageBreak/>
-        <w:t>Ayaskanta Mishra, Biswarup Chakraborty,” AD8232 based Smart Healthcare System using Internet of Things (IoT),”International Journal of Engineering Research &amp; Technology (IJERT) ,Vol. 7 Issue 04, April2018 .</w:t>
+        <w:t>Ayaskanta</w:t>
+      </w:r>
+      <w:proofErr w:type="spellEnd"/>
+      <w:r>
+        <w:rPr>
+          <w:szCs w:val="24"/>
+        </w:rPr>
+        <w:t xml:space="preserve"> Mishra, </w:t>
+      </w:r>
+      <w:proofErr w:type="spellStart"/>
+      <w:r>
+        <w:rPr>
+          <w:szCs w:val="24"/>
+        </w:rPr>
+        <w:t>Biswarup</w:t>
+      </w:r>
+      <w:proofErr w:type="spellEnd"/>
+      <w:r>
+        <w:rPr>
+          <w:szCs w:val="24"/>
+        </w:rPr>
+        <w:t xml:space="preserve"> Chakraborty,” AD8232 based Smart Healthcare System using Internet of Things (IoT)</w:t>
+      </w:r>
+      <w:proofErr w:type="gramStart"/>
+      <w:r>
+        <w:rPr>
+          <w:szCs w:val="24"/>
+        </w:rPr>
+        <w:t>,”International</w:t>
+      </w:r>
+      <w:proofErr w:type="gramEnd"/>
+      <w:r>
+        <w:rPr>
+          <w:szCs w:val="24"/>
+        </w:rPr>
+        <w:t xml:space="preserve"> Journal of Engineering Research &amp; Technology (IJERT) ,Vol. 7 Issue 04, April2018 .</w:t>
       </w:r>
     </w:p>
     <w:p>
@@ -19778,7 +22764,49 @@
         <w:rPr>
           <w:szCs w:val="24"/>
         </w:rPr>
-        <w:t>L. E. Abdel-Khair, S.M.S Elbasheer: “Heart Rate Monitor using Microcontroller Fingertip Sensors”, UofKEJ, Vo2.4, Issue 4, pp. 68-72 (October 2012).</w:t>
+        <w:t>L. E. Abdel-</w:t>
+      </w:r>
+      <w:proofErr w:type="spellStart"/>
+      <w:r>
+        <w:rPr>
+          <w:szCs w:val="24"/>
+        </w:rPr>
+        <w:t>Khair</w:t>
+      </w:r>
+      <w:proofErr w:type="spellEnd"/>
+      <w:r>
+        <w:rPr>
+          <w:szCs w:val="24"/>
+        </w:rPr>
+        <w:t xml:space="preserve">, S.M.S </w:t>
+      </w:r>
+      <w:proofErr w:type="spellStart"/>
+      <w:r>
+        <w:rPr>
+          <w:szCs w:val="24"/>
+        </w:rPr>
+        <w:t>Elbasheer</w:t>
+      </w:r>
+      <w:proofErr w:type="spellEnd"/>
+      <w:r>
+        <w:rPr>
+          <w:szCs w:val="24"/>
+        </w:rPr>
+        <w:t xml:space="preserve">: “Heart Rate Monitor using Microcontroller Fingertip Sensors”, </w:t>
+      </w:r>
+      <w:proofErr w:type="spellStart"/>
+      <w:r>
+        <w:rPr>
+          <w:szCs w:val="24"/>
+        </w:rPr>
+        <w:t>UofKEJ</w:t>
+      </w:r>
+      <w:proofErr w:type="spellEnd"/>
+      <w:r>
+        <w:rPr>
+          <w:szCs w:val="24"/>
+        </w:rPr>
+        <w:t>, Vo2.4, Issue 4, pp. 68-72 (October 2012).</w:t>
       </w:r>
     </w:p>
     <w:p>
@@ -19807,7 +22835,21 @@
         <w:rPr>
           <w:szCs w:val="24"/>
         </w:rPr>
-        <w:t>Phan T et al. Cloud databases for Internet-of-things data. In: Proc. IEEE 2014 International Conference on Internet of Things (iThings), Taipei, Sep. 2014, pp. 117-124.</w:t>
+        <w:t>Phan T et al. Cloud databases for Internet-of-things data. In: Proc. IEEE 2014 International Conference on Internet of Things (</w:t>
+      </w:r>
+      <w:proofErr w:type="spellStart"/>
+      <w:r>
+        <w:rPr>
+          <w:szCs w:val="24"/>
+        </w:rPr>
+        <w:t>iThings</w:t>
+      </w:r>
+      <w:proofErr w:type="spellEnd"/>
+      <w:r>
+        <w:rPr>
+          <w:szCs w:val="24"/>
+        </w:rPr>
+        <w:t>), Taipei, Sep. 2014, pp. 117-124.</w:t>
       </w:r>
     </w:p>
     <w:p>
@@ -19836,7 +22878,49 @@
         <w:rPr>
           <w:szCs w:val="24"/>
         </w:rPr>
-        <w:t>Al-Fuqaha A, Guizani M, Mohammadi M et al. (2015) Internet of things: a survey on enabling technologies, protocols, and applications. IEEE Communications Surveys &amp; Tutorials 17:2347-2376. doi: 10.1109/comst.2015.2444095.</w:t>
+        <w:t xml:space="preserve">Al-Fuqaha A, </w:t>
+      </w:r>
+      <w:proofErr w:type="spellStart"/>
+      <w:r>
+        <w:rPr>
+          <w:szCs w:val="24"/>
+        </w:rPr>
+        <w:t>Guizani</w:t>
+      </w:r>
+      <w:proofErr w:type="spellEnd"/>
+      <w:r>
+        <w:rPr>
+          <w:szCs w:val="24"/>
+        </w:rPr>
+        <w:t xml:space="preserve"> M, </w:t>
+      </w:r>
+      <w:proofErr w:type="spellStart"/>
+      <w:r>
+        <w:rPr>
+          <w:szCs w:val="24"/>
+        </w:rPr>
+        <w:t>Mohammadi</w:t>
+      </w:r>
+      <w:proofErr w:type="spellEnd"/>
+      <w:r>
+        <w:rPr>
+          <w:szCs w:val="24"/>
+        </w:rPr>
+        <w:t xml:space="preserve"> M et al. (2015) Internet of things: a survey on enabling technologies, protocols, and applications. IEEE Communications Surveys &amp; Tutorials 17:2347-2376. </w:t>
+      </w:r>
+      <w:proofErr w:type="spellStart"/>
+      <w:r>
+        <w:rPr>
+          <w:szCs w:val="24"/>
+        </w:rPr>
+        <w:t>doi</w:t>
+      </w:r>
+      <w:proofErr w:type="spellEnd"/>
+      <w:r>
+        <w:rPr>
+          <w:szCs w:val="24"/>
+        </w:rPr>
+        <w:t>: 10.1109/comst.2015.2444095.</w:t>
       </w:r>
     </w:p>
     <w:p>
@@ -19865,7 +22949,21 @@
         <w:rPr>
           <w:szCs w:val="24"/>
         </w:rPr>
-        <w:t>Banerjee, A., and Gupta, S., Analysis of smart mobile applications for healthcare under dynamic context changes. IEEE Trans. Mob. Comput. 14:904–919, 2015. doi:10.1109/tmc.2014.2334606 2334606.</w:t>
+        <w:t xml:space="preserve">Banerjee, A., and Gupta, S., Analysis of smart mobile applications for healthcare under dynamic context changes. IEEE Trans. Mob. </w:t>
+      </w:r>
+      <w:proofErr w:type="spellStart"/>
+      <w:r>
+        <w:rPr>
+          <w:szCs w:val="24"/>
+        </w:rPr>
+        <w:t>Comput</w:t>
+      </w:r>
+      <w:proofErr w:type="spellEnd"/>
+      <w:r>
+        <w:rPr>
+          <w:szCs w:val="24"/>
+        </w:rPr>
+        <w:t>. 14:904–919, 2015. doi:10.1109/tmc.2014.2334606 2334606.</w:t>
       </w:r>
     </w:p>
     <w:p>
@@ -19890,11 +22988,41 @@
           <w:szCs w:val="24"/>
         </w:rPr>
       </w:pPr>
-      <w:r>
-        <w:rPr>
-          <w:szCs w:val="24"/>
-        </w:rPr>
-        <w:t>Carlos.C  "Heart Rate Monitor and Electrocardiograph Fundamentals",  Free  Scale  Semiconductor Application    Note,  Document  Number: AN4059, Rev.O, 3/2010.</w:t>
+      <w:proofErr w:type="spellStart"/>
+      <w:proofErr w:type="gramStart"/>
+      <w:r>
+        <w:rPr>
+          <w:szCs w:val="24"/>
+        </w:rPr>
+        <w:t>Carlos.C</w:t>
+      </w:r>
+      <w:proofErr w:type="spellEnd"/>
+      <w:r>
+        <w:rPr>
+          <w:szCs w:val="24"/>
+        </w:rPr>
+        <w:t xml:space="preserve">  "</w:t>
+      </w:r>
+      <w:proofErr w:type="gramEnd"/>
+      <w:r>
+        <w:rPr>
+          <w:szCs w:val="24"/>
+        </w:rPr>
+        <w:t xml:space="preserve">Heart Rate Monitor and Electrocardiograph Fundamentals",  Free  Scale  Semiconductor Application    Note,  Document  Number: AN4059, </w:t>
+      </w:r>
+      <w:proofErr w:type="spellStart"/>
+      <w:r>
+        <w:rPr>
+          <w:szCs w:val="24"/>
+        </w:rPr>
+        <w:t>Rev.O</w:t>
+      </w:r>
+      <w:proofErr w:type="spellEnd"/>
+      <w:r>
+        <w:rPr>
+          <w:szCs w:val="24"/>
+        </w:rPr>
+        <w:t>, 3/2010.</w:t>
       </w:r>
     </w:p>
     <w:p>
@@ -19923,7 +23051,35 @@
         <w:rPr>
           <w:szCs w:val="24"/>
         </w:rPr>
-        <w:t>X.  Xu, Y. Liu, ECG QRS complex detection  using  slope  vector wavefonn (SVW) algorithm, in: Proceedings of the 26tl'  International Conference of the IEEE EMBS, 2004, pp.  3597-3600.</w:t>
+        <w:t xml:space="preserve">X.  Xu, Y. Liu, ECG QRS complex </w:t>
+      </w:r>
+      <w:proofErr w:type="gramStart"/>
+      <w:r>
+        <w:rPr>
+          <w:szCs w:val="24"/>
+        </w:rPr>
+        <w:t>detection  using</w:t>
+      </w:r>
+      <w:proofErr w:type="gramEnd"/>
+      <w:r>
+        <w:rPr>
+          <w:szCs w:val="24"/>
+        </w:rPr>
+        <w:t xml:space="preserve">  slope  vector </w:t>
+      </w:r>
+      <w:proofErr w:type="spellStart"/>
+      <w:r>
+        <w:rPr>
+          <w:szCs w:val="24"/>
+        </w:rPr>
+        <w:t>wavefonn</w:t>
+      </w:r>
+      <w:proofErr w:type="spellEnd"/>
+      <w:r>
+        <w:rPr>
+          <w:szCs w:val="24"/>
+        </w:rPr>
+        <w:t xml:space="preserve"> (SVW) algorithm, in: Proceedings of the 26tl'  International Conference of the IEEE EMBS, 2004, pp.  3597-3600.</w:t>
       </w:r>
     </w:p>
     <w:p>
@@ -19952,7 +23108,63 @@
         <w:rPr>
           <w:szCs w:val="24"/>
         </w:rPr>
-        <w:t>Islam, M.  R., Ahmad,  S. , Hirose,  K.,  &amp; Molla,M.  K.  1. (May 30 2010- June  2 2010).   Data   adaptive analysis of ECG signals for cardiovascular disease diagnosis. Paper presented at the Circuits and Systems(ISCAS),  Proceedings  of  2010  IEEE International Symposium.</w:t>
+        <w:t xml:space="preserve">Islam, M.  R., </w:t>
+      </w:r>
+      <w:proofErr w:type="gramStart"/>
+      <w:r>
+        <w:rPr>
+          <w:szCs w:val="24"/>
+        </w:rPr>
+        <w:t>Ahmad,  S.</w:t>
+      </w:r>
+      <w:proofErr w:type="gramEnd"/>
+      <w:r>
+        <w:rPr>
+          <w:szCs w:val="24"/>
+        </w:rPr>
+        <w:t xml:space="preserve"> , Hirose,  K.,  &amp; </w:t>
+      </w:r>
+      <w:proofErr w:type="spellStart"/>
+      <w:r>
+        <w:rPr>
+          <w:szCs w:val="24"/>
+        </w:rPr>
+        <w:t>Molla,M</w:t>
+      </w:r>
+      <w:proofErr w:type="spellEnd"/>
+      <w:r>
+        <w:rPr>
+          <w:szCs w:val="24"/>
+        </w:rPr>
+        <w:t xml:space="preserve">.  K.  1. (May 30 2010- </w:t>
+      </w:r>
+      <w:proofErr w:type="gramStart"/>
+      <w:r>
+        <w:rPr>
+          <w:szCs w:val="24"/>
+        </w:rPr>
+        <w:t>June  2</w:t>
+      </w:r>
+      <w:proofErr w:type="gramEnd"/>
+      <w:r>
+        <w:rPr>
+          <w:szCs w:val="24"/>
+        </w:rPr>
+        <w:t xml:space="preserve"> 2010).   Data   adaptive analysis of ECG signals for cardiovascular disease diagnosis. Paper presented at the Circuits and </w:t>
+      </w:r>
+      <w:proofErr w:type="gramStart"/>
+      <w:r>
+        <w:rPr>
+          <w:szCs w:val="24"/>
+        </w:rPr>
+        <w:t>Systems(</w:t>
+      </w:r>
+      <w:proofErr w:type="gramEnd"/>
+      <w:r>
+        <w:rPr>
+          <w:szCs w:val="24"/>
+        </w:rPr>
+        <w:t>ISCAS),  Proceedings  of  2010  IEEE International Symposium.</w:t>
       </w:r>
     </w:p>
     <w:p>
@@ -19982,7 +23194,21 @@
           <w:szCs w:val="24"/>
         </w:rPr>
         <w:lastRenderedPageBreak/>
-        <w:t>Phan, T., and et al., Cloud databases for Internet-of-things data. In: Proceedings IEEE 2014 International Conference on Internet of Things (iThings), pp. 117–124. Taipei, 2014.</w:t>
+        <w:t>Phan, T., and et al., Cloud databases for Internet-of-things data. In: Proceedings IEEE 2014 International Conference on Internet of Things (</w:t>
+      </w:r>
+      <w:proofErr w:type="spellStart"/>
+      <w:r>
+        <w:rPr>
+          <w:szCs w:val="24"/>
+        </w:rPr>
+        <w:t>iThings</w:t>
+      </w:r>
+      <w:proofErr w:type="spellEnd"/>
+      <w:r>
+        <w:rPr>
+          <w:szCs w:val="24"/>
+        </w:rPr>
+        <w:t>), pp. 117–124. Taipei, 2014.</w:t>
       </w:r>
     </w:p>
     <w:p>
@@ -20011,7 +23237,63 @@
         <w:rPr>
           <w:szCs w:val="24"/>
         </w:rPr>
-        <w:t>Himanshu.    S,    1.Sam.    1.  K,  Y.Ashok  and Dr.A.Vimala  Juliet, "Advanced  ECG    signal  Processing    using    Virtual Instrument", International  J. of Recent  Trends   in Engineering and Technology, Vol.3, No.2, May 2010, pp111-114.</w:t>
+        <w:t xml:space="preserve">Himanshu.    </w:t>
+      </w:r>
+      <w:proofErr w:type="gramStart"/>
+      <w:r>
+        <w:rPr>
+          <w:szCs w:val="24"/>
+        </w:rPr>
+        <w:t xml:space="preserve">S,   </w:t>
+      </w:r>
+      <w:proofErr w:type="gramEnd"/>
+      <w:r>
+        <w:rPr>
+          <w:szCs w:val="24"/>
+        </w:rPr>
+        <w:t xml:space="preserve"> 1.Sam.    1.  </w:t>
+      </w:r>
+      <w:proofErr w:type="gramStart"/>
+      <w:r>
+        <w:rPr>
+          <w:szCs w:val="24"/>
+        </w:rPr>
+        <w:t xml:space="preserve">K,  </w:t>
+      </w:r>
+      <w:proofErr w:type="spellStart"/>
+      <w:r>
+        <w:rPr>
+          <w:szCs w:val="24"/>
+        </w:rPr>
+        <w:t>Y</w:t>
+      </w:r>
+      <w:proofErr w:type="gramEnd"/>
+      <w:r>
+        <w:rPr>
+          <w:szCs w:val="24"/>
+        </w:rPr>
+        <w:t>.Ashok</w:t>
+      </w:r>
+      <w:proofErr w:type="spellEnd"/>
+      <w:r>
+        <w:rPr>
+          <w:szCs w:val="24"/>
+        </w:rPr>
+        <w:t xml:space="preserve">  and </w:t>
+      </w:r>
+      <w:proofErr w:type="spellStart"/>
+      <w:r>
+        <w:rPr>
+          <w:szCs w:val="24"/>
+        </w:rPr>
+        <w:t>Dr.A.Vimala</w:t>
+      </w:r>
+      <w:proofErr w:type="spellEnd"/>
+      <w:r>
+        <w:rPr>
+          <w:szCs w:val="24"/>
+        </w:rPr>
+        <w:t xml:space="preserve">  Juliet, "Advanced  ECG    signal  Processing    using    Virtual Instrument", International  J. of Recent  Trends   in Engineering and Technology, Vol.3, No.2, May 2010, pp111-114.</w:t>
       </w:r>
     </w:p>
     <w:p>
@@ -20040,7 +23322,59 @@
         <w:rPr>
           <w:szCs w:val="24"/>
         </w:rPr>
-        <w:t>M. Abo-Zahhad,  SabahM. Ahmed, and O. Elnahas  -A Wireless Emergency  Telemedicine  System  for  Patients Monitoring  and Telemedicine and Applications  Volume 2014, Article ID 380787, 11 pages</w:t>
+        <w:t>M. Abo-</w:t>
+      </w:r>
+      <w:proofErr w:type="spellStart"/>
+      <w:proofErr w:type="gramStart"/>
+      <w:r>
+        <w:rPr>
+          <w:szCs w:val="24"/>
+        </w:rPr>
+        <w:t>Zahhad</w:t>
+      </w:r>
+      <w:proofErr w:type="spellEnd"/>
+      <w:r>
+        <w:rPr>
+          <w:szCs w:val="24"/>
+        </w:rPr>
+        <w:t xml:space="preserve">,  </w:t>
+      </w:r>
+      <w:proofErr w:type="spellStart"/>
+      <w:r>
+        <w:rPr>
+          <w:szCs w:val="24"/>
+        </w:rPr>
+        <w:t>SabahM</w:t>
+      </w:r>
+      <w:proofErr w:type="spellEnd"/>
+      <w:proofErr w:type="gramEnd"/>
+      <w:r>
+        <w:rPr>
+          <w:szCs w:val="24"/>
+        </w:rPr>
+        <w:t xml:space="preserve">. Ahmed, and O. </w:t>
+      </w:r>
+      <w:proofErr w:type="spellStart"/>
+      <w:proofErr w:type="gramStart"/>
+      <w:r>
+        <w:rPr>
+          <w:szCs w:val="24"/>
+        </w:rPr>
+        <w:t>Elnahas</w:t>
+      </w:r>
+      <w:proofErr w:type="spellEnd"/>
+      <w:r>
+        <w:rPr>
+          <w:szCs w:val="24"/>
+        </w:rPr>
+        <w:t xml:space="preserve">  -</w:t>
+      </w:r>
+      <w:proofErr w:type="gramEnd"/>
+      <w:r>
+        <w:rPr>
+          <w:szCs w:val="24"/>
+        </w:rPr>
+        <w:t>A Wireless Emergency  Telemedicine  System  for  Patients Monitoring  and Telemedicine and Applications  Volume 2014, Article ID 380787, 11 pages</w:t>
       </w:r>
     </w:p>
     <w:p>
@@ -20071,7 +23405,7 @@
         </w:rPr>
         <w:t>Online:“</w:t>
       </w:r>
-      <w:hyperlink r:id="rId42" w:history="1">
+      <w:hyperlink r:id="rId43" w:history="1">
         <w:r>
           <w:rPr>
             <w:rStyle w:val="Hyperlink"/>
@@ -20109,13 +23443,15 @@
           <w:szCs w:val="24"/>
         </w:rPr>
       </w:pPr>
+      <w:proofErr w:type="gramStart"/>
       <w:r>
         <w:rPr>
           <w:szCs w:val="24"/>
         </w:rPr>
         <w:t>Online:“</w:t>
       </w:r>
-      <w:hyperlink r:id="rId43" w:history="1">
+      <w:proofErr w:type="gramEnd"/>
+      <w:hyperlink r:id="rId44" w:history="1">
         <w:r>
           <w:rPr>
             <w:rStyle w:val="Hyperlink"/>
@@ -20168,7 +23504,21 @@
         <w:rPr>
           <w:szCs w:val="24"/>
         </w:rPr>
-        <w:t>Transactions on Mobile Computing 13:1268-1282. doi: 10.1109/tmc.2013.129</w:t>
+        <w:t xml:space="preserve">Transactions on Mobile Computing 13:1268-1282. </w:t>
+      </w:r>
+      <w:proofErr w:type="spellStart"/>
+      <w:r>
+        <w:rPr>
+          <w:szCs w:val="24"/>
+        </w:rPr>
+        <w:t>doi</w:t>
+      </w:r>
+      <w:proofErr w:type="spellEnd"/>
+      <w:r>
+        <w:rPr>
+          <w:szCs w:val="24"/>
+        </w:rPr>
+        <w:t>: 10.1109/tmc.2013.129</w:t>
       </w:r>
     </w:p>
     <w:p>
@@ -20208,7 +23558,21 @@
         <w:rPr>
           <w:szCs w:val="24"/>
         </w:rPr>
-        <w:t>Transactions on Mobile Computing 13:1268-1282. doi: 10.1109/tmc.2013.129</w:t>
+        <w:t xml:space="preserve">Transactions on Mobile Computing 13:1268-1282. </w:t>
+      </w:r>
+      <w:proofErr w:type="spellStart"/>
+      <w:r>
+        <w:rPr>
+          <w:szCs w:val="24"/>
+        </w:rPr>
+        <w:t>doi</w:t>
+      </w:r>
+      <w:proofErr w:type="spellEnd"/>
+      <w:r>
+        <w:rPr>
+          <w:szCs w:val="24"/>
+        </w:rPr>
+        <w:t>: 10.1109/tmc.2013.129</w:t>
       </w:r>
     </w:p>
     <w:p>
@@ -20228,7 +23592,35 @@
         <w:rPr>
           <w:szCs w:val="24"/>
         </w:rPr>
-        <w:t>Al-Fuqaha A, Guizani M, Mohammadi M et al. (2015) Internet of things: a survey on enabling technologies, protocols, and applications.</w:t>
+        <w:t xml:space="preserve">Al-Fuqaha A, </w:t>
+      </w:r>
+      <w:proofErr w:type="spellStart"/>
+      <w:r>
+        <w:rPr>
+          <w:szCs w:val="24"/>
+        </w:rPr>
+        <w:t>Guizani</w:t>
+      </w:r>
+      <w:proofErr w:type="spellEnd"/>
+      <w:r>
+        <w:rPr>
+          <w:szCs w:val="24"/>
+        </w:rPr>
+        <w:t xml:space="preserve"> M, </w:t>
+      </w:r>
+      <w:proofErr w:type="spellStart"/>
+      <w:r>
+        <w:rPr>
+          <w:szCs w:val="24"/>
+        </w:rPr>
+        <w:t>Mohammadi</w:t>
+      </w:r>
+      <w:proofErr w:type="spellEnd"/>
+      <w:r>
+        <w:rPr>
+          <w:szCs w:val="24"/>
+        </w:rPr>
+        <w:t xml:space="preserve"> M et al. (2015) Internet of things: a survey on enabling technologies, protocols, and applications.</w:t>
       </w:r>
     </w:p>
     <w:p>
@@ -20248,7 +23640,21 @@
         <w:rPr>
           <w:szCs w:val="24"/>
         </w:rPr>
-        <w:t>IEEE Communications Surveys &amp; Tutorials 17:2347-2376. doi: 10.1109/comst.2015.2444095</w:t>
+        <w:t xml:space="preserve">IEEE Communications Surveys &amp; Tutorials 17:2347-2376. </w:t>
+      </w:r>
+      <w:proofErr w:type="spellStart"/>
+      <w:r>
+        <w:rPr>
+          <w:szCs w:val="24"/>
+        </w:rPr>
+        <w:t>doi</w:t>
+      </w:r>
+      <w:proofErr w:type="spellEnd"/>
+      <w:r>
+        <w:rPr>
+          <w:szCs w:val="24"/>
+        </w:rPr>
+        <w:t>: 10.1109/comst.2015.2444095</w:t>
       </w:r>
     </w:p>
     <w:p>
@@ -20268,7 +23674,21 @@
         <w:rPr>
           <w:szCs w:val="24"/>
         </w:rPr>
-        <w:t>Phan T et al. Cloud databases for Internet-of-things data. In: Proc. IEEE 2014 International Conference on Internet of Things (iThings),</w:t>
+        <w:t>Phan T et al. Cloud databases for Internet-of-things data. In: Proc. IEEE 2014 International Conference on Internet of Things (</w:t>
+      </w:r>
+      <w:proofErr w:type="spellStart"/>
+      <w:r>
+        <w:rPr>
+          <w:szCs w:val="24"/>
+        </w:rPr>
+        <w:t>iThings</w:t>
+      </w:r>
+      <w:proofErr w:type="spellEnd"/>
+      <w:r>
+        <w:rPr>
+          <w:szCs w:val="24"/>
+        </w:rPr>
+        <w:t>),</w:t>
       </w:r>
     </w:p>
     <w:p>
@@ -20308,7 +23728,35 @@
         <w:rPr>
           <w:szCs w:val="24"/>
         </w:rPr>
-        <w:t>Al-Fuqaha A, Guizani M, Mohammadi M et al. (2015) Internet of things: a survey on enabling technologies, protocols, and applications.</w:t>
+        <w:t xml:space="preserve">Al-Fuqaha A, </w:t>
+      </w:r>
+      <w:proofErr w:type="spellStart"/>
+      <w:r>
+        <w:rPr>
+          <w:szCs w:val="24"/>
+        </w:rPr>
+        <w:t>Guizani</w:t>
+      </w:r>
+      <w:proofErr w:type="spellEnd"/>
+      <w:r>
+        <w:rPr>
+          <w:szCs w:val="24"/>
+        </w:rPr>
+        <w:t xml:space="preserve"> M, </w:t>
+      </w:r>
+      <w:proofErr w:type="spellStart"/>
+      <w:r>
+        <w:rPr>
+          <w:szCs w:val="24"/>
+        </w:rPr>
+        <w:t>Mohammadi</w:t>
+      </w:r>
+      <w:proofErr w:type="spellEnd"/>
+      <w:r>
+        <w:rPr>
+          <w:szCs w:val="24"/>
+        </w:rPr>
+        <w:t xml:space="preserve"> M et al. (2015) Internet of things: a survey on enabling technologies, protocols, and applications.</w:t>
       </w:r>
     </w:p>
     <w:p>
@@ -20369,7 +23817,7 @@
     </w:p>
     <w:p/>
     <w:sectPr>
-      <w:footerReference w:type="default" r:id="rId44"/>
+      <w:footerReference w:type="default" r:id="rId45"/>
       <w:pgSz w:w="11906" w:h="16838" w:code="9"/>
       <w:pgMar w:top="1440" w:right="1080" w:bottom="1440" w:left="1080" w:header="720" w:footer="720" w:gutter="0"/>
       <w:cols w:space="720"/>
@@ -21101,6 +24549,95 @@
     </w:lvl>
   </w:abstractNum>
   <w:abstractNum w:abstractNumId="4" w15:restartNumberingAfterBreak="0">
+    <w:nsid w:val="10FC581C"/>
+    <w:multiLevelType w:val="hybridMultilevel"/>
+    <w:tmpl w:val="0FA6D63A"/>
+    <w:lvl w:ilvl="0" w:tplc="487C18A0">
+      <w:start w:val="1"/>
+      <w:numFmt w:val="decimal"/>
+      <w:lvlText w:val="STEP %1:"/>
+      <w:lvlJc w:val="left"/>
+      <w:pPr>
+        <w:ind w:left="720" w:hanging="360"/>
+      </w:pPr>
+      <w:rPr>
+        <w:rFonts w:hint="default"/>
+      </w:rPr>
+    </w:lvl>
+    <w:lvl w:ilvl="1" w:tplc="04090019" w:tentative="1">
+      <w:start w:val="1"/>
+      <w:numFmt w:val="lowerLetter"/>
+      <w:lvlText w:val="%2."/>
+      <w:lvlJc w:val="left"/>
+      <w:pPr>
+        <w:ind w:left="1440" w:hanging="360"/>
+      </w:pPr>
+    </w:lvl>
+    <w:lvl w:ilvl="2" w:tplc="0409001B" w:tentative="1">
+      <w:start w:val="1"/>
+      <w:numFmt w:val="lowerRoman"/>
+      <w:lvlText w:val="%3."/>
+      <w:lvlJc w:val="right"/>
+      <w:pPr>
+        <w:ind w:left="2160" w:hanging="180"/>
+      </w:pPr>
+    </w:lvl>
+    <w:lvl w:ilvl="3" w:tplc="0409000F" w:tentative="1">
+      <w:start w:val="1"/>
+      <w:numFmt w:val="decimal"/>
+      <w:lvlText w:val="%4."/>
+      <w:lvlJc w:val="left"/>
+      <w:pPr>
+        <w:ind w:left="2880" w:hanging="360"/>
+      </w:pPr>
+    </w:lvl>
+    <w:lvl w:ilvl="4" w:tplc="04090019" w:tentative="1">
+      <w:start w:val="1"/>
+      <w:numFmt w:val="lowerLetter"/>
+      <w:lvlText w:val="%5."/>
+      <w:lvlJc w:val="left"/>
+      <w:pPr>
+        <w:ind w:left="3600" w:hanging="360"/>
+      </w:pPr>
+    </w:lvl>
+    <w:lvl w:ilvl="5" w:tplc="0409001B" w:tentative="1">
+      <w:start w:val="1"/>
+      <w:numFmt w:val="lowerRoman"/>
+      <w:lvlText w:val="%6."/>
+      <w:lvlJc w:val="right"/>
+      <w:pPr>
+        <w:ind w:left="4320" w:hanging="180"/>
+      </w:pPr>
+    </w:lvl>
+    <w:lvl w:ilvl="6" w:tplc="0409000F" w:tentative="1">
+      <w:start w:val="1"/>
+      <w:numFmt w:val="decimal"/>
+      <w:lvlText w:val="%7."/>
+      <w:lvlJc w:val="left"/>
+      <w:pPr>
+        <w:ind w:left="5040" w:hanging="360"/>
+      </w:pPr>
+    </w:lvl>
+    <w:lvl w:ilvl="7" w:tplc="04090019" w:tentative="1">
+      <w:start w:val="1"/>
+      <w:numFmt w:val="lowerLetter"/>
+      <w:lvlText w:val="%8."/>
+      <w:lvlJc w:val="left"/>
+      <w:pPr>
+        <w:ind w:left="5760" w:hanging="360"/>
+      </w:pPr>
+    </w:lvl>
+    <w:lvl w:ilvl="8" w:tplc="0409001B" w:tentative="1">
+      <w:start w:val="1"/>
+      <w:numFmt w:val="lowerRoman"/>
+      <w:lvlText w:val="%9."/>
+      <w:lvlJc w:val="right"/>
+      <w:pPr>
+        <w:ind w:left="6480" w:hanging="180"/>
+      </w:pPr>
+    </w:lvl>
+  </w:abstractNum>
+  <w:abstractNum w:abstractNumId="5" w15:restartNumberingAfterBreak="0">
     <w:nsid w:val="1AEF7627"/>
     <w:multiLevelType w:val="multilevel"/>
     <w:tmpl w:val="1A243252"/>
@@ -21249,7 +24786,7 @@
       </w:rPr>
     </w:lvl>
   </w:abstractNum>
-  <w:abstractNum w:abstractNumId="5" w15:restartNumberingAfterBreak="0">
+  <w:abstractNum w:abstractNumId="6" w15:restartNumberingAfterBreak="0">
     <w:nsid w:val="2C334F50"/>
     <w:multiLevelType w:val="hybridMultilevel"/>
     <w:tmpl w:val="D8E2000C"/>
@@ -21366,7 +24903,7 @@
       </w:rPr>
     </w:lvl>
   </w:abstractNum>
-  <w:abstractNum w:abstractNumId="6" w15:restartNumberingAfterBreak="0">
+  <w:abstractNum w:abstractNumId="7" w15:restartNumberingAfterBreak="0">
     <w:nsid w:val="2D972646"/>
     <w:multiLevelType w:val="multilevel"/>
     <w:tmpl w:val="FEFE1950"/>
@@ -21515,7 +25052,7 @@
       </w:rPr>
     </w:lvl>
   </w:abstractNum>
-  <w:abstractNum w:abstractNumId="7" w15:restartNumberingAfterBreak="0">
+  <w:abstractNum w:abstractNumId="8" w15:restartNumberingAfterBreak="0">
     <w:nsid w:val="37091DAF"/>
     <w:multiLevelType w:val="multilevel"/>
     <w:tmpl w:val="FBFCA0F2"/>
@@ -21664,7 +25201,7 @@
       </w:rPr>
     </w:lvl>
   </w:abstractNum>
-  <w:abstractNum w:abstractNumId="8" w15:restartNumberingAfterBreak="0">
+  <w:abstractNum w:abstractNumId="9" w15:restartNumberingAfterBreak="0">
     <w:nsid w:val="37A3147E"/>
     <w:multiLevelType w:val="hybridMultilevel"/>
     <w:tmpl w:val="A9AA4A6E"/>
@@ -21753,7 +25290,96 @@
       </w:pPr>
     </w:lvl>
   </w:abstractNum>
-  <w:abstractNum w:abstractNumId="9" w15:restartNumberingAfterBreak="0">
+  <w:abstractNum w:abstractNumId="10" w15:restartNumberingAfterBreak="0">
+    <w:nsid w:val="526E1244"/>
+    <w:multiLevelType w:val="hybridMultilevel"/>
+    <w:tmpl w:val="ECFAEA92"/>
+    <w:lvl w:ilvl="0" w:tplc="487C18A0">
+      <w:start w:val="1"/>
+      <w:numFmt w:val="decimal"/>
+      <w:lvlText w:val="STEP %1:"/>
+      <w:lvlJc w:val="left"/>
+      <w:pPr>
+        <w:ind w:left="720" w:hanging="360"/>
+      </w:pPr>
+      <w:rPr>
+        <w:rFonts w:hint="default"/>
+      </w:rPr>
+    </w:lvl>
+    <w:lvl w:ilvl="1" w:tplc="04090019" w:tentative="1">
+      <w:start w:val="1"/>
+      <w:numFmt w:val="lowerLetter"/>
+      <w:lvlText w:val="%2."/>
+      <w:lvlJc w:val="left"/>
+      <w:pPr>
+        <w:ind w:left="1440" w:hanging="360"/>
+      </w:pPr>
+    </w:lvl>
+    <w:lvl w:ilvl="2" w:tplc="0409001B" w:tentative="1">
+      <w:start w:val="1"/>
+      <w:numFmt w:val="lowerRoman"/>
+      <w:lvlText w:val="%3."/>
+      <w:lvlJc w:val="right"/>
+      <w:pPr>
+        <w:ind w:left="2160" w:hanging="180"/>
+      </w:pPr>
+    </w:lvl>
+    <w:lvl w:ilvl="3" w:tplc="0409000F" w:tentative="1">
+      <w:start w:val="1"/>
+      <w:numFmt w:val="decimal"/>
+      <w:lvlText w:val="%4."/>
+      <w:lvlJc w:val="left"/>
+      <w:pPr>
+        <w:ind w:left="2880" w:hanging="360"/>
+      </w:pPr>
+    </w:lvl>
+    <w:lvl w:ilvl="4" w:tplc="04090019" w:tentative="1">
+      <w:start w:val="1"/>
+      <w:numFmt w:val="lowerLetter"/>
+      <w:lvlText w:val="%5."/>
+      <w:lvlJc w:val="left"/>
+      <w:pPr>
+        <w:ind w:left="3600" w:hanging="360"/>
+      </w:pPr>
+    </w:lvl>
+    <w:lvl w:ilvl="5" w:tplc="0409001B" w:tentative="1">
+      <w:start w:val="1"/>
+      <w:numFmt w:val="lowerRoman"/>
+      <w:lvlText w:val="%6."/>
+      <w:lvlJc w:val="right"/>
+      <w:pPr>
+        <w:ind w:left="4320" w:hanging="180"/>
+      </w:pPr>
+    </w:lvl>
+    <w:lvl w:ilvl="6" w:tplc="0409000F" w:tentative="1">
+      <w:start w:val="1"/>
+      <w:numFmt w:val="decimal"/>
+      <w:lvlText w:val="%7."/>
+      <w:lvlJc w:val="left"/>
+      <w:pPr>
+        <w:ind w:left="5040" w:hanging="360"/>
+      </w:pPr>
+    </w:lvl>
+    <w:lvl w:ilvl="7" w:tplc="04090019" w:tentative="1">
+      <w:start w:val="1"/>
+      <w:numFmt w:val="lowerLetter"/>
+      <w:lvlText w:val="%8."/>
+      <w:lvlJc w:val="left"/>
+      <w:pPr>
+        <w:ind w:left="5760" w:hanging="360"/>
+      </w:pPr>
+    </w:lvl>
+    <w:lvl w:ilvl="8" w:tplc="0409001B" w:tentative="1">
+      <w:start w:val="1"/>
+      <w:numFmt w:val="lowerRoman"/>
+      <w:lvlText w:val="%9."/>
+      <w:lvlJc w:val="right"/>
+      <w:pPr>
+        <w:ind w:left="6480" w:hanging="180"/>
+      </w:pPr>
+    </w:lvl>
+  </w:abstractNum>
+  <w:abstractNum w:abstractNumId="11" w15:restartNumberingAfterBreak="0">
     <w:nsid w:val="56E4379B"/>
     <w:multiLevelType w:val="hybridMultilevel"/>
     <w:tmpl w:val="CFD244FC"/>
@@ -21839,7 +25465,7 @@
       </w:pPr>
     </w:lvl>
   </w:abstractNum>
-  <w:abstractNum w:abstractNumId="10" w15:restartNumberingAfterBreak="0">
+  <w:abstractNum w:abstractNumId="12" w15:restartNumberingAfterBreak="0">
     <w:nsid w:val="5C0D270B"/>
     <w:multiLevelType w:val="hybridMultilevel"/>
     <w:tmpl w:val="12361A84"/>
@@ -21925,7 +25551,7 @@
       </w:pPr>
     </w:lvl>
   </w:abstractNum>
-  <w:abstractNum w:abstractNumId="11" w15:restartNumberingAfterBreak="0">
+  <w:abstractNum w:abstractNumId="13" w15:restartNumberingAfterBreak="0">
     <w:nsid w:val="5DC75A83"/>
     <w:multiLevelType w:val="multilevel"/>
     <w:tmpl w:val="200AA218"/>
@@ -22074,7 +25700,7 @@
       </w:rPr>
     </w:lvl>
   </w:abstractNum>
-  <w:abstractNum w:abstractNumId="12" w15:restartNumberingAfterBreak="0">
+  <w:abstractNum w:abstractNumId="14" w15:restartNumberingAfterBreak="0">
     <w:nsid w:val="615556B1"/>
     <w:multiLevelType w:val="hybridMultilevel"/>
     <w:tmpl w:val="6C741BFE"/>
@@ -22163,7 +25789,7 @@
       </w:pPr>
     </w:lvl>
   </w:abstractNum>
-  <w:abstractNum w:abstractNumId="13" w15:restartNumberingAfterBreak="0">
+  <w:abstractNum w:abstractNumId="15" w15:restartNumberingAfterBreak="0">
     <w:nsid w:val="62522D7E"/>
     <w:multiLevelType w:val="hybridMultilevel"/>
     <w:tmpl w:val="2ABA936E"/>
@@ -22255,7 +25881,7 @@
       </w:pPr>
     </w:lvl>
   </w:abstractNum>
-  <w:abstractNum w:abstractNumId="14" w15:restartNumberingAfterBreak="0">
+  <w:abstractNum w:abstractNumId="16" w15:restartNumberingAfterBreak="0">
     <w:nsid w:val="62E837C1"/>
     <w:multiLevelType w:val="multilevel"/>
     <w:tmpl w:val="2E025722"/>
@@ -22404,7 +26030,7 @@
       </w:rPr>
     </w:lvl>
   </w:abstractNum>
-  <w:abstractNum w:abstractNumId="15" w15:restartNumberingAfterBreak="0">
+  <w:abstractNum w:abstractNumId="17" w15:restartNumberingAfterBreak="0">
     <w:nsid w:val="6F1C50E2"/>
     <w:multiLevelType w:val="hybridMultilevel"/>
     <w:tmpl w:val="5AB41FF4"/>
@@ -22493,7 +26119,7 @@
       </w:pPr>
     </w:lvl>
   </w:abstractNum>
-  <w:abstractNum w:abstractNumId="16" w15:restartNumberingAfterBreak="0">
+  <w:abstractNum w:abstractNumId="18" w15:restartNumberingAfterBreak="0">
     <w:nsid w:val="74727D9E"/>
     <w:multiLevelType w:val="hybridMultilevel"/>
     <w:tmpl w:val="CB040D2C"/>
@@ -22579,7 +26205,7 @@
       </w:pPr>
     </w:lvl>
   </w:abstractNum>
-  <w:abstractNum w:abstractNumId="17" w15:restartNumberingAfterBreak="0">
+  <w:abstractNum w:abstractNumId="19" w15:restartNumberingAfterBreak="0">
     <w:nsid w:val="74AE7AA9"/>
     <w:multiLevelType w:val="multilevel"/>
     <w:tmpl w:val="021AF90E"/>
@@ -22728,7 +26354,7 @@
       </w:rPr>
     </w:lvl>
   </w:abstractNum>
-  <w:abstractNum w:abstractNumId="18" w15:restartNumberingAfterBreak="0">
+  <w:abstractNum w:abstractNumId="20" w15:restartNumberingAfterBreak="0">
     <w:nsid w:val="780A6E71"/>
     <w:multiLevelType w:val="multilevel"/>
     <w:tmpl w:val="52A0459C"/>
@@ -22877,7 +26503,7 @@
       </w:rPr>
     </w:lvl>
   </w:abstractNum>
-  <w:abstractNum w:abstractNumId="19" w15:restartNumberingAfterBreak="0">
+  <w:abstractNum w:abstractNumId="21" w15:restartNumberingAfterBreak="0">
     <w:nsid w:val="7B3033AB"/>
     <w:multiLevelType w:val="hybridMultilevel"/>
     <w:tmpl w:val="E31C62F6"/>
@@ -22966,7 +26592,7 @@
       </w:pPr>
     </w:lvl>
   </w:abstractNum>
-  <w:abstractNum w:abstractNumId="20" w15:restartNumberingAfterBreak="0">
+  <w:abstractNum w:abstractNumId="22" w15:restartNumberingAfterBreak="0">
     <w:nsid w:val="7B8565F2"/>
     <w:multiLevelType w:val="hybridMultilevel"/>
     <w:tmpl w:val="01D6C0FC"/>
@@ -23055,7 +26681,7 @@
       </w:pPr>
     </w:lvl>
   </w:abstractNum>
-  <w:abstractNum w:abstractNumId="21" w15:restartNumberingAfterBreak="0">
+  <w:abstractNum w:abstractNumId="23" w15:restartNumberingAfterBreak="0">
     <w:nsid w:val="7F291759"/>
     <w:multiLevelType w:val="hybridMultilevel"/>
     <w:tmpl w:val="AE740986"/>
@@ -23145,43 +26771,43 @@
     </w:lvl>
   </w:abstractNum>
   <w:num w:numId="1">
+    <w:abstractNumId w:val="11"/>
+  </w:num>
+  <w:num w:numId="2">
     <w:abstractNumId w:val="9"/>
   </w:num>
-  <w:num w:numId="2">
-    <w:abstractNumId w:val="8"/>
-  </w:num>
   <w:num w:numId="3">
-    <w:abstractNumId w:val="13"/>
+    <w:abstractNumId w:val="15"/>
   </w:num>
   <w:num w:numId="4">
-    <w:abstractNumId w:val="10"/>
+    <w:abstractNumId w:val="12"/>
   </w:num>
   <w:num w:numId="5">
-    <w:abstractNumId w:val="5"/>
+    <w:abstractNumId w:val="6"/>
   </w:num>
   <w:num w:numId="6">
     <w:abstractNumId w:val="1"/>
   </w:num>
   <w:num w:numId="7">
-    <w:abstractNumId w:val="6"/>
+    <w:abstractNumId w:val="7"/>
   </w:num>
   <w:num w:numId="8">
-    <w:abstractNumId w:val="15"/>
+    <w:abstractNumId w:val="17"/>
   </w:num>
   <w:num w:numId="9">
-    <w:abstractNumId w:val="16"/>
+    <w:abstractNumId w:val="18"/>
   </w:num>
   <w:num w:numId="10">
-    <w:abstractNumId w:val="7"/>
+    <w:abstractNumId w:val="8"/>
   </w:num>
   <w:num w:numId="11">
-    <w:abstractNumId w:val="19"/>
+    <w:abstractNumId w:val="21"/>
   </w:num>
   <w:num w:numId="12">
-    <w:abstractNumId w:val="20"/>
+    <w:abstractNumId w:val="22"/>
   </w:num>
   <w:num w:numId="13">
-    <w:abstractNumId w:val="11"/>
+    <w:abstractNumId w:val="13"/>
   </w:num>
   <w:num w:numId="14">
     <w:abstractNumId w:val="2"/>
@@ -23190,25 +26816,31 @@
     <w:abstractNumId w:val="0"/>
   </w:num>
   <w:num w:numId="16">
-    <w:abstractNumId w:val="14"/>
+    <w:abstractNumId w:val="16"/>
   </w:num>
   <w:num w:numId="17">
-    <w:abstractNumId w:val="4"/>
+    <w:abstractNumId w:val="5"/>
   </w:num>
   <w:num w:numId="18">
-    <w:abstractNumId w:val="17"/>
+    <w:abstractNumId w:val="19"/>
   </w:num>
   <w:num w:numId="19">
     <w:abstractNumId w:val="3"/>
   </w:num>
   <w:num w:numId="20">
-    <w:abstractNumId w:val="18"/>
+    <w:abstractNumId w:val="20"/>
   </w:num>
   <w:num w:numId="21">
-    <w:abstractNumId w:val="12"/>
+    <w:abstractNumId w:val="14"/>
   </w:num>
   <w:num w:numId="22">
-    <w:abstractNumId w:val="21"/>
+    <w:abstractNumId w:val="23"/>
+  </w:num>
+  <w:num w:numId="23">
+    <w:abstractNumId w:val="4"/>
+  </w:num>
+  <w:num w:numId="24">
+    <w:abstractNumId w:val="10"/>
   </w:num>
   <w:numIdMacAtCleanup w:val="22"/>
 </w:numbering>

</xml_diff>